<commit_message>
Actualización y adición en el informe (Agregamos la creación del arreglo dinámico vacio que es necesario)
Signed-off-by: icarvajal.cuartas <icarvajal.cuartas@udea.edu.co>
</commit_message>
<xml_diff>
--- a/Desafio 1- señales.docx
+++ b/Desafio 1- señales.docx
@@ -1426,15 +1426,7 @@
           <w:rFonts w:ascii="Times New Roman" w:hAnsi="Times New Roman" w:cs="Times New Roman"/>
           <w:lang w:val="es-MX"/>
         </w:rPr>
-        <w:t xml:space="preserve">Desarrollo del código: en este apartado desarrollaremos toda la estructura de funcionamiento del programa y para un mejor entendimiento de este, tendrá 5 </w:t>
-      </w:r>
-      <w:proofErr w:type="gramStart"/>
-      <w:r>
-        <w:rPr>
-          <w:rFonts w:ascii="Times New Roman" w:hAnsi="Times New Roman" w:cs="Times New Roman"/>
-          <w:lang w:val="es-MX"/>
-        </w:rPr>
-        <w:t xml:space="preserve">sub </w:t>
+        <w:t xml:space="preserve">Desarrollo del código: en este apartado desarrollaremos toda la estructura de funcionamiento del programa y para un mejor entendimiento de este, tendrá 5 sub </w:t>
       </w:r>
       <w:r>
         <w:rPr>
@@ -1442,15 +1434,7 @@
           <w:lang w:val="es-MX"/>
         </w:rPr>
         <w:lastRenderedPageBreak/>
-        <w:t>momentos</w:t>
-      </w:r>
-      <w:proofErr w:type="gramEnd"/>
-      <w:r>
-        <w:rPr>
-          <w:rFonts w:ascii="Times New Roman" w:hAnsi="Times New Roman" w:cs="Times New Roman"/>
-          <w:lang w:val="es-MX"/>
-        </w:rPr>
-        <w:t xml:space="preserve"> que contienen los aspectos determinantes para la elaboración del código y la división de la carga de trabajo.</w:t>
+        <w:t>momentos que contienen los aspectos determinantes para la elaboración del código y la división de la carga de trabajo.</w:t>
       </w:r>
     </w:p>
     <w:p>
@@ -1471,7 +1455,28 @@
           <w:rFonts w:ascii="Times New Roman" w:hAnsi="Times New Roman" w:cs="Times New Roman"/>
           <w:lang w:val="es-MX"/>
         </w:rPr>
-        <w:t>Configuración inicio/final de captura: este apartado estará compuesto por dos condicionales los cuales indican el inicio y final de la captura de datos dependiendo de los pulsadores conectados a las entradas digitales 3 y 2 respectivamente.</w:t>
+        <w:t>Creación arreglo:</w:t>
+      </w:r>
+      <w:r>
+        <w:rPr>
+          <w:rFonts w:ascii="Times New Roman" w:hAnsi="Times New Roman" w:cs="Times New Roman"/>
+          <w:lang w:val="es-MX"/>
+        </w:rPr>
+        <w:t xml:space="preserve"> </w:t>
+      </w:r>
+      <w:r>
+        <w:rPr>
+          <w:rFonts w:ascii="Times New Roman" w:hAnsi="Times New Roman" w:cs="Times New Roman"/>
+          <w:lang w:val="es-MX"/>
+        </w:rPr>
+        <w:t>en un arreglo bidimensional dinámico con filas definidas por el tamaño disponible en la memoria y dos filas basadas en el tiempo y el valor de la función en aquel instante de tiempo</w:t>
+      </w:r>
+      <w:r>
+        <w:rPr>
+          <w:rFonts w:ascii="Times New Roman" w:hAnsi="Times New Roman" w:cs="Times New Roman"/>
+          <w:lang w:val="es-MX"/>
+        </w:rPr>
+        <w:t>.</w:t>
       </w:r>
     </w:p>
     <w:p>
@@ -1492,14 +1497,7 @@
           <w:rFonts w:ascii="Times New Roman" w:hAnsi="Times New Roman" w:cs="Times New Roman"/>
           <w:lang w:val="es-MX"/>
         </w:rPr>
-        <w:t>Captura de datos: en este momento realizaremos la captura de los datos del generador de funciones los cuales serán registrados en un arreglo bidimensional dinámico</w:t>
-      </w:r>
-      <w:r>
-        <w:rPr>
-          <w:rFonts w:ascii="Times New Roman" w:hAnsi="Times New Roman" w:cs="Times New Roman"/>
-          <w:lang w:val="es-MX"/>
-        </w:rPr>
-        <w:t xml:space="preserve"> con filas definidas por el tamaño disponible en la memoria y dos filas basadas en el tiempo y el valor de la función en aquel instante de tiempo.</w:t>
+        <w:t>Configuración inicio/final de captura: este apartado estará compuesto por dos condicionales los cuales indican el inicio y final de la captura de datos dependiendo de los pulsadores conectados a las entradas digitales 3 y 2 respectivamente.</w:t>
       </w:r>
     </w:p>
     <w:p>
@@ -1520,6 +1518,41 @@
           <w:rFonts w:ascii="Times New Roman" w:hAnsi="Times New Roman" w:cs="Times New Roman"/>
           <w:lang w:val="es-MX"/>
         </w:rPr>
+        <w:t>Captura de datos: en este momento realizaremos la captura de los datos del generador de funciones los cuales serán registrados</w:t>
+      </w:r>
+      <w:r>
+        <w:rPr>
+          <w:rFonts w:ascii="Times New Roman" w:hAnsi="Times New Roman" w:cs="Times New Roman"/>
+          <w:lang w:val="es-MX"/>
+        </w:rPr>
+        <w:t xml:space="preserve"> en arreglo previamente creado</w:t>
+      </w:r>
+      <w:r>
+        <w:rPr>
+          <w:rFonts w:ascii="Times New Roman" w:hAnsi="Times New Roman" w:cs="Times New Roman"/>
+          <w:lang w:val="es-MX"/>
+        </w:rPr>
+        <w:t>.</w:t>
+      </w:r>
+    </w:p>
+    <w:p>
+      <w:pPr>
+        <w:pStyle w:val="Prrafodelista"/>
+        <w:numPr>
+          <w:ilvl w:val="1"/>
+          <w:numId w:val="21"/>
+        </w:numPr>
+        <w:spacing w:line="360" w:lineRule="auto"/>
+        <w:rPr>
+          <w:rFonts w:ascii="Times New Roman" w:hAnsi="Times New Roman" w:cs="Times New Roman"/>
+          <w:lang w:val="es-MX"/>
+        </w:rPr>
+      </w:pPr>
+      <w:r>
+        <w:rPr>
+          <w:rFonts w:ascii="Times New Roman" w:hAnsi="Times New Roman" w:cs="Times New Roman"/>
+          <w:lang w:val="es-MX"/>
+        </w:rPr>
         <w:t>Análisis de datos</w:t>
       </w:r>
       <w:r>
@@ -1527,14 +1560,7 @@
           <w:rFonts w:ascii="Times New Roman" w:hAnsi="Times New Roman" w:cs="Times New Roman"/>
           <w:lang w:val="es-MX"/>
         </w:rPr>
-        <w:t xml:space="preserve"> e i</w:t>
-      </w:r>
-      <w:r>
-        <w:rPr>
-          <w:rFonts w:ascii="Times New Roman" w:hAnsi="Times New Roman" w:cs="Times New Roman"/>
-          <w:lang w:val="es-MX"/>
-        </w:rPr>
-        <w:t>mpresión</w:t>
+        <w:t xml:space="preserve"> e impresión</w:t>
       </w:r>
       <w:r>
         <w:rPr>
@@ -1601,14 +1627,7 @@
           <w:rFonts w:ascii="Times New Roman" w:hAnsi="Times New Roman" w:cs="Times New Roman"/>
           <w:lang w:val="es-MX"/>
         </w:rPr>
-        <w:t>Definir una función de impresión la cual recibe el tipo de señal, si es desconocida imprimirá “Señal desconocida” y si es cualquier otro tipo de señal invoque la siguiente función (mencionada en el apartado 3.3.3.). La impresión se realizará en una pantalla LCD de 2x16.</w:t>
-      </w:r>
-      <w:r>
-        <w:rPr>
-          <w:rFonts w:ascii="Times New Roman" w:hAnsi="Times New Roman" w:cs="Times New Roman"/>
-          <w:lang w:val="es-MX"/>
-        </w:rPr>
-        <w:t xml:space="preserve"> También retornará 1.</w:t>
+        <w:t>Definir una función de impresión la cual recibe el tipo de señal, si es desconocida imprimirá “Señal desconocida” y si es cualquier otro tipo de señal invoque la siguiente función (mencionada en el apartado 3.3.3.). La impresión se realizará en una pantalla LCD de 2x16. También retornará 1.</w:t>
       </w:r>
     </w:p>
     <w:p>
@@ -1673,6 +1692,884 @@
         <w:spacing w:line="360" w:lineRule="auto"/>
         <w:rPr>
           <w:rFonts w:ascii="Times New Roman" w:hAnsi="Times New Roman" w:cs="Times New Roman"/>
+          <w:b/>
+          <w:bCs/>
+          <w:lang w:val="es-MX"/>
+        </w:rPr>
+      </w:pPr>
+      <w:r>
+        <w:rPr>
+          <w:rFonts w:ascii="Times New Roman" w:hAnsi="Times New Roman" w:cs="Times New Roman"/>
+          <w:b/>
+          <w:bCs/>
+          <w:lang w:val="es-MX"/>
+        </w:rPr>
+        <w:t>Análisis d</w:t>
+      </w:r>
+      <w:r>
+        <w:rPr>
+          <w:rFonts w:ascii="Times New Roman" w:hAnsi="Times New Roman" w:cs="Times New Roman"/>
+          <w:b/>
+          <w:bCs/>
+          <w:lang w:val="es-MX"/>
+        </w:rPr>
+        <w:t>e los momentos</w:t>
+      </w:r>
+      <w:r>
+        <w:rPr>
+          <w:rFonts w:ascii="Times New Roman" w:hAnsi="Times New Roman" w:cs="Times New Roman"/>
+          <w:b/>
+          <w:bCs/>
+          <w:lang w:val="es-MX"/>
+        </w:rPr>
+        <w:t>:</w:t>
+      </w:r>
+    </w:p>
+    <w:p>
+      <w:pPr>
+        <w:spacing w:line="360" w:lineRule="auto"/>
+        <w:rPr>
+          <w:rFonts w:ascii="Times New Roman" w:hAnsi="Times New Roman" w:cs="Times New Roman"/>
+          <w:lang w:val="es-MX"/>
+        </w:rPr>
+      </w:pPr>
+      <w:r>
+        <w:rPr>
+          <w:rFonts w:ascii="Times New Roman" w:hAnsi="Times New Roman" w:cs="Times New Roman"/>
+          <w:lang w:val="es-MX"/>
+        </w:rPr>
+        <w:t>Para la elaboración de los momentos fue necesario hacer uso de ciertos conceptos teóricos tales como:</w:t>
+      </w:r>
+    </w:p>
+    <w:p>
+      <w:pPr>
+        <w:spacing w:line="360" w:lineRule="auto"/>
+        <w:rPr>
+          <w:rFonts w:ascii="Times New Roman" w:hAnsi="Times New Roman" w:cs="Times New Roman"/>
+          <w:lang w:val="es-MX"/>
+        </w:rPr>
+      </w:pPr>
+      <w:r>
+        <w:rPr>
+          <w:rFonts w:ascii="Times New Roman" w:hAnsi="Times New Roman" w:cs="Times New Roman"/>
+          <w:lang w:val="es-MX"/>
+        </w:rPr>
+        <w:lastRenderedPageBreak/>
+        <w:t>Momento 1</w:t>
+      </w:r>
+    </w:p>
+    <w:p>
+      <w:pPr>
+        <w:pStyle w:val="Prrafodelista"/>
+        <w:numPr>
+          <w:ilvl w:val="0"/>
+          <w:numId w:val="22"/>
+        </w:numPr>
+        <w:spacing w:line="360" w:lineRule="auto"/>
+        <w:rPr>
+          <w:rFonts w:ascii="Times New Roman" w:hAnsi="Times New Roman" w:cs="Times New Roman"/>
+          <w:lang w:val="es-MX"/>
+        </w:rPr>
+      </w:pPr>
+      <w:r>
+        <w:rPr>
+          <w:rFonts w:ascii="Times New Roman" w:hAnsi="Times New Roman" w:cs="Times New Roman"/>
+          <w:lang w:val="es-MX"/>
+        </w:rPr>
+        <w:t>Documentación de Arduino UNO r3.</w:t>
+      </w:r>
+    </w:p>
+    <w:p>
+      <w:pPr>
+        <w:pStyle w:val="Prrafodelista"/>
+        <w:numPr>
+          <w:ilvl w:val="0"/>
+          <w:numId w:val="22"/>
+        </w:numPr>
+        <w:spacing w:line="360" w:lineRule="auto"/>
+        <w:rPr>
+          <w:rFonts w:ascii="Times New Roman" w:hAnsi="Times New Roman" w:cs="Times New Roman"/>
+          <w:lang w:val="es-MX"/>
+        </w:rPr>
+      </w:pPr>
+      <w:r>
+        <w:rPr>
+          <w:rFonts w:ascii="Times New Roman" w:hAnsi="Times New Roman" w:cs="Times New Roman"/>
+          <w:lang w:val="es-MX"/>
+        </w:rPr>
+        <w:t>Funcionamiento de los pulsadores.</w:t>
+      </w:r>
+    </w:p>
+    <w:p>
+      <w:pPr>
+        <w:pStyle w:val="Prrafodelista"/>
+        <w:numPr>
+          <w:ilvl w:val="0"/>
+          <w:numId w:val="22"/>
+        </w:numPr>
+        <w:spacing w:line="360" w:lineRule="auto"/>
+        <w:rPr>
+          <w:rFonts w:ascii="Times New Roman" w:hAnsi="Times New Roman" w:cs="Times New Roman"/>
+          <w:lang w:val="es-MX"/>
+        </w:rPr>
+      </w:pPr>
+      <w:r>
+        <w:rPr>
+          <w:rFonts w:ascii="Times New Roman" w:hAnsi="Times New Roman" w:cs="Times New Roman"/>
+          <w:lang w:val="es-MX"/>
+        </w:rPr>
+        <w:t>Funcionamiento de potenciómetro.</w:t>
+      </w:r>
+    </w:p>
+    <w:p>
+      <w:pPr>
+        <w:pStyle w:val="Prrafodelista"/>
+        <w:numPr>
+          <w:ilvl w:val="0"/>
+          <w:numId w:val="22"/>
+        </w:numPr>
+        <w:spacing w:line="360" w:lineRule="auto"/>
+        <w:rPr>
+          <w:rFonts w:ascii="Times New Roman" w:hAnsi="Times New Roman" w:cs="Times New Roman"/>
+          <w:lang w:val="es-MX"/>
+        </w:rPr>
+      </w:pPr>
+      <w:r>
+        <w:rPr>
+          <w:rFonts w:ascii="Times New Roman" w:hAnsi="Times New Roman" w:cs="Times New Roman"/>
+          <w:lang w:val="es-MX"/>
+        </w:rPr>
+        <w:t>Valor de una resistencia.</w:t>
+      </w:r>
+    </w:p>
+    <w:p>
+      <w:pPr>
+        <w:pStyle w:val="Prrafodelista"/>
+        <w:numPr>
+          <w:ilvl w:val="0"/>
+          <w:numId w:val="22"/>
+        </w:numPr>
+        <w:spacing w:line="360" w:lineRule="auto"/>
+        <w:rPr>
+          <w:rFonts w:ascii="Times New Roman" w:hAnsi="Times New Roman" w:cs="Times New Roman"/>
+          <w:lang w:val="es-MX"/>
+        </w:rPr>
+      </w:pPr>
+      <w:r>
+        <w:rPr>
+          <w:rFonts w:ascii="Times New Roman" w:hAnsi="Times New Roman" w:cs="Times New Roman"/>
+          <w:lang w:val="es-MX"/>
+        </w:rPr>
+        <w:t>Documentación de pantalla LCD 16x2</w:t>
+      </w:r>
+    </w:p>
+    <w:p>
+      <w:pPr>
+        <w:pStyle w:val="Prrafodelista"/>
+        <w:numPr>
+          <w:ilvl w:val="1"/>
+          <w:numId w:val="22"/>
+        </w:numPr>
+        <w:spacing w:line="360" w:lineRule="auto"/>
+        <w:rPr>
+          <w:rFonts w:ascii="Times New Roman" w:hAnsi="Times New Roman" w:cs="Times New Roman"/>
+          <w:lang w:val="es-MX"/>
+        </w:rPr>
+      </w:pPr>
+      <w:r>
+        <w:rPr>
+          <w:rFonts w:ascii="Times New Roman" w:hAnsi="Times New Roman" w:cs="Times New Roman"/>
+          <w:lang w:val="es-MX"/>
+        </w:rPr>
+        <w:t>Análisis de sus pines.</w:t>
+      </w:r>
+    </w:p>
+    <w:p>
+      <w:pPr>
+        <w:pStyle w:val="Prrafodelista"/>
+        <w:numPr>
+          <w:ilvl w:val="1"/>
+          <w:numId w:val="22"/>
+        </w:numPr>
+        <w:spacing w:line="360" w:lineRule="auto"/>
+        <w:rPr>
+          <w:rFonts w:ascii="Times New Roman" w:hAnsi="Times New Roman" w:cs="Times New Roman"/>
+          <w:lang w:val="es-MX"/>
+        </w:rPr>
+      </w:pPr>
+      <w:r>
+        <w:rPr>
+          <w:rFonts w:ascii="Times New Roman" w:hAnsi="Times New Roman" w:cs="Times New Roman"/>
+          <w:lang w:val="es-MX"/>
+        </w:rPr>
+        <w:t>Uso de pines en código.</w:t>
+      </w:r>
+    </w:p>
+    <w:p>
+      <w:pPr>
+        <w:pStyle w:val="Prrafodelista"/>
+        <w:numPr>
+          <w:ilvl w:val="1"/>
+          <w:numId w:val="22"/>
+        </w:numPr>
+        <w:spacing w:line="360" w:lineRule="auto"/>
+        <w:rPr>
+          <w:rFonts w:ascii="Times New Roman" w:hAnsi="Times New Roman" w:cs="Times New Roman"/>
+          <w:lang w:val="es-MX"/>
+        </w:rPr>
+      </w:pPr>
+      <w:r>
+        <w:rPr>
+          <w:rFonts w:ascii="Times New Roman" w:hAnsi="Times New Roman" w:cs="Times New Roman"/>
+          <w:lang w:val="es-MX"/>
+        </w:rPr>
+        <w:t xml:space="preserve">Uso de la librería de </w:t>
+      </w:r>
+      <w:proofErr w:type="spellStart"/>
+      <w:r>
+        <w:rPr>
+          <w:rFonts w:ascii="Times New Roman" w:hAnsi="Times New Roman" w:cs="Times New Roman"/>
+          <w:i/>
+          <w:iCs/>
+          <w:lang w:val="es-MX"/>
+        </w:rPr>
+        <w:t>LiquidCrystal.h</w:t>
+      </w:r>
+      <w:proofErr w:type="spellEnd"/>
+      <w:r>
+        <w:rPr>
+          <w:rFonts w:ascii="Times New Roman" w:hAnsi="Times New Roman" w:cs="Times New Roman"/>
+          <w:i/>
+          <w:iCs/>
+          <w:lang w:val="es-MX"/>
+        </w:rPr>
+        <w:t>.</w:t>
+      </w:r>
+    </w:p>
+    <w:p>
+      <w:pPr>
+        <w:spacing w:line="360" w:lineRule="auto"/>
+        <w:rPr>
+          <w:rFonts w:ascii="Times New Roman" w:hAnsi="Times New Roman" w:cs="Times New Roman"/>
+          <w:lang w:val="es-MX"/>
+        </w:rPr>
+      </w:pPr>
+      <w:r>
+        <w:rPr>
+          <w:rFonts w:ascii="Times New Roman" w:hAnsi="Times New Roman" w:cs="Times New Roman"/>
+          <w:lang w:val="es-MX"/>
+        </w:rPr>
+        <w:t>Momento 2</w:t>
+      </w:r>
+    </w:p>
+    <w:p>
+      <w:pPr>
+        <w:pStyle w:val="Prrafodelista"/>
+        <w:numPr>
+          <w:ilvl w:val="0"/>
+          <w:numId w:val="22"/>
+        </w:numPr>
+        <w:spacing w:line="360" w:lineRule="auto"/>
+        <w:rPr>
+          <w:rFonts w:ascii="Times New Roman" w:hAnsi="Times New Roman" w:cs="Times New Roman"/>
+          <w:lang w:val="es-MX"/>
+        </w:rPr>
+      </w:pPr>
+      <w:r>
+        <w:rPr>
+          <w:rFonts w:ascii="Times New Roman" w:hAnsi="Times New Roman" w:cs="Times New Roman"/>
+          <w:lang w:val="es-MX"/>
+        </w:rPr>
+        <w:t>Implementación de la documentación anterior:</w:t>
+      </w:r>
+    </w:p>
+    <w:p>
+      <w:pPr>
+        <w:pStyle w:val="Prrafodelista"/>
+        <w:numPr>
+          <w:ilvl w:val="1"/>
+          <w:numId w:val="22"/>
+        </w:numPr>
+        <w:spacing w:line="360" w:lineRule="auto"/>
+        <w:rPr>
+          <w:rFonts w:ascii="Times New Roman" w:hAnsi="Times New Roman" w:cs="Times New Roman"/>
+          <w:lang w:val="es-MX"/>
+        </w:rPr>
+      </w:pPr>
+      <w:r>
+        <w:rPr>
+          <w:rFonts w:ascii="Times New Roman" w:hAnsi="Times New Roman" w:cs="Times New Roman"/>
+          <w:lang w:val="es-MX"/>
+        </w:rPr>
+        <w:t>Conexión de LCD en Arduino (pines digitales del 4-9).</w:t>
+      </w:r>
+    </w:p>
+    <w:p>
+      <w:pPr>
+        <w:pStyle w:val="Prrafodelista"/>
+        <w:numPr>
+          <w:ilvl w:val="1"/>
+          <w:numId w:val="22"/>
+        </w:numPr>
+        <w:spacing w:line="360" w:lineRule="auto"/>
+        <w:rPr>
+          <w:rFonts w:ascii="Times New Roman" w:hAnsi="Times New Roman" w:cs="Times New Roman"/>
+          <w:lang w:val="es-MX"/>
+        </w:rPr>
+      </w:pPr>
+      <w:r>
+        <w:rPr>
+          <w:rFonts w:ascii="Times New Roman" w:hAnsi="Times New Roman" w:cs="Times New Roman"/>
+          <w:lang w:val="es-MX"/>
+        </w:rPr>
+        <w:t xml:space="preserve">Conexión de </w:t>
+      </w:r>
+      <w:proofErr w:type="spellStart"/>
+      <w:r>
+        <w:rPr>
+          <w:rFonts w:ascii="Times New Roman" w:hAnsi="Times New Roman" w:cs="Times New Roman"/>
+          <w:lang w:val="es-MX"/>
+        </w:rPr>
+        <w:t>pulsores</w:t>
+      </w:r>
+      <w:proofErr w:type="spellEnd"/>
+      <w:r>
+        <w:rPr>
+          <w:rFonts w:ascii="Times New Roman" w:hAnsi="Times New Roman" w:cs="Times New Roman"/>
+          <w:lang w:val="es-MX"/>
+        </w:rPr>
+        <w:t xml:space="preserve"> (Pin digital 2 y 3)</w:t>
+      </w:r>
+      <w:r>
+        <w:t xml:space="preserve"> </w:t>
+      </w:r>
+      <w:r>
+        <w:rPr>
+          <w:rFonts w:ascii="Times New Roman" w:hAnsi="Times New Roman" w:cs="Times New Roman"/>
+        </w:rPr>
+        <w:t>con configuración PULL_DOWN.</w:t>
+      </w:r>
+    </w:p>
+    <w:p>
+      <w:pPr>
+        <w:pStyle w:val="Prrafodelista"/>
+        <w:numPr>
+          <w:ilvl w:val="2"/>
+          <w:numId w:val="22"/>
+        </w:numPr>
+        <w:spacing w:line="360" w:lineRule="auto"/>
+        <w:rPr>
+          <w:rFonts w:ascii="Times New Roman" w:hAnsi="Times New Roman" w:cs="Times New Roman"/>
+          <w:i/>
+          <w:iCs/>
+          <w:lang w:val="es-MX"/>
+        </w:rPr>
+      </w:pPr>
+      <w:proofErr w:type="spellStart"/>
+      <w:r>
+        <w:rPr>
+          <w:rFonts w:ascii="Times New Roman" w:hAnsi="Times New Roman" w:cs="Times New Roman"/>
+          <w:i/>
+          <w:iCs/>
+          <w:lang w:val="es-MX"/>
+        </w:rPr>
+        <w:t>const</w:t>
+      </w:r>
+      <w:proofErr w:type="spellEnd"/>
+      <w:r>
+        <w:rPr>
+          <w:rFonts w:ascii="Times New Roman" w:hAnsi="Times New Roman" w:cs="Times New Roman"/>
+          <w:i/>
+          <w:iCs/>
+          <w:lang w:val="es-MX"/>
+        </w:rPr>
+        <w:t xml:space="preserve"> </w:t>
+      </w:r>
+      <w:proofErr w:type="spellStart"/>
+      <w:r>
+        <w:rPr>
+          <w:rFonts w:ascii="Times New Roman" w:hAnsi="Times New Roman" w:cs="Times New Roman"/>
+          <w:i/>
+          <w:iCs/>
+          <w:lang w:val="es-MX"/>
+        </w:rPr>
+        <w:t>int</w:t>
+      </w:r>
+      <w:proofErr w:type="spellEnd"/>
+      <w:r>
+        <w:rPr>
+          <w:rFonts w:ascii="Times New Roman" w:hAnsi="Times New Roman" w:cs="Times New Roman"/>
+          <w:i/>
+          <w:iCs/>
+          <w:lang w:val="es-MX"/>
+        </w:rPr>
+        <w:t xml:space="preserve"> </w:t>
+      </w:r>
+      <w:proofErr w:type="spellStart"/>
+      <w:r>
+        <w:rPr>
+          <w:rFonts w:ascii="Times New Roman" w:hAnsi="Times New Roman" w:cs="Times New Roman"/>
+          <w:i/>
+          <w:iCs/>
+          <w:lang w:val="es-MX"/>
+        </w:rPr>
+        <w:t>startPin</w:t>
+      </w:r>
+      <w:proofErr w:type="spellEnd"/>
+      <w:r>
+        <w:rPr>
+          <w:rFonts w:ascii="Times New Roman" w:hAnsi="Times New Roman" w:cs="Times New Roman"/>
+          <w:i/>
+          <w:iCs/>
+          <w:lang w:val="es-MX"/>
+        </w:rPr>
+        <w:t xml:space="preserve"> = 3;    </w:t>
+      </w:r>
+    </w:p>
+    <w:p>
+      <w:pPr>
+        <w:pStyle w:val="Prrafodelista"/>
+        <w:numPr>
+          <w:ilvl w:val="2"/>
+          <w:numId w:val="22"/>
+        </w:numPr>
+        <w:spacing w:line="360" w:lineRule="auto"/>
+        <w:rPr>
+          <w:rFonts w:ascii="Times New Roman" w:hAnsi="Times New Roman" w:cs="Times New Roman"/>
+          <w:i/>
+          <w:iCs/>
+          <w:lang w:val="es-MX"/>
+        </w:rPr>
+      </w:pPr>
+      <w:proofErr w:type="spellStart"/>
+      <w:r>
+        <w:rPr>
+          <w:rFonts w:ascii="Times New Roman" w:hAnsi="Times New Roman" w:cs="Times New Roman"/>
+          <w:i/>
+          <w:iCs/>
+          <w:lang w:val="es-MX"/>
+        </w:rPr>
+        <w:t>const</w:t>
+      </w:r>
+      <w:proofErr w:type="spellEnd"/>
+      <w:r>
+        <w:rPr>
+          <w:rFonts w:ascii="Times New Roman" w:hAnsi="Times New Roman" w:cs="Times New Roman"/>
+          <w:i/>
+          <w:iCs/>
+          <w:lang w:val="es-MX"/>
+        </w:rPr>
+        <w:t xml:space="preserve"> </w:t>
+      </w:r>
+      <w:proofErr w:type="spellStart"/>
+      <w:r>
+        <w:rPr>
+          <w:rFonts w:ascii="Times New Roman" w:hAnsi="Times New Roman" w:cs="Times New Roman"/>
+          <w:i/>
+          <w:iCs/>
+          <w:lang w:val="es-MX"/>
+        </w:rPr>
+        <w:t>int</w:t>
+      </w:r>
+      <w:proofErr w:type="spellEnd"/>
+      <w:r>
+        <w:rPr>
+          <w:rFonts w:ascii="Times New Roman" w:hAnsi="Times New Roman" w:cs="Times New Roman"/>
+          <w:i/>
+          <w:iCs/>
+          <w:lang w:val="es-MX"/>
+        </w:rPr>
+        <w:t xml:space="preserve"> </w:t>
+      </w:r>
+      <w:proofErr w:type="spellStart"/>
+      <w:r>
+        <w:rPr>
+          <w:rFonts w:ascii="Times New Roman" w:hAnsi="Times New Roman" w:cs="Times New Roman"/>
+          <w:i/>
+          <w:iCs/>
+          <w:lang w:val="es-MX"/>
+        </w:rPr>
+        <w:t>stopPin</w:t>
+      </w:r>
+      <w:proofErr w:type="spellEnd"/>
+      <w:r>
+        <w:rPr>
+          <w:rFonts w:ascii="Times New Roman" w:hAnsi="Times New Roman" w:cs="Times New Roman"/>
+          <w:i/>
+          <w:iCs/>
+          <w:lang w:val="es-MX"/>
+        </w:rPr>
+        <w:t xml:space="preserve"> = 2</w:t>
+      </w:r>
+      <w:r>
+        <w:rPr>
+          <w:rFonts w:ascii="Times New Roman" w:hAnsi="Times New Roman" w:cs="Times New Roman"/>
+          <w:i/>
+          <w:iCs/>
+          <w:lang w:val="es-MX"/>
+        </w:rPr>
+        <w:t>.</w:t>
+      </w:r>
+    </w:p>
+    <w:p>
+      <w:pPr>
+        <w:pStyle w:val="Prrafodelista"/>
+        <w:numPr>
+          <w:ilvl w:val="1"/>
+          <w:numId w:val="22"/>
+        </w:numPr>
+        <w:spacing w:line="360" w:lineRule="auto"/>
+        <w:rPr>
+          <w:rFonts w:ascii="Times New Roman" w:hAnsi="Times New Roman" w:cs="Times New Roman"/>
+          <w:lang w:val="es-MX"/>
+        </w:rPr>
+      </w:pPr>
+      <w:r>
+        <w:rPr>
+          <w:rFonts w:ascii="Times New Roman" w:hAnsi="Times New Roman" w:cs="Times New Roman"/>
+          <w:lang w:val="es-MX"/>
+        </w:rPr>
+        <w:t xml:space="preserve">Conexión de generador de funciones </w:t>
+      </w:r>
+    </w:p>
+    <w:p>
+      <w:pPr>
+        <w:pStyle w:val="Prrafodelista"/>
+        <w:numPr>
+          <w:ilvl w:val="2"/>
+          <w:numId w:val="22"/>
+        </w:numPr>
+        <w:spacing w:line="360" w:lineRule="auto"/>
+        <w:rPr>
+          <w:rFonts w:ascii="Times New Roman" w:hAnsi="Times New Roman" w:cs="Times New Roman"/>
+          <w:lang w:val="es-MX"/>
+        </w:rPr>
+      </w:pPr>
+      <w:proofErr w:type="spellStart"/>
+      <w:r>
+        <w:rPr>
+          <w:rFonts w:ascii="Times New Roman" w:hAnsi="Times New Roman" w:cs="Times New Roman"/>
+          <w:i/>
+          <w:iCs/>
+          <w:lang w:val="es-MX"/>
+        </w:rPr>
+        <w:t>const</w:t>
+      </w:r>
+      <w:proofErr w:type="spellEnd"/>
+      <w:r>
+        <w:rPr>
+          <w:rFonts w:ascii="Times New Roman" w:hAnsi="Times New Roman" w:cs="Times New Roman"/>
+          <w:i/>
+          <w:iCs/>
+          <w:lang w:val="es-MX"/>
+        </w:rPr>
+        <w:t xml:space="preserve"> </w:t>
+      </w:r>
+      <w:proofErr w:type="spellStart"/>
+      <w:r>
+        <w:rPr>
+          <w:rFonts w:ascii="Times New Roman" w:hAnsi="Times New Roman" w:cs="Times New Roman"/>
+          <w:i/>
+          <w:iCs/>
+          <w:lang w:val="es-MX"/>
+        </w:rPr>
+        <w:t>int</w:t>
+      </w:r>
+      <w:proofErr w:type="spellEnd"/>
+      <w:r>
+        <w:rPr>
+          <w:rFonts w:ascii="Times New Roman" w:hAnsi="Times New Roman" w:cs="Times New Roman"/>
+          <w:i/>
+          <w:iCs/>
+          <w:lang w:val="es-MX"/>
+        </w:rPr>
+        <w:t xml:space="preserve"> </w:t>
+      </w:r>
+      <w:proofErr w:type="spellStart"/>
+      <w:r>
+        <w:rPr>
+          <w:rFonts w:ascii="Times New Roman" w:hAnsi="Times New Roman" w:cs="Times New Roman"/>
+          <w:i/>
+          <w:iCs/>
+          <w:lang w:val="es-MX"/>
+        </w:rPr>
+        <w:t>signalPin</w:t>
+      </w:r>
+      <w:proofErr w:type="spellEnd"/>
+      <w:r>
+        <w:rPr>
+          <w:rFonts w:ascii="Times New Roman" w:hAnsi="Times New Roman" w:cs="Times New Roman"/>
+          <w:i/>
+          <w:iCs/>
+          <w:lang w:val="es-MX"/>
+        </w:rPr>
+        <w:t xml:space="preserve"> = A0</w:t>
+      </w:r>
+      <w:r>
+        <w:rPr>
+          <w:rFonts w:ascii="Times New Roman" w:hAnsi="Times New Roman" w:cs="Times New Roman"/>
+          <w:lang w:val="es-MX"/>
+        </w:rPr>
+        <w:t>.</w:t>
+      </w:r>
+    </w:p>
+    <w:p>
+      <w:pPr>
+        <w:pStyle w:val="Prrafodelista"/>
+        <w:numPr>
+          <w:ilvl w:val="1"/>
+          <w:numId w:val="22"/>
+        </w:numPr>
+        <w:spacing w:line="360" w:lineRule="auto"/>
+        <w:rPr>
+          <w:rFonts w:ascii="Times New Roman" w:hAnsi="Times New Roman" w:cs="Times New Roman"/>
+          <w:lang w:val="es-MX"/>
+        </w:rPr>
+      </w:pPr>
+      <w:r>
+        <w:rPr>
+          <w:rFonts w:ascii="Times New Roman" w:hAnsi="Times New Roman" w:cs="Times New Roman"/>
+          <w:lang w:val="es-MX"/>
+        </w:rPr>
+        <w:t xml:space="preserve">Uso de la librería </w:t>
+      </w:r>
+      <w:proofErr w:type="spellStart"/>
+      <w:r>
+        <w:rPr>
+          <w:rFonts w:ascii="Times New Roman" w:hAnsi="Times New Roman" w:cs="Times New Roman"/>
+          <w:i/>
+          <w:iCs/>
+          <w:lang w:val="es-MX"/>
+        </w:rPr>
+        <w:t>LiquidCrystal.h</w:t>
+      </w:r>
+      <w:proofErr w:type="spellEnd"/>
+      <w:r>
+        <w:rPr>
+          <w:rFonts w:ascii="Times New Roman" w:hAnsi="Times New Roman" w:cs="Times New Roman"/>
+          <w:i/>
+          <w:iCs/>
+          <w:lang w:val="es-MX"/>
+        </w:rPr>
+        <w:t>.</w:t>
+      </w:r>
+    </w:p>
+    <w:p>
+      <w:pPr>
+        <w:pStyle w:val="Prrafodelista"/>
+        <w:numPr>
+          <w:ilvl w:val="2"/>
+          <w:numId w:val="22"/>
+        </w:numPr>
+        <w:spacing w:line="360" w:lineRule="auto"/>
+        <w:rPr>
+          <w:rFonts w:ascii="Times New Roman" w:hAnsi="Times New Roman" w:cs="Times New Roman"/>
+          <w:lang w:val="es-MX"/>
+        </w:rPr>
+      </w:pPr>
+      <w:r>
+        <w:rPr>
+          <w:rFonts w:ascii="Times New Roman" w:hAnsi="Times New Roman" w:cs="Times New Roman"/>
+          <w:lang w:val="es-MX"/>
+        </w:rPr>
+        <w:t xml:space="preserve"> </w:t>
+      </w:r>
+      <w:proofErr w:type="spellStart"/>
+      <w:r>
+        <w:rPr>
+          <w:rFonts w:ascii="Times New Roman" w:hAnsi="Times New Roman" w:cs="Times New Roman"/>
+          <w:i/>
+          <w:iCs/>
+          <w:lang w:val="es-MX"/>
+        </w:rPr>
+        <w:t>LiquidCrystal</w:t>
+      </w:r>
+      <w:proofErr w:type="spellEnd"/>
+      <w:r>
+        <w:rPr>
+          <w:rFonts w:ascii="Times New Roman" w:hAnsi="Times New Roman" w:cs="Times New Roman"/>
+          <w:i/>
+          <w:iCs/>
+          <w:lang w:val="es-MX"/>
+        </w:rPr>
+        <w:t xml:space="preserve"> LCD(4, 5, 6, 7, 8, 9)</w:t>
+      </w:r>
+      <w:r>
+        <w:rPr>
+          <w:rFonts w:ascii="Times New Roman" w:hAnsi="Times New Roman" w:cs="Times New Roman"/>
+          <w:i/>
+          <w:iCs/>
+          <w:lang w:val="es-MX"/>
+        </w:rPr>
+        <w:t>.</w:t>
+      </w:r>
+    </w:p>
+    <w:p>
+      <w:pPr>
+        <w:spacing w:line="360" w:lineRule="auto"/>
+        <w:rPr>
+          <w:rFonts w:ascii="Times New Roman" w:hAnsi="Times New Roman" w:cs="Times New Roman"/>
+          <w:lang w:val="es-MX"/>
+        </w:rPr>
+      </w:pPr>
+      <w:r>
+        <w:rPr>
+          <w:rFonts w:ascii="Times New Roman" w:hAnsi="Times New Roman" w:cs="Times New Roman"/>
+          <w:lang w:val="es-MX"/>
+        </w:rPr>
+        <w:t>Momento 3</w:t>
+      </w:r>
+    </w:p>
+    <w:p>
+      <w:pPr>
+        <w:spacing w:line="360" w:lineRule="auto"/>
+        <w:ind w:left="708"/>
+        <w:rPr>
+          <w:rFonts w:ascii="Times New Roman" w:hAnsi="Times New Roman" w:cs="Times New Roman"/>
+          <w:lang w:val="es-MX"/>
+        </w:rPr>
+      </w:pPr>
+      <w:r>
+        <w:rPr>
+          <w:rFonts w:ascii="Times New Roman" w:hAnsi="Times New Roman" w:cs="Times New Roman"/>
+          <w:lang w:val="es-MX"/>
+        </w:rPr>
+        <w:t>3.1</w:t>
+      </w:r>
+    </w:p>
+    <w:p>
+      <w:pPr>
+        <w:spacing w:line="360" w:lineRule="auto"/>
+        <w:ind w:left="708"/>
+        <w:rPr>
+          <w:rFonts w:ascii="Times New Roman" w:hAnsi="Times New Roman" w:cs="Times New Roman"/>
+          <w:lang w:val="es-MX"/>
+        </w:rPr>
+      </w:pPr>
+      <w:r>
+        <w:rPr>
+          <w:rFonts w:ascii="Times New Roman" w:hAnsi="Times New Roman" w:cs="Times New Roman"/>
+          <w:lang w:val="es-MX"/>
+        </w:rPr>
+        <w:t>-</w:t>
+      </w:r>
+      <w:r>
+        <w:rPr>
+          <w:rFonts w:ascii="Times New Roman" w:hAnsi="Times New Roman" w:cs="Times New Roman"/>
+          <w:lang w:val="es-MX"/>
+        </w:rPr>
+        <w:t xml:space="preserve"> </w:t>
+      </w:r>
+      <w:r>
+        <w:rPr>
+          <w:rFonts w:ascii="Times New Roman" w:hAnsi="Times New Roman" w:cs="Times New Roman"/>
+          <w:lang w:val="es-MX"/>
+        </w:rPr>
+        <w:t>Para hacer la creación del arreglo dinámico bidimensional lo hacemos definiendo un puntero de punteros llamado matriz</w:t>
+      </w:r>
+      <w:r>
+        <w:rPr>
+          <w:rFonts w:ascii="Times New Roman" w:hAnsi="Times New Roman" w:cs="Times New Roman"/>
+          <w:lang w:val="es-MX"/>
+        </w:rPr>
+        <w:t>[filas][columnas]</w:t>
+      </w:r>
+      <w:r>
+        <w:rPr>
+          <w:rFonts w:ascii="Times New Roman" w:hAnsi="Times New Roman" w:cs="Times New Roman"/>
+          <w:lang w:val="es-MX"/>
+        </w:rPr>
+        <w:t>. Para crear las filas y columnas de aquel arreglo es necesario primero establecer la cantidad de columnas</w:t>
+      </w:r>
+      <w:r>
+        <w:rPr>
+          <w:rFonts w:ascii="Times New Roman" w:hAnsi="Times New Roman" w:cs="Times New Roman"/>
+          <w:lang w:val="es-MX"/>
+        </w:rPr>
+        <w:t xml:space="preserve">, sabemos que serán dos ya que se almacenarán dos datos definidos (tiempo y voltaje de la señal con respecto al tiempo), el numero de </w:t>
+      </w:r>
+      <w:r>
+        <w:rPr>
+          <w:rFonts w:ascii="Times New Roman" w:hAnsi="Times New Roman" w:cs="Times New Roman"/>
+          <w:lang w:val="es-MX"/>
+        </w:rPr>
+        <w:t>filas fue definido a partir de la experimentación, la consideración de la cantidad de datos mínima para extraer las características de la señal y la memoria necesaria para los otros elementos del código.</w:t>
+      </w:r>
+    </w:p>
+    <w:p>
+      <w:pPr>
+        <w:spacing w:line="360" w:lineRule="auto"/>
+        <w:ind w:left="708"/>
+        <w:rPr>
+          <w:rFonts w:ascii="Times New Roman" w:hAnsi="Times New Roman" w:cs="Times New Roman"/>
+          <w:lang w:val="es-MX"/>
+        </w:rPr>
+      </w:pPr>
+      <w:r>
+        <w:rPr>
+          <w:rFonts w:ascii="Times New Roman" w:hAnsi="Times New Roman" w:cs="Times New Roman"/>
+          <w:lang w:val="es-MX"/>
+        </w:rPr>
+        <w:lastRenderedPageBreak/>
+        <w:t xml:space="preserve">3.2. </w:t>
+      </w:r>
+    </w:p>
+    <w:p>
+      <w:pPr>
+        <w:spacing w:line="360" w:lineRule="auto"/>
+        <w:ind w:left="708"/>
+        <w:rPr>
+          <w:rFonts w:ascii="Times New Roman" w:hAnsi="Times New Roman" w:cs="Times New Roman"/>
+          <w:lang w:val="es-MX"/>
+        </w:rPr>
+      </w:pPr>
+      <w:r>
+        <w:rPr>
+          <w:rFonts w:ascii="Times New Roman" w:hAnsi="Times New Roman" w:cs="Times New Roman"/>
+          <w:lang w:val="es-MX"/>
+        </w:rPr>
+        <w:t xml:space="preserve">- </w:t>
+      </w:r>
+      <w:r>
+        <w:rPr>
+          <w:rFonts w:ascii="Times New Roman" w:hAnsi="Times New Roman" w:cs="Times New Roman"/>
+          <w:lang w:val="es-MX"/>
+        </w:rPr>
+        <w:t>En este apartado es necesario la creación de dos condicionales que tendrán sus respectivas banderas “</w:t>
+      </w:r>
+      <w:proofErr w:type="spellStart"/>
+      <w:r>
+        <w:rPr>
+          <w:rFonts w:ascii="Times New Roman" w:hAnsi="Times New Roman" w:cs="Times New Roman"/>
+          <w:lang w:val="es-MX"/>
+        </w:rPr>
+        <w:t>pull-down</w:t>
+      </w:r>
+      <w:proofErr w:type="spellEnd"/>
+      <w:r>
+        <w:rPr>
+          <w:rFonts w:ascii="Times New Roman" w:hAnsi="Times New Roman" w:cs="Times New Roman"/>
+          <w:lang w:val="es-MX"/>
+        </w:rPr>
+        <w:t>” las cuales servirán para indicar el inicio y el final de la ejecución del programa.</w:t>
+      </w:r>
+    </w:p>
+    <w:p>
+      <w:pPr>
+        <w:pStyle w:val="Prrafodelista"/>
+        <w:spacing w:line="360" w:lineRule="auto"/>
+        <w:ind w:left="1068"/>
+        <w:rPr>
+          <w:rFonts w:ascii="Times New Roman" w:hAnsi="Times New Roman" w:cs="Times New Roman"/>
+          <w:lang w:val="es-MX"/>
+        </w:rPr>
+      </w:pPr>
+    </w:p>
+    <w:p>
+      <w:pPr>
+        <w:spacing w:line="360" w:lineRule="auto"/>
+        <w:rPr>
+          <w:rFonts w:ascii="Times New Roman" w:hAnsi="Times New Roman" w:cs="Times New Roman"/>
           <w:lang w:val="es-MX"/>
         </w:rPr>
       </w:pPr>
@@ -1717,7 +2614,6 @@
           <w:rFonts w:ascii="Times New Roman" w:hAnsi="Times New Roman" w:cs="Times New Roman"/>
           <w:noProof/>
         </w:rPr>
-        <w:lastRenderedPageBreak/>
         <w:drawing>
           <wp:anchor distT="0" distB="0" distL="114300" distR="114300" simplePos="0" relativeHeight="251658240" behindDoc="1" locked="0" layoutInCell="1" allowOverlap="1" wp14:anchorId="53F8F518" wp14:editId="4725BE5A">
             <wp:simplePos x="0" y="0"/>
@@ -3860,7 +4756,7 @@
         <w:rFonts w:ascii="Aptos" w:eastAsiaTheme="minorHAnsi" w:hAnsi="Aptos" w:cstheme="minorBidi" w:hint="default"/>
       </w:rPr>
     </w:lvl>
-    <w:lvl w:ilvl="1" w:tplc="240A0003" w:tentative="1">
+    <w:lvl w:ilvl="1" w:tplc="240A0003">
       <w:start w:val="1"/>
       <w:numFmt w:val="bullet"/>
       <w:lvlText w:val="o"/>
@@ -3872,7 +4768,7 @@
         <w:rFonts w:ascii="Courier New" w:hAnsi="Courier New" w:cs="Courier New" w:hint="default"/>
       </w:rPr>
     </w:lvl>
-    <w:lvl w:ilvl="2" w:tplc="240A0005" w:tentative="1">
+    <w:lvl w:ilvl="2" w:tplc="240A0005">
       <w:start w:val="1"/>
       <w:numFmt w:val="bullet"/>
       <w:lvlText w:val=""/>

</xml_diff>

<commit_message>
Este es el 1 y 2 momento los cuales se hicieron en conjunto. Junto a explicaciones en el informe acerca de los momentos.
Signed-off-by: icarvajal.cuartas <icarvajal.cuartas@udea.edu.co>
</commit_message>
<xml_diff>
--- a/Desafio 1- señales.docx
+++ b/Desafio 1- señales.docx
@@ -1426,7 +1426,15 @@
           <w:rFonts w:ascii="Times New Roman" w:hAnsi="Times New Roman" w:cs="Times New Roman"/>
           <w:lang w:val="es-MX"/>
         </w:rPr>
-        <w:t xml:space="preserve">Desarrollo del código: en este apartado desarrollaremos toda la estructura de funcionamiento del programa y para un mejor entendimiento de este, tendrá 5 sub </w:t>
+        <w:t xml:space="preserve">Desarrollo del código: en este apartado desarrollaremos toda la estructura de funcionamiento del programa y para un mejor entendimiento de este, tendrá 5 </w:t>
+      </w:r>
+      <w:proofErr w:type="gramStart"/>
+      <w:r>
+        <w:rPr>
+          <w:rFonts w:ascii="Times New Roman" w:hAnsi="Times New Roman" w:cs="Times New Roman"/>
+          <w:lang w:val="es-MX"/>
+        </w:rPr>
+        <w:t xml:space="preserve">sub </w:t>
       </w:r>
       <w:r>
         <w:rPr>
@@ -1434,7 +1442,15 @@
           <w:lang w:val="es-MX"/>
         </w:rPr>
         <w:lastRenderedPageBreak/>
-        <w:t>momentos que contienen los aspectos determinantes para la elaboración del código y la división de la carga de trabajo.</w:t>
+        <w:t>momentos</w:t>
+      </w:r>
+      <w:proofErr w:type="gramEnd"/>
+      <w:r>
+        <w:rPr>
+          <w:rFonts w:ascii="Times New Roman" w:hAnsi="Times New Roman" w:cs="Times New Roman"/>
+          <w:lang w:val="es-MX"/>
+        </w:rPr>
+        <w:t xml:space="preserve"> que contienen los aspectos determinantes para la elaboración del código y la división de la carga de trabajo.</w:t>
       </w:r>
     </w:p>
     <w:p>
@@ -2199,16 +2215,7 @@
           <w:iCs/>
           <w:lang w:val="es-MX"/>
         </w:rPr>
-        <w:t xml:space="preserve"> = 2</w:t>
-      </w:r>
-      <w:r>
-        <w:rPr>
-          <w:rFonts w:ascii="Times New Roman" w:hAnsi="Times New Roman" w:cs="Times New Roman"/>
-          <w:i/>
-          <w:iCs/>
-          <w:lang w:val="es-MX"/>
-        </w:rPr>
-        <w:t>.</w:t>
+        <w:t xml:space="preserve"> = 2.</w:t>
       </w:r>
     </w:p>
     <w:p>
@@ -2392,8 +2399,9 @@
           <w:iCs/>
           <w:lang w:val="es-MX"/>
         </w:rPr>
-        <w:t xml:space="preserve"> LCD(4, 5, 6, 7, 8, 9)</w:t>
-      </w:r>
+        <w:t xml:space="preserve"> </w:t>
+      </w:r>
+      <w:proofErr w:type="gramStart"/>
       <w:r>
         <w:rPr>
           <w:rFonts w:ascii="Times New Roman" w:hAnsi="Times New Roman" w:cs="Times New Roman"/>
@@ -2401,28 +2409,1178 @@
           <w:iCs/>
           <w:lang w:val="es-MX"/>
         </w:rPr>
+        <w:t>LCD(</w:t>
+      </w:r>
+      <w:proofErr w:type="gramEnd"/>
+      <w:r>
+        <w:rPr>
+          <w:rFonts w:ascii="Times New Roman" w:hAnsi="Times New Roman" w:cs="Times New Roman"/>
+          <w:i/>
+          <w:iCs/>
+          <w:lang w:val="es-MX"/>
+        </w:rPr>
+        <w:t>4, 5, 6, 7, 8, 9).</w:t>
+      </w:r>
+    </w:p>
+    <w:p>
+      <w:pPr>
+        <w:spacing w:line="360" w:lineRule="auto"/>
+        <w:ind w:left="2148"/>
+        <w:rPr>
+          <w:rFonts w:ascii="Times New Roman" w:hAnsi="Times New Roman" w:cs="Times New Roman"/>
+          <w:lang w:val="es-MX"/>
+        </w:rPr>
+      </w:pPr>
+    </w:p>
+    <w:p>
+      <w:pPr>
+        <w:spacing w:line="360" w:lineRule="auto"/>
+        <w:rPr>
+          <w:rFonts w:ascii="Times New Roman" w:hAnsi="Times New Roman" w:cs="Times New Roman"/>
+          <w:lang w:val="es-MX"/>
+        </w:rPr>
+      </w:pPr>
+      <w:r>
+        <w:rPr>
+          <w:rFonts w:ascii="Times New Roman" w:hAnsi="Times New Roman" w:cs="Times New Roman"/>
+          <w:lang w:val="es-MX"/>
+        </w:rPr>
+        <w:t>Momento 3</w:t>
+      </w:r>
+    </w:p>
+    <w:p>
+      <w:pPr>
+        <w:spacing w:line="360" w:lineRule="auto"/>
+        <w:ind w:left="708"/>
+        <w:rPr>
+          <w:rFonts w:ascii="Times New Roman" w:hAnsi="Times New Roman" w:cs="Times New Roman"/>
+          <w:lang w:val="es-MX"/>
+        </w:rPr>
+      </w:pPr>
+      <w:r>
+        <w:rPr>
+          <w:rFonts w:ascii="Times New Roman" w:hAnsi="Times New Roman" w:cs="Times New Roman"/>
+          <w:lang w:val="es-MX"/>
+        </w:rPr>
+        <w:t>3.1</w:t>
+      </w:r>
+    </w:p>
+    <w:p>
+      <w:pPr>
+        <w:spacing w:line="360" w:lineRule="auto"/>
+        <w:ind w:left="708"/>
+        <w:rPr>
+          <w:rFonts w:ascii="Times New Roman" w:hAnsi="Times New Roman" w:cs="Times New Roman"/>
+          <w:lang w:val="es-MX"/>
+        </w:rPr>
+      </w:pPr>
+      <w:r>
+        <w:rPr>
+          <w:rFonts w:ascii="Times New Roman" w:hAnsi="Times New Roman" w:cs="Times New Roman"/>
+          <w:lang w:val="es-MX"/>
+        </w:rPr>
+        <w:t>-Para indicar el inicio del programa se imprimirá en la pantalla LCD de esta manera:</w:t>
+      </w:r>
+    </w:p>
+    <w:p>
+      <w:pPr>
+        <w:spacing w:line="360" w:lineRule="auto"/>
+        <w:ind w:left="1416"/>
+        <w:rPr>
+          <w:rFonts w:ascii="Times New Roman" w:hAnsi="Times New Roman" w:cs="Times New Roman"/>
+          <w:i/>
+          <w:iCs/>
+        </w:rPr>
+      </w:pPr>
+      <w:proofErr w:type="spellStart"/>
+      <w:r>
+        <w:rPr>
+          <w:rFonts w:ascii="Times New Roman" w:hAnsi="Times New Roman" w:cs="Times New Roman"/>
+          <w:i/>
+          <w:iCs/>
+        </w:rPr>
+        <w:t>LCD.setCursor</w:t>
+      </w:r>
+      <w:proofErr w:type="spellEnd"/>
+      <w:r>
+        <w:rPr>
+          <w:rFonts w:ascii="Times New Roman" w:hAnsi="Times New Roman" w:cs="Times New Roman"/>
+          <w:i/>
+          <w:iCs/>
+        </w:rPr>
+        <w:t xml:space="preserve">(0, </w:t>
+      </w:r>
+      <w:r>
+        <w:rPr>
+          <w:rFonts w:ascii="Times New Roman" w:hAnsi="Times New Roman" w:cs="Times New Roman"/>
+          <w:i/>
+          <w:iCs/>
+        </w:rPr>
+        <w:t>1</w:t>
+      </w:r>
+      <w:r>
+        <w:rPr>
+          <w:rFonts w:ascii="Times New Roman" w:hAnsi="Times New Roman" w:cs="Times New Roman"/>
+          <w:i/>
+          <w:iCs/>
+        </w:rPr>
+        <w:t xml:space="preserve">); </w:t>
+      </w:r>
+    </w:p>
+    <w:p>
+      <w:pPr>
+        <w:spacing w:line="360" w:lineRule="auto"/>
+        <w:ind w:left="1416"/>
+        <w:rPr>
+          <w:rFonts w:ascii="Times New Roman" w:hAnsi="Times New Roman" w:cs="Times New Roman"/>
+          <w:i/>
+          <w:iCs/>
+          <w:lang w:val="es-MX"/>
+        </w:rPr>
+      </w:pPr>
+      <w:proofErr w:type="spellStart"/>
+      <w:r>
+        <w:rPr>
+          <w:rFonts w:ascii="Times New Roman" w:hAnsi="Times New Roman" w:cs="Times New Roman"/>
+          <w:i/>
+          <w:iCs/>
+        </w:rPr>
+        <w:t>LCD.print</w:t>
+      </w:r>
+      <w:proofErr w:type="spellEnd"/>
+      <w:r>
+        <w:rPr>
+          <w:rFonts w:ascii="Times New Roman" w:hAnsi="Times New Roman" w:cs="Times New Roman"/>
+          <w:i/>
+          <w:iCs/>
+        </w:rPr>
+        <w:t>(“Inicio programa”</w:t>
+      </w:r>
+      <w:r>
+        <w:rPr>
+          <w:rFonts w:ascii="Times New Roman" w:hAnsi="Times New Roman" w:cs="Times New Roman"/>
+          <w:i/>
+          <w:iCs/>
+        </w:rPr>
+        <w:t>);</w:t>
+      </w:r>
+    </w:p>
+    <w:p>
+      <w:pPr>
+        <w:spacing w:line="360" w:lineRule="auto"/>
+        <w:ind w:left="708"/>
+        <w:rPr>
+          <w:rFonts w:ascii="Times New Roman" w:hAnsi="Times New Roman" w:cs="Times New Roman"/>
+          <w:lang w:val="es-MX"/>
+        </w:rPr>
+      </w:pPr>
+      <w:r>
+        <w:rPr>
+          <w:rFonts w:ascii="Times New Roman" w:hAnsi="Times New Roman" w:cs="Times New Roman"/>
+          <w:lang w:val="es-MX"/>
+        </w:rPr>
+        <w:t>-</w:t>
+      </w:r>
+      <w:r>
+        <w:rPr>
+          <w:rFonts w:ascii="Times New Roman" w:hAnsi="Times New Roman" w:cs="Times New Roman"/>
+          <w:lang w:val="es-MX"/>
+        </w:rPr>
+        <w:t xml:space="preserve"> </w:t>
+      </w:r>
+      <w:r>
+        <w:rPr>
+          <w:rFonts w:ascii="Times New Roman" w:hAnsi="Times New Roman" w:cs="Times New Roman"/>
+          <w:lang w:val="es-MX"/>
+        </w:rPr>
+        <w:t>Para hacer la creación del arreglo dinámico bidimensional lo hacemos definiendo un puntero de punteros llamado matriz</w:t>
+      </w:r>
+      <w:r>
+        <w:rPr>
+          <w:rFonts w:ascii="Times New Roman" w:hAnsi="Times New Roman" w:cs="Times New Roman"/>
+          <w:lang w:val="es-MX"/>
+        </w:rPr>
+        <w:t>[filas][columnas]</w:t>
+      </w:r>
+      <w:r>
+        <w:rPr>
+          <w:rFonts w:ascii="Times New Roman" w:hAnsi="Times New Roman" w:cs="Times New Roman"/>
+          <w:lang w:val="es-MX"/>
+        </w:rPr>
+        <w:t xml:space="preserve">. Para crear las filas y columnas de </w:t>
+      </w:r>
+      <w:r>
+        <w:rPr>
+          <w:rFonts w:ascii="Times New Roman" w:hAnsi="Times New Roman" w:cs="Times New Roman"/>
+          <w:lang w:val="es-MX"/>
+        </w:rPr>
+        <w:lastRenderedPageBreak/>
+        <w:t>aquel arreglo es necesario primero establecer la cantidad de columnas</w:t>
+      </w:r>
+      <w:r>
+        <w:rPr>
+          <w:rFonts w:ascii="Times New Roman" w:hAnsi="Times New Roman" w:cs="Times New Roman"/>
+          <w:lang w:val="es-MX"/>
+        </w:rPr>
+        <w:t xml:space="preserve">, sabemos que serán dos ya que se almacenarán dos datos definidos (tiempo y voltaje de la señal con respecto al tiempo), el numero de </w:t>
+      </w:r>
+      <w:r>
+        <w:rPr>
+          <w:rFonts w:ascii="Times New Roman" w:hAnsi="Times New Roman" w:cs="Times New Roman"/>
+          <w:lang w:val="es-MX"/>
+        </w:rPr>
+        <w:t>filas fue definido a partir de la experimentación, la consideración de la cantidad de datos mínima para extraer las características de la señal y la memoria necesaria para los otros elementos del código.</w:t>
+      </w:r>
+    </w:p>
+    <w:p>
+      <w:pPr>
+        <w:spacing w:line="360" w:lineRule="auto"/>
+        <w:ind w:left="708"/>
+        <w:rPr>
+          <w:rFonts w:ascii="Times New Roman" w:hAnsi="Times New Roman" w:cs="Times New Roman"/>
+          <w:lang w:val="es-MX"/>
+        </w:rPr>
+      </w:pPr>
+      <w:r>
+        <w:rPr>
+          <w:rFonts w:ascii="Times New Roman" w:hAnsi="Times New Roman" w:cs="Times New Roman"/>
+          <w:lang w:val="es-MX"/>
+        </w:rPr>
+        <w:t xml:space="preserve">3.2. </w:t>
+      </w:r>
+    </w:p>
+    <w:p>
+      <w:pPr>
+        <w:spacing w:line="360" w:lineRule="auto"/>
+        <w:ind w:left="708"/>
+        <w:rPr>
+          <w:rFonts w:ascii="Times New Roman" w:hAnsi="Times New Roman" w:cs="Times New Roman"/>
+          <w:lang w:val="es-MX"/>
+        </w:rPr>
+      </w:pPr>
+      <w:r>
+        <w:rPr>
+          <w:rFonts w:ascii="Times New Roman" w:hAnsi="Times New Roman" w:cs="Times New Roman"/>
+          <w:lang w:val="es-MX"/>
+        </w:rPr>
+        <w:t xml:space="preserve">- </w:t>
+      </w:r>
+      <w:r>
+        <w:rPr>
+          <w:rFonts w:ascii="Times New Roman" w:hAnsi="Times New Roman" w:cs="Times New Roman"/>
+          <w:lang w:val="es-MX"/>
+        </w:rPr>
+        <w:t>En este apartado es necesario la creación de dos condicionales que tendrán sus respectivas banderas “</w:t>
+      </w:r>
+      <w:proofErr w:type="spellStart"/>
+      <w:r>
+        <w:rPr>
+          <w:rFonts w:ascii="Times New Roman" w:hAnsi="Times New Roman" w:cs="Times New Roman"/>
+          <w:lang w:val="es-MX"/>
+        </w:rPr>
+        <w:t>pull-down</w:t>
+      </w:r>
+      <w:proofErr w:type="spellEnd"/>
+      <w:r>
+        <w:rPr>
+          <w:rFonts w:ascii="Times New Roman" w:hAnsi="Times New Roman" w:cs="Times New Roman"/>
+          <w:lang w:val="es-MX"/>
+        </w:rPr>
+        <w:t>” las cuales servirán</w:t>
+      </w:r>
+      <w:r>
+        <w:rPr>
+          <w:rFonts w:ascii="Times New Roman" w:hAnsi="Times New Roman" w:cs="Times New Roman"/>
+          <w:lang w:val="es-MX"/>
+        </w:rPr>
+        <w:t>:</w:t>
+      </w:r>
+    </w:p>
+    <w:p>
+      <w:pPr>
+        <w:spacing w:line="360" w:lineRule="auto"/>
+        <w:ind w:left="1416"/>
+        <w:rPr>
+          <w:rFonts w:ascii="Times New Roman" w:hAnsi="Times New Roman" w:cs="Times New Roman"/>
+          <w:lang w:val="es-MX"/>
+        </w:rPr>
+      </w:pPr>
+      <w:proofErr w:type="spellStart"/>
+      <w:r>
+        <w:rPr>
+          <w:rFonts w:ascii="Times New Roman" w:hAnsi="Times New Roman" w:cs="Times New Roman"/>
+          <w:lang w:val="es-MX"/>
+        </w:rPr>
+        <w:t>Start</w:t>
+      </w:r>
+      <w:proofErr w:type="spellEnd"/>
+      <w:r>
+        <w:rPr>
+          <w:rFonts w:ascii="Times New Roman" w:hAnsi="Times New Roman" w:cs="Times New Roman"/>
+          <w:lang w:val="es-MX"/>
+        </w:rPr>
+        <w:t xml:space="preserve"> pin</w:t>
+      </w:r>
+      <w:r>
+        <w:rPr>
+          <w:rFonts w:ascii="Times New Roman" w:hAnsi="Times New Roman" w:cs="Times New Roman"/>
+          <w:lang w:val="es-MX"/>
+        </w:rPr>
+        <w:t xml:space="preserve"> para indicar el inicio y </w:t>
+      </w:r>
+      <w:r>
+        <w:rPr>
+          <w:rFonts w:ascii="Times New Roman" w:hAnsi="Times New Roman" w:cs="Times New Roman"/>
+          <w:lang w:val="es-MX"/>
+        </w:rPr>
+        <w:t>la respectiva captura de datos.</w:t>
+      </w:r>
+    </w:p>
+    <w:p>
+      <w:pPr>
+        <w:spacing w:line="360" w:lineRule="auto"/>
+        <w:ind w:left="2124"/>
+        <w:rPr>
+          <w:rFonts w:ascii="Times New Roman" w:hAnsi="Times New Roman" w:cs="Times New Roman"/>
+          <w:lang w:val="es-MX"/>
+        </w:rPr>
+      </w:pPr>
+      <w:r>
+        <w:rPr>
+          <w:rFonts w:ascii="Times New Roman" w:hAnsi="Times New Roman" w:cs="Times New Roman"/>
+          <w:lang w:val="es-MX"/>
+        </w:rPr>
+        <w:t xml:space="preserve">+ </w:t>
+      </w:r>
+      <w:r>
+        <w:rPr>
+          <w:rFonts w:ascii="Times New Roman" w:hAnsi="Times New Roman" w:cs="Times New Roman"/>
+          <w:lang w:val="es-MX"/>
+        </w:rPr>
+        <w:t>Para indicar el inicio de</w:t>
+      </w:r>
+      <w:r>
+        <w:rPr>
+          <w:rFonts w:ascii="Times New Roman" w:hAnsi="Times New Roman" w:cs="Times New Roman"/>
+          <w:lang w:val="es-MX"/>
+        </w:rPr>
+        <w:t xml:space="preserve"> la recolección de datos </w:t>
+      </w:r>
+      <w:r>
+        <w:rPr>
+          <w:rFonts w:ascii="Times New Roman" w:hAnsi="Times New Roman" w:cs="Times New Roman"/>
+          <w:lang w:val="es-MX"/>
+        </w:rPr>
+        <w:t>se imprimirá en la pantalla LCD de esta manera:</w:t>
+      </w:r>
+    </w:p>
+    <w:p>
+      <w:pPr>
+        <w:spacing w:line="360" w:lineRule="auto"/>
+        <w:ind w:left="2832"/>
+        <w:rPr>
+          <w:rFonts w:ascii="Times New Roman" w:hAnsi="Times New Roman" w:cs="Times New Roman"/>
+          <w:i/>
+          <w:iCs/>
+        </w:rPr>
+      </w:pPr>
+      <w:proofErr w:type="spellStart"/>
+      <w:r>
+        <w:rPr>
+          <w:rFonts w:ascii="Times New Roman" w:hAnsi="Times New Roman" w:cs="Times New Roman"/>
+          <w:i/>
+          <w:iCs/>
+        </w:rPr>
+        <w:t>LCD.setCursor</w:t>
+      </w:r>
+      <w:proofErr w:type="spellEnd"/>
+      <w:r>
+        <w:rPr>
+          <w:rFonts w:ascii="Times New Roman" w:hAnsi="Times New Roman" w:cs="Times New Roman"/>
+          <w:i/>
+          <w:iCs/>
+        </w:rPr>
+        <w:t xml:space="preserve">(0, </w:t>
+      </w:r>
+      <w:r>
+        <w:rPr>
+          <w:rFonts w:ascii="Times New Roman" w:hAnsi="Times New Roman" w:cs="Times New Roman"/>
+          <w:i/>
+          <w:iCs/>
+        </w:rPr>
+        <w:t>1</w:t>
+      </w:r>
+      <w:r>
+        <w:rPr>
+          <w:rFonts w:ascii="Times New Roman" w:hAnsi="Times New Roman" w:cs="Times New Roman"/>
+          <w:i/>
+          <w:iCs/>
+        </w:rPr>
+        <w:t xml:space="preserve">); </w:t>
+      </w:r>
+    </w:p>
+    <w:p>
+      <w:pPr>
+        <w:spacing w:line="360" w:lineRule="auto"/>
+        <w:ind w:left="2832"/>
+        <w:rPr>
+          <w:rFonts w:ascii="Times New Roman" w:hAnsi="Times New Roman" w:cs="Times New Roman"/>
+          <w:i/>
+          <w:iCs/>
+          <w:lang w:val="es-MX"/>
+        </w:rPr>
+      </w:pPr>
+      <w:proofErr w:type="spellStart"/>
+      <w:r>
+        <w:rPr>
+          <w:rFonts w:ascii="Times New Roman" w:hAnsi="Times New Roman" w:cs="Times New Roman"/>
+          <w:i/>
+          <w:iCs/>
+        </w:rPr>
+        <w:t>LCD.scrollDisplayLeft</w:t>
+      </w:r>
+      <w:proofErr w:type="spellEnd"/>
+      <w:r>
+        <w:rPr>
+          <w:rFonts w:ascii="Times New Roman" w:hAnsi="Times New Roman" w:cs="Times New Roman"/>
+          <w:i/>
+          <w:iCs/>
+        </w:rPr>
+        <w:t>(</w:t>
+      </w:r>
+      <w:r>
+        <w:rPr>
+          <w:rFonts w:ascii="Times New Roman" w:hAnsi="Times New Roman" w:cs="Times New Roman"/>
+          <w:i/>
+          <w:iCs/>
+        </w:rPr>
+        <w:t>“Inicio captura datos”</w:t>
+      </w:r>
+      <w:r>
+        <w:rPr>
+          <w:rFonts w:ascii="Times New Roman" w:hAnsi="Times New Roman" w:cs="Times New Roman"/>
+          <w:i/>
+          <w:iCs/>
+        </w:rPr>
+        <w:t>);</w:t>
+      </w:r>
+    </w:p>
+    <w:p>
+      <w:pPr>
+        <w:spacing w:line="360" w:lineRule="auto"/>
+        <w:ind w:left="1416"/>
+        <w:rPr>
+          <w:rFonts w:ascii="Times New Roman" w:hAnsi="Times New Roman" w:cs="Times New Roman"/>
+          <w:lang w:val="es-MX"/>
+        </w:rPr>
+      </w:pPr>
+    </w:p>
+    <w:p>
+      <w:pPr>
+        <w:spacing w:line="360" w:lineRule="auto"/>
+        <w:ind w:left="1416"/>
+        <w:rPr>
+          <w:rFonts w:ascii="Times New Roman" w:hAnsi="Times New Roman" w:cs="Times New Roman"/>
+          <w:lang w:val="es-MX"/>
+        </w:rPr>
+      </w:pPr>
+      <w:r>
+        <w:rPr>
+          <w:rFonts w:ascii="Times New Roman" w:hAnsi="Times New Roman" w:cs="Times New Roman"/>
+          <w:lang w:val="es-MX"/>
+        </w:rPr>
+        <w:t>S</w:t>
+      </w:r>
+      <w:r>
+        <w:rPr>
+          <w:rFonts w:ascii="Times New Roman" w:hAnsi="Times New Roman" w:cs="Times New Roman"/>
+          <w:lang w:val="es-MX"/>
+        </w:rPr>
+        <w:t xml:space="preserve">top </w:t>
+      </w:r>
+      <w:proofErr w:type="spellStart"/>
+      <w:proofErr w:type="gramStart"/>
+      <w:r>
+        <w:rPr>
+          <w:rFonts w:ascii="Times New Roman" w:hAnsi="Times New Roman" w:cs="Times New Roman"/>
+          <w:lang w:val="es-MX"/>
+        </w:rPr>
+        <w:t>pin.</w:t>
+      </w:r>
+      <w:r>
+        <w:rPr>
+          <w:rFonts w:ascii="Times New Roman" w:hAnsi="Times New Roman" w:cs="Times New Roman"/>
+          <w:lang w:val="es-MX"/>
+        </w:rPr>
+        <w:t>s</w:t>
+      </w:r>
+      <w:r>
+        <w:rPr>
+          <w:rFonts w:ascii="Times New Roman" w:hAnsi="Times New Roman" w:cs="Times New Roman"/>
+          <w:lang w:val="es-MX"/>
+        </w:rPr>
+        <w:t>erá</w:t>
+      </w:r>
+      <w:proofErr w:type="spellEnd"/>
+      <w:proofErr w:type="gramEnd"/>
+      <w:r>
+        <w:rPr>
+          <w:rFonts w:ascii="Times New Roman" w:hAnsi="Times New Roman" w:cs="Times New Roman"/>
+          <w:lang w:val="es-MX"/>
+        </w:rPr>
+        <w:t xml:space="preserve"> tomado en cuenta si no se han pasado los 10 segundos máximos de recolección de datos</w:t>
+      </w:r>
+      <w:r>
+        <w:rPr>
+          <w:rFonts w:ascii="Times New Roman" w:hAnsi="Times New Roman" w:cs="Times New Roman"/>
+          <w:lang w:val="es-MX"/>
+        </w:rPr>
+        <w:t>, y al ser presionado se definirá el tiempo de captura de datos.</w:t>
+      </w:r>
+    </w:p>
+    <w:p>
+      <w:pPr>
+        <w:spacing w:line="360" w:lineRule="auto"/>
+        <w:ind w:left="1416"/>
+        <w:rPr>
+          <w:rFonts w:ascii="Times New Roman" w:hAnsi="Times New Roman" w:cs="Times New Roman"/>
+          <w:lang w:val="es-MX"/>
+        </w:rPr>
+      </w:pPr>
+      <w:r>
+        <w:rPr>
+          <w:rFonts w:ascii="Times New Roman" w:hAnsi="Times New Roman" w:cs="Times New Roman"/>
+          <w:lang w:val="es-MX"/>
+        </w:rPr>
+        <w:t xml:space="preserve">Stop pin no será tomado en cuenta, al momento en el que el tiempo supere los 10 segundos anteriormente mencionados, así entonces, el programa se ejecutará automáticamente. </w:t>
+      </w:r>
+    </w:p>
+    <w:p>
+      <w:pPr>
+        <w:spacing w:line="360" w:lineRule="auto"/>
+        <w:ind w:left="2124"/>
+        <w:rPr>
+          <w:rFonts w:ascii="Times New Roman" w:hAnsi="Times New Roman" w:cs="Times New Roman"/>
+          <w:lang w:val="es-MX"/>
+        </w:rPr>
+      </w:pPr>
+      <w:r>
+        <w:rPr>
+          <w:rFonts w:ascii="Times New Roman" w:hAnsi="Times New Roman" w:cs="Times New Roman"/>
+          <w:lang w:val="es-MX"/>
+        </w:rPr>
+        <w:t>+ Para indicar el inicio de la recolección de datos se imprimirá en la pantalla LCD de esta manera:</w:t>
+      </w:r>
+    </w:p>
+    <w:p>
+      <w:pPr>
+        <w:spacing w:line="360" w:lineRule="auto"/>
+        <w:ind w:left="2832"/>
+        <w:rPr>
+          <w:rFonts w:ascii="Times New Roman" w:hAnsi="Times New Roman" w:cs="Times New Roman"/>
+          <w:i/>
+          <w:iCs/>
+        </w:rPr>
+      </w:pPr>
+      <w:proofErr w:type="spellStart"/>
+      <w:r>
+        <w:rPr>
+          <w:rFonts w:ascii="Times New Roman" w:hAnsi="Times New Roman" w:cs="Times New Roman"/>
+          <w:i/>
+          <w:iCs/>
+        </w:rPr>
+        <w:t>LCD.setCursor</w:t>
+      </w:r>
+      <w:proofErr w:type="spellEnd"/>
+      <w:r>
+        <w:rPr>
+          <w:rFonts w:ascii="Times New Roman" w:hAnsi="Times New Roman" w:cs="Times New Roman"/>
+          <w:i/>
+          <w:iCs/>
+        </w:rPr>
+        <w:t xml:space="preserve">(0, </w:t>
+      </w:r>
+      <w:r>
+        <w:rPr>
+          <w:rFonts w:ascii="Times New Roman" w:hAnsi="Times New Roman" w:cs="Times New Roman"/>
+          <w:i/>
+          <w:iCs/>
+        </w:rPr>
+        <w:t>1</w:t>
+      </w:r>
+      <w:r>
+        <w:rPr>
+          <w:rFonts w:ascii="Times New Roman" w:hAnsi="Times New Roman" w:cs="Times New Roman"/>
+          <w:i/>
+          <w:iCs/>
+        </w:rPr>
+        <w:t xml:space="preserve">); </w:t>
+      </w:r>
+    </w:p>
+    <w:p>
+      <w:pPr>
+        <w:spacing w:line="360" w:lineRule="auto"/>
+        <w:ind w:left="2832"/>
+        <w:rPr>
+          <w:rFonts w:ascii="Times New Roman" w:hAnsi="Times New Roman" w:cs="Times New Roman"/>
+          <w:i/>
+          <w:iCs/>
+        </w:rPr>
+      </w:pPr>
+      <w:proofErr w:type="spellStart"/>
+      <w:r>
+        <w:rPr>
+          <w:rFonts w:ascii="Times New Roman" w:hAnsi="Times New Roman" w:cs="Times New Roman"/>
+          <w:i/>
+          <w:iCs/>
+        </w:rPr>
+        <w:t>LCD.scrollDisplayLeft</w:t>
+      </w:r>
+      <w:proofErr w:type="spellEnd"/>
+      <w:r>
+        <w:rPr>
+          <w:rFonts w:ascii="Times New Roman" w:hAnsi="Times New Roman" w:cs="Times New Roman"/>
+          <w:i/>
+          <w:iCs/>
+        </w:rPr>
+        <w:t>(</w:t>
+      </w:r>
+      <w:r>
+        <w:rPr>
+          <w:rFonts w:ascii="Times New Roman" w:hAnsi="Times New Roman" w:cs="Times New Roman"/>
+          <w:i/>
+          <w:iCs/>
+        </w:rPr>
+        <w:t>“Captura datos finalizada”</w:t>
+      </w:r>
+      <w:r>
+        <w:rPr>
+          <w:rFonts w:ascii="Times New Roman" w:hAnsi="Times New Roman" w:cs="Times New Roman"/>
+          <w:i/>
+          <w:iCs/>
+        </w:rPr>
+        <w:t>);</w:t>
+      </w:r>
+    </w:p>
+    <w:p>
+      <w:pPr>
+        <w:spacing w:line="360" w:lineRule="auto"/>
+        <w:ind w:left="1416"/>
+        <w:rPr>
+          <w:rFonts w:ascii="Times New Roman" w:hAnsi="Times New Roman" w:cs="Times New Roman"/>
+          <w:lang w:val="es-MX"/>
+        </w:rPr>
+      </w:pPr>
+    </w:p>
+    <w:p>
+      <w:pPr>
+        <w:spacing w:line="360" w:lineRule="auto"/>
+        <w:ind w:left="708"/>
+        <w:rPr>
+          <w:rFonts w:ascii="Times New Roman" w:hAnsi="Times New Roman" w:cs="Times New Roman"/>
+          <w:lang w:val="es-MX"/>
+        </w:rPr>
+      </w:pPr>
+      <w:r>
+        <w:rPr>
+          <w:rFonts w:ascii="Times New Roman" w:hAnsi="Times New Roman" w:cs="Times New Roman"/>
+          <w:lang w:val="es-MX"/>
+        </w:rPr>
+        <w:t>3.3.</w:t>
+      </w:r>
+    </w:p>
+    <w:p>
+      <w:pPr>
+        <w:spacing w:line="360" w:lineRule="auto"/>
+        <w:ind w:left="708"/>
+        <w:rPr>
+          <w:rFonts w:ascii="Times New Roman" w:hAnsi="Times New Roman" w:cs="Times New Roman"/>
+          <w:lang w:val="es-MX"/>
+        </w:rPr>
+      </w:pPr>
+      <w:r>
+        <w:rPr>
+          <w:rFonts w:ascii="Times New Roman" w:hAnsi="Times New Roman" w:cs="Times New Roman"/>
+          <w:lang w:val="es-MX"/>
+        </w:rPr>
+        <w:lastRenderedPageBreak/>
+        <w:t xml:space="preserve">-En esta sección teniendo en cuenta que ya se indico el inicio en los pulsadores, los datos suministrados por el generador de señales serán ingresados en el arreglo con su tiempo respectivo, obtenido mediante la función </w:t>
+      </w:r>
+      <w:proofErr w:type="spellStart"/>
+      <w:proofErr w:type="gramStart"/>
+      <w:r>
+        <w:rPr>
+          <w:rFonts w:ascii="Times New Roman" w:hAnsi="Times New Roman" w:cs="Times New Roman"/>
+          <w:i/>
+          <w:iCs/>
+          <w:lang w:val="es-MX"/>
+        </w:rPr>
+        <w:t>millis</w:t>
+      </w:r>
+      <w:proofErr w:type="spellEnd"/>
+      <w:r>
+        <w:rPr>
+          <w:rFonts w:ascii="Times New Roman" w:hAnsi="Times New Roman" w:cs="Times New Roman"/>
+          <w:i/>
+          <w:iCs/>
+          <w:lang w:val="es-MX"/>
+        </w:rPr>
+        <w:t>(</w:t>
+      </w:r>
+      <w:proofErr w:type="gramEnd"/>
+      <w:r>
+        <w:rPr>
+          <w:rFonts w:ascii="Times New Roman" w:hAnsi="Times New Roman" w:cs="Times New Roman"/>
+          <w:i/>
+          <w:iCs/>
+          <w:lang w:val="es-MX"/>
+        </w:rPr>
+        <w:t xml:space="preserve">). </w:t>
+      </w:r>
+      <w:r>
+        <w:rPr>
+          <w:rFonts w:ascii="Times New Roman" w:hAnsi="Times New Roman" w:cs="Times New Roman"/>
+          <w:lang w:val="es-MX"/>
+        </w:rPr>
+        <w:t>Esta recolección de datos la haremos con un tiempo de muestreo cada 100 milisegundos.</w:t>
+      </w:r>
+    </w:p>
+    <w:p>
+      <w:pPr>
+        <w:spacing w:line="360" w:lineRule="auto"/>
+        <w:ind w:left="708"/>
+        <w:rPr>
+          <w:rFonts w:ascii="Times New Roman" w:hAnsi="Times New Roman" w:cs="Times New Roman"/>
+          <w:lang w:val="es-MX"/>
+        </w:rPr>
+      </w:pPr>
+      <w:r>
+        <w:rPr>
+          <w:rFonts w:ascii="Times New Roman" w:hAnsi="Times New Roman" w:cs="Times New Roman"/>
+          <w:lang w:val="es-MX"/>
+        </w:rPr>
+        <w:t>3.4.</w:t>
+      </w:r>
+    </w:p>
+    <w:p>
+      <w:pPr>
+        <w:spacing w:line="360" w:lineRule="auto"/>
+        <w:ind w:left="708"/>
+        <w:rPr>
+          <w:rFonts w:ascii="Times New Roman" w:hAnsi="Times New Roman" w:cs="Times New Roman"/>
+          <w:lang w:val="es-MX"/>
+        </w:rPr>
+      </w:pPr>
+      <w:r>
+        <w:rPr>
+          <w:rFonts w:ascii="Times New Roman" w:hAnsi="Times New Roman" w:cs="Times New Roman"/>
+          <w:lang w:val="es-MX"/>
+        </w:rPr>
+        <w:t>3.4.1.</w:t>
+      </w:r>
+    </w:p>
+    <w:p>
+      <w:pPr>
+        <w:spacing w:line="360" w:lineRule="auto"/>
+        <w:ind w:left="708"/>
+        <w:rPr>
+          <w:rFonts w:ascii="Times New Roman" w:hAnsi="Times New Roman" w:cs="Times New Roman"/>
+          <w:lang w:val="es-MX"/>
+        </w:rPr>
+      </w:pPr>
+      <w:r>
+        <w:rPr>
+          <w:rFonts w:ascii="Times New Roman" w:hAnsi="Times New Roman" w:cs="Times New Roman"/>
+          <w:lang w:val="es-MX"/>
+        </w:rPr>
+        <w:t xml:space="preserve">-Definiremos la función llamada </w:t>
+      </w:r>
+      <w:proofErr w:type="spellStart"/>
+      <w:r>
+        <w:rPr>
+          <w:rFonts w:ascii="Times New Roman" w:hAnsi="Times New Roman" w:cs="Times New Roman"/>
+          <w:lang w:val="es-MX"/>
+        </w:rPr>
+        <w:t>string</w:t>
+      </w:r>
+      <w:proofErr w:type="spellEnd"/>
+      <w:r>
+        <w:rPr>
+          <w:rFonts w:ascii="Times New Roman" w:hAnsi="Times New Roman" w:cs="Times New Roman"/>
+          <w:lang w:val="es-MX"/>
+        </w:rPr>
+        <w:t xml:space="preserve"> </w:t>
+      </w:r>
+      <w:proofErr w:type="spellStart"/>
+      <w:proofErr w:type="gramStart"/>
+      <w:r>
+        <w:rPr>
+          <w:rFonts w:ascii="Times New Roman" w:hAnsi="Times New Roman" w:cs="Times New Roman"/>
+          <w:lang w:val="es-MX"/>
+        </w:rPr>
+        <w:t>tiposenal</w:t>
+      </w:r>
+      <w:proofErr w:type="spellEnd"/>
+      <w:r>
+        <w:rPr>
+          <w:rFonts w:ascii="Times New Roman" w:hAnsi="Times New Roman" w:cs="Times New Roman"/>
+          <w:lang w:val="es-MX"/>
+        </w:rPr>
+        <w:t>(</w:t>
+      </w:r>
+      <w:proofErr w:type="gramEnd"/>
+      <w:r>
+        <w:rPr>
+          <w:rFonts w:ascii="Times New Roman" w:hAnsi="Times New Roman" w:cs="Times New Roman"/>
+          <w:lang w:val="es-MX"/>
+        </w:rPr>
+        <w:t>) la cual no recibe ningún parámetro, sin embargo retornará el tipo de señal de las cuales hay 4 posibles, basado en un 70% de afinidad con la</w:t>
+      </w:r>
+      <w:r>
+        <w:rPr>
+          <w:rFonts w:ascii="Times New Roman" w:hAnsi="Times New Roman" w:cs="Times New Roman"/>
+          <w:lang w:val="es-MX"/>
+        </w:rPr>
+        <w:t>s características principales de la</w:t>
+      </w:r>
+      <w:r>
+        <w:rPr>
+          <w:rFonts w:ascii="Times New Roman" w:hAnsi="Times New Roman" w:cs="Times New Roman"/>
+          <w:lang w:val="es-MX"/>
+        </w:rPr>
+        <w:t xml:space="preserve"> señal. </w:t>
+      </w:r>
+    </w:p>
+    <w:p>
+      <w:pPr>
+        <w:spacing w:line="360" w:lineRule="auto"/>
+        <w:ind w:left="708"/>
+        <w:rPr>
+          <w:rFonts w:ascii="Times New Roman" w:hAnsi="Times New Roman" w:cs="Times New Roman"/>
+          <w:lang w:val="es-MX"/>
+        </w:rPr>
+      </w:pPr>
+      <w:r>
+        <w:rPr>
+          <w:rFonts w:ascii="Times New Roman" w:hAnsi="Times New Roman" w:cs="Times New Roman"/>
+          <w:lang w:val="es-MX"/>
+        </w:rPr>
+        <w:t>-</w:t>
+      </w:r>
+      <w:r>
+        <w:rPr>
+          <w:rFonts w:ascii="Times New Roman" w:hAnsi="Times New Roman" w:cs="Times New Roman"/>
+          <w:lang w:val="es-MX"/>
+        </w:rPr>
+        <w:t xml:space="preserve"> </w:t>
+      </w:r>
+      <w:r>
+        <w:rPr>
+          <w:rFonts w:ascii="Times New Roman" w:hAnsi="Times New Roman" w:cs="Times New Roman"/>
+          <w:lang w:val="es-MX"/>
+        </w:rPr>
+        <w:t>Definiremos ciertas variables las cuales son las características que destacan en nuestras señales para así clasificarlas. (picos, valles, transiciones bruscas, pendiente anterior, y umbral pendiente) La variable de umbral pendiente</w:t>
+      </w:r>
+      <w:r>
+        <w:rPr>
+          <w:rFonts w:ascii="Times New Roman" w:hAnsi="Times New Roman" w:cs="Times New Roman"/>
+          <w:lang w:val="es-MX"/>
+        </w:rPr>
+        <w:t xml:space="preserve"> define un rango de error para depurar los cambios en pequeñas diferencias entre pendientes. </w:t>
+      </w:r>
+    </w:p>
+    <w:p>
+      <w:pPr>
+        <w:spacing w:line="360" w:lineRule="auto"/>
+        <w:ind w:left="708"/>
+        <w:rPr>
+          <w:rFonts w:ascii="Times New Roman" w:hAnsi="Times New Roman" w:cs="Times New Roman"/>
+          <w:lang w:val="es-MX"/>
+        </w:rPr>
+      </w:pPr>
+      <w:r>
+        <w:rPr>
+          <w:rFonts w:ascii="Times New Roman" w:hAnsi="Times New Roman" w:cs="Times New Roman"/>
+          <w:lang w:val="es-MX"/>
+        </w:rPr>
+        <w:t xml:space="preserve">- </w:t>
+      </w:r>
+      <w:r>
+        <w:rPr>
+          <w:rFonts w:ascii="Times New Roman" w:hAnsi="Times New Roman" w:cs="Times New Roman"/>
+          <w:lang w:val="es-MX"/>
+        </w:rPr>
+        <w:t>Las variables anteriores nos permitirán identificar el tipo de señal.</w:t>
+      </w:r>
+    </w:p>
+    <w:p>
+      <w:pPr>
+        <w:spacing w:line="360" w:lineRule="auto"/>
+        <w:ind w:left="708"/>
+        <w:rPr>
+          <w:rFonts w:ascii="Times New Roman" w:hAnsi="Times New Roman" w:cs="Times New Roman"/>
+          <w:lang w:val="es-MX"/>
+        </w:rPr>
+      </w:pPr>
+      <w:r>
+        <w:rPr>
+          <w:rFonts w:ascii="Times New Roman" w:hAnsi="Times New Roman" w:cs="Times New Roman"/>
+          <w:lang w:val="es-MX"/>
+        </w:rPr>
+        <w:t>3.4.2.</w:t>
+      </w:r>
+    </w:p>
+    <w:p>
+      <w:pPr>
+        <w:spacing w:line="360" w:lineRule="auto"/>
+        <w:ind w:left="708"/>
+        <w:rPr>
+          <w:rFonts w:ascii="Times New Roman" w:hAnsi="Times New Roman" w:cs="Times New Roman"/>
+          <w:lang w:val="es-MX"/>
+        </w:rPr>
+      </w:pPr>
+      <w:r>
+        <w:rPr>
+          <w:rFonts w:ascii="Times New Roman" w:hAnsi="Times New Roman" w:cs="Times New Roman"/>
+          <w:lang w:val="es-MX"/>
+        </w:rPr>
+        <w:t xml:space="preserve">-Esta función se llamará </w:t>
+      </w:r>
+      <w:proofErr w:type="spellStart"/>
+      <w:r>
+        <w:rPr>
+          <w:rFonts w:ascii="Times New Roman" w:hAnsi="Times New Roman" w:cs="Times New Roman"/>
+          <w:lang w:val="es-MX"/>
+        </w:rPr>
+        <w:t>int</w:t>
+      </w:r>
+      <w:proofErr w:type="spellEnd"/>
+      <w:r>
+        <w:rPr>
+          <w:rFonts w:ascii="Times New Roman" w:hAnsi="Times New Roman" w:cs="Times New Roman"/>
+          <w:lang w:val="es-MX"/>
+        </w:rPr>
+        <w:t xml:space="preserve"> </w:t>
+      </w:r>
+      <w:proofErr w:type="spellStart"/>
+      <w:r>
+        <w:rPr>
+          <w:rFonts w:ascii="Times New Roman" w:hAnsi="Times New Roman" w:cs="Times New Roman"/>
+          <w:lang w:val="es-MX"/>
+        </w:rPr>
+        <w:t>mostrarmensaje</w:t>
+      </w:r>
+      <w:proofErr w:type="spellEnd"/>
+      <w:r>
+        <w:rPr>
+          <w:rFonts w:ascii="Times New Roman" w:hAnsi="Times New Roman" w:cs="Times New Roman"/>
+          <w:lang w:val="es-MX"/>
+        </w:rPr>
+        <w:t xml:space="preserve"> </w:t>
+      </w:r>
+      <w:proofErr w:type="gramStart"/>
+      <w:r>
+        <w:rPr>
+          <w:rFonts w:ascii="Times New Roman" w:hAnsi="Times New Roman" w:cs="Times New Roman"/>
+          <w:lang w:val="es-MX"/>
+        </w:rPr>
+        <w:t>(</w:t>
+      </w:r>
+      <w:r>
+        <w:rPr>
+          <w:rFonts w:ascii="Times New Roman" w:hAnsi="Times New Roman" w:cs="Times New Roman"/>
+          <w:lang w:val="es-MX"/>
+        </w:rPr>
+        <w:t xml:space="preserve"> </w:t>
+      </w:r>
+      <w:proofErr w:type="spellStart"/>
+      <w:r>
+        <w:rPr>
+          <w:rFonts w:ascii="Times New Roman" w:hAnsi="Times New Roman" w:cs="Times New Roman"/>
+          <w:lang w:val="es-MX"/>
+        </w:rPr>
+        <w:t>string</w:t>
+      </w:r>
+      <w:proofErr w:type="spellEnd"/>
+      <w:proofErr w:type="gramEnd"/>
+      <w:r>
+        <w:rPr>
+          <w:rFonts w:ascii="Times New Roman" w:hAnsi="Times New Roman" w:cs="Times New Roman"/>
+          <w:lang w:val="es-MX"/>
+        </w:rPr>
+        <w:t xml:space="preserve"> </w:t>
+      </w:r>
+      <w:proofErr w:type="spellStart"/>
+      <w:r>
+        <w:rPr>
+          <w:rFonts w:ascii="Times New Roman" w:hAnsi="Times New Roman" w:cs="Times New Roman"/>
+          <w:lang w:val="es-MX"/>
+        </w:rPr>
+        <w:t>tiposenal</w:t>
+      </w:r>
+      <w:proofErr w:type="spellEnd"/>
+      <w:r>
+        <w:rPr>
+          <w:rFonts w:ascii="Times New Roman" w:hAnsi="Times New Roman" w:cs="Times New Roman"/>
+          <w:lang w:val="es-MX"/>
+        </w:rPr>
+        <w:t xml:space="preserve">) esta función recibirá el </w:t>
+      </w:r>
+      <w:proofErr w:type="spellStart"/>
+      <w:r>
+        <w:rPr>
+          <w:rFonts w:ascii="Times New Roman" w:hAnsi="Times New Roman" w:cs="Times New Roman"/>
+          <w:lang w:val="es-MX"/>
+        </w:rPr>
+        <w:t>string</w:t>
+      </w:r>
+      <w:proofErr w:type="spellEnd"/>
+      <w:r>
+        <w:rPr>
+          <w:rFonts w:ascii="Times New Roman" w:hAnsi="Times New Roman" w:cs="Times New Roman"/>
+          <w:lang w:val="es-MX"/>
+        </w:rPr>
+        <w:t xml:space="preserve"> de la función anterior. Si la señal es desconocida imprimirá que es desconocida. En cambio, si la señal es conocida invocará la</w:t>
+      </w:r>
+      <w:r>
+        <w:rPr>
+          <w:rFonts w:ascii="Times New Roman" w:hAnsi="Times New Roman" w:cs="Times New Roman"/>
+          <w:lang w:val="es-MX"/>
+        </w:rPr>
+        <w:t xml:space="preserve"> </w:t>
+      </w:r>
+      <w:r>
+        <w:rPr>
+          <w:rFonts w:ascii="Times New Roman" w:hAnsi="Times New Roman" w:cs="Times New Roman"/>
+          <w:lang w:val="es-MX"/>
+        </w:rPr>
+        <w:t>función</w:t>
+      </w:r>
+      <w:r>
+        <w:rPr>
+          <w:rFonts w:ascii="Times New Roman" w:hAnsi="Times New Roman" w:cs="Times New Roman"/>
+          <w:lang w:val="es-MX"/>
+        </w:rPr>
+        <w:t xml:space="preserve"> </w:t>
+      </w:r>
+      <w:r>
+        <w:rPr>
+          <w:rFonts w:ascii="Times New Roman" w:hAnsi="Times New Roman" w:cs="Times New Roman"/>
+          <w:lang w:val="es-MX"/>
+        </w:rPr>
+        <w:t>siguiente</w:t>
+      </w:r>
+      <w:r>
+        <w:rPr>
+          <w:rFonts w:ascii="Times New Roman" w:hAnsi="Times New Roman" w:cs="Times New Roman"/>
+          <w:lang w:val="es-MX"/>
+        </w:rPr>
+        <w:t>(</w:t>
+      </w:r>
+      <w:proofErr w:type="spellStart"/>
+      <w:r>
+        <w:rPr>
+          <w:rFonts w:ascii="Times New Roman" w:hAnsi="Times New Roman" w:cs="Times New Roman"/>
+          <w:lang w:val="es-MX"/>
+        </w:rPr>
+        <w:t>analisis_senal</w:t>
+      </w:r>
+      <w:proofErr w:type="spellEnd"/>
+      <w:r>
+        <w:rPr>
+          <w:rFonts w:ascii="Times New Roman" w:hAnsi="Times New Roman" w:cs="Times New Roman"/>
+          <w:lang w:val="es-MX"/>
+        </w:rPr>
+        <w:t>(</w:t>
+      </w:r>
+      <w:proofErr w:type="spellStart"/>
+      <w:r>
+        <w:rPr>
+          <w:rFonts w:ascii="Times New Roman" w:hAnsi="Times New Roman" w:cs="Times New Roman"/>
+          <w:lang w:val="es-MX"/>
+        </w:rPr>
+        <w:t>tiposenal</w:t>
+      </w:r>
+      <w:proofErr w:type="spellEnd"/>
+      <w:r>
+        <w:rPr>
+          <w:rFonts w:ascii="Times New Roman" w:hAnsi="Times New Roman" w:cs="Times New Roman"/>
+          <w:lang w:val="es-MX"/>
+        </w:rPr>
+        <w:t>(</w:t>
+      </w:r>
+      <w:proofErr w:type="gramStart"/>
+      <w:r>
+        <w:rPr>
+          <w:rFonts w:ascii="Times New Roman" w:hAnsi="Times New Roman" w:cs="Times New Roman"/>
+          <w:lang w:val="es-MX"/>
+        </w:rPr>
+        <w:t>)</w:t>
+      </w:r>
+      <w:r>
+        <w:rPr>
+          <w:rFonts w:ascii="Times New Roman" w:hAnsi="Times New Roman" w:cs="Times New Roman"/>
+          <w:lang w:val="es-MX"/>
+        </w:rPr>
+        <w:t>,</w:t>
+      </w:r>
+      <w:proofErr w:type="spellStart"/>
+      <w:r>
+        <w:rPr>
+          <w:rFonts w:ascii="Times New Roman" w:hAnsi="Times New Roman" w:cs="Times New Roman"/>
+          <w:lang w:val="es-MX"/>
+        </w:rPr>
+        <w:t>amplitud</w:t>
+      </w:r>
+      <w:proofErr w:type="gramEnd"/>
+      <w:r>
+        <w:rPr>
+          <w:rFonts w:ascii="Times New Roman" w:hAnsi="Times New Roman" w:cs="Times New Roman"/>
+          <w:lang w:val="es-MX"/>
+        </w:rPr>
+        <w:t>,frecuencia,</w:t>
+      </w:r>
+      <w:r>
+        <w:rPr>
+          <w:rFonts w:ascii="Times New Roman" w:hAnsi="Times New Roman" w:cs="Times New Roman"/>
+          <w:color w:val="FF0000"/>
+          <w:lang w:val="es-MX"/>
+        </w:rPr>
+        <w:t>fase</w:t>
+      </w:r>
+      <w:proofErr w:type="spellEnd"/>
+      <w:r>
+        <w:rPr>
+          <w:rFonts w:ascii="Times New Roman" w:hAnsi="Times New Roman" w:cs="Times New Roman"/>
+          <w:lang w:val="es-MX"/>
+        </w:rPr>
+        <w:t>))</w:t>
+      </w:r>
+      <w:r>
+        <w:rPr>
+          <w:rFonts w:ascii="Times New Roman" w:hAnsi="Times New Roman" w:cs="Times New Roman"/>
+          <w:lang w:val="es-MX"/>
+        </w:rPr>
+        <w:t xml:space="preserve">, imprimirá los valores </w:t>
+      </w:r>
+      <w:r>
+        <w:rPr>
+          <w:rFonts w:ascii="Times New Roman" w:hAnsi="Times New Roman" w:cs="Times New Roman"/>
+          <w:lang w:val="es-MX"/>
+        </w:rPr>
+        <w:t>de las variables cuyo contenido fue cambiado en la función</w:t>
+      </w:r>
+      <w:r>
+        <w:rPr>
+          <w:rFonts w:ascii="Times New Roman" w:hAnsi="Times New Roman" w:cs="Times New Roman"/>
+          <w:lang w:val="es-MX"/>
+        </w:rPr>
         <w:t>.</w:t>
       </w:r>
     </w:p>
     <w:p>
       <w:pPr>
         <w:spacing w:line="360" w:lineRule="auto"/>
-        <w:rPr>
-          <w:rFonts w:ascii="Times New Roman" w:hAnsi="Times New Roman" w:cs="Times New Roman"/>
-          <w:lang w:val="es-MX"/>
-        </w:rPr>
-      </w:pPr>
-      <w:r>
-        <w:rPr>
-          <w:rFonts w:ascii="Times New Roman" w:hAnsi="Times New Roman" w:cs="Times New Roman"/>
-          <w:lang w:val="es-MX"/>
-        </w:rPr>
-        <w:t>Momento 3</w:t>
-      </w:r>
-    </w:p>
-    <w:p>
-      <w:pPr>
-        <w:spacing w:line="360" w:lineRule="auto"/>
         <w:ind w:left="708"/>
         <w:rPr>
           <w:rFonts w:ascii="Times New Roman" w:hAnsi="Times New Roman" w:cs="Times New Roman"/>
@@ -2434,7 +3592,7 @@
           <w:rFonts w:ascii="Times New Roman" w:hAnsi="Times New Roman" w:cs="Times New Roman"/>
           <w:lang w:val="es-MX"/>
         </w:rPr>
-        <w:t>3.1</w:t>
+        <w:t>3.4.3.</w:t>
       </w:r>
     </w:p>
     <w:p>
@@ -2451,8 +3609,17 @@
           <w:rFonts w:ascii="Times New Roman" w:hAnsi="Times New Roman" w:cs="Times New Roman"/>
           <w:lang w:val="es-MX"/>
         </w:rPr>
-        <w:t>-</w:t>
-      </w:r>
+        <w:t xml:space="preserve">-Esta función recibirá el nombre </w:t>
+      </w:r>
+      <w:proofErr w:type="spellStart"/>
+      <w:r>
+        <w:rPr>
+          <w:rFonts w:ascii="Times New Roman" w:hAnsi="Times New Roman" w:cs="Times New Roman"/>
+          <w:lang w:val="es-MX"/>
+        </w:rPr>
+        <w:t>void</w:t>
+      </w:r>
+      <w:proofErr w:type="spellEnd"/>
       <w:r>
         <w:rPr>
           <w:rFonts w:ascii="Times New Roman" w:hAnsi="Times New Roman" w:cs="Times New Roman"/>
@@ -2460,41 +3627,392 @@
         </w:rPr>
         <w:t xml:space="preserve"> </w:t>
       </w:r>
-      <w:r>
-        <w:rPr>
-          <w:rFonts w:ascii="Times New Roman" w:hAnsi="Times New Roman" w:cs="Times New Roman"/>
-          <w:lang w:val="es-MX"/>
-        </w:rPr>
-        <w:t>Para hacer la creación del arreglo dinámico bidimensional lo hacemos definiendo un puntero de punteros llamado matriz</w:t>
-      </w:r>
-      <w:r>
-        <w:rPr>
-          <w:rFonts w:ascii="Times New Roman" w:hAnsi="Times New Roman" w:cs="Times New Roman"/>
-          <w:lang w:val="es-MX"/>
-        </w:rPr>
-        <w:t>[filas][columnas]</w:t>
-      </w:r>
-      <w:r>
-        <w:rPr>
-          <w:rFonts w:ascii="Times New Roman" w:hAnsi="Times New Roman" w:cs="Times New Roman"/>
-          <w:lang w:val="es-MX"/>
-        </w:rPr>
-        <w:t>. Para crear las filas y columnas de aquel arreglo es necesario primero establecer la cantidad de columnas</w:t>
-      </w:r>
-      <w:r>
-        <w:rPr>
-          <w:rFonts w:ascii="Times New Roman" w:hAnsi="Times New Roman" w:cs="Times New Roman"/>
-          <w:lang w:val="es-MX"/>
-        </w:rPr>
-        <w:t xml:space="preserve">, sabemos que serán dos ya que se almacenarán dos datos definidos (tiempo y voltaje de la señal con respecto al tiempo), el numero de </w:t>
-      </w:r>
-      <w:r>
-        <w:rPr>
-          <w:rFonts w:ascii="Times New Roman" w:hAnsi="Times New Roman" w:cs="Times New Roman"/>
-          <w:lang w:val="es-MX"/>
-        </w:rPr>
-        <w:t>filas fue definido a partir de la experimentación, la consideración de la cantidad de datos mínima para extraer las características de la señal y la memoria necesaria para los otros elementos del código.</w:t>
-      </w:r>
+      <w:proofErr w:type="spellStart"/>
+      <w:r>
+        <w:rPr>
+          <w:rFonts w:ascii="Times New Roman" w:hAnsi="Times New Roman" w:cs="Times New Roman"/>
+          <w:lang w:val="es-MX"/>
+        </w:rPr>
+        <w:t>analisis_</w:t>
+      </w:r>
+      <w:proofErr w:type="gramStart"/>
+      <w:r>
+        <w:rPr>
+          <w:rFonts w:ascii="Times New Roman" w:hAnsi="Times New Roman" w:cs="Times New Roman"/>
+          <w:lang w:val="es-MX"/>
+        </w:rPr>
+        <w:t>senal</w:t>
+      </w:r>
+      <w:proofErr w:type="spellEnd"/>
+      <w:r>
+        <w:rPr>
+          <w:rFonts w:ascii="Times New Roman" w:hAnsi="Times New Roman" w:cs="Times New Roman"/>
+          <w:lang w:val="es-MX"/>
+        </w:rPr>
+        <w:t>(</w:t>
+      </w:r>
+      <w:proofErr w:type="spellStart"/>
+      <w:proofErr w:type="gramEnd"/>
+      <w:r>
+        <w:rPr>
+          <w:rFonts w:ascii="Times New Roman" w:hAnsi="Times New Roman" w:cs="Times New Roman"/>
+          <w:lang w:val="es-MX"/>
+        </w:rPr>
+        <w:t>string</w:t>
+      </w:r>
+      <w:proofErr w:type="spellEnd"/>
+      <w:r>
+        <w:rPr>
+          <w:rFonts w:ascii="Times New Roman" w:hAnsi="Times New Roman" w:cs="Times New Roman"/>
+          <w:lang w:val="es-MX"/>
+        </w:rPr>
+        <w:t xml:space="preserve"> </w:t>
+      </w:r>
+      <w:proofErr w:type="spellStart"/>
+      <w:r>
+        <w:rPr>
+          <w:rFonts w:ascii="Times New Roman" w:hAnsi="Times New Roman" w:cs="Times New Roman"/>
+          <w:lang w:val="es-MX"/>
+        </w:rPr>
+        <w:t>tiposenal</w:t>
+      </w:r>
+      <w:proofErr w:type="spellEnd"/>
+      <w:r>
+        <w:rPr>
+          <w:rFonts w:ascii="Times New Roman" w:hAnsi="Times New Roman" w:cs="Times New Roman"/>
+          <w:lang w:val="es-MX"/>
+        </w:rPr>
+        <w:t xml:space="preserve">, </w:t>
+      </w:r>
+      <w:proofErr w:type="spellStart"/>
+      <w:r>
+        <w:rPr>
+          <w:rFonts w:ascii="Times New Roman" w:hAnsi="Times New Roman" w:cs="Times New Roman"/>
+          <w:lang w:val="es-MX"/>
+        </w:rPr>
+        <w:t>float</w:t>
+      </w:r>
+      <w:proofErr w:type="spellEnd"/>
+      <w:r>
+        <w:rPr>
+          <w:rFonts w:ascii="Times New Roman" w:hAnsi="Times New Roman" w:cs="Times New Roman"/>
+          <w:lang w:val="es-MX"/>
+        </w:rPr>
+        <w:t xml:space="preserve"> &amp;amplitud, </w:t>
+      </w:r>
+      <w:proofErr w:type="spellStart"/>
+      <w:r>
+        <w:rPr>
+          <w:rFonts w:ascii="Times New Roman" w:hAnsi="Times New Roman" w:cs="Times New Roman"/>
+          <w:lang w:val="es-MX"/>
+        </w:rPr>
+        <w:t>float</w:t>
+      </w:r>
+      <w:proofErr w:type="spellEnd"/>
+      <w:r>
+        <w:rPr>
+          <w:rFonts w:ascii="Times New Roman" w:hAnsi="Times New Roman" w:cs="Times New Roman"/>
+          <w:lang w:val="es-MX"/>
+        </w:rPr>
+        <w:t xml:space="preserve"> &amp;frecuencia, </w:t>
+      </w:r>
+      <w:proofErr w:type="spellStart"/>
+      <w:r>
+        <w:rPr>
+          <w:rFonts w:ascii="Times New Roman" w:hAnsi="Times New Roman" w:cs="Times New Roman"/>
+          <w:color w:val="FF0000"/>
+          <w:lang w:val="es-MX"/>
+        </w:rPr>
+        <w:t>float</w:t>
+      </w:r>
+      <w:proofErr w:type="spellEnd"/>
+      <w:r>
+        <w:rPr>
+          <w:rFonts w:ascii="Times New Roman" w:hAnsi="Times New Roman" w:cs="Times New Roman"/>
+          <w:color w:val="FF0000"/>
+          <w:lang w:val="es-MX"/>
+        </w:rPr>
+        <w:t xml:space="preserve"> &amp;fase</w:t>
+      </w:r>
+      <w:r>
+        <w:rPr>
+          <w:rFonts w:ascii="Times New Roman" w:hAnsi="Times New Roman" w:cs="Times New Roman"/>
+          <w:lang w:val="es-MX"/>
+        </w:rPr>
+        <w:t>)</w:t>
+      </w:r>
+      <w:r>
+        <w:rPr>
+          <w:rFonts w:ascii="Times New Roman" w:hAnsi="Times New Roman" w:cs="Times New Roman"/>
+          <w:lang w:val="es-MX"/>
+        </w:rPr>
+        <w:t xml:space="preserve"> </w:t>
+      </w:r>
+      <w:r>
+        <w:rPr>
+          <w:rFonts w:ascii="Times New Roman" w:hAnsi="Times New Roman" w:cs="Times New Roman"/>
+          <w:lang w:val="es-MX"/>
+        </w:rPr>
+        <w:t>hará uso del paso de parámetro por referencia para cambiar directamente el contenido de la variable en su dirección de memoria.</w:t>
+      </w:r>
+    </w:p>
+    <w:p>
+      <w:pPr>
+        <w:spacing w:line="360" w:lineRule="auto"/>
+        <w:ind w:left="1416"/>
+        <w:rPr>
+          <w:rFonts w:ascii="Times New Roman" w:hAnsi="Times New Roman" w:cs="Times New Roman"/>
+        </w:rPr>
+      </w:pPr>
+      <w:proofErr w:type="spellStart"/>
+      <w:r>
+        <w:rPr>
+          <w:rFonts w:ascii="Times New Roman" w:hAnsi="Times New Roman" w:cs="Times New Roman"/>
+        </w:rPr>
+        <w:t>LCD.setCursor</w:t>
+      </w:r>
+      <w:proofErr w:type="spellEnd"/>
+      <w:r>
+        <w:rPr>
+          <w:rFonts w:ascii="Times New Roman" w:hAnsi="Times New Roman" w:cs="Times New Roman"/>
+        </w:rPr>
+        <w:t xml:space="preserve">(0, </w:t>
+      </w:r>
+      <w:r>
+        <w:rPr>
+          <w:rFonts w:ascii="Times New Roman" w:hAnsi="Times New Roman" w:cs="Times New Roman"/>
+        </w:rPr>
+        <w:t>1</w:t>
+      </w:r>
+      <w:r>
+        <w:rPr>
+          <w:rFonts w:ascii="Times New Roman" w:hAnsi="Times New Roman" w:cs="Times New Roman"/>
+        </w:rPr>
+        <w:t>);</w:t>
+      </w:r>
+    </w:p>
+    <w:p>
+      <w:pPr>
+        <w:spacing w:line="360" w:lineRule="auto"/>
+        <w:ind w:left="1416"/>
+        <w:rPr>
+          <w:rFonts w:ascii="Times New Roman" w:hAnsi="Times New Roman" w:cs="Times New Roman"/>
+        </w:rPr>
+      </w:pPr>
+      <w:proofErr w:type="spellStart"/>
+      <w:r>
+        <w:rPr>
+          <w:rFonts w:ascii="Times New Roman" w:hAnsi="Times New Roman" w:cs="Times New Roman"/>
+        </w:rPr>
+        <w:t>LCD.scrollDisplayLeft</w:t>
+      </w:r>
+      <w:proofErr w:type="spellEnd"/>
+      <w:r>
+        <w:rPr>
+          <w:rFonts w:ascii="Times New Roman" w:hAnsi="Times New Roman" w:cs="Times New Roman"/>
+        </w:rPr>
+        <w:t>(</w:t>
+      </w:r>
+      <w:r>
+        <w:rPr>
+          <w:rFonts w:ascii="Times New Roman" w:hAnsi="Times New Roman" w:cs="Times New Roman"/>
+        </w:rPr>
+        <w:t>“La señal es</w:t>
+      </w:r>
+      <w:proofErr w:type="gramStart"/>
+      <w:r>
+        <w:rPr>
+          <w:rFonts w:ascii="Times New Roman" w:hAnsi="Times New Roman" w:cs="Times New Roman"/>
+        </w:rPr>
+        <w:t>: ”</w:t>
+      </w:r>
+      <w:proofErr w:type="gramEnd"/>
+      <w:r>
+        <w:rPr>
+          <w:rFonts w:ascii="Times New Roman" w:hAnsi="Times New Roman" w:cs="Times New Roman"/>
+        </w:rPr>
+        <w:t xml:space="preserve"> </w:t>
+      </w:r>
+      <w:r>
+        <w:rPr>
+          <w:rFonts w:ascii="Times New Roman" w:hAnsi="Times New Roman" w:cs="Times New Roman"/>
+        </w:rPr>
+        <w:t xml:space="preserve">+ </w:t>
+      </w:r>
+      <w:proofErr w:type="spellStart"/>
+      <w:r>
+        <w:rPr>
+          <w:rFonts w:ascii="Times New Roman" w:hAnsi="Times New Roman" w:cs="Times New Roman"/>
+        </w:rPr>
+        <w:t>tiposenal</w:t>
+      </w:r>
+      <w:proofErr w:type="spellEnd"/>
+      <w:r>
+        <w:rPr>
+          <w:rFonts w:ascii="Times New Roman" w:hAnsi="Times New Roman" w:cs="Times New Roman"/>
+        </w:rPr>
+        <w:t>);</w:t>
+      </w:r>
+    </w:p>
+    <w:p>
+      <w:pPr>
+        <w:spacing w:line="360" w:lineRule="auto"/>
+        <w:ind w:left="1416"/>
+        <w:rPr>
+          <w:rFonts w:ascii="Times New Roman" w:hAnsi="Times New Roman" w:cs="Times New Roman"/>
+        </w:rPr>
+      </w:pPr>
+      <w:proofErr w:type="spellStart"/>
+      <w:r>
+        <w:rPr>
+          <w:rFonts w:ascii="Times New Roman" w:hAnsi="Times New Roman" w:cs="Times New Roman"/>
+        </w:rPr>
+        <w:t>LCD.setCursor</w:t>
+      </w:r>
+      <w:proofErr w:type="spellEnd"/>
+      <w:r>
+        <w:rPr>
+          <w:rFonts w:ascii="Times New Roman" w:hAnsi="Times New Roman" w:cs="Times New Roman"/>
+        </w:rPr>
+        <w:t>(</w:t>
+      </w:r>
+      <w:r>
+        <w:rPr>
+          <w:rFonts w:ascii="Times New Roman" w:hAnsi="Times New Roman" w:cs="Times New Roman"/>
+        </w:rPr>
+        <w:t>1</w:t>
+      </w:r>
+      <w:r>
+        <w:rPr>
+          <w:rFonts w:ascii="Times New Roman" w:hAnsi="Times New Roman" w:cs="Times New Roman"/>
+        </w:rPr>
+        <w:t xml:space="preserve">, </w:t>
+      </w:r>
+      <w:r>
+        <w:rPr>
+          <w:rFonts w:ascii="Times New Roman" w:hAnsi="Times New Roman" w:cs="Times New Roman"/>
+        </w:rPr>
+        <w:t>1</w:t>
+      </w:r>
+      <w:r>
+        <w:rPr>
+          <w:rFonts w:ascii="Times New Roman" w:hAnsi="Times New Roman" w:cs="Times New Roman"/>
+        </w:rPr>
+        <w:t>);</w:t>
+      </w:r>
+    </w:p>
+    <w:p>
+      <w:pPr>
+        <w:spacing w:line="360" w:lineRule="auto"/>
+        <w:ind w:left="1416"/>
+        <w:rPr>
+          <w:rFonts w:ascii="Times New Roman" w:hAnsi="Times New Roman" w:cs="Times New Roman"/>
+        </w:rPr>
+      </w:pPr>
+      <w:proofErr w:type="spellStart"/>
+      <w:r>
+        <w:rPr>
+          <w:rFonts w:ascii="Times New Roman" w:hAnsi="Times New Roman" w:cs="Times New Roman"/>
+        </w:rPr>
+        <w:lastRenderedPageBreak/>
+        <w:t>LCD.scrollDisplayLeft</w:t>
+      </w:r>
+      <w:proofErr w:type="spellEnd"/>
+      <w:r>
+        <w:rPr>
+          <w:rFonts w:ascii="Times New Roman" w:hAnsi="Times New Roman" w:cs="Times New Roman"/>
+        </w:rPr>
+        <w:t>(</w:t>
+      </w:r>
+      <w:r>
+        <w:rPr>
+          <w:rFonts w:ascii="Times New Roman" w:hAnsi="Times New Roman" w:cs="Times New Roman"/>
+        </w:rPr>
+        <w:t>“</w:t>
+      </w:r>
+      <w:r>
+        <w:rPr>
+          <w:rFonts w:ascii="Times New Roman" w:hAnsi="Times New Roman" w:cs="Times New Roman"/>
+        </w:rPr>
+        <w:t>Fr:</w:t>
+      </w:r>
+      <w:proofErr w:type="gramStart"/>
+      <w:r>
+        <w:rPr>
+          <w:rFonts w:ascii="Times New Roman" w:hAnsi="Times New Roman" w:cs="Times New Roman"/>
+        </w:rPr>
+        <w:t xml:space="preserve">  </w:t>
+      </w:r>
+      <w:r>
+        <w:rPr>
+          <w:rFonts w:ascii="Times New Roman" w:hAnsi="Times New Roman" w:cs="Times New Roman"/>
+        </w:rPr>
+        <w:t>”</w:t>
+      </w:r>
+      <w:proofErr w:type="gramEnd"/>
+      <w:r>
+        <w:rPr>
+          <w:rFonts w:ascii="Times New Roman" w:hAnsi="Times New Roman" w:cs="Times New Roman"/>
+        </w:rPr>
+        <w:t xml:space="preserve"> </w:t>
+      </w:r>
+      <w:r>
+        <w:rPr>
+          <w:rFonts w:ascii="Times New Roman" w:hAnsi="Times New Roman" w:cs="Times New Roman"/>
+        </w:rPr>
+        <w:t xml:space="preserve">+ </w:t>
+      </w:r>
+      <w:proofErr w:type="spellStart"/>
+      <w:r>
+        <w:rPr>
+          <w:rFonts w:ascii="Times New Roman" w:hAnsi="Times New Roman" w:cs="Times New Roman"/>
+        </w:rPr>
+        <w:t>frecuencia+”am</w:t>
+      </w:r>
+      <w:proofErr w:type="spellEnd"/>
+      <w:r>
+        <w:rPr>
+          <w:rFonts w:ascii="Times New Roman" w:hAnsi="Times New Roman" w:cs="Times New Roman"/>
+        </w:rPr>
+        <w:t xml:space="preserve">: “+ </w:t>
+      </w:r>
+      <w:proofErr w:type="spellStart"/>
+      <w:r>
+        <w:rPr>
+          <w:rFonts w:ascii="Times New Roman" w:hAnsi="Times New Roman" w:cs="Times New Roman"/>
+        </w:rPr>
+        <w:t>amplitud+</w:t>
+      </w:r>
+      <w:r>
+        <w:rPr>
+          <w:rFonts w:ascii="Times New Roman" w:hAnsi="Times New Roman" w:cs="Times New Roman"/>
+          <w:color w:val="FF0000"/>
+        </w:rPr>
+        <w:t>”fa</w:t>
+      </w:r>
+      <w:proofErr w:type="spellEnd"/>
+      <w:r>
+        <w:rPr>
+          <w:rFonts w:ascii="Times New Roman" w:hAnsi="Times New Roman" w:cs="Times New Roman"/>
+          <w:color w:val="FF0000"/>
+        </w:rPr>
+        <w:t xml:space="preserve">: “+fase </w:t>
+      </w:r>
+      <w:r>
+        <w:rPr>
+          <w:rFonts w:ascii="Times New Roman" w:hAnsi="Times New Roman" w:cs="Times New Roman"/>
+        </w:rPr>
+        <w:t>);</w:t>
+      </w:r>
+    </w:p>
+    <w:p>
+      <w:pPr>
+        <w:spacing w:line="360" w:lineRule="auto"/>
+        <w:ind w:left="1416"/>
+        <w:rPr>
+          <w:rFonts w:ascii="Times New Roman" w:hAnsi="Times New Roman" w:cs="Times New Roman"/>
+        </w:rPr>
+      </w:pPr>
     </w:p>
     <w:p>
       <w:pPr>
@@ -2510,8 +4028,7 @@
           <w:rFonts w:ascii="Times New Roman" w:hAnsi="Times New Roman" w:cs="Times New Roman"/>
           <w:lang w:val="es-MX"/>
         </w:rPr>
-        <w:lastRenderedPageBreak/>
-        <w:t xml:space="preserve">3.2. </w:t>
+        <w:t>3.5</w:t>
       </w:r>
     </w:p>
     <w:p>
@@ -2528,22 +4045,16 @@
           <w:rFonts w:ascii="Times New Roman" w:hAnsi="Times New Roman" w:cs="Times New Roman"/>
           <w:lang w:val="es-MX"/>
         </w:rPr>
-        <w:t xml:space="preserve">- </w:t>
-      </w:r>
-      <w:r>
-        <w:rPr>
-          <w:rFonts w:ascii="Times New Roman" w:hAnsi="Times New Roman" w:cs="Times New Roman"/>
-          <w:lang w:val="es-MX"/>
-        </w:rPr>
-        <w:t>En este apartado es necesario la creación de dos condicionales que tendrán sus respectivas banderas “</w:t>
+        <w:t xml:space="preserve">-Esta función llamada </w:t>
       </w:r>
       <w:proofErr w:type="spellStart"/>
-      <w:r>
-        <w:rPr>
-          <w:rFonts w:ascii="Times New Roman" w:hAnsi="Times New Roman" w:cs="Times New Roman"/>
-          <w:lang w:val="es-MX"/>
-        </w:rPr>
-        <w:t>pull-down</w:t>
+      <w:proofErr w:type="gramStart"/>
+      <w:r>
+        <w:rPr>
+          <w:rFonts w:ascii="Times New Roman" w:hAnsi="Times New Roman" w:cs="Times New Roman"/>
+          <w:lang w:val="es-MX"/>
+        </w:rPr>
+        <w:t>liberacion</w:t>
       </w:r>
       <w:proofErr w:type="spellEnd"/>
       <w:r>
@@ -2551,7 +4062,56 @@
           <w:rFonts w:ascii="Times New Roman" w:hAnsi="Times New Roman" w:cs="Times New Roman"/>
           <w:lang w:val="es-MX"/>
         </w:rPr>
-        <w:t>” las cuales servirán para indicar el inicio y el final de la ejecución del programa.</w:t>
+        <w:t>(</w:t>
+      </w:r>
+      <w:proofErr w:type="gramEnd"/>
+      <w:r>
+        <w:rPr>
+          <w:rFonts w:ascii="Times New Roman" w:hAnsi="Times New Roman" w:cs="Times New Roman"/>
+          <w:lang w:val="es-MX"/>
+        </w:rPr>
+        <w:t>) se ejecutará siempre y cuando</w:t>
+      </w:r>
+      <w:r>
+        <w:rPr>
+          <w:rFonts w:ascii="Times New Roman" w:hAnsi="Times New Roman" w:cs="Times New Roman"/>
+          <w:lang w:val="es-MX"/>
+        </w:rPr>
+        <w:t xml:space="preserve"> se haya hecho la ejecución de tipo de señal</w:t>
+      </w:r>
+      <w:r>
+        <w:rPr>
+          <w:rFonts w:ascii="Times New Roman" w:hAnsi="Times New Roman" w:cs="Times New Roman"/>
+          <w:lang w:val="es-MX"/>
+        </w:rPr>
+        <w:t>, y liberará la memoria del arreglo dinámico fila por fila.</w:t>
+      </w:r>
+    </w:p>
+    <w:p>
+      <w:pPr>
+        <w:spacing w:line="360" w:lineRule="auto"/>
+        <w:ind w:left="708"/>
+        <w:rPr>
+          <w:rFonts w:ascii="Times New Roman" w:hAnsi="Times New Roman" w:cs="Times New Roman"/>
+          <w:lang w:val="es-MX"/>
+        </w:rPr>
+      </w:pPr>
+    </w:p>
+    <w:p>
+      <w:pPr>
+        <w:spacing w:line="360" w:lineRule="auto"/>
+        <w:ind w:left="708"/>
+        <w:rPr>
+          <w:rFonts w:ascii="Times New Roman" w:hAnsi="Times New Roman" w:cs="Times New Roman"/>
+          <w:lang w:val="es-MX"/>
+        </w:rPr>
+      </w:pPr>
+      <w:r>
+        <w:rPr>
+          <w:rFonts w:ascii="Times New Roman" w:hAnsi="Times New Roman" w:cs="Times New Roman"/>
+          <w:lang w:val="es-MX"/>
+        </w:rPr>
+        <w:t xml:space="preserve"> </w:t>
       </w:r>
     </w:p>
     <w:p>
@@ -6519,6 +8079,7 @@
   <w:style w:type="paragraph" w:default="1" w:styleId="Normal">
     <w:name w:val="Normal"/>
     <w:qFormat/>
+    <w:rsid w:val="00BE4EE9"/>
   </w:style>
   <w:style w:type="paragraph" w:styleId="Ttulo1">
     <w:name w:val="heading 1"/>
@@ -6722,7 +8283,6 @@
   <w:style w:type="character" w:default="1" w:styleId="Fuentedeprrafopredeter">
     <w:name w:val="Default Paragraph Font"/>
     <w:uiPriority w:val="1"/>
-    <w:semiHidden/>
     <w:unhideWhenUsed/>
   </w:style>
   <w:style w:type="table" w:default="1" w:styleId="Tablanormal">

</xml_diff>

<commit_message>
Adición de archivos relacionados a los anexos a y b en el informe, junto a modificaciones del código sustentadas en el informe.
Signed-off-by: icarvajal.cuartas <icarvajal.cuartas@udea.edu.co>
</commit_message>
<xml_diff>
--- a/Desafio 1- señales.docx
+++ b/Desafio 1- señales.docx
@@ -1242,6 +1242,8 @@
         <w:spacing w:line="360" w:lineRule="auto"/>
         <w:rPr>
           <w:rFonts w:ascii="Times New Roman" w:hAnsi="Times New Roman" w:cs="Times New Roman"/>
+          <w:b/>
+          <w:bCs/>
           <w:noProof/>
         </w:rPr>
       </w:pPr>
@@ -1257,7 +1259,16 @@
           <w:rFonts w:ascii="Times New Roman" w:hAnsi="Times New Roman" w:cs="Times New Roman"/>
           <w:noProof/>
         </w:rPr>
-        <w:t xml:space="preserve"> (anexo a.).</w:t>
+        <w:t xml:space="preserve"> </w:t>
+      </w:r>
+      <w:r>
+        <w:rPr>
+          <w:rFonts w:ascii="Times New Roman" w:hAnsi="Times New Roman" w:cs="Times New Roman"/>
+          <w:b/>
+          <w:bCs/>
+          <w:noProof/>
+        </w:rPr>
+        <w:t>(anexo a.).</w:t>
       </w:r>
     </w:p>
     <w:p>
@@ -1426,7 +1437,21 @@
           <w:rFonts w:ascii="Times New Roman" w:hAnsi="Times New Roman" w:cs="Times New Roman"/>
           <w:lang w:val="es-MX"/>
         </w:rPr>
-        <w:t xml:space="preserve">Desarrollo del código: en este apartado desarrollaremos toda la estructura de funcionamiento del programa y para un mejor entendimiento de este, tendrá 5 </w:t>
+        <w:t xml:space="preserve">Desarrollo del código: en este apartado desarrollaremos toda la estructura de funcionamiento del programa y para un mejor entendimiento de este, tendrá </w:t>
+      </w:r>
+      <w:r>
+        <w:rPr>
+          <w:rFonts w:ascii="Times New Roman" w:hAnsi="Times New Roman" w:cs="Times New Roman"/>
+          <w:lang w:val="es-MX"/>
+        </w:rPr>
+        <w:t>4</w:t>
+      </w:r>
+      <w:r>
+        <w:rPr>
+          <w:rFonts w:ascii="Times New Roman" w:hAnsi="Times New Roman" w:cs="Times New Roman"/>
+          <w:lang w:val="es-MX"/>
+        </w:rPr>
+        <w:t xml:space="preserve"> </w:t>
       </w:r>
       <w:proofErr w:type="gramStart"/>
       <w:r>
@@ -1515,6 +1540,13 @@
         </w:rPr>
         <w:t>Configuración inicio/final de captura: este apartado estará compuesto por dos condicionales los cuales indican el inicio y final de la captura de datos dependiendo de los pulsadores conectados a las entradas digitales 3 y 2 respectivamente.</w:t>
       </w:r>
+      <w:r>
+        <w:rPr>
+          <w:rFonts w:ascii="Times New Roman" w:hAnsi="Times New Roman" w:cs="Times New Roman"/>
+          <w:lang w:val="es-MX"/>
+        </w:rPr>
+        <w:t xml:space="preserve"> Acompañado de la definición de 3 funciones que serán las determinantes del proceso actual, ya sea de inicio, captura o final recolección de datos. Estas funciones se encargarán también de la impresión.</w:t>
+      </w:r>
     </w:p>
     <w:p>
       <w:pPr>
@@ -1569,21 +1601,7 @@
           <w:rFonts w:ascii="Times New Roman" w:hAnsi="Times New Roman" w:cs="Times New Roman"/>
           <w:lang w:val="es-MX"/>
         </w:rPr>
-        <w:t>Análisis de datos</w:t>
-      </w:r>
-      <w:r>
-        <w:rPr>
-          <w:rFonts w:ascii="Times New Roman" w:hAnsi="Times New Roman" w:cs="Times New Roman"/>
-          <w:lang w:val="es-MX"/>
-        </w:rPr>
-        <w:t xml:space="preserve"> e impresión</w:t>
-      </w:r>
-      <w:r>
-        <w:rPr>
-          <w:rFonts w:ascii="Times New Roman" w:hAnsi="Times New Roman" w:cs="Times New Roman"/>
-          <w:lang w:val="es-MX"/>
-        </w:rPr>
-        <w:t>: a partir de los datos capturados en el momento anterior,</w:t>
+        <w:t>Análisis de datos: a partir de los datos capturados en el momento anterior,</w:t>
       </w:r>
       <w:r>
         <w:rPr>
@@ -1643,27 +1661,6 @@
           <w:rFonts w:ascii="Times New Roman" w:hAnsi="Times New Roman" w:cs="Times New Roman"/>
           <w:lang w:val="es-MX"/>
         </w:rPr>
-        <w:t>Definir una función de impresión la cual recibe el tipo de señal, si es desconocida imprimirá “Señal desconocida” y si es cualquier otro tipo de señal invoque la siguiente función (mencionada en el apartado 3.3.3.). La impresión se realizará en una pantalla LCD de 2x16. También retornará 1.</w:t>
-      </w:r>
-    </w:p>
-    <w:p>
-      <w:pPr>
-        <w:pStyle w:val="Prrafodelista"/>
-        <w:numPr>
-          <w:ilvl w:val="2"/>
-          <w:numId w:val="21"/>
-        </w:numPr>
-        <w:spacing w:line="360" w:lineRule="auto"/>
-        <w:rPr>
-          <w:rFonts w:ascii="Times New Roman" w:hAnsi="Times New Roman" w:cs="Times New Roman"/>
-          <w:lang w:val="es-MX"/>
-        </w:rPr>
-      </w:pPr>
-      <w:r>
-        <w:rPr>
-          <w:rFonts w:ascii="Times New Roman" w:hAnsi="Times New Roman" w:cs="Times New Roman"/>
-          <w:lang w:val="es-MX"/>
-        </w:rPr>
         <w:t xml:space="preserve">Definir una función la cual reciba el tipo de señal de la función anterior y dependiendo de esta calcule la amplitud y la frecuencia y </w:t>
       </w:r>
       <w:r>
@@ -1692,22 +1689,6 @@
         <w:spacing w:line="360" w:lineRule="auto"/>
         <w:rPr>
           <w:rFonts w:ascii="Times New Roman" w:hAnsi="Times New Roman" w:cs="Times New Roman"/>
-          <w:lang w:val="es-MX"/>
-        </w:rPr>
-      </w:pPr>
-      <w:r>
-        <w:rPr>
-          <w:rFonts w:ascii="Times New Roman" w:hAnsi="Times New Roman" w:cs="Times New Roman"/>
-          <w:lang w:val="es-MX"/>
-        </w:rPr>
-        <w:t xml:space="preserve">Liberación: Se definirá una función para liberar memoria del arreglo dinámico (matriz) a partir del retorno 1 de la función de impresión (3.3.2). </w:t>
-      </w:r>
-    </w:p>
-    <w:p>
-      <w:pPr>
-        <w:spacing w:line="360" w:lineRule="auto"/>
-        <w:rPr>
-          <w:rFonts w:ascii="Times New Roman" w:hAnsi="Times New Roman" w:cs="Times New Roman"/>
           <w:b/>
           <w:bCs/>
           <w:lang w:val="es-MX"/>
@@ -1716,12 +1697,28 @@
       <w:r>
         <w:rPr>
           <w:rFonts w:ascii="Times New Roman" w:hAnsi="Times New Roman" w:cs="Times New Roman"/>
+          <w:lang w:val="es-MX"/>
+        </w:rPr>
+        <w:t>Liberación: Se definirá una función para liberar memoria del arreglo dinámico (matriz) a partir de</w:t>
+      </w:r>
+      <w:r>
+        <w:rPr>
+          <w:rFonts w:ascii="Times New Roman" w:hAnsi="Times New Roman" w:cs="Times New Roman"/>
+          <w:lang w:val="es-MX"/>
+        </w:rPr>
+        <w:t xml:space="preserve"> la invocación de esta en las funciones mencionadas en el apartado 3.2.</w:t>
+      </w:r>
+    </w:p>
+    <w:p>
+      <w:pPr>
+        <w:spacing w:line="360" w:lineRule="auto"/>
+        <w:rPr>
+          <w:rFonts w:ascii="Times New Roman" w:hAnsi="Times New Roman" w:cs="Times New Roman"/>
           <w:b/>
           <w:bCs/>
           <w:lang w:val="es-MX"/>
         </w:rPr>
-        <w:t>Análisis d</w:t>
-      </w:r>
+      </w:pPr>
       <w:r>
         <w:rPr>
           <w:rFonts w:ascii="Times New Roman" w:hAnsi="Times New Roman" w:cs="Times New Roman"/>
@@ -1729,16 +1726,7 @@
           <w:bCs/>
           <w:lang w:val="es-MX"/>
         </w:rPr>
-        <w:t>e los momentos</w:t>
-      </w:r>
-      <w:r>
-        <w:rPr>
-          <w:rFonts w:ascii="Times New Roman" w:hAnsi="Times New Roman" w:cs="Times New Roman"/>
-          <w:b/>
-          <w:bCs/>
-          <w:lang w:val="es-MX"/>
-        </w:rPr>
-        <w:t>:</w:t>
+        <w:t>Análisis de los momentos:</w:t>
       </w:r>
     </w:p>
     <w:p>
@@ -1770,7 +1758,6 @@
           <w:rFonts w:ascii="Times New Roman" w:hAnsi="Times New Roman" w:cs="Times New Roman"/>
           <w:lang w:val="es-MX"/>
         </w:rPr>
-        <w:lastRenderedPageBreak/>
         <w:t>Momento 1</w:t>
       </w:r>
     </w:p>
@@ -1792,6 +1779,7 @@
           <w:rFonts w:ascii="Times New Roman" w:hAnsi="Times New Roman" w:cs="Times New Roman"/>
           <w:lang w:val="es-MX"/>
         </w:rPr>
+        <w:lastRenderedPageBreak/>
         <w:t>Documentación de Arduino UNO r3.</w:t>
       </w:r>
     </w:p>
@@ -2401,541 +2389,151 @@
         </w:rPr>
         <w:t xml:space="preserve"> </w:t>
       </w:r>
-      <w:proofErr w:type="gramStart"/>
-      <w:r>
-        <w:rPr>
-          <w:rFonts w:ascii="Times New Roman" w:hAnsi="Times New Roman" w:cs="Times New Roman"/>
-          <w:i/>
-          <w:iCs/>
-          <w:lang w:val="es-MX"/>
-        </w:rPr>
-        <w:t>LCD(</w:t>
-      </w:r>
-      <w:proofErr w:type="gramEnd"/>
-      <w:r>
-        <w:rPr>
-          <w:rFonts w:ascii="Times New Roman" w:hAnsi="Times New Roman" w:cs="Times New Roman"/>
-          <w:i/>
-          <w:iCs/>
-          <w:lang w:val="es-MX"/>
-        </w:rPr>
-        <w:t>4, 5, 6, 7, 8, 9).</w:t>
-      </w:r>
-    </w:p>
-    <w:p>
-      <w:pPr>
-        <w:spacing w:line="360" w:lineRule="auto"/>
-        <w:ind w:left="2148"/>
-        <w:rPr>
-          <w:rFonts w:ascii="Times New Roman" w:hAnsi="Times New Roman" w:cs="Times New Roman"/>
-          <w:lang w:val="es-MX"/>
-        </w:rPr>
-      </w:pPr>
-    </w:p>
-    <w:p>
-      <w:pPr>
-        <w:spacing w:line="360" w:lineRule="auto"/>
-        <w:rPr>
-          <w:rFonts w:ascii="Times New Roman" w:hAnsi="Times New Roman" w:cs="Times New Roman"/>
-          <w:lang w:val="es-MX"/>
-        </w:rPr>
-      </w:pPr>
-      <w:r>
-        <w:rPr>
-          <w:rFonts w:ascii="Times New Roman" w:hAnsi="Times New Roman" w:cs="Times New Roman"/>
-          <w:lang w:val="es-MX"/>
-        </w:rPr>
-        <w:t>Momento 3</w:t>
-      </w:r>
-    </w:p>
-    <w:p>
-      <w:pPr>
-        <w:spacing w:line="360" w:lineRule="auto"/>
-        <w:ind w:left="708"/>
-        <w:rPr>
-          <w:rFonts w:ascii="Times New Roman" w:hAnsi="Times New Roman" w:cs="Times New Roman"/>
-          <w:lang w:val="es-MX"/>
-        </w:rPr>
-      </w:pPr>
-      <w:r>
-        <w:rPr>
-          <w:rFonts w:ascii="Times New Roman" w:hAnsi="Times New Roman" w:cs="Times New Roman"/>
-          <w:lang w:val="es-MX"/>
-        </w:rPr>
-        <w:t>3.1</w:t>
-      </w:r>
-    </w:p>
-    <w:p>
-      <w:pPr>
-        <w:spacing w:line="360" w:lineRule="auto"/>
-        <w:ind w:left="708"/>
-        <w:rPr>
-          <w:rFonts w:ascii="Times New Roman" w:hAnsi="Times New Roman" w:cs="Times New Roman"/>
-          <w:lang w:val="es-MX"/>
-        </w:rPr>
-      </w:pPr>
-      <w:r>
-        <w:rPr>
-          <w:rFonts w:ascii="Times New Roman" w:hAnsi="Times New Roman" w:cs="Times New Roman"/>
-          <w:lang w:val="es-MX"/>
-        </w:rPr>
-        <w:t>-Para indicar el inicio del programa se imprimirá en la pantalla LCD de esta manera:</w:t>
-      </w:r>
-    </w:p>
-    <w:p>
-      <w:pPr>
-        <w:spacing w:line="360" w:lineRule="auto"/>
-        <w:ind w:left="1416"/>
-        <w:rPr>
-          <w:rFonts w:ascii="Times New Roman" w:hAnsi="Times New Roman" w:cs="Times New Roman"/>
-          <w:i/>
-          <w:iCs/>
-        </w:rPr>
-      </w:pPr>
-      <w:proofErr w:type="spellStart"/>
-      <w:r>
-        <w:rPr>
-          <w:rFonts w:ascii="Times New Roman" w:hAnsi="Times New Roman" w:cs="Times New Roman"/>
-          <w:i/>
-          <w:iCs/>
-        </w:rPr>
-        <w:t>LCD.setCursor</w:t>
-      </w:r>
-      <w:proofErr w:type="spellEnd"/>
-      <w:r>
-        <w:rPr>
-          <w:rFonts w:ascii="Times New Roman" w:hAnsi="Times New Roman" w:cs="Times New Roman"/>
-          <w:i/>
-          <w:iCs/>
-        </w:rPr>
-        <w:t xml:space="preserve">(0, </w:t>
-      </w:r>
-      <w:r>
-        <w:rPr>
-          <w:rFonts w:ascii="Times New Roman" w:hAnsi="Times New Roman" w:cs="Times New Roman"/>
-          <w:i/>
-          <w:iCs/>
-        </w:rPr>
-        <w:t>1</w:t>
-      </w:r>
-      <w:r>
-        <w:rPr>
-          <w:rFonts w:ascii="Times New Roman" w:hAnsi="Times New Roman" w:cs="Times New Roman"/>
-          <w:i/>
-          <w:iCs/>
-        </w:rPr>
-        <w:t xml:space="preserve">); </w:t>
-      </w:r>
-    </w:p>
-    <w:p>
-      <w:pPr>
-        <w:spacing w:line="360" w:lineRule="auto"/>
-        <w:ind w:left="1416"/>
-        <w:rPr>
-          <w:rFonts w:ascii="Times New Roman" w:hAnsi="Times New Roman" w:cs="Times New Roman"/>
-          <w:i/>
-          <w:iCs/>
-          <w:lang w:val="es-MX"/>
-        </w:rPr>
-      </w:pPr>
-      <w:proofErr w:type="spellStart"/>
-      <w:r>
-        <w:rPr>
-          <w:rFonts w:ascii="Times New Roman" w:hAnsi="Times New Roman" w:cs="Times New Roman"/>
-          <w:i/>
-          <w:iCs/>
-        </w:rPr>
-        <w:t>LCD.print</w:t>
-      </w:r>
-      <w:proofErr w:type="spellEnd"/>
-      <w:r>
-        <w:rPr>
-          <w:rFonts w:ascii="Times New Roman" w:hAnsi="Times New Roman" w:cs="Times New Roman"/>
-          <w:i/>
-          <w:iCs/>
-        </w:rPr>
-        <w:t>(“Inicio programa”</w:t>
-      </w:r>
-      <w:r>
-        <w:rPr>
-          <w:rFonts w:ascii="Times New Roman" w:hAnsi="Times New Roman" w:cs="Times New Roman"/>
-          <w:i/>
-          <w:iCs/>
-        </w:rPr>
-        <w:t>);</w:t>
-      </w:r>
-    </w:p>
-    <w:p>
-      <w:pPr>
-        <w:spacing w:line="360" w:lineRule="auto"/>
-        <w:ind w:left="708"/>
-        <w:rPr>
-          <w:rFonts w:ascii="Times New Roman" w:hAnsi="Times New Roman" w:cs="Times New Roman"/>
-          <w:lang w:val="es-MX"/>
-        </w:rPr>
-      </w:pPr>
-      <w:r>
-        <w:rPr>
-          <w:rFonts w:ascii="Times New Roman" w:hAnsi="Times New Roman" w:cs="Times New Roman"/>
-          <w:lang w:val="es-MX"/>
-        </w:rPr>
-        <w:t>-</w:t>
-      </w:r>
-      <w:r>
-        <w:rPr>
-          <w:rFonts w:ascii="Times New Roman" w:hAnsi="Times New Roman" w:cs="Times New Roman"/>
-          <w:lang w:val="es-MX"/>
-        </w:rPr>
-        <w:t xml:space="preserve"> </w:t>
-      </w:r>
-      <w:r>
-        <w:rPr>
-          <w:rFonts w:ascii="Times New Roman" w:hAnsi="Times New Roman" w:cs="Times New Roman"/>
-          <w:lang w:val="es-MX"/>
-        </w:rPr>
-        <w:t>Para hacer la creación del arreglo dinámico bidimensional lo hacemos definiendo un puntero de punteros llamado matriz</w:t>
-      </w:r>
-      <w:r>
-        <w:rPr>
-          <w:rFonts w:ascii="Times New Roman" w:hAnsi="Times New Roman" w:cs="Times New Roman"/>
-          <w:lang w:val="es-MX"/>
-        </w:rPr>
-        <w:t>[filas][columnas]</w:t>
-      </w:r>
-      <w:r>
-        <w:rPr>
-          <w:rFonts w:ascii="Times New Roman" w:hAnsi="Times New Roman" w:cs="Times New Roman"/>
-          <w:lang w:val="es-MX"/>
-        </w:rPr>
-        <w:t xml:space="preserve">. Para crear las filas y columnas de </w:t>
-      </w:r>
-      <w:r>
-        <w:rPr>
-          <w:rFonts w:ascii="Times New Roman" w:hAnsi="Times New Roman" w:cs="Times New Roman"/>
-          <w:lang w:val="es-MX"/>
-        </w:rPr>
-        <w:lastRenderedPageBreak/>
-        <w:t>aquel arreglo es necesario primero establecer la cantidad de columnas</w:t>
-      </w:r>
-      <w:r>
-        <w:rPr>
-          <w:rFonts w:ascii="Times New Roman" w:hAnsi="Times New Roman" w:cs="Times New Roman"/>
-          <w:lang w:val="es-MX"/>
-        </w:rPr>
-        <w:t xml:space="preserve">, sabemos que serán dos ya que se almacenarán dos datos definidos (tiempo y voltaje de la señal con respecto al tiempo), el numero de </w:t>
-      </w:r>
-      <w:r>
-        <w:rPr>
-          <w:rFonts w:ascii="Times New Roman" w:hAnsi="Times New Roman" w:cs="Times New Roman"/>
-          <w:lang w:val="es-MX"/>
-        </w:rPr>
-        <w:t>filas fue definido a partir de la experimentación, la consideración de la cantidad de datos mínima para extraer las características de la señal y la memoria necesaria para los otros elementos del código.</w:t>
-      </w:r>
-    </w:p>
-    <w:p>
-      <w:pPr>
-        <w:spacing w:line="360" w:lineRule="auto"/>
-        <w:ind w:left="708"/>
-        <w:rPr>
-          <w:rFonts w:ascii="Times New Roman" w:hAnsi="Times New Roman" w:cs="Times New Roman"/>
-          <w:lang w:val="es-MX"/>
-        </w:rPr>
-      </w:pPr>
-      <w:r>
-        <w:rPr>
-          <w:rFonts w:ascii="Times New Roman" w:hAnsi="Times New Roman" w:cs="Times New Roman"/>
-          <w:lang w:val="es-MX"/>
-        </w:rPr>
-        <w:t xml:space="preserve">3.2. </w:t>
-      </w:r>
-    </w:p>
-    <w:p>
-      <w:pPr>
-        <w:spacing w:line="360" w:lineRule="auto"/>
-        <w:ind w:left="708"/>
-        <w:rPr>
-          <w:rFonts w:ascii="Times New Roman" w:hAnsi="Times New Roman" w:cs="Times New Roman"/>
-          <w:lang w:val="es-MX"/>
-        </w:rPr>
-      </w:pPr>
-      <w:r>
-        <w:rPr>
-          <w:rFonts w:ascii="Times New Roman" w:hAnsi="Times New Roman" w:cs="Times New Roman"/>
-          <w:lang w:val="es-MX"/>
-        </w:rPr>
-        <w:t xml:space="preserve">- </w:t>
-      </w:r>
-      <w:r>
-        <w:rPr>
-          <w:rFonts w:ascii="Times New Roman" w:hAnsi="Times New Roman" w:cs="Times New Roman"/>
-          <w:lang w:val="es-MX"/>
-        </w:rPr>
-        <w:t>En este apartado es necesario la creación de dos condicionales que tendrán sus respectivas banderas “</w:t>
-      </w:r>
-      <w:proofErr w:type="spellStart"/>
-      <w:r>
-        <w:rPr>
-          <w:rFonts w:ascii="Times New Roman" w:hAnsi="Times New Roman" w:cs="Times New Roman"/>
-          <w:lang w:val="es-MX"/>
-        </w:rPr>
-        <w:t>pull-down</w:t>
-      </w:r>
-      <w:proofErr w:type="spellEnd"/>
-      <w:r>
-        <w:rPr>
-          <w:rFonts w:ascii="Times New Roman" w:hAnsi="Times New Roman" w:cs="Times New Roman"/>
-          <w:lang w:val="es-MX"/>
-        </w:rPr>
-        <w:t>” las cuales servirán</w:t>
-      </w:r>
-      <w:r>
-        <w:rPr>
-          <w:rFonts w:ascii="Times New Roman" w:hAnsi="Times New Roman" w:cs="Times New Roman"/>
-          <w:lang w:val="es-MX"/>
-        </w:rPr>
-        <w:t>:</w:t>
-      </w:r>
-    </w:p>
-    <w:p>
-      <w:pPr>
-        <w:spacing w:line="360" w:lineRule="auto"/>
-        <w:ind w:left="1416"/>
-        <w:rPr>
-          <w:rFonts w:ascii="Times New Roman" w:hAnsi="Times New Roman" w:cs="Times New Roman"/>
-          <w:lang w:val="es-MX"/>
-        </w:rPr>
-      </w:pPr>
-      <w:proofErr w:type="spellStart"/>
-      <w:r>
-        <w:rPr>
-          <w:rFonts w:ascii="Times New Roman" w:hAnsi="Times New Roman" w:cs="Times New Roman"/>
-          <w:lang w:val="es-MX"/>
-        </w:rPr>
-        <w:t>Start</w:t>
-      </w:r>
-      <w:proofErr w:type="spellEnd"/>
-      <w:r>
-        <w:rPr>
-          <w:rFonts w:ascii="Times New Roman" w:hAnsi="Times New Roman" w:cs="Times New Roman"/>
-          <w:lang w:val="es-MX"/>
-        </w:rPr>
-        <w:t xml:space="preserve"> pin</w:t>
-      </w:r>
-      <w:r>
-        <w:rPr>
-          <w:rFonts w:ascii="Times New Roman" w:hAnsi="Times New Roman" w:cs="Times New Roman"/>
-          <w:lang w:val="es-MX"/>
-        </w:rPr>
-        <w:t xml:space="preserve"> para indicar el inicio y </w:t>
-      </w:r>
-      <w:r>
-        <w:rPr>
-          <w:rFonts w:ascii="Times New Roman" w:hAnsi="Times New Roman" w:cs="Times New Roman"/>
-          <w:lang w:val="es-MX"/>
-        </w:rPr>
-        <w:t>la respectiva captura de datos.</w:t>
-      </w:r>
-    </w:p>
-    <w:p>
-      <w:pPr>
-        <w:spacing w:line="360" w:lineRule="auto"/>
-        <w:ind w:left="2124"/>
-        <w:rPr>
-          <w:rFonts w:ascii="Times New Roman" w:hAnsi="Times New Roman" w:cs="Times New Roman"/>
-          <w:lang w:val="es-MX"/>
-        </w:rPr>
-      </w:pPr>
-      <w:r>
-        <w:rPr>
-          <w:rFonts w:ascii="Times New Roman" w:hAnsi="Times New Roman" w:cs="Times New Roman"/>
-          <w:lang w:val="es-MX"/>
-        </w:rPr>
-        <w:t xml:space="preserve">+ </w:t>
-      </w:r>
-      <w:r>
-        <w:rPr>
-          <w:rFonts w:ascii="Times New Roman" w:hAnsi="Times New Roman" w:cs="Times New Roman"/>
-          <w:lang w:val="es-MX"/>
-        </w:rPr>
-        <w:t>Para indicar el inicio de</w:t>
-      </w:r>
-      <w:r>
-        <w:rPr>
-          <w:rFonts w:ascii="Times New Roman" w:hAnsi="Times New Roman" w:cs="Times New Roman"/>
-          <w:lang w:val="es-MX"/>
-        </w:rPr>
-        <w:t xml:space="preserve"> la recolección de datos </w:t>
-      </w:r>
-      <w:r>
-        <w:rPr>
-          <w:rFonts w:ascii="Times New Roman" w:hAnsi="Times New Roman" w:cs="Times New Roman"/>
-          <w:lang w:val="es-MX"/>
-        </w:rPr>
-        <w:t>se imprimirá en la pantalla LCD de esta manera:</w:t>
-      </w:r>
-    </w:p>
-    <w:p>
-      <w:pPr>
-        <w:spacing w:line="360" w:lineRule="auto"/>
-        <w:ind w:left="2832"/>
-        <w:rPr>
-          <w:rFonts w:ascii="Times New Roman" w:hAnsi="Times New Roman" w:cs="Times New Roman"/>
-          <w:i/>
-          <w:iCs/>
-        </w:rPr>
-      </w:pPr>
-      <w:proofErr w:type="spellStart"/>
-      <w:r>
-        <w:rPr>
-          <w:rFonts w:ascii="Times New Roman" w:hAnsi="Times New Roman" w:cs="Times New Roman"/>
-          <w:i/>
-          <w:iCs/>
-        </w:rPr>
-        <w:t>LCD.setCursor</w:t>
-      </w:r>
-      <w:proofErr w:type="spellEnd"/>
-      <w:r>
-        <w:rPr>
-          <w:rFonts w:ascii="Times New Roman" w:hAnsi="Times New Roman" w:cs="Times New Roman"/>
-          <w:i/>
-          <w:iCs/>
-        </w:rPr>
-        <w:t xml:space="preserve">(0, </w:t>
-      </w:r>
-      <w:r>
-        <w:rPr>
-          <w:rFonts w:ascii="Times New Roman" w:hAnsi="Times New Roman" w:cs="Times New Roman"/>
-          <w:i/>
-          <w:iCs/>
-        </w:rPr>
-        <w:t>1</w:t>
-      </w:r>
-      <w:r>
-        <w:rPr>
-          <w:rFonts w:ascii="Times New Roman" w:hAnsi="Times New Roman" w:cs="Times New Roman"/>
-          <w:i/>
-          <w:iCs/>
-        </w:rPr>
-        <w:t xml:space="preserve">); </w:t>
-      </w:r>
-    </w:p>
-    <w:p>
-      <w:pPr>
-        <w:spacing w:line="360" w:lineRule="auto"/>
-        <w:ind w:left="2832"/>
-        <w:rPr>
-          <w:rFonts w:ascii="Times New Roman" w:hAnsi="Times New Roman" w:cs="Times New Roman"/>
-          <w:i/>
-          <w:iCs/>
-          <w:lang w:val="es-MX"/>
-        </w:rPr>
-      </w:pPr>
-      <w:proofErr w:type="spellStart"/>
-      <w:r>
-        <w:rPr>
-          <w:rFonts w:ascii="Times New Roman" w:hAnsi="Times New Roman" w:cs="Times New Roman"/>
-          <w:i/>
-          <w:iCs/>
-        </w:rPr>
-        <w:t>LCD.scrollDisplayLeft</w:t>
-      </w:r>
-      <w:proofErr w:type="spellEnd"/>
-      <w:r>
-        <w:rPr>
-          <w:rFonts w:ascii="Times New Roman" w:hAnsi="Times New Roman" w:cs="Times New Roman"/>
-          <w:i/>
-          <w:iCs/>
-        </w:rPr>
-        <w:t>(</w:t>
-      </w:r>
-      <w:r>
-        <w:rPr>
-          <w:rFonts w:ascii="Times New Roman" w:hAnsi="Times New Roman" w:cs="Times New Roman"/>
-          <w:i/>
-          <w:iCs/>
-        </w:rPr>
-        <w:t>“Inicio captura datos”</w:t>
-      </w:r>
-      <w:r>
-        <w:rPr>
-          <w:rFonts w:ascii="Times New Roman" w:hAnsi="Times New Roman" w:cs="Times New Roman"/>
-          <w:i/>
-          <w:iCs/>
-        </w:rPr>
-        <w:t>);</w:t>
-      </w:r>
-    </w:p>
-    <w:p>
-      <w:pPr>
-        <w:spacing w:line="360" w:lineRule="auto"/>
-        <w:ind w:left="1416"/>
-        <w:rPr>
-          <w:rFonts w:ascii="Times New Roman" w:hAnsi="Times New Roman" w:cs="Times New Roman"/>
-          <w:lang w:val="es-MX"/>
-        </w:rPr>
-      </w:pPr>
-    </w:p>
-    <w:p>
-      <w:pPr>
-        <w:spacing w:line="360" w:lineRule="auto"/>
-        <w:ind w:left="1416"/>
-        <w:rPr>
-          <w:rFonts w:ascii="Times New Roman" w:hAnsi="Times New Roman" w:cs="Times New Roman"/>
-          <w:lang w:val="es-MX"/>
-        </w:rPr>
-      </w:pPr>
-      <w:r>
-        <w:rPr>
-          <w:rFonts w:ascii="Times New Roman" w:hAnsi="Times New Roman" w:cs="Times New Roman"/>
-          <w:lang w:val="es-MX"/>
-        </w:rPr>
-        <w:t>S</w:t>
-      </w:r>
-      <w:r>
-        <w:rPr>
-          <w:rFonts w:ascii="Times New Roman" w:hAnsi="Times New Roman" w:cs="Times New Roman"/>
-          <w:lang w:val="es-MX"/>
-        </w:rPr>
-        <w:t xml:space="preserve">top </w:t>
-      </w:r>
       <w:proofErr w:type="spellStart"/>
       <w:proofErr w:type="gramStart"/>
       <w:r>
         <w:rPr>
           <w:rFonts w:ascii="Times New Roman" w:hAnsi="Times New Roman" w:cs="Times New Roman"/>
-          <w:lang w:val="es-MX"/>
-        </w:rPr>
-        <w:t>pin.</w:t>
-      </w:r>
-      <w:r>
-        <w:rPr>
-          <w:rFonts w:ascii="Times New Roman" w:hAnsi="Times New Roman" w:cs="Times New Roman"/>
-          <w:lang w:val="es-MX"/>
-        </w:rPr>
-        <w:t>s</w:t>
-      </w:r>
-      <w:r>
-        <w:rPr>
-          <w:rFonts w:ascii="Times New Roman" w:hAnsi="Times New Roman" w:cs="Times New Roman"/>
-          <w:lang w:val="es-MX"/>
-        </w:rPr>
-        <w:t>erá</w:t>
+          <w:i/>
+          <w:iCs/>
+          <w:lang w:val="es-MX"/>
+        </w:rPr>
+        <w:t>lcd</w:t>
+      </w:r>
+      <w:proofErr w:type="spellEnd"/>
+      <w:r>
+        <w:rPr>
+          <w:rFonts w:ascii="Times New Roman" w:hAnsi="Times New Roman" w:cs="Times New Roman"/>
+          <w:i/>
+          <w:iCs/>
+          <w:lang w:val="es-MX"/>
+        </w:rPr>
+        <w:t>(</w:t>
+      </w:r>
+      <w:proofErr w:type="gramEnd"/>
+      <w:r>
+        <w:rPr>
+          <w:rFonts w:ascii="Times New Roman" w:hAnsi="Times New Roman" w:cs="Times New Roman"/>
+          <w:i/>
+          <w:iCs/>
+          <w:lang w:val="es-MX"/>
+        </w:rPr>
+        <w:t>4, 5, 6, 7, 8, 9).</w:t>
+      </w:r>
+    </w:p>
+    <w:p>
+      <w:pPr>
+        <w:spacing w:line="360" w:lineRule="auto"/>
+        <w:ind w:left="2148"/>
+        <w:rPr>
+          <w:rFonts w:ascii="Times New Roman" w:hAnsi="Times New Roman" w:cs="Times New Roman"/>
+          <w:lang w:val="es-MX"/>
+        </w:rPr>
+      </w:pPr>
+    </w:p>
+    <w:p>
+      <w:pPr>
+        <w:spacing w:line="360" w:lineRule="auto"/>
+        <w:rPr>
+          <w:rFonts w:ascii="Times New Roman" w:hAnsi="Times New Roman" w:cs="Times New Roman"/>
+          <w:lang w:val="es-MX"/>
+        </w:rPr>
+      </w:pPr>
+      <w:r>
+        <w:rPr>
+          <w:rFonts w:ascii="Times New Roman" w:hAnsi="Times New Roman" w:cs="Times New Roman"/>
+          <w:lang w:val="es-MX"/>
+        </w:rPr>
+        <w:t>Momento 3</w:t>
+      </w:r>
+    </w:p>
+    <w:p>
+      <w:pPr>
+        <w:spacing w:line="360" w:lineRule="auto"/>
+        <w:ind w:left="708"/>
+        <w:rPr>
+          <w:rFonts w:ascii="Times New Roman" w:hAnsi="Times New Roman" w:cs="Times New Roman"/>
+          <w:lang w:val="es-MX"/>
+        </w:rPr>
+      </w:pPr>
+      <w:r>
+        <w:rPr>
+          <w:rFonts w:ascii="Times New Roman" w:hAnsi="Times New Roman" w:cs="Times New Roman"/>
+          <w:lang w:val="es-MX"/>
+        </w:rPr>
+        <w:t>3.1</w:t>
+      </w:r>
+    </w:p>
+    <w:p>
+      <w:pPr>
+        <w:spacing w:line="360" w:lineRule="auto"/>
+        <w:ind w:left="708"/>
+        <w:rPr>
+          <w:rFonts w:ascii="Times New Roman" w:hAnsi="Times New Roman" w:cs="Times New Roman"/>
+          <w:lang w:val="es-MX"/>
+        </w:rPr>
+      </w:pPr>
+      <w:r>
+        <w:rPr>
+          <w:rFonts w:ascii="Times New Roman" w:hAnsi="Times New Roman" w:cs="Times New Roman"/>
+          <w:lang w:val="es-MX"/>
+        </w:rPr>
+        <w:t>-Para indicar el inicio del programa se imprimirá en la pantalla LCD de esta manera:</w:t>
+      </w:r>
+    </w:p>
+    <w:p>
+      <w:pPr>
+        <w:spacing w:line="360" w:lineRule="auto"/>
+        <w:ind w:left="1416"/>
+        <w:rPr>
+          <w:rFonts w:ascii="Times New Roman" w:hAnsi="Times New Roman" w:cs="Times New Roman"/>
+          <w:i/>
+          <w:iCs/>
+        </w:rPr>
+      </w:pPr>
+      <w:proofErr w:type="spellStart"/>
+      <w:proofErr w:type="gramStart"/>
+      <w:r>
+        <w:rPr>
+          <w:rFonts w:ascii="Times New Roman" w:hAnsi="Times New Roman" w:cs="Times New Roman"/>
+          <w:i/>
+          <w:iCs/>
+        </w:rPr>
+        <w:t>lcd</w:t>
+      </w:r>
+      <w:r>
+        <w:rPr>
+          <w:rFonts w:ascii="Times New Roman" w:hAnsi="Times New Roman" w:cs="Times New Roman"/>
+          <w:i/>
+          <w:iCs/>
+        </w:rPr>
+        <w:t>.setCursor</w:t>
       </w:r>
       <w:proofErr w:type="spellEnd"/>
       <w:proofErr w:type="gramEnd"/>
       <w:r>
         <w:rPr>
           <w:rFonts w:ascii="Times New Roman" w:hAnsi="Times New Roman" w:cs="Times New Roman"/>
-          <w:lang w:val="es-MX"/>
-        </w:rPr>
-        <w:t xml:space="preserve"> tomado en cuenta si no se han pasado los 10 segundos máximos de recolección de datos</w:t>
-      </w:r>
-      <w:r>
-        <w:rPr>
-          <w:rFonts w:ascii="Times New Roman" w:hAnsi="Times New Roman" w:cs="Times New Roman"/>
-          <w:lang w:val="es-MX"/>
-        </w:rPr>
-        <w:t>, y al ser presionado se definirá el tiempo de captura de datos.</w:t>
+          <w:i/>
+          <w:iCs/>
+        </w:rPr>
+        <w:t xml:space="preserve">(0, </w:t>
+      </w:r>
+      <w:r>
+        <w:rPr>
+          <w:rFonts w:ascii="Times New Roman" w:hAnsi="Times New Roman" w:cs="Times New Roman"/>
+          <w:i/>
+          <w:iCs/>
+        </w:rPr>
+        <w:t>0</w:t>
+      </w:r>
+      <w:r>
+        <w:rPr>
+          <w:rFonts w:ascii="Times New Roman" w:hAnsi="Times New Roman" w:cs="Times New Roman"/>
+          <w:i/>
+          <w:iCs/>
+        </w:rPr>
+        <w:t xml:space="preserve">); </w:t>
       </w:r>
     </w:p>
     <w:p>
@@ -2944,15 +2542,665 @@
         <w:ind w:left="1416"/>
         <w:rPr>
           <w:rFonts w:ascii="Times New Roman" w:hAnsi="Times New Roman" w:cs="Times New Roman"/>
-          <w:lang w:val="es-MX"/>
-        </w:rPr>
-      </w:pPr>
-      <w:r>
-        <w:rPr>
-          <w:rFonts w:ascii="Times New Roman" w:hAnsi="Times New Roman" w:cs="Times New Roman"/>
-          <w:lang w:val="es-MX"/>
-        </w:rPr>
-        <w:t xml:space="preserve">Stop pin no será tomado en cuenta, al momento en el que el tiempo supere los 10 segundos anteriormente mencionados, así entonces, el programa se ejecutará automáticamente. </w:t>
+          <w:i/>
+          <w:iCs/>
+          <w:lang w:val="es-MX"/>
+        </w:rPr>
+      </w:pPr>
+      <w:proofErr w:type="spellStart"/>
+      <w:r>
+        <w:rPr>
+          <w:rFonts w:ascii="Times New Roman" w:hAnsi="Times New Roman" w:cs="Times New Roman"/>
+          <w:i/>
+          <w:iCs/>
+        </w:rPr>
+        <w:t>lcd</w:t>
+      </w:r>
+      <w:r>
+        <w:rPr>
+          <w:rFonts w:ascii="Times New Roman" w:hAnsi="Times New Roman" w:cs="Times New Roman"/>
+          <w:i/>
+          <w:iCs/>
+        </w:rPr>
+        <w:t>.</w:t>
+      </w:r>
+      <w:proofErr w:type="gramStart"/>
+      <w:r>
+        <w:rPr>
+          <w:rFonts w:ascii="Times New Roman" w:hAnsi="Times New Roman" w:cs="Times New Roman"/>
+          <w:i/>
+          <w:iCs/>
+        </w:rPr>
+        <w:t>print</w:t>
+      </w:r>
+      <w:proofErr w:type="spellEnd"/>
+      <w:r>
+        <w:rPr>
+          <w:rFonts w:ascii="Times New Roman" w:hAnsi="Times New Roman" w:cs="Times New Roman"/>
+          <w:i/>
+          <w:iCs/>
+        </w:rPr>
+        <w:t>(</w:t>
+      </w:r>
+      <w:proofErr w:type="gramEnd"/>
+      <w:r>
+        <w:rPr>
+          <w:rFonts w:ascii="Times New Roman" w:hAnsi="Times New Roman" w:cs="Times New Roman"/>
+          <w:i/>
+          <w:iCs/>
+        </w:rPr>
+        <w:t>“Inicio programa”</w:t>
+      </w:r>
+      <w:r>
+        <w:rPr>
+          <w:rFonts w:ascii="Times New Roman" w:hAnsi="Times New Roman" w:cs="Times New Roman"/>
+          <w:i/>
+          <w:iCs/>
+        </w:rPr>
+        <w:t>);</w:t>
+      </w:r>
+    </w:p>
+    <w:p>
+      <w:pPr>
+        <w:spacing w:line="360" w:lineRule="auto"/>
+        <w:ind w:left="708"/>
+        <w:rPr>
+          <w:rFonts w:ascii="Times New Roman" w:hAnsi="Times New Roman" w:cs="Times New Roman"/>
+          <w:lang w:val="es-MX"/>
+        </w:rPr>
+      </w:pPr>
+      <w:r>
+        <w:rPr>
+          <w:rFonts w:ascii="Times New Roman" w:hAnsi="Times New Roman" w:cs="Times New Roman"/>
+          <w:lang w:val="es-MX"/>
+        </w:rPr>
+        <w:t>-</w:t>
+      </w:r>
+      <w:r>
+        <w:rPr>
+          <w:rFonts w:ascii="Times New Roman" w:hAnsi="Times New Roman" w:cs="Times New Roman"/>
+          <w:lang w:val="es-MX"/>
+        </w:rPr>
+        <w:t xml:space="preserve"> </w:t>
+      </w:r>
+      <w:r>
+        <w:rPr>
+          <w:rFonts w:ascii="Times New Roman" w:hAnsi="Times New Roman" w:cs="Times New Roman"/>
+          <w:lang w:val="es-MX"/>
+        </w:rPr>
+        <w:t>Para hacer la creación del arreglo dinámico bidimensional lo hacemos definiendo un puntero de punteros llamado matriz</w:t>
+      </w:r>
+      <w:r>
+        <w:rPr>
+          <w:rFonts w:ascii="Times New Roman" w:hAnsi="Times New Roman" w:cs="Times New Roman"/>
+          <w:lang w:val="es-MX"/>
+        </w:rPr>
+        <w:t>[filas][columnas]</w:t>
+      </w:r>
+      <w:r>
+        <w:rPr>
+          <w:rFonts w:ascii="Times New Roman" w:hAnsi="Times New Roman" w:cs="Times New Roman"/>
+          <w:lang w:val="es-MX"/>
+        </w:rPr>
+        <w:t>. Para crear las filas y columnas de aquel arreglo es necesario primero establecer la cantidad de columnas</w:t>
+      </w:r>
+      <w:r>
+        <w:rPr>
+          <w:rFonts w:ascii="Times New Roman" w:hAnsi="Times New Roman" w:cs="Times New Roman"/>
+          <w:lang w:val="es-MX"/>
+        </w:rPr>
+        <w:t xml:space="preserve">, sabemos que serán dos ya que se almacenarán dos datos definidos (tiempo y voltaje de la señal con respecto </w:t>
+      </w:r>
+      <w:r>
+        <w:rPr>
+          <w:rFonts w:ascii="Times New Roman" w:hAnsi="Times New Roman" w:cs="Times New Roman"/>
+          <w:lang w:val="es-MX"/>
+        </w:rPr>
+        <w:lastRenderedPageBreak/>
+        <w:t xml:space="preserve">al tiempo), el numero de </w:t>
+      </w:r>
+      <w:r>
+        <w:rPr>
+          <w:rFonts w:ascii="Times New Roman" w:hAnsi="Times New Roman" w:cs="Times New Roman"/>
+          <w:lang w:val="es-MX"/>
+        </w:rPr>
+        <w:t>filas fue definido a partir de la experimentación, la consideración de la cantidad de datos mínima para extraer las características de la señal y la memoria necesaria para los otros elementos del código.</w:t>
+      </w:r>
+    </w:p>
+    <w:p>
+      <w:pPr>
+        <w:spacing w:line="360" w:lineRule="auto"/>
+        <w:ind w:left="708"/>
+        <w:rPr>
+          <w:rFonts w:ascii="Times New Roman" w:hAnsi="Times New Roman" w:cs="Times New Roman"/>
+          <w:lang w:val="es-MX"/>
+        </w:rPr>
+      </w:pPr>
+      <w:r>
+        <w:rPr>
+          <w:rFonts w:ascii="Times New Roman" w:hAnsi="Times New Roman" w:cs="Times New Roman"/>
+          <w:lang w:val="es-MX"/>
+        </w:rPr>
+        <w:t xml:space="preserve">3.2. </w:t>
+      </w:r>
+    </w:p>
+    <w:p>
+      <w:pPr>
+        <w:spacing w:line="360" w:lineRule="auto"/>
+        <w:ind w:left="708"/>
+        <w:rPr>
+          <w:rFonts w:ascii="Times New Roman" w:hAnsi="Times New Roman" w:cs="Times New Roman"/>
+          <w:lang w:val="es-MX"/>
+        </w:rPr>
+      </w:pPr>
+      <w:r>
+        <w:rPr>
+          <w:rFonts w:ascii="Times New Roman" w:hAnsi="Times New Roman" w:cs="Times New Roman"/>
+          <w:lang w:val="es-MX"/>
+        </w:rPr>
+        <w:t>-En este apartado serán necesarias tres funciones que están íntimamente relacionadas con los pines y el inicio y final de la captura de datos. Así mismo informan al usuario el estado actual del programa.</w:t>
+      </w:r>
+    </w:p>
+    <w:p>
+      <w:pPr>
+        <w:spacing w:line="360" w:lineRule="auto"/>
+        <w:ind w:left="708"/>
+        <w:rPr>
+          <w:rFonts w:ascii="Times New Roman" w:hAnsi="Times New Roman" w:cs="Times New Roman"/>
+          <w:lang w:val="es-MX"/>
+        </w:rPr>
+      </w:pPr>
+      <w:r>
+        <w:rPr>
+          <w:rFonts w:ascii="Times New Roman" w:hAnsi="Times New Roman" w:cs="Times New Roman"/>
+          <w:lang w:val="es-MX"/>
+        </w:rPr>
+        <w:t>-Es necesario resaltar que estas funciones imprimirán tanto en el serial como en el LCD porque hemos detectado ciertos problemas con la pantalla LCD, que en algunas ocasiones sin razón específica no imprime. Creemos que son limitaciones aleatorias que tiene el simulador.</w:t>
+      </w:r>
+    </w:p>
+    <w:p>
+      <w:pPr>
+        <w:spacing w:line="360" w:lineRule="auto"/>
+        <w:ind w:left="1416"/>
+        <w:rPr>
+          <w:rFonts w:ascii="Times New Roman" w:hAnsi="Times New Roman" w:cs="Times New Roman"/>
+          <w:i/>
+          <w:iCs/>
+        </w:rPr>
+      </w:pPr>
+      <w:proofErr w:type="spellStart"/>
+      <w:r>
+        <w:rPr>
+          <w:rFonts w:ascii="Times New Roman" w:hAnsi="Times New Roman" w:cs="Times New Roman"/>
+          <w:i/>
+          <w:iCs/>
+        </w:rPr>
+        <w:t>void</w:t>
+      </w:r>
+      <w:proofErr w:type="spellEnd"/>
+      <w:r>
+        <w:rPr>
+          <w:rFonts w:ascii="Times New Roman" w:hAnsi="Times New Roman" w:cs="Times New Roman"/>
+          <w:i/>
+          <w:iCs/>
+        </w:rPr>
+        <w:t xml:space="preserve"> </w:t>
+      </w:r>
+      <w:proofErr w:type="spellStart"/>
+      <w:proofErr w:type="gramStart"/>
+      <w:r>
+        <w:rPr>
+          <w:rFonts w:ascii="Times New Roman" w:hAnsi="Times New Roman" w:cs="Times New Roman"/>
+          <w:i/>
+          <w:iCs/>
+        </w:rPr>
+        <w:t>iniciarCaptura</w:t>
+      </w:r>
+      <w:proofErr w:type="spellEnd"/>
+      <w:r>
+        <w:rPr>
+          <w:rFonts w:ascii="Times New Roman" w:hAnsi="Times New Roman" w:cs="Times New Roman"/>
+          <w:i/>
+          <w:iCs/>
+        </w:rPr>
+        <w:t>(</w:t>
+      </w:r>
+      <w:proofErr w:type="gramEnd"/>
+      <w:r>
+        <w:rPr>
+          <w:rFonts w:ascii="Times New Roman" w:hAnsi="Times New Roman" w:cs="Times New Roman"/>
+          <w:i/>
+          <w:iCs/>
+        </w:rPr>
+        <w:t>)</w:t>
+      </w:r>
+      <w:r>
+        <w:rPr>
+          <w:rFonts w:ascii="Times New Roman" w:hAnsi="Times New Roman" w:cs="Times New Roman"/>
+          <w:i/>
+          <w:iCs/>
+        </w:rPr>
+        <w:t>: adecua las variables</w:t>
+      </w:r>
+      <w:r>
+        <w:rPr>
+          <w:rFonts w:ascii="Times New Roman" w:hAnsi="Times New Roman" w:cs="Times New Roman"/>
+          <w:i/>
+          <w:iCs/>
+        </w:rPr>
+        <w:t>, así mismo la bandera</w:t>
+      </w:r>
+      <w:r>
+        <w:rPr>
+          <w:rFonts w:ascii="Times New Roman" w:hAnsi="Times New Roman" w:cs="Times New Roman"/>
+          <w:i/>
+          <w:iCs/>
+        </w:rPr>
+        <w:t xml:space="preserve"> para la recolección de datos e imprime el inicio de la captura.</w:t>
+      </w:r>
+    </w:p>
+    <w:p>
+      <w:pPr>
+        <w:spacing w:line="360" w:lineRule="auto"/>
+        <w:ind w:left="1416"/>
+        <w:rPr>
+          <w:rFonts w:ascii="Times New Roman" w:hAnsi="Times New Roman" w:cs="Times New Roman"/>
+          <w:i/>
+          <w:iCs/>
+        </w:rPr>
+      </w:pPr>
+      <w:proofErr w:type="spellStart"/>
+      <w:r>
+        <w:rPr>
+          <w:rFonts w:ascii="Times New Roman" w:hAnsi="Times New Roman" w:cs="Times New Roman"/>
+          <w:i/>
+          <w:iCs/>
+        </w:rPr>
+        <w:t>void</w:t>
+      </w:r>
+      <w:proofErr w:type="spellEnd"/>
+      <w:r>
+        <w:rPr>
+          <w:rFonts w:ascii="Times New Roman" w:hAnsi="Times New Roman" w:cs="Times New Roman"/>
+          <w:i/>
+          <w:iCs/>
+        </w:rPr>
+        <w:t xml:space="preserve"> </w:t>
+      </w:r>
+      <w:proofErr w:type="spellStart"/>
+      <w:proofErr w:type="gramStart"/>
+      <w:r>
+        <w:rPr>
+          <w:rFonts w:ascii="Times New Roman" w:hAnsi="Times New Roman" w:cs="Times New Roman"/>
+          <w:i/>
+          <w:iCs/>
+        </w:rPr>
+        <w:t>capturarDatos</w:t>
+      </w:r>
+      <w:proofErr w:type="spellEnd"/>
+      <w:r>
+        <w:rPr>
+          <w:rFonts w:ascii="Times New Roman" w:hAnsi="Times New Roman" w:cs="Times New Roman"/>
+          <w:i/>
+          <w:iCs/>
+        </w:rPr>
+        <w:t>(</w:t>
+      </w:r>
+      <w:proofErr w:type="gramEnd"/>
+      <w:r>
+        <w:rPr>
+          <w:rFonts w:ascii="Times New Roman" w:hAnsi="Times New Roman" w:cs="Times New Roman"/>
+          <w:i/>
+          <w:iCs/>
+        </w:rPr>
+        <w:t>)</w:t>
+      </w:r>
+      <w:r>
+        <w:rPr>
+          <w:rFonts w:ascii="Times New Roman" w:hAnsi="Times New Roman" w:cs="Times New Roman"/>
+          <w:i/>
+          <w:iCs/>
+        </w:rPr>
+        <w:t xml:space="preserve">: almacena en el arreglo dinámico los valores del tiempo y los valores de la  señal para cada </w:t>
+      </w:r>
+      <w:proofErr w:type="spellStart"/>
+      <w:r>
+        <w:rPr>
+          <w:rFonts w:ascii="Times New Roman" w:hAnsi="Times New Roman" w:cs="Times New Roman"/>
+          <w:i/>
+          <w:iCs/>
+        </w:rPr>
+        <w:t>tiempo.</w:t>
+      </w:r>
+      <w:r>
+        <w:rPr>
+          <w:rFonts w:ascii="Times New Roman" w:hAnsi="Times New Roman" w:cs="Times New Roman"/>
+          <w:i/>
+          <w:iCs/>
+        </w:rPr>
+        <w:t>Así</w:t>
+      </w:r>
+      <w:proofErr w:type="spellEnd"/>
+      <w:r>
+        <w:rPr>
+          <w:rFonts w:ascii="Times New Roman" w:hAnsi="Times New Roman" w:cs="Times New Roman"/>
+          <w:i/>
+          <w:iCs/>
+        </w:rPr>
+        <w:t xml:space="preserve"> mismo imprime la matriz para visualizar los valores que toman las columnas.</w:t>
+      </w:r>
+    </w:p>
+    <w:p>
+      <w:pPr>
+        <w:spacing w:line="360" w:lineRule="auto"/>
+        <w:ind w:left="1416"/>
+        <w:rPr>
+          <w:rFonts w:ascii="Times New Roman" w:hAnsi="Times New Roman" w:cs="Times New Roman"/>
+          <w:i/>
+          <w:iCs/>
+        </w:rPr>
+      </w:pPr>
+      <w:proofErr w:type="spellStart"/>
+      <w:r>
+        <w:rPr>
+          <w:rFonts w:ascii="Times New Roman" w:hAnsi="Times New Roman" w:cs="Times New Roman"/>
+          <w:i/>
+          <w:iCs/>
+        </w:rPr>
+        <w:t>void</w:t>
+      </w:r>
+      <w:proofErr w:type="spellEnd"/>
+      <w:r>
+        <w:rPr>
+          <w:rFonts w:ascii="Times New Roman" w:hAnsi="Times New Roman" w:cs="Times New Roman"/>
+          <w:i/>
+          <w:iCs/>
+        </w:rPr>
+        <w:t xml:space="preserve"> </w:t>
+      </w:r>
+      <w:proofErr w:type="spellStart"/>
+      <w:proofErr w:type="gramStart"/>
+      <w:r>
+        <w:rPr>
+          <w:rFonts w:ascii="Times New Roman" w:hAnsi="Times New Roman" w:cs="Times New Roman"/>
+          <w:i/>
+          <w:iCs/>
+        </w:rPr>
+        <w:t>finalizarCaptura</w:t>
+      </w:r>
+      <w:proofErr w:type="spellEnd"/>
+      <w:r>
+        <w:rPr>
+          <w:rFonts w:ascii="Times New Roman" w:hAnsi="Times New Roman" w:cs="Times New Roman"/>
+          <w:i/>
+          <w:iCs/>
+        </w:rPr>
+        <w:t>(</w:t>
+      </w:r>
+      <w:proofErr w:type="gramEnd"/>
+      <w:r>
+        <w:rPr>
+          <w:rFonts w:ascii="Times New Roman" w:hAnsi="Times New Roman" w:cs="Times New Roman"/>
+          <w:i/>
+          <w:iCs/>
+        </w:rPr>
+        <w:t>)</w:t>
+      </w:r>
+      <w:r>
+        <w:rPr>
+          <w:rFonts w:ascii="Times New Roman" w:hAnsi="Times New Roman" w:cs="Times New Roman"/>
+          <w:i/>
+          <w:iCs/>
+        </w:rPr>
+        <w:t xml:space="preserve">: Cambia la bandera llamada </w:t>
+      </w:r>
+      <w:proofErr w:type="spellStart"/>
+      <w:r>
+        <w:rPr>
+          <w:rFonts w:ascii="Times New Roman" w:hAnsi="Times New Roman" w:cs="Times New Roman"/>
+          <w:i/>
+          <w:iCs/>
+        </w:rPr>
+        <w:t>capturaActiva</w:t>
+      </w:r>
+      <w:proofErr w:type="spellEnd"/>
+      <w:r>
+        <w:rPr>
+          <w:rFonts w:ascii="Times New Roman" w:hAnsi="Times New Roman" w:cs="Times New Roman"/>
+          <w:i/>
+          <w:iCs/>
+        </w:rPr>
+        <w:t xml:space="preserve"> para que no ingrese en el condicional anterior. Así mismo, invoca las funciones para analizar la señal y por último libera la memoria.</w:t>
+      </w:r>
+      <w:r>
+        <w:rPr>
+          <w:rFonts w:ascii="Times New Roman" w:hAnsi="Times New Roman" w:cs="Times New Roman"/>
+          <w:i/>
+          <w:iCs/>
+        </w:rPr>
+        <w:t xml:space="preserve"> Dependiendo el tipo de señal imprimirá el tipo en el serial y la pantalla LCD. Para imprimir los valores del análisis en la pantalla LCD utilizamos un ciclo que esta respaldado por la librería </w:t>
+      </w:r>
+      <w:proofErr w:type="spellStart"/>
+      <w:r>
+        <w:rPr>
+          <w:rFonts w:ascii="Times New Roman" w:hAnsi="Times New Roman" w:cs="Times New Roman"/>
+          <w:i/>
+          <w:iCs/>
+        </w:rPr>
+        <w:t>LiquidCrystal.h</w:t>
+      </w:r>
+      <w:proofErr w:type="spellEnd"/>
+    </w:p>
+    <w:p>
+      <w:pPr>
+        <w:spacing w:line="360" w:lineRule="auto"/>
+        <w:ind w:left="708"/>
+        <w:rPr>
+          <w:rFonts w:ascii="Times New Roman" w:hAnsi="Times New Roman" w:cs="Times New Roman"/>
+          <w:lang w:val="es-MX"/>
+        </w:rPr>
+      </w:pPr>
+      <w:r>
+        <w:rPr>
+          <w:rFonts w:ascii="Times New Roman" w:hAnsi="Times New Roman" w:cs="Times New Roman"/>
+          <w:lang w:val="es-MX"/>
+        </w:rPr>
+        <w:t xml:space="preserve">- </w:t>
+      </w:r>
+      <w:r>
+        <w:rPr>
+          <w:rFonts w:ascii="Times New Roman" w:hAnsi="Times New Roman" w:cs="Times New Roman"/>
+          <w:lang w:val="es-MX"/>
+        </w:rPr>
+        <w:t>En este apartado es necesario la creación de dos condicionales que tendrán sus respectivas banderas “</w:t>
+      </w:r>
+      <w:proofErr w:type="spellStart"/>
+      <w:r>
+        <w:rPr>
+          <w:rFonts w:ascii="Times New Roman" w:hAnsi="Times New Roman" w:cs="Times New Roman"/>
+          <w:lang w:val="es-MX"/>
+        </w:rPr>
+        <w:t>pull-down</w:t>
+      </w:r>
+      <w:proofErr w:type="spellEnd"/>
+      <w:r>
+        <w:rPr>
+          <w:rFonts w:ascii="Times New Roman" w:hAnsi="Times New Roman" w:cs="Times New Roman"/>
+          <w:lang w:val="es-MX"/>
+        </w:rPr>
+        <w:t>” las cuales servirán</w:t>
+      </w:r>
+      <w:r>
+        <w:rPr>
+          <w:rFonts w:ascii="Times New Roman" w:hAnsi="Times New Roman" w:cs="Times New Roman"/>
+          <w:lang w:val="es-MX"/>
+        </w:rPr>
+        <w:t>:</w:t>
+      </w:r>
+    </w:p>
+    <w:p>
+      <w:pPr>
+        <w:spacing w:line="360" w:lineRule="auto"/>
+        <w:ind w:left="1416"/>
+        <w:rPr>
+          <w:rFonts w:ascii="Times New Roman" w:hAnsi="Times New Roman" w:cs="Times New Roman"/>
+          <w:lang w:val="es-MX"/>
+        </w:rPr>
+      </w:pPr>
+      <w:proofErr w:type="spellStart"/>
+      <w:r>
+        <w:rPr>
+          <w:rFonts w:ascii="Times New Roman" w:hAnsi="Times New Roman" w:cs="Times New Roman"/>
+          <w:lang w:val="es-MX"/>
+        </w:rPr>
+        <w:t>Start</w:t>
+      </w:r>
+      <w:proofErr w:type="spellEnd"/>
+      <w:r>
+        <w:rPr>
+          <w:rFonts w:ascii="Times New Roman" w:hAnsi="Times New Roman" w:cs="Times New Roman"/>
+          <w:lang w:val="es-MX"/>
+        </w:rPr>
+        <w:t xml:space="preserve"> pin</w:t>
+      </w:r>
+      <w:r>
+        <w:rPr>
+          <w:rFonts w:ascii="Times New Roman" w:hAnsi="Times New Roman" w:cs="Times New Roman"/>
+          <w:lang w:val="es-MX"/>
+        </w:rPr>
+        <w:t xml:space="preserve"> para indicar el inicio y </w:t>
+      </w:r>
+      <w:r>
+        <w:rPr>
+          <w:rFonts w:ascii="Times New Roman" w:hAnsi="Times New Roman" w:cs="Times New Roman"/>
+          <w:lang w:val="es-MX"/>
+        </w:rPr>
+        <w:t>la respectiva captura de datos.</w:t>
+      </w:r>
+    </w:p>
+    <w:p>
+      <w:pPr>
+        <w:spacing w:line="360" w:lineRule="auto"/>
+        <w:ind w:left="1416"/>
+        <w:rPr>
+          <w:rFonts w:ascii="Times New Roman" w:hAnsi="Times New Roman" w:cs="Times New Roman"/>
+          <w:lang w:val="es-MX"/>
+        </w:rPr>
+      </w:pPr>
+      <w:r>
+        <w:rPr>
+          <w:rFonts w:ascii="Times New Roman" w:hAnsi="Times New Roman" w:cs="Times New Roman"/>
+          <w:lang w:val="es-MX"/>
+        </w:rPr>
+        <w:t xml:space="preserve">Cuando </w:t>
+      </w:r>
+      <w:proofErr w:type="spellStart"/>
+      <w:r>
+        <w:rPr>
+          <w:rFonts w:ascii="Times New Roman" w:hAnsi="Times New Roman" w:cs="Times New Roman"/>
+          <w:lang w:val="es-MX"/>
+        </w:rPr>
+        <w:t>S</w:t>
+      </w:r>
+      <w:r>
+        <w:rPr>
+          <w:rFonts w:ascii="Times New Roman" w:hAnsi="Times New Roman" w:cs="Times New Roman"/>
+          <w:lang w:val="es-MX"/>
+        </w:rPr>
+        <w:t>tart</w:t>
+      </w:r>
+      <w:proofErr w:type="spellEnd"/>
+      <w:r>
+        <w:rPr>
+          <w:rFonts w:ascii="Times New Roman" w:hAnsi="Times New Roman" w:cs="Times New Roman"/>
+          <w:lang w:val="es-MX"/>
+        </w:rPr>
+        <w:t xml:space="preserve"> </w:t>
+      </w:r>
+      <w:r>
+        <w:rPr>
+          <w:rFonts w:ascii="Times New Roman" w:hAnsi="Times New Roman" w:cs="Times New Roman"/>
+          <w:lang w:val="es-MX"/>
+        </w:rPr>
+        <w:t xml:space="preserve">pin se encuentre en HIGH y una variable tipo </w:t>
+      </w:r>
+      <w:proofErr w:type="spellStart"/>
+      <w:r>
+        <w:rPr>
+          <w:rFonts w:ascii="Times New Roman" w:hAnsi="Times New Roman" w:cs="Times New Roman"/>
+          <w:lang w:val="es-MX"/>
+        </w:rPr>
+        <w:t>bool</w:t>
+      </w:r>
+      <w:proofErr w:type="spellEnd"/>
+      <w:r>
+        <w:rPr>
+          <w:rFonts w:ascii="Times New Roman" w:hAnsi="Times New Roman" w:cs="Times New Roman"/>
+          <w:lang w:val="es-MX"/>
+        </w:rPr>
+        <w:t xml:space="preserve"> llamada </w:t>
+      </w:r>
+      <w:proofErr w:type="spellStart"/>
+      <w:r>
+        <w:rPr>
+          <w:rFonts w:ascii="Times New Roman" w:hAnsi="Times New Roman" w:cs="Times New Roman"/>
+          <w:lang w:val="es-MX"/>
+        </w:rPr>
+        <w:t>captura</w:t>
+      </w:r>
+      <w:r>
+        <w:rPr>
+          <w:rFonts w:ascii="Times New Roman" w:hAnsi="Times New Roman" w:cs="Times New Roman"/>
+          <w:lang w:val="es-MX"/>
+        </w:rPr>
+        <w:t>Activa</w:t>
+      </w:r>
+      <w:proofErr w:type="spellEnd"/>
+      <w:r>
+        <w:rPr>
+          <w:rFonts w:ascii="Times New Roman" w:hAnsi="Times New Roman" w:cs="Times New Roman"/>
+          <w:lang w:val="es-MX"/>
+        </w:rPr>
+        <w:t xml:space="preserve"> sea </w:t>
+      </w:r>
+      <w:r>
+        <w:rPr>
+          <w:rFonts w:ascii="Times New Roman" w:hAnsi="Times New Roman" w:cs="Times New Roman"/>
+          <w:lang w:val="es-MX"/>
+        </w:rPr>
+        <w:t xml:space="preserve">diferente de </w:t>
+      </w:r>
+      <w:r>
+        <w:rPr>
+          <w:rFonts w:ascii="Times New Roman" w:hAnsi="Times New Roman" w:cs="Times New Roman"/>
+          <w:lang w:val="es-MX"/>
+        </w:rPr>
+        <w:t xml:space="preserve">verdadera entonces se invocará la función </w:t>
+      </w:r>
+      <w:proofErr w:type="spellStart"/>
+      <w:proofErr w:type="gramStart"/>
+      <w:r>
+        <w:rPr>
+          <w:rFonts w:ascii="Times New Roman" w:hAnsi="Times New Roman" w:cs="Times New Roman"/>
+          <w:lang w:val="es-MX"/>
+        </w:rPr>
+        <w:t>iniciarcaptura</w:t>
+      </w:r>
+      <w:proofErr w:type="spellEnd"/>
+      <w:r>
+        <w:rPr>
+          <w:rFonts w:ascii="Times New Roman" w:hAnsi="Times New Roman" w:cs="Times New Roman"/>
+          <w:lang w:val="es-MX"/>
+        </w:rPr>
+        <w:t>(</w:t>
+      </w:r>
+      <w:proofErr w:type="gramEnd"/>
+      <w:r>
+        <w:rPr>
+          <w:rFonts w:ascii="Times New Roman" w:hAnsi="Times New Roman" w:cs="Times New Roman"/>
+          <w:lang w:val="es-MX"/>
+        </w:rPr>
+        <w:t>);</w:t>
       </w:r>
     </w:p>
     <w:p>
@@ -2969,7 +3217,22 @@
           <w:rFonts w:ascii="Times New Roman" w:hAnsi="Times New Roman" w:cs="Times New Roman"/>
           <w:lang w:val="es-MX"/>
         </w:rPr>
-        <w:t>+ Para indicar el inicio de la recolección de datos se imprimirá en la pantalla LCD de esta manera:</w:t>
+        <w:lastRenderedPageBreak/>
+        <w:t xml:space="preserve">+ Para indicar el inicio de la recolección de datos se imprimirá en la pantalla LCD </w:t>
+      </w:r>
+      <w:r>
+        <w:rPr>
+          <w:rFonts w:ascii="Times New Roman" w:hAnsi="Times New Roman" w:cs="Times New Roman"/>
+          <w:lang w:val="es-MX"/>
+        </w:rPr>
+        <w:t xml:space="preserve">y en el serial </w:t>
+      </w:r>
+      <w:r>
+        <w:rPr>
+          <w:rFonts w:ascii="Times New Roman" w:hAnsi="Times New Roman" w:cs="Times New Roman"/>
+          <w:lang w:val="es-MX"/>
+        </w:rPr>
+        <w:t>de esta manera:</w:t>
       </w:r>
     </w:p>
     <w:p>
@@ -2983,15 +3246,25 @@
         </w:rPr>
       </w:pPr>
       <w:proofErr w:type="spellStart"/>
-      <w:r>
-        <w:rPr>
-          <w:rFonts w:ascii="Times New Roman" w:hAnsi="Times New Roman" w:cs="Times New Roman"/>
-          <w:i/>
-          <w:iCs/>
-        </w:rPr>
-        <w:t>LCD.setCursor</w:t>
+      <w:proofErr w:type="gramStart"/>
+      <w:r>
+        <w:rPr>
+          <w:rFonts w:ascii="Times New Roman" w:hAnsi="Times New Roman" w:cs="Times New Roman"/>
+          <w:i/>
+          <w:iCs/>
+        </w:rPr>
+        <w:t>lcd</w:t>
+      </w:r>
+      <w:r>
+        <w:rPr>
+          <w:rFonts w:ascii="Times New Roman" w:hAnsi="Times New Roman" w:cs="Times New Roman"/>
+          <w:i/>
+          <w:iCs/>
+        </w:rPr>
+        <w:t>.setCursor</w:t>
       </w:r>
       <w:proofErr w:type="spellEnd"/>
+      <w:proofErr w:type="gramEnd"/>
       <w:r>
         <w:rPr>
           <w:rFonts w:ascii="Times New Roman" w:hAnsi="Times New Roman" w:cs="Times New Roman"/>
@@ -3006,7 +3279,7 @@
           <w:i/>
           <w:iCs/>
         </w:rPr>
-        <w:t>1</w:t>
+        <w:t>0</w:t>
       </w:r>
       <w:r>
         <w:rPr>
@@ -3028,15 +3301,25 @@
         </w:rPr>
       </w:pPr>
       <w:proofErr w:type="spellStart"/>
-      <w:r>
-        <w:rPr>
-          <w:rFonts w:ascii="Times New Roman" w:hAnsi="Times New Roman" w:cs="Times New Roman"/>
-          <w:i/>
-          <w:iCs/>
-        </w:rPr>
-        <w:t>LCD.scrollDisplayLeft</w:t>
+      <w:proofErr w:type="gramStart"/>
+      <w:r>
+        <w:rPr>
+          <w:rFonts w:ascii="Times New Roman" w:hAnsi="Times New Roman" w:cs="Times New Roman"/>
+          <w:i/>
+          <w:iCs/>
+        </w:rPr>
+        <w:t>lcd</w:t>
+      </w:r>
+      <w:r>
+        <w:rPr>
+          <w:rFonts w:ascii="Times New Roman" w:hAnsi="Times New Roman" w:cs="Times New Roman"/>
+          <w:i/>
+          <w:iCs/>
+        </w:rPr>
+        <w:t>.scrollDisplayLeft</w:t>
       </w:r>
       <w:proofErr w:type="spellEnd"/>
+      <w:proofErr w:type="gramEnd"/>
       <w:r>
         <w:rPr>
           <w:rFonts w:ascii="Times New Roman" w:hAnsi="Times New Roman" w:cs="Times New Roman"/>
@@ -3051,7 +3334,7 @@
           <w:i/>
           <w:iCs/>
         </w:rPr>
-        <w:t>“Captura datos finalizada”</w:t>
+        <w:t>“Inicio captura datos”</w:t>
       </w:r>
       <w:r>
         <w:rPr>
@@ -3065,12 +3348,524 @@
     <w:p>
       <w:pPr>
         <w:spacing w:line="360" w:lineRule="auto"/>
+        <w:ind w:left="2832"/>
+        <w:rPr>
+          <w:rFonts w:ascii="Times New Roman" w:hAnsi="Times New Roman" w:cs="Times New Roman"/>
+          <w:i/>
+          <w:iCs/>
+          <w:lang w:val="es-MX"/>
+        </w:rPr>
+      </w:pPr>
+      <w:proofErr w:type="spellStart"/>
+      <w:r>
+        <w:rPr>
+          <w:rFonts w:ascii="Times New Roman" w:hAnsi="Times New Roman" w:cs="Times New Roman"/>
+          <w:i/>
+          <w:iCs/>
+          <w:lang w:val="es-MX"/>
+        </w:rPr>
+        <w:t>Serial.println</w:t>
+      </w:r>
+      <w:proofErr w:type="spellEnd"/>
+      <w:r>
+        <w:rPr>
+          <w:rFonts w:ascii="Times New Roman" w:hAnsi="Times New Roman" w:cs="Times New Roman"/>
+          <w:i/>
+          <w:iCs/>
+          <w:lang w:val="es-MX"/>
+        </w:rPr>
+        <w:t>("Inicio captura");</w:t>
+      </w:r>
+    </w:p>
+    <w:p>
+      <w:pPr>
+        <w:spacing w:line="360" w:lineRule="auto"/>
         <w:ind w:left="1416"/>
         <w:rPr>
           <w:rFonts w:ascii="Times New Roman" w:hAnsi="Times New Roman" w:cs="Times New Roman"/>
           <w:lang w:val="es-MX"/>
         </w:rPr>
       </w:pPr>
+    </w:p>
+    <w:p>
+      <w:pPr>
+        <w:spacing w:line="360" w:lineRule="auto"/>
+        <w:ind w:left="1416"/>
+        <w:rPr>
+          <w:rFonts w:ascii="Times New Roman" w:hAnsi="Times New Roman" w:cs="Times New Roman"/>
+          <w:lang w:val="es-MX"/>
+        </w:rPr>
+      </w:pPr>
+      <w:r>
+        <w:rPr>
+          <w:rFonts w:ascii="Times New Roman" w:hAnsi="Times New Roman" w:cs="Times New Roman"/>
+          <w:lang w:val="es-MX"/>
+        </w:rPr>
+        <w:t xml:space="preserve">Cuando </w:t>
+      </w:r>
+      <w:proofErr w:type="spellStart"/>
+      <w:r>
+        <w:rPr>
+          <w:rFonts w:ascii="Times New Roman" w:hAnsi="Times New Roman" w:cs="Times New Roman"/>
+          <w:lang w:val="es-MX"/>
+        </w:rPr>
+        <w:t>capturaActiva</w:t>
+      </w:r>
+      <w:proofErr w:type="spellEnd"/>
+      <w:r>
+        <w:rPr>
+          <w:rFonts w:ascii="Times New Roman" w:hAnsi="Times New Roman" w:cs="Times New Roman"/>
+          <w:lang w:val="es-MX"/>
+        </w:rPr>
+        <w:t xml:space="preserve"> sea verdadera tendrá </w:t>
+      </w:r>
+      <w:proofErr w:type="spellStart"/>
+      <w:r>
+        <w:rPr>
+          <w:rFonts w:ascii="Times New Roman" w:hAnsi="Times New Roman" w:cs="Times New Roman"/>
+          <w:lang w:val="es-MX"/>
+        </w:rPr>
+        <w:t>indentada</w:t>
+      </w:r>
+      <w:proofErr w:type="spellEnd"/>
+      <w:r>
+        <w:rPr>
+          <w:rFonts w:ascii="Times New Roman" w:hAnsi="Times New Roman" w:cs="Times New Roman"/>
+          <w:lang w:val="es-MX"/>
+        </w:rPr>
+        <w:t xml:space="preserve"> dos condicionales:</w:t>
+      </w:r>
+    </w:p>
+    <w:p>
+      <w:pPr>
+        <w:pStyle w:val="Prrafodelista"/>
+        <w:numPr>
+          <w:ilvl w:val="0"/>
+          <w:numId w:val="25"/>
+        </w:numPr>
+        <w:spacing w:line="360" w:lineRule="auto"/>
+        <w:rPr>
+          <w:rFonts w:ascii="Times New Roman" w:hAnsi="Times New Roman" w:cs="Times New Roman"/>
+        </w:rPr>
+      </w:pPr>
+      <w:r>
+        <w:rPr>
+          <w:rFonts w:ascii="Times New Roman" w:hAnsi="Times New Roman" w:cs="Times New Roman"/>
+          <w:lang w:val="es-MX"/>
+        </w:rPr>
+        <w:t xml:space="preserve">Si el tiempo actual menos el tiempo de inicio es menor que el tiempo máximo hará la captura de datos (es decir invoca la función </w:t>
+      </w:r>
+      <w:proofErr w:type="spellStart"/>
+      <w:proofErr w:type="gramStart"/>
+      <w:r>
+        <w:rPr>
+          <w:rFonts w:ascii="Times New Roman" w:hAnsi="Times New Roman" w:cs="Times New Roman"/>
+        </w:rPr>
+        <w:t>capturarDatos</w:t>
+      </w:r>
+      <w:proofErr w:type="spellEnd"/>
+      <w:r>
+        <w:rPr>
+          <w:rFonts w:ascii="Times New Roman" w:hAnsi="Times New Roman" w:cs="Times New Roman"/>
+        </w:rPr>
+        <w:t>(</w:t>
+      </w:r>
+      <w:proofErr w:type="gramEnd"/>
+      <w:r>
+        <w:rPr>
+          <w:rFonts w:ascii="Times New Roman" w:hAnsi="Times New Roman" w:cs="Times New Roman"/>
+        </w:rPr>
+        <w:t>)</w:t>
+      </w:r>
+      <w:r>
+        <w:rPr>
+          <w:rFonts w:ascii="Times New Roman" w:hAnsi="Times New Roman" w:cs="Times New Roman"/>
+        </w:rPr>
+        <w:t>)</w:t>
+      </w:r>
+      <w:r>
+        <w:rPr>
+          <w:rFonts w:ascii="Times New Roman" w:hAnsi="Times New Roman" w:cs="Times New Roman"/>
+          <w:lang w:val="es-MX"/>
+        </w:rPr>
+        <w:t>, de lo contrario, finalizar</w:t>
+      </w:r>
+      <w:r>
+        <w:rPr>
+          <w:rFonts w:ascii="Times New Roman" w:hAnsi="Times New Roman" w:cs="Times New Roman"/>
+          <w:lang w:val="es-MX"/>
+        </w:rPr>
+        <w:t>á</w:t>
+      </w:r>
+      <w:r>
+        <w:rPr>
+          <w:rFonts w:ascii="Times New Roman" w:hAnsi="Times New Roman" w:cs="Times New Roman"/>
+          <w:lang w:val="es-MX"/>
+        </w:rPr>
+        <w:t xml:space="preserve"> la </w:t>
+      </w:r>
+      <w:r>
+        <w:rPr>
+          <w:rFonts w:ascii="Times New Roman" w:hAnsi="Times New Roman" w:cs="Times New Roman"/>
+          <w:lang w:val="es-MX"/>
+        </w:rPr>
+        <w:t>captura de datos (Invocando la función</w:t>
+      </w:r>
+      <w:r>
+        <w:rPr>
+          <w:rFonts w:ascii="Courier New" w:eastAsia="Times New Roman" w:hAnsi="Courier New" w:cs="Courier New"/>
+          <w:color w:val="000000"/>
+          <w:kern w:val="0"/>
+          <w:sz w:val="21"/>
+          <w:szCs w:val="21"/>
+          <w:lang w:eastAsia="es-CO"/>
+          <w14:ligatures w14:val="none"/>
+        </w:rPr>
+        <w:t xml:space="preserve"> </w:t>
+      </w:r>
+      <w:proofErr w:type="spellStart"/>
+      <w:r>
+        <w:rPr>
+          <w:rFonts w:ascii="Times New Roman" w:hAnsi="Times New Roman" w:cs="Times New Roman"/>
+        </w:rPr>
+        <w:t>finalizarCaptura</w:t>
+      </w:r>
+      <w:proofErr w:type="spellEnd"/>
+      <w:r>
+        <w:rPr>
+          <w:rFonts w:ascii="Times New Roman" w:hAnsi="Times New Roman" w:cs="Times New Roman"/>
+        </w:rPr>
+        <w:t>()</w:t>
+      </w:r>
+      <w:r>
+        <w:rPr>
+          <w:rFonts w:ascii="Times New Roman" w:hAnsi="Times New Roman" w:cs="Times New Roman"/>
+        </w:rPr>
+        <w:t>).</w:t>
+      </w:r>
+    </w:p>
+    <w:p>
+      <w:pPr>
+        <w:pStyle w:val="Prrafodelista"/>
+        <w:numPr>
+          <w:ilvl w:val="0"/>
+          <w:numId w:val="25"/>
+        </w:numPr>
+        <w:spacing w:line="360" w:lineRule="auto"/>
+        <w:rPr>
+          <w:rFonts w:ascii="Times New Roman" w:hAnsi="Times New Roman" w:cs="Times New Roman"/>
+        </w:rPr>
+      </w:pPr>
+      <w:r>
+        <w:rPr>
+          <w:rFonts w:ascii="Times New Roman" w:hAnsi="Times New Roman" w:cs="Times New Roman"/>
+          <w:lang w:val="es-MX"/>
+        </w:rPr>
+        <w:t xml:space="preserve"> Si el stop Pin es presionado, es decir igual a HIG</w:t>
+      </w:r>
+      <w:r>
+        <w:rPr>
+          <w:rFonts w:ascii="Times New Roman" w:hAnsi="Times New Roman" w:cs="Times New Roman"/>
+          <w:lang w:val="es-MX"/>
+        </w:rPr>
+        <w:t>H</w:t>
+      </w:r>
+      <w:r>
+        <w:rPr>
+          <w:rFonts w:ascii="Times New Roman" w:hAnsi="Times New Roman" w:cs="Times New Roman"/>
+          <w:lang w:val="es-MX"/>
+        </w:rPr>
+        <w:t xml:space="preserve"> antes de los 22 segundos, invocara la función </w:t>
+      </w:r>
+      <w:proofErr w:type="spellStart"/>
+      <w:proofErr w:type="gramStart"/>
+      <w:r>
+        <w:rPr>
+          <w:rFonts w:ascii="Times New Roman" w:hAnsi="Times New Roman" w:cs="Times New Roman"/>
+          <w:lang w:val="es-MX"/>
+        </w:rPr>
+        <w:t>finalizarCaptura</w:t>
+      </w:r>
+      <w:proofErr w:type="spellEnd"/>
+      <w:r>
+        <w:rPr>
+          <w:rFonts w:ascii="Times New Roman" w:hAnsi="Times New Roman" w:cs="Times New Roman"/>
+          <w:lang w:val="es-MX"/>
+        </w:rPr>
+        <w:t>(</w:t>
+      </w:r>
+      <w:proofErr w:type="gramEnd"/>
+      <w:r>
+        <w:rPr>
+          <w:rFonts w:ascii="Times New Roman" w:hAnsi="Times New Roman" w:cs="Times New Roman"/>
+          <w:lang w:val="es-MX"/>
+        </w:rPr>
+        <w:t>), para finalizar la captura de datos.</w:t>
+      </w:r>
+    </w:p>
+    <w:p>
+      <w:pPr>
+        <w:spacing w:line="360" w:lineRule="auto"/>
+        <w:ind w:left="1416"/>
+        <w:rPr>
+          <w:rFonts w:ascii="Times New Roman" w:hAnsi="Times New Roman" w:cs="Times New Roman"/>
+        </w:rPr>
+      </w:pPr>
+      <w:r>
+        <w:rPr>
+          <w:rFonts w:ascii="Times New Roman" w:hAnsi="Times New Roman" w:cs="Times New Roman"/>
+          <w:lang w:val="es-MX"/>
+        </w:rPr>
+        <w:t>Estos condicionales fueron realizados porque:</w:t>
+      </w:r>
+      <w:r>
+        <w:rPr>
+          <w:rFonts w:ascii="Times New Roman" w:hAnsi="Times New Roman" w:cs="Times New Roman"/>
+          <w:lang w:val="es-MX"/>
+        </w:rPr>
+        <w:t xml:space="preserve"> </w:t>
+      </w:r>
+    </w:p>
+    <w:p>
+      <w:pPr>
+        <w:spacing w:line="360" w:lineRule="auto"/>
+        <w:ind w:left="1416"/>
+        <w:rPr>
+          <w:rFonts w:ascii="Times New Roman" w:hAnsi="Times New Roman" w:cs="Times New Roman"/>
+          <w:lang w:val="es-MX"/>
+        </w:rPr>
+      </w:pPr>
+      <w:r>
+        <w:rPr>
+          <w:rFonts w:ascii="Times New Roman" w:hAnsi="Times New Roman" w:cs="Times New Roman"/>
+          <w:lang w:val="es-MX"/>
+        </w:rPr>
+        <w:t xml:space="preserve">Stop </w:t>
+      </w:r>
+      <w:proofErr w:type="spellStart"/>
+      <w:proofErr w:type="gramStart"/>
+      <w:r>
+        <w:rPr>
+          <w:rFonts w:ascii="Times New Roman" w:hAnsi="Times New Roman" w:cs="Times New Roman"/>
+          <w:lang w:val="es-MX"/>
+        </w:rPr>
+        <w:t>pin.será</w:t>
+      </w:r>
+      <w:proofErr w:type="spellEnd"/>
+      <w:proofErr w:type="gramEnd"/>
+      <w:r>
+        <w:rPr>
+          <w:rFonts w:ascii="Times New Roman" w:hAnsi="Times New Roman" w:cs="Times New Roman"/>
+          <w:lang w:val="es-MX"/>
+        </w:rPr>
+        <w:t xml:space="preserve"> tomado en cuenta si no se han pasado los </w:t>
+      </w:r>
+      <w:r>
+        <w:rPr>
+          <w:rFonts w:ascii="Times New Roman" w:hAnsi="Times New Roman" w:cs="Times New Roman"/>
+          <w:lang w:val="es-MX"/>
+        </w:rPr>
+        <w:t>13</w:t>
+      </w:r>
+      <w:r>
+        <w:rPr>
+          <w:rFonts w:ascii="Times New Roman" w:hAnsi="Times New Roman" w:cs="Times New Roman"/>
+          <w:lang w:val="es-MX"/>
+        </w:rPr>
+        <w:t xml:space="preserve"> segundos máximos de recolección de datos, y al ser presionado se definirá el tiempo de captura de datos.</w:t>
+      </w:r>
+    </w:p>
+    <w:p>
+      <w:pPr>
+        <w:spacing w:line="360" w:lineRule="auto"/>
+        <w:ind w:left="1416"/>
+        <w:rPr>
+          <w:rFonts w:ascii="Times New Roman" w:hAnsi="Times New Roman" w:cs="Times New Roman"/>
+          <w:lang w:val="es-MX"/>
+        </w:rPr>
+      </w:pPr>
+      <w:r>
+        <w:rPr>
+          <w:rFonts w:ascii="Times New Roman" w:hAnsi="Times New Roman" w:cs="Times New Roman"/>
+          <w:lang w:val="es-MX"/>
+        </w:rPr>
+        <w:t xml:space="preserve">Stop pin no será tomado en cuenta, al momento en el que el tiempo supere los </w:t>
+      </w:r>
+      <w:r>
+        <w:rPr>
+          <w:rFonts w:ascii="Times New Roman" w:hAnsi="Times New Roman" w:cs="Times New Roman"/>
+          <w:lang w:val="es-MX"/>
+        </w:rPr>
+        <w:t xml:space="preserve">13 </w:t>
+      </w:r>
+      <w:r>
+        <w:rPr>
+          <w:rFonts w:ascii="Times New Roman" w:hAnsi="Times New Roman" w:cs="Times New Roman"/>
+          <w:lang w:val="es-MX"/>
+        </w:rPr>
+        <w:t xml:space="preserve">segundos anteriormente mencionados, así entonces, el programa se ejecutará automáticamente. </w:t>
+      </w:r>
+    </w:p>
+    <w:p>
+      <w:pPr>
+        <w:spacing w:line="360" w:lineRule="auto"/>
+        <w:ind w:left="2124"/>
+        <w:rPr>
+          <w:rFonts w:ascii="Times New Roman" w:hAnsi="Times New Roman" w:cs="Times New Roman"/>
+          <w:lang w:val="es-MX"/>
+        </w:rPr>
+      </w:pPr>
+      <w:r>
+        <w:rPr>
+          <w:rFonts w:ascii="Times New Roman" w:hAnsi="Times New Roman" w:cs="Times New Roman"/>
+          <w:lang w:val="es-MX"/>
+        </w:rPr>
+        <w:t xml:space="preserve">+ Para indicar </w:t>
+      </w:r>
+      <w:r>
+        <w:rPr>
+          <w:rFonts w:ascii="Times New Roman" w:hAnsi="Times New Roman" w:cs="Times New Roman"/>
+          <w:lang w:val="es-MX"/>
+        </w:rPr>
+        <w:t>la finalización</w:t>
+      </w:r>
+      <w:r>
+        <w:rPr>
+          <w:rFonts w:ascii="Times New Roman" w:hAnsi="Times New Roman" w:cs="Times New Roman"/>
+          <w:lang w:val="es-MX"/>
+        </w:rPr>
+        <w:t xml:space="preserve"> de la recolección de datos se imprimirá en la pantalla LCD de esta manera:</w:t>
+      </w:r>
+    </w:p>
+    <w:p>
+      <w:pPr>
+        <w:spacing w:line="360" w:lineRule="auto"/>
+        <w:ind w:left="2832"/>
+        <w:rPr>
+          <w:rFonts w:ascii="Times New Roman" w:hAnsi="Times New Roman" w:cs="Times New Roman"/>
+          <w:i/>
+          <w:iCs/>
+        </w:rPr>
+      </w:pPr>
+      <w:proofErr w:type="spellStart"/>
+      <w:proofErr w:type="gramStart"/>
+      <w:r>
+        <w:rPr>
+          <w:rFonts w:ascii="Times New Roman" w:hAnsi="Times New Roman" w:cs="Times New Roman"/>
+          <w:i/>
+          <w:iCs/>
+        </w:rPr>
+        <w:t>lcd</w:t>
+      </w:r>
+      <w:r>
+        <w:rPr>
+          <w:rFonts w:ascii="Times New Roman" w:hAnsi="Times New Roman" w:cs="Times New Roman"/>
+          <w:i/>
+          <w:iCs/>
+        </w:rPr>
+        <w:t>.setCursor</w:t>
+      </w:r>
+      <w:proofErr w:type="spellEnd"/>
+      <w:proofErr w:type="gramEnd"/>
+      <w:r>
+        <w:rPr>
+          <w:rFonts w:ascii="Times New Roman" w:hAnsi="Times New Roman" w:cs="Times New Roman"/>
+          <w:i/>
+          <w:iCs/>
+        </w:rPr>
+        <w:t xml:space="preserve">(0, </w:t>
+      </w:r>
+      <w:r>
+        <w:rPr>
+          <w:rFonts w:ascii="Times New Roman" w:hAnsi="Times New Roman" w:cs="Times New Roman"/>
+          <w:i/>
+          <w:iCs/>
+        </w:rPr>
+        <w:t>0</w:t>
+      </w:r>
+      <w:r>
+        <w:rPr>
+          <w:rFonts w:ascii="Times New Roman" w:hAnsi="Times New Roman" w:cs="Times New Roman"/>
+          <w:i/>
+          <w:iCs/>
+        </w:rPr>
+        <w:t xml:space="preserve">); </w:t>
+      </w:r>
+    </w:p>
+    <w:p>
+      <w:pPr>
+        <w:spacing w:line="360" w:lineRule="auto"/>
+        <w:ind w:left="2832"/>
+        <w:rPr>
+          <w:rFonts w:ascii="Times New Roman" w:hAnsi="Times New Roman" w:cs="Times New Roman"/>
+          <w:i/>
+          <w:iCs/>
+        </w:rPr>
+      </w:pPr>
+      <w:proofErr w:type="spellStart"/>
+      <w:r>
+        <w:rPr>
+          <w:rFonts w:ascii="Times New Roman" w:hAnsi="Times New Roman" w:cs="Times New Roman"/>
+          <w:i/>
+          <w:iCs/>
+        </w:rPr>
+        <w:t>lcd.</w:t>
+      </w:r>
+      <w:proofErr w:type="gramStart"/>
+      <w:r>
+        <w:rPr>
+          <w:rFonts w:ascii="Times New Roman" w:hAnsi="Times New Roman" w:cs="Times New Roman"/>
+          <w:i/>
+          <w:iCs/>
+        </w:rPr>
+        <w:t>print</w:t>
+      </w:r>
+      <w:proofErr w:type="spellEnd"/>
+      <w:r>
+        <w:rPr>
+          <w:rFonts w:ascii="Times New Roman" w:hAnsi="Times New Roman" w:cs="Times New Roman"/>
+          <w:i/>
+          <w:iCs/>
+        </w:rPr>
+        <w:t>(</w:t>
+      </w:r>
+      <w:proofErr w:type="gramEnd"/>
+      <w:r>
+        <w:rPr>
+          <w:rFonts w:ascii="Times New Roman" w:hAnsi="Times New Roman" w:cs="Times New Roman"/>
+          <w:i/>
+          <w:iCs/>
+        </w:rPr>
+        <w:t>"Captura finalizada");</w:t>
+      </w:r>
+    </w:p>
+    <w:p>
+      <w:pPr>
+        <w:spacing w:line="360" w:lineRule="auto"/>
+        <w:ind w:left="2124" w:firstLine="708"/>
+        <w:rPr>
+          <w:rFonts w:ascii="Times New Roman" w:hAnsi="Times New Roman" w:cs="Times New Roman"/>
+          <w:lang w:val="es-MX"/>
+        </w:rPr>
+      </w:pPr>
+      <w:proofErr w:type="spellStart"/>
+      <w:r>
+        <w:rPr>
+          <w:rFonts w:ascii="Times New Roman" w:hAnsi="Times New Roman" w:cs="Times New Roman"/>
+          <w:i/>
+          <w:iCs/>
+        </w:rPr>
+        <w:t>Serial.println</w:t>
+      </w:r>
+      <w:proofErr w:type="spellEnd"/>
+      <w:r>
+        <w:rPr>
+          <w:rFonts w:ascii="Times New Roman" w:hAnsi="Times New Roman" w:cs="Times New Roman"/>
+          <w:i/>
+          <w:iCs/>
+        </w:rPr>
+        <w:t>("Finalizando captura de datos...");</w:t>
+      </w:r>
     </w:p>
     <w:p>
       <w:pPr>
@@ -3135,7 +3930,46 @@
           <w:iCs/>
           <w:lang w:val="es-MX"/>
         </w:rPr>
-        <w:t xml:space="preserve">). </w:t>
+        <w:t>)</w:t>
+      </w:r>
+      <w:r>
+        <w:rPr>
+          <w:rFonts w:ascii="Times New Roman" w:hAnsi="Times New Roman" w:cs="Times New Roman"/>
+          <w:i/>
+          <w:iCs/>
+          <w:lang w:val="es-MX"/>
+        </w:rPr>
+        <w:t>.</w:t>
+      </w:r>
+      <w:r>
+        <w:rPr>
+          <w:rFonts w:ascii="Times New Roman" w:hAnsi="Times New Roman" w:cs="Times New Roman"/>
+          <w:lang w:val="es-MX"/>
+        </w:rPr>
+        <w:t xml:space="preserve">El tiempo máximo de recolección será de </w:t>
+      </w:r>
+      <w:r>
+        <w:rPr>
+          <w:rFonts w:ascii="Times New Roman" w:hAnsi="Times New Roman" w:cs="Times New Roman"/>
+          <w:lang w:val="es-MX"/>
+        </w:rPr>
+        <w:t xml:space="preserve">13 </w:t>
+      </w:r>
+      <w:r>
+        <w:rPr>
+          <w:rFonts w:ascii="Times New Roman" w:hAnsi="Times New Roman" w:cs="Times New Roman"/>
+          <w:lang w:val="es-MX"/>
+        </w:rPr>
+        <w:t>segundos</w:t>
+      </w:r>
+      <w:r>
+        <w:rPr>
+          <w:rFonts w:ascii="Times New Roman" w:hAnsi="Times New Roman" w:cs="Times New Roman"/>
+          <w:i/>
+          <w:iCs/>
+          <w:lang w:val="es-MX"/>
+        </w:rPr>
+        <w:t xml:space="preserve">. </w:t>
       </w:r>
       <w:r>
         <w:rPr>
@@ -3193,23 +4027,7 @@
           <w:rFonts w:ascii="Times New Roman" w:hAnsi="Times New Roman" w:cs="Times New Roman"/>
           <w:lang w:val="es-MX"/>
         </w:rPr>
-        <w:t xml:space="preserve">-Definiremos la función llamada </w:t>
-      </w:r>
-      <w:proofErr w:type="spellStart"/>
-      <w:r>
-        <w:rPr>
-          <w:rFonts w:ascii="Times New Roman" w:hAnsi="Times New Roman" w:cs="Times New Roman"/>
-          <w:lang w:val="es-MX"/>
-        </w:rPr>
-        <w:t>string</w:t>
-      </w:r>
-      <w:proofErr w:type="spellEnd"/>
-      <w:r>
-        <w:rPr>
-          <w:rFonts w:ascii="Times New Roman" w:hAnsi="Times New Roman" w:cs="Times New Roman"/>
-          <w:lang w:val="es-MX"/>
-        </w:rPr>
-        <w:t xml:space="preserve"> </w:t>
+        <w:t xml:space="preserve">- Esta función será invocada por </w:t>
       </w:r>
       <w:proofErr w:type="spellStart"/>
       <w:proofErr w:type="gramStart"/>
@@ -3218,6 +4036,64 @@
           <w:rFonts w:ascii="Times New Roman" w:hAnsi="Times New Roman" w:cs="Times New Roman"/>
           <w:lang w:val="es-MX"/>
         </w:rPr>
+        <w:t>finalizarCaptura</w:t>
+      </w:r>
+      <w:proofErr w:type="spellEnd"/>
+      <w:r>
+        <w:rPr>
+          <w:rFonts w:ascii="Times New Roman" w:hAnsi="Times New Roman" w:cs="Times New Roman"/>
+          <w:lang w:val="es-MX"/>
+        </w:rPr>
+        <w:t>(</w:t>
+      </w:r>
+      <w:proofErr w:type="gramEnd"/>
+      <w:r>
+        <w:rPr>
+          <w:rFonts w:ascii="Times New Roman" w:hAnsi="Times New Roman" w:cs="Times New Roman"/>
+          <w:lang w:val="es-MX"/>
+        </w:rPr>
+        <w:t xml:space="preserve">). </w:t>
+      </w:r>
+    </w:p>
+    <w:p>
+      <w:pPr>
+        <w:spacing w:line="360" w:lineRule="auto"/>
+        <w:ind w:left="708"/>
+        <w:rPr>
+          <w:rFonts w:ascii="Times New Roman" w:hAnsi="Times New Roman" w:cs="Times New Roman"/>
+          <w:lang w:val="es-MX"/>
+        </w:rPr>
+      </w:pPr>
+      <w:r>
+        <w:rPr>
+          <w:rFonts w:ascii="Times New Roman" w:hAnsi="Times New Roman" w:cs="Times New Roman"/>
+          <w:lang w:val="es-MX"/>
+        </w:rPr>
+        <w:t xml:space="preserve">-Definiremos la función llamada </w:t>
+      </w:r>
+      <w:proofErr w:type="spellStart"/>
+      <w:r>
+        <w:rPr>
+          <w:rFonts w:ascii="Times New Roman" w:hAnsi="Times New Roman" w:cs="Times New Roman"/>
+          <w:lang w:val="es-MX"/>
+        </w:rPr>
+        <w:t>void</w:t>
+      </w:r>
+      <w:proofErr w:type="spellEnd"/>
+      <w:r>
+        <w:rPr>
+          <w:rFonts w:ascii="Times New Roman" w:hAnsi="Times New Roman" w:cs="Times New Roman"/>
+          <w:lang w:val="es-MX"/>
+        </w:rPr>
+        <w:t xml:space="preserve"> </w:t>
+      </w:r>
+      <w:proofErr w:type="spellStart"/>
+      <w:proofErr w:type="gramStart"/>
+      <w:r>
+        <w:rPr>
+          <w:rFonts w:ascii="Times New Roman" w:hAnsi="Times New Roman" w:cs="Times New Roman"/>
+          <w:lang w:val="es-MX"/>
+        </w:rPr>
         <w:t>tiposenal</w:t>
       </w:r>
       <w:proofErr w:type="spellEnd"/>
@@ -3234,21 +4110,35 @@
           <w:rFonts w:ascii="Times New Roman" w:hAnsi="Times New Roman" w:cs="Times New Roman"/>
           <w:lang w:val="es-MX"/>
         </w:rPr>
-        <w:t>) la cual no recibe ningún parámetro, sin embargo retornará el tipo de señal de las cuales hay 4 posibles, basado en un 70% de afinidad con la</w:t>
-      </w:r>
-      <w:r>
-        <w:rPr>
-          <w:rFonts w:ascii="Times New Roman" w:hAnsi="Times New Roman" w:cs="Times New Roman"/>
-          <w:lang w:val="es-MX"/>
-        </w:rPr>
-        <w:t>s características principales de la</w:t>
-      </w:r>
-      <w:r>
-        <w:rPr>
-          <w:rFonts w:ascii="Times New Roman" w:hAnsi="Times New Roman" w:cs="Times New Roman"/>
-          <w:lang w:val="es-MX"/>
-        </w:rPr>
-        <w:t xml:space="preserve"> señal. </w:t>
+        <w:t xml:space="preserve">) la cual </w:t>
+      </w:r>
+      <w:r>
+        <w:rPr>
+          <w:rFonts w:ascii="Times New Roman" w:hAnsi="Times New Roman" w:cs="Times New Roman"/>
+          <w:lang w:val="es-MX"/>
+        </w:rPr>
+        <w:t xml:space="preserve">recibe como </w:t>
+      </w:r>
+      <w:r>
+        <w:rPr>
+          <w:rFonts w:ascii="Times New Roman" w:hAnsi="Times New Roman" w:cs="Times New Roman"/>
+          <w:lang w:val="es-MX"/>
+        </w:rPr>
+        <w:t>parámetro</w:t>
+      </w:r>
+      <w:r>
+        <w:rPr>
+          <w:rFonts w:ascii="Times New Roman" w:hAnsi="Times New Roman" w:cs="Times New Roman"/>
+          <w:lang w:val="es-MX"/>
+        </w:rPr>
+        <w:t xml:space="preserve"> un entero y haremos uso del paso de parámetro por referencia para que la función cambie directamente el contenido de aquella variable (tipoSenal1)</w:t>
+      </w:r>
+      <w:r>
+        <w:rPr>
+          <w:rFonts w:ascii="Times New Roman" w:hAnsi="Times New Roman" w:cs="Times New Roman"/>
+          <w:lang w:val="es-MX"/>
+        </w:rPr>
+        <w:t xml:space="preserve">. </w:t>
       </w:r>
     </w:p>
     <w:p>
@@ -3312,6 +4202,20 @@
         </w:rPr>
         <w:t>Las variables anteriores nos permitirán identificar el tipo de señal.</w:t>
       </w:r>
+      <w:r>
+        <w:rPr>
+          <w:rFonts w:ascii="Times New Roman" w:hAnsi="Times New Roman" w:cs="Times New Roman"/>
+          <w:lang w:val="es-MX"/>
+        </w:rPr>
+        <w:t xml:space="preserve"> </w:t>
+      </w:r>
+      <w:r>
+        <w:rPr>
+          <w:rFonts w:ascii="Times New Roman" w:hAnsi="Times New Roman" w:cs="Times New Roman"/>
+          <w:lang w:val="es-MX"/>
+        </w:rPr>
+        <w:t>Para definir el tipo será dándole un valor al entero que dirá; 1: tipo senoidal; 2: tipo triangular; 3: tipo cuadrada; 4: tipo desconocida.</w:t>
+      </w:r>
     </w:p>
     <w:p>
       <w:pPr>
@@ -3322,13 +4226,6 @@
           <w:lang w:val="es-MX"/>
         </w:rPr>
       </w:pPr>
-      <w:r>
-        <w:rPr>
-          <w:rFonts w:ascii="Times New Roman" w:hAnsi="Times New Roman" w:cs="Times New Roman"/>
-          <w:lang w:val="es-MX"/>
-        </w:rPr>
-        <w:t>3.4.2.</w:t>
-      </w:r>
     </w:p>
     <w:p>
       <w:pPr>
@@ -3344,15 +4241,47 @@
           <w:rFonts w:ascii="Times New Roman" w:hAnsi="Times New Roman" w:cs="Times New Roman"/>
           <w:lang w:val="es-MX"/>
         </w:rPr>
-        <w:t xml:space="preserve">-Esta función se llamará </w:t>
+        <w:t>3.4.</w:t>
+      </w:r>
+      <w:r>
+        <w:rPr>
+          <w:rFonts w:ascii="Times New Roman" w:hAnsi="Times New Roman" w:cs="Times New Roman"/>
+          <w:lang w:val="es-MX"/>
+        </w:rPr>
+        <w:t>2</w:t>
+      </w:r>
+      <w:r>
+        <w:rPr>
+          <w:rFonts w:ascii="Times New Roman" w:hAnsi="Times New Roman" w:cs="Times New Roman"/>
+          <w:lang w:val="es-MX"/>
+        </w:rPr>
+        <w:t>.</w:t>
+      </w:r>
+    </w:p>
+    <w:p>
+      <w:pPr>
+        <w:spacing w:line="360" w:lineRule="auto"/>
+        <w:ind w:left="708"/>
+        <w:rPr>
+          <w:rFonts w:ascii="Times New Roman" w:hAnsi="Times New Roman" w:cs="Times New Roman"/>
+          <w:lang w:val="es-MX"/>
+        </w:rPr>
+      </w:pPr>
+      <w:r>
+        <w:rPr>
+          <w:rFonts w:ascii="Times New Roman" w:hAnsi="Times New Roman" w:cs="Times New Roman"/>
+          <w:lang w:val="es-MX"/>
+        </w:rPr>
+        <w:t xml:space="preserve">-Esta función será invocada por la función </w:t>
       </w:r>
       <w:proofErr w:type="spellStart"/>
-      <w:r>
-        <w:rPr>
-          <w:rFonts w:ascii="Times New Roman" w:hAnsi="Times New Roman" w:cs="Times New Roman"/>
-          <w:lang w:val="es-MX"/>
-        </w:rPr>
-        <w:t>int</w:t>
+      <w:proofErr w:type="gramStart"/>
+      <w:r>
+        <w:rPr>
+          <w:rFonts w:ascii="Times New Roman" w:hAnsi="Times New Roman" w:cs="Times New Roman"/>
+          <w:lang w:val="es-MX"/>
+        </w:rPr>
+        <w:t>finalizarCaptura</w:t>
       </w:r>
       <w:proofErr w:type="spellEnd"/>
       <w:r>
@@ -3360,161 +4289,14 @@
           <w:rFonts w:ascii="Times New Roman" w:hAnsi="Times New Roman" w:cs="Times New Roman"/>
           <w:lang w:val="es-MX"/>
         </w:rPr>
-        <w:t xml:space="preserve"> </w:t>
-      </w:r>
-      <w:proofErr w:type="spellStart"/>
-      <w:r>
-        <w:rPr>
-          <w:rFonts w:ascii="Times New Roman" w:hAnsi="Times New Roman" w:cs="Times New Roman"/>
-          <w:lang w:val="es-MX"/>
-        </w:rPr>
-        <w:t>mostrarmensaje</w:t>
-      </w:r>
-      <w:proofErr w:type="spellEnd"/>
-      <w:r>
-        <w:rPr>
-          <w:rFonts w:ascii="Times New Roman" w:hAnsi="Times New Roman" w:cs="Times New Roman"/>
-          <w:lang w:val="es-MX"/>
-        </w:rPr>
-        <w:t xml:space="preserve"> </w:t>
-      </w:r>
-      <w:proofErr w:type="gramStart"/>
-      <w:r>
-        <w:rPr>
-          <w:rFonts w:ascii="Times New Roman" w:hAnsi="Times New Roman" w:cs="Times New Roman"/>
-          <w:lang w:val="es-MX"/>
-        </w:rPr>
         <w:t>(</w:t>
       </w:r>
-      <w:r>
-        <w:rPr>
-          <w:rFonts w:ascii="Times New Roman" w:hAnsi="Times New Roman" w:cs="Times New Roman"/>
-          <w:lang w:val="es-MX"/>
-        </w:rPr>
-        <w:t xml:space="preserve"> </w:t>
-      </w:r>
-      <w:proofErr w:type="spellStart"/>
-      <w:r>
-        <w:rPr>
-          <w:rFonts w:ascii="Times New Roman" w:hAnsi="Times New Roman" w:cs="Times New Roman"/>
-          <w:lang w:val="es-MX"/>
-        </w:rPr>
-        <w:t>string</w:t>
-      </w:r>
-      <w:proofErr w:type="spellEnd"/>
       <w:proofErr w:type="gramEnd"/>
       <w:r>
         <w:rPr>
           <w:rFonts w:ascii="Times New Roman" w:hAnsi="Times New Roman" w:cs="Times New Roman"/>
           <w:lang w:val="es-MX"/>
         </w:rPr>
-        <w:t xml:space="preserve"> </w:t>
-      </w:r>
-      <w:proofErr w:type="spellStart"/>
-      <w:r>
-        <w:rPr>
-          <w:rFonts w:ascii="Times New Roman" w:hAnsi="Times New Roman" w:cs="Times New Roman"/>
-          <w:lang w:val="es-MX"/>
-        </w:rPr>
-        <w:t>tiposenal</w:t>
-      </w:r>
-      <w:proofErr w:type="spellEnd"/>
-      <w:r>
-        <w:rPr>
-          <w:rFonts w:ascii="Times New Roman" w:hAnsi="Times New Roman" w:cs="Times New Roman"/>
-          <w:lang w:val="es-MX"/>
-        </w:rPr>
-        <w:t xml:space="preserve">) esta función recibirá el </w:t>
-      </w:r>
-      <w:proofErr w:type="spellStart"/>
-      <w:r>
-        <w:rPr>
-          <w:rFonts w:ascii="Times New Roman" w:hAnsi="Times New Roman" w:cs="Times New Roman"/>
-          <w:lang w:val="es-MX"/>
-        </w:rPr>
-        <w:t>string</w:t>
-      </w:r>
-      <w:proofErr w:type="spellEnd"/>
-      <w:r>
-        <w:rPr>
-          <w:rFonts w:ascii="Times New Roman" w:hAnsi="Times New Roman" w:cs="Times New Roman"/>
-          <w:lang w:val="es-MX"/>
-        </w:rPr>
-        <w:t xml:space="preserve"> de la función anterior. Si la señal es desconocida imprimirá que es desconocida. En cambio, si la señal es conocida invocará la</w:t>
-      </w:r>
-      <w:r>
-        <w:rPr>
-          <w:rFonts w:ascii="Times New Roman" w:hAnsi="Times New Roman" w:cs="Times New Roman"/>
-          <w:lang w:val="es-MX"/>
-        </w:rPr>
-        <w:t xml:space="preserve"> </w:t>
-      </w:r>
-      <w:r>
-        <w:rPr>
-          <w:rFonts w:ascii="Times New Roman" w:hAnsi="Times New Roman" w:cs="Times New Roman"/>
-          <w:lang w:val="es-MX"/>
-        </w:rPr>
-        <w:t>función</w:t>
-      </w:r>
-      <w:r>
-        <w:rPr>
-          <w:rFonts w:ascii="Times New Roman" w:hAnsi="Times New Roman" w:cs="Times New Roman"/>
-          <w:lang w:val="es-MX"/>
-        </w:rPr>
-        <w:t xml:space="preserve"> </w:t>
-      </w:r>
-      <w:r>
-        <w:rPr>
-          <w:rFonts w:ascii="Times New Roman" w:hAnsi="Times New Roman" w:cs="Times New Roman"/>
-          <w:lang w:val="es-MX"/>
-        </w:rPr>
-        <w:t>siguiente</w:t>
-      </w:r>
-      <w:r>
-        <w:rPr>
-          <w:rFonts w:ascii="Times New Roman" w:hAnsi="Times New Roman" w:cs="Times New Roman"/>
-          <w:lang w:val="es-MX"/>
-        </w:rPr>
-        <w:t>(</w:t>
-      </w:r>
-      <w:proofErr w:type="spellStart"/>
-      <w:r>
-        <w:rPr>
-          <w:rFonts w:ascii="Times New Roman" w:hAnsi="Times New Roman" w:cs="Times New Roman"/>
-          <w:lang w:val="es-MX"/>
-        </w:rPr>
-        <w:t>analisis_senal</w:t>
-      </w:r>
-      <w:proofErr w:type="spellEnd"/>
-      <w:r>
-        <w:rPr>
-          <w:rFonts w:ascii="Times New Roman" w:hAnsi="Times New Roman" w:cs="Times New Roman"/>
-          <w:lang w:val="es-MX"/>
-        </w:rPr>
-        <w:t>(</w:t>
-      </w:r>
-      <w:proofErr w:type="spellStart"/>
-      <w:r>
-        <w:rPr>
-          <w:rFonts w:ascii="Times New Roman" w:hAnsi="Times New Roman" w:cs="Times New Roman"/>
-          <w:lang w:val="es-MX"/>
-        </w:rPr>
-        <w:t>tiposenal</w:t>
-      </w:r>
-      <w:proofErr w:type="spellEnd"/>
-      <w:r>
-        <w:rPr>
-          <w:rFonts w:ascii="Times New Roman" w:hAnsi="Times New Roman" w:cs="Times New Roman"/>
-          <w:lang w:val="es-MX"/>
-        </w:rPr>
-        <w:t>(</w:t>
-      </w:r>
-      <w:proofErr w:type="gramStart"/>
-      <w:r>
-        <w:rPr>
-          <w:rFonts w:ascii="Times New Roman" w:hAnsi="Times New Roman" w:cs="Times New Roman"/>
-          <w:lang w:val="es-MX"/>
-        </w:rPr>
         <w:t>)</w:t>
       </w:r>
       <w:r>
@@ -3522,77 +4304,7 @@
           <w:rFonts w:ascii="Times New Roman" w:hAnsi="Times New Roman" w:cs="Times New Roman"/>
           <w:lang w:val="es-MX"/>
         </w:rPr>
-        <w:t>,</w:t>
-      </w:r>
-      <w:proofErr w:type="spellStart"/>
-      <w:r>
-        <w:rPr>
-          <w:rFonts w:ascii="Times New Roman" w:hAnsi="Times New Roman" w:cs="Times New Roman"/>
-          <w:lang w:val="es-MX"/>
-        </w:rPr>
-        <w:t>amplitud</w:t>
-      </w:r>
-      <w:proofErr w:type="gramEnd"/>
-      <w:r>
-        <w:rPr>
-          <w:rFonts w:ascii="Times New Roman" w:hAnsi="Times New Roman" w:cs="Times New Roman"/>
-          <w:lang w:val="es-MX"/>
-        </w:rPr>
-        <w:t>,frecuencia,</w:t>
-      </w:r>
-      <w:r>
-        <w:rPr>
-          <w:rFonts w:ascii="Times New Roman" w:hAnsi="Times New Roman" w:cs="Times New Roman"/>
-          <w:color w:val="FF0000"/>
-          <w:lang w:val="es-MX"/>
-        </w:rPr>
-        <w:t>fase</w:t>
-      </w:r>
-      <w:proofErr w:type="spellEnd"/>
-      <w:r>
-        <w:rPr>
-          <w:rFonts w:ascii="Times New Roman" w:hAnsi="Times New Roman" w:cs="Times New Roman"/>
-          <w:lang w:val="es-MX"/>
-        </w:rPr>
-        <w:t>))</w:t>
-      </w:r>
-      <w:r>
-        <w:rPr>
-          <w:rFonts w:ascii="Times New Roman" w:hAnsi="Times New Roman" w:cs="Times New Roman"/>
-          <w:lang w:val="es-MX"/>
-        </w:rPr>
-        <w:t xml:space="preserve">, imprimirá los valores </w:t>
-      </w:r>
-      <w:r>
-        <w:rPr>
-          <w:rFonts w:ascii="Times New Roman" w:hAnsi="Times New Roman" w:cs="Times New Roman"/>
-          <w:lang w:val="es-MX"/>
-        </w:rPr>
-        <w:t>de las variables cuyo contenido fue cambiado en la función</w:t>
-      </w:r>
-      <w:r>
-        <w:rPr>
-          <w:rFonts w:ascii="Times New Roman" w:hAnsi="Times New Roman" w:cs="Times New Roman"/>
-          <w:lang w:val="es-MX"/>
-        </w:rPr>
         <w:t>.</w:t>
-      </w:r>
-    </w:p>
-    <w:p>
-      <w:pPr>
-        <w:spacing w:line="360" w:lineRule="auto"/>
-        <w:ind w:left="708"/>
-        <w:rPr>
-          <w:rFonts w:ascii="Times New Roman" w:hAnsi="Times New Roman" w:cs="Times New Roman"/>
-          <w:lang w:val="es-MX"/>
-        </w:rPr>
-      </w:pPr>
-      <w:r>
-        <w:rPr>
-          <w:rFonts w:ascii="Times New Roman" w:hAnsi="Times New Roman" w:cs="Times New Roman"/>
-          <w:lang w:val="es-MX"/>
-        </w:rPr>
-        <w:t>3.4.3.</w:t>
       </w:r>
     </w:p>
     <w:p>
@@ -3658,7 +4370,7 @@
           <w:rFonts w:ascii="Times New Roman" w:hAnsi="Times New Roman" w:cs="Times New Roman"/>
           <w:lang w:val="es-MX"/>
         </w:rPr>
-        <w:t>string</w:t>
+        <w:t>int</w:t>
       </w:r>
       <w:proofErr w:type="spellEnd"/>
       <w:r>
@@ -3674,7 +4386,21 @@
           <w:rFonts w:ascii="Times New Roman" w:hAnsi="Times New Roman" w:cs="Times New Roman"/>
           <w:lang w:val="es-MX"/>
         </w:rPr>
-        <w:t>tiposenal</w:t>
+        <w:t>tipo</w:t>
+      </w:r>
+      <w:r>
+        <w:rPr>
+          <w:rFonts w:ascii="Times New Roman" w:hAnsi="Times New Roman" w:cs="Times New Roman"/>
+          <w:lang w:val="es-MX"/>
+        </w:rPr>
+        <w:t>S</w:t>
+      </w:r>
+      <w:r>
+        <w:rPr>
+          <w:rFonts w:ascii="Times New Roman" w:hAnsi="Times New Roman" w:cs="Times New Roman"/>
+          <w:lang w:val="es-MX"/>
+        </w:rPr>
+        <w:t>enal</w:t>
       </w:r>
       <w:proofErr w:type="spellEnd"/>
       <w:r>
@@ -3739,7 +4465,91 @@
           <w:rFonts w:ascii="Times New Roman" w:hAnsi="Times New Roman" w:cs="Times New Roman"/>
           <w:lang w:val="es-MX"/>
         </w:rPr>
-        <w:t>)</w:t>
+        <w:t xml:space="preserve">) </w:t>
+      </w:r>
+      <w:r>
+        <w:rPr>
+          <w:rFonts w:ascii="Times New Roman" w:hAnsi="Times New Roman" w:cs="Times New Roman"/>
+          <w:lang w:val="es-MX"/>
+        </w:rPr>
+        <w:t>hará uso del paso de parámetro por referencia para cambiar directamente el contenido de la variable en su dirección de memoria.</w:t>
+      </w:r>
+    </w:p>
+    <w:p>
+      <w:pPr>
+        <w:spacing w:line="360" w:lineRule="auto"/>
+        <w:ind w:left="708"/>
+        <w:jc w:val="both"/>
+        <w:rPr>
+          <w:rFonts w:ascii="Times New Roman" w:hAnsi="Times New Roman" w:cs="Times New Roman"/>
+          <w:lang w:val="es-MX"/>
+        </w:rPr>
+      </w:pPr>
+      <w:r>
+        <w:rPr>
+          <w:rFonts w:ascii="Times New Roman" w:hAnsi="Times New Roman" w:cs="Times New Roman"/>
+          <w:lang w:val="es-MX"/>
+        </w:rPr>
+        <w:t xml:space="preserve">-Según los patrones del tipo de señal que nos indicara el primer parámetro calcularemos la amplitud, la frecuencia y la fase (la cual aún no es seguro si esta será calculada, sin </w:t>
+      </w:r>
+      <w:proofErr w:type="gramStart"/>
+      <w:r>
+        <w:rPr>
+          <w:rFonts w:ascii="Times New Roman" w:hAnsi="Times New Roman" w:cs="Times New Roman"/>
+          <w:lang w:val="es-MX"/>
+        </w:rPr>
+        <w:t>embargo</w:t>
+      </w:r>
+      <w:proofErr w:type="gramEnd"/>
+      <w:r>
+        <w:rPr>
+          <w:rFonts w:ascii="Times New Roman" w:hAnsi="Times New Roman" w:cs="Times New Roman"/>
+          <w:lang w:val="es-MX"/>
+        </w:rPr>
+        <w:t xml:space="preserve"> la tomamos en cuenta).</w:t>
+      </w:r>
+    </w:p>
+    <w:p>
+      <w:pPr>
+        <w:spacing w:line="360" w:lineRule="auto"/>
+        <w:ind w:left="1416"/>
+        <w:rPr>
+          <w:rFonts w:ascii="Times New Roman" w:hAnsi="Times New Roman" w:cs="Times New Roman"/>
+        </w:rPr>
+      </w:pPr>
+    </w:p>
+    <w:p>
+      <w:pPr>
+        <w:spacing w:line="360" w:lineRule="auto"/>
+        <w:ind w:left="708"/>
+        <w:rPr>
+          <w:rFonts w:ascii="Times New Roman" w:hAnsi="Times New Roman" w:cs="Times New Roman"/>
+          <w:lang w:val="es-MX"/>
+        </w:rPr>
+      </w:pPr>
+      <w:r>
+        <w:rPr>
+          <w:rFonts w:ascii="Times New Roman" w:hAnsi="Times New Roman" w:cs="Times New Roman"/>
+          <w:lang w:val="es-MX"/>
+        </w:rPr>
+        <w:t>3.5</w:t>
+      </w:r>
+    </w:p>
+    <w:p>
+      <w:pPr>
+        <w:spacing w:line="360" w:lineRule="auto"/>
+        <w:ind w:left="708"/>
+        <w:rPr>
+          <w:rFonts w:ascii="Times New Roman" w:hAnsi="Times New Roman" w:cs="Times New Roman"/>
+          <w:lang w:val="es-MX"/>
+        </w:rPr>
+      </w:pPr>
+      <w:r>
+        <w:rPr>
+          <w:rFonts w:ascii="Times New Roman" w:hAnsi="Times New Roman" w:cs="Times New Roman"/>
+          <w:lang w:val="es-MX"/>
+        </w:rPr>
+        <w:t>-Esta función llamada</w:t>
       </w:r>
       <w:r>
         <w:rPr>
@@ -3748,304 +4558,21 @@
         </w:rPr>
         <w:t xml:space="preserve"> </w:t>
       </w:r>
-      <w:r>
-        <w:rPr>
-          <w:rFonts w:ascii="Times New Roman" w:hAnsi="Times New Roman" w:cs="Times New Roman"/>
-          <w:lang w:val="es-MX"/>
-        </w:rPr>
-        <w:t>hará uso del paso de parámetro por referencia para cambiar directamente el contenido de la variable en su dirección de memoria.</w:t>
-      </w:r>
-    </w:p>
-    <w:p>
-      <w:pPr>
-        <w:spacing w:line="360" w:lineRule="auto"/>
-        <w:ind w:left="1416"/>
-        <w:rPr>
-          <w:rFonts w:ascii="Times New Roman" w:hAnsi="Times New Roman" w:cs="Times New Roman"/>
-        </w:rPr>
-      </w:pPr>
       <w:proofErr w:type="spellStart"/>
       <w:r>
         <w:rPr>
           <w:rFonts w:ascii="Times New Roman" w:hAnsi="Times New Roman" w:cs="Times New Roman"/>
-        </w:rPr>
-        <w:t>LCD.setCursor</w:t>
+          <w:lang w:val="es-MX"/>
+        </w:rPr>
+        <w:t>void</w:t>
       </w:r>
       <w:proofErr w:type="spellEnd"/>
       <w:r>
         <w:rPr>
           <w:rFonts w:ascii="Times New Roman" w:hAnsi="Times New Roman" w:cs="Times New Roman"/>
-        </w:rPr>
-        <w:t xml:space="preserve">(0, </w:t>
-      </w:r>
-      <w:r>
-        <w:rPr>
-          <w:rFonts w:ascii="Times New Roman" w:hAnsi="Times New Roman" w:cs="Times New Roman"/>
-        </w:rPr>
-        <w:t>1</w:t>
-      </w:r>
-      <w:r>
-        <w:rPr>
-          <w:rFonts w:ascii="Times New Roman" w:hAnsi="Times New Roman" w:cs="Times New Roman"/>
-        </w:rPr>
-        <w:t>);</w:t>
-      </w:r>
-    </w:p>
-    <w:p>
-      <w:pPr>
-        <w:spacing w:line="360" w:lineRule="auto"/>
-        <w:ind w:left="1416"/>
-        <w:rPr>
-          <w:rFonts w:ascii="Times New Roman" w:hAnsi="Times New Roman" w:cs="Times New Roman"/>
-        </w:rPr>
-      </w:pPr>
-      <w:proofErr w:type="spellStart"/>
-      <w:r>
-        <w:rPr>
-          <w:rFonts w:ascii="Times New Roman" w:hAnsi="Times New Roman" w:cs="Times New Roman"/>
-        </w:rPr>
-        <w:t>LCD.scrollDisplayLeft</w:t>
-      </w:r>
-      <w:proofErr w:type="spellEnd"/>
-      <w:r>
-        <w:rPr>
-          <w:rFonts w:ascii="Times New Roman" w:hAnsi="Times New Roman" w:cs="Times New Roman"/>
-        </w:rPr>
-        <w:t>(</w:t>
-      </w:r>
-      <w:r>
-        <w:rPr>
-          <w:rFonts w:ascii="Times New Roman" w:hAnsi="Times New Roman" w:cs="Times New Roman"/>
-        </w:rPr>
-        <w:t>“La señal es</w:t>
-      </w:r>
-      <w:proofErr w:type="gramStart"/>
-      <w:r>
-        <w:rPr>
-          <w:rFonts w:ascii="Times New Roman" w:hAnsi="Times New Roman" w:cs="Times New Roman"/>
-        </w:rPr>
-        <w:t>: ”</w:t>
-      </w:r>
-      <w:proofErr w:type="gramEnd"/>
-      <w:r>
-        <w:rPr>
-          <w:rFonts w:ascii="Times New Roman" w:hAnsi="Times New Roman" w:cs="Times New Roman"/>
+          <w:lang w:val="es-MX"/>
         </w:rPr>
         <w:t xml:space="preserve"> </w:t>
-      </w:r>
-      <w:r>
-        <w:rPr>
-          <w:rFonts w:ascii="Times New Roman" w:hAnsi="Times New Roman" w:cs="Times New Roman"/>
-        </w:rPr>
-        <w:t xml:space="preserve">+ </w:t>
-      </w:r>
-      <w:proofErr w:type="spellStart"/>
-      <w:r>
-        <w:rPr>
-          <w:rFonts w:ascii="Times New Roman" w:hAnsi="Times New Roman" w:cs="Times New Roman"/>
-        </w:rPr>
-        <w:t>tiposenal</w:t>
-      </w:r>
-      <w:proofErr w:type="spellEnd"/>
-      <w:r>
-        <w:rPr>
-          <w:rFonts w:ascii="Times New Roman" w:hAnsi="Times New Roman" w:cs="Times New Roman"/>
-        </w:rPr>
-        <w:t>);</w:t>
-      </w:r>
-    </w:p>
-    <w:p>
-      <w:pPr>
-        <w:spacing w:line="360" w:lineRule="auto"/>
-        <w:ind w:left="1416"/>
-        <w:rPr>
-          <w:rFonts w:ascii="Times New Roman" w:hAnsi="Times New Roman" w:cs="Times New Roman"/>
-        </w:rPr>
-      </w:pPr>
-      <w:proofErr w:type="spellStart"/>
-      <w:r>
-        <w:rPr>
-          <w:rFonts w:ascii="Times New Roman" w:hAnsi="Times New Roman" w:cs="Times New Roman"/>
-        </w:rPr>
-        <w:t>LCD.setCursor</w:t>
-      </w:r>
-      <w:proofErr w:type="spellEnd"/>
-      <w:r>
-        <w:rPr>
-          <w:rFonts w:ascii="Times New Roman" w:hAnsi="Times New Roman" w:cs="Times New Roman"/>
-        </w:rPr>
-        <w:t>(</w:t>
-      </w:r>
-      <w:r>
-        <w:rPr>
-          <w:rFonts w:ascii="Times New Roman" w:hAnsi="Times New Roman" w:cs="Times New Roman"/>
-        </w:rPr>
-        <w:t>1</w:t>
-      </w:r>
-      <w:r>
-        <w:rPr>
-          <w:rFonts w:ascii="Times New Roman" w:hAnsi="Times New Roman" w:cs="Times New Roman"/>
-        </w:rPr>
-        <w:t xml:space="preserve">, </w:t>
-      </w:r>
-      <w:r>
-        <w:rPr>
-          <w:rFonts w:ascii="Times New Roman" w:hAnsi="Times New Roman" w:cs="Times New Roman"/>
-        </w:rPr>
-        <w:t>1</w:t>
-      </w:r>
-      <w:r>
-        <w:rPr>
-          <w:rFonts w:ascii="Times New Roman" w:hAnsi="Times New Roman" w:cs="Times New Roman"/>
-        </w:rPr>
-        <w:t>);</w:t>
-      </w:r>
-    </w:p>
-    <w:p>
-      <w:pPr>
-        <w:spacing w:line="360" w:lineRule="auto"/>
-        <w:ind w:left="1416"/>
-        <w:rPr>
-          <w:rFonts w:ascii="Times New Roman" w:hAnsi="Times New Roman" w:cs="Times New Roman"/>
-        </w:rPr>
-      </w:pPr>
-      <w:proofErr w:type="spellStart"/>
-      <w:r>
-        <w:rPr>
-          <w:rFonts w:ascii="Times New Roman" w:hAnsi="Times New Roman" w:cs="Times New Roman"/>
-        </w:rPr>
-        <w:lastRenderedPageBreak/>
-        <w:t>LCD.scrollDisplayLeft</w:t>
-      </w:r>
-      <w:proofErr w:type="spellEnd"/>
-      <w:r>
-        <w:rPr>
-          <w:rFonts w:ascii="Times New Roman" w:hAnsi="Times New Roman" w:cs="Times New Roman"/>
-        </w:rPr>
-        <w:t>(</w:t>
-      </w:r>
-      <w:r>
-        <w:rPr>
-          <w:rFonts w:ascii="Times New Roman" w:hAnsi="Times New Roman" w:cs="Times New Roman"/>
-        </w:rPr>
-        <w:t>“</w:t>
-      </w:r>
-      <w:r>
-        <w:rPr>
-          <w:rFonts w:ascii="Times New Roman" w:hAnsi="Times New Roman" w:cs="Times New Roman"/>
-        </w:rPr>
-        <w:t>Fr:</w:t>
-      </w:r>
-      <w:proofErr w:type="gramStart"/>
-      <w:r>
-        <w:rPr>
-          <w:rFonts w:ascii="Times New Roman" w:hAnsi="Times New Roman" w:cs="Times New Roman"/>
-        </w:rPr>
-        <w:t xml:space="preserve">  </w:t>
-      </w:r>
-      <w:r>
-        <w:rPr>
-          <w:rFonts w:ascii="Times New Roman" w:hAnsi="Times New Roman" w:cs="Times New Roman"/>
-        </w:rPr>
-        <w:t>”</w:t>
-      </w:r>
-      <w:proofErr w:type="gramEnd"/>
-      <w:r>
-        <w:rPr>
-          <w:rFonts w:ascii="Times New Roman" w:hAnsi="Times New Roman" w:cs="Times New Roman"/>
-        </w:rPr>
-        <w:t xml:space="preserve"> </w:t>
-      </w:r>
-      <w:r>
-        <w:rPr>
-          <w:rFonts w:ascii="Times New Roman" w:hAnsi="Times New Roman" w:cs="Times New Roman"/>
-        </w:rPr>
-        <w:t xml:space="preserve">+ </w:t>
-      </w:r>
-      <w:proofErr w:type="spellStart"/>
-      <w:r>
-        <w:rPr>
-          <w:rFonts w:ascii="Times New Roman" w:hAnsi="Times New Roman" w:cs="Times New Roman"/>
-        </w:rPr>
-        <w:t>frecuencia+”am</w:t>
-      </w:r>
-      <w:proofErr w:type="spellEnd"/>
-      <w:r>
-        <w:rPr>
-          <w:rFonts w:ascii="Times New Roman" w:hAnsi="Times New Roman" w:cs="Times New Roman"/>
-        </w:rPr>
-        <w:t xml:space="preserve">: “+ </w:t>
-      </w:r>
-      <w:proofErr w:type="spellStart"/>
-      <w:r>
-        <w:rPr>
-          <w:rFonts w:ascii="Times New Roman" w:hAnsi="Times New Roman" w:cs="Times New Roman"/>
-        </w:rPr>
-        <w:t>amplitud+</w:t>
-      </w:r>
-      <w:r>
-        <w:rPr>
-          <w:rFonts w:ascii="Times New Roman" w:hAnsi="Times New Roman" w:cs="Times New Roman"/>
-          <w:color w:val="FF0000"/>
-        </w:rPr>
-        <w:t>”fa</w:t>
-      </w:r>
-      <w:proofErr w:type="spellEnd"/>
-      <w:r>
-        <w:rPr>
-          <w:rFonts w:ascii="Times New Roman" w:hAnsi="Times New Roman" w:cs="Times New Roman"/>
-          <w:color w:val="FF0000"/>
-        </w:rPr>
-        <w:t xml:space="preserve">: “+fase </w:t>
-      </w:r>
-      <w:r>
-        <w:rPr>
-          <w:rFonts w:ascii="Times New Roman" w:hAnsi="Times New Roman" w:cs="Times New Roman"/>
-        </w:rPr>
-        <w:t>);</w:t>
-      </w:r>
-    </w:p>
-    <w:p>
-      <w:pPr>
-        <w:spacing w:line="360" w:lineRule="auto"/>
-        <w:ind w:left="1416"/>
-        <w:rPr>
-          <w:rFonts w:ascii="Times New Roman" w:hAnsi="Times New Roman" w:cs="Times New Roman"/>
-        </w:rPr>
-      </w:pPr>
-    </w:p>
-    <w:p>
-      <w:pPr>
-        <w:spacing w:line="360" w:lineRule="auto"/>
-        <w:ind w:left="708"/>
-        <w:rPr>
-          <w:rFonts w:ascii="Times New Roman" w:hAnsi="Times New Roman" w:cs="Times New Roman"/>
-          <w:lang w:val="es-MX"/>
-        </w:rPr>
-      </w:pPr>
-      <w:r>
-        <w:rPr>
-          <w:rFonts w:ascii="Times New Roman" w:hAnsi="Times New Roman" w:cs="Times New Roman"/>
-          <w:lang w:val="es-MX"/>
-        </w:rPr>
-        <w:t>3.5</w:t>
-      </w:r>
-    </w:p>
-    <w:p>
-      <w:pPr>
-        <w:spacing w:line="360" w:lineRule="auto"/>
-        <w:ind w:left="708"/>
-        <w:rPr>
-          <w:rFonts w:ascii="Times New Roman" w:hAnsi="Times New Roman" w:cs="Times New Roman"/>
-          <w:lang w:val="es-MX"/>
-        </w:rPr>
-      </w:pPr>
-      <w:r>
-        <w:rPr>
-          <w:rFonts w:ascii="Times New Roman" w:hAnsi="Times New Roman" w:cs="Times New Roman"/>
-          <w:lang w:val="es-MX"/>
-        </w:rPr>
-        <w:t xml:space="preserve">-Esta función llamada </w:t>
       </w:r>
       <w:proofErr w:type="spellStart"/>
       <w:proofErr w:type="gramStart"/>
@@ -4070,21 +4597,37 @@
           <w:rFonts w:ascii="Times New Roman" w:hAnsi="Times New Roman" w:cs="Times New Roman"/>
           <w:lang w:val="es-MX"/>
         </w:rPr>
-        <w:t>) se ejecutará siempre y cuando</w:t>
-      </w:r>
-      <w:r>
-        <w:rPr>
-          <w:rFonts w:ascii="Times New Roman" w:hAnsi="Times New Roman" w:cs="Times New Roman"/>
-          <w:lang w:val="es-MX"/>
-        </w:rPr>
-        <w:t xml:space="preserve"> se haya hecho la ejecución de tipo de señal</w:t>
-      </w:r>
-      <w:r>
-        <w:rPr>
-          <w:rFonts w:ascii="Times New Roman" w:hAnsi="Times New Roman" w:cs="Times New Roman"/>
-          <w:lang w:val="es-MX"/>
-        </w:rPr>
-        <w:t>, y liberará la memoria del arreglo dinámico fila por fila.</w:t>
+        <w:t xml:space="preserve">) se ejecutará </w:t>
+      </w:r>
+      <w:r>
+        <w:rPr>
+          <w:rFonts w:ascii="Times New Roman" w:hAnsi="Times New Roman" w:cs="Times New Roman"/>
+          <w:lang w:val="es-MX"/>
+        </w:rPr>
+        <w:t xml:space="preserve">cuando la función </w:t>
+      </w:r>
+      <w:proofErr w:type="spellStart"/>
+      <w:r>
+        <w:rPr>
+          <w:rFonts w:ascii="Times New Roman" w:hAnsi="Times New Roman" w:cs="Times New Roman"/>
+          <w:lang w:val="es-MX"/>
+        </w:rPr>
+        <w:t>finalizarCaptura</w:t>
+      </w:r>
+      <w:proofErr w:type="spellEnd"/>
+      <w:r>
+        <w:rPr>
+          <w:rFonts w:ascii="Times New Roman" w:hAnsi="Times New Roman" w:cs="Times New Roman"/>
+          <w:lang w:val="es-MX"/>
+        </w:rPr>
+        <w:t>()</w:t>
+      </w:r>
+      <w:r>
+        <w:rPr>
+          <w:rFonts w:ascii="Times New Roman" w:hAnsi="Times New Roman" w:cs="Times New Roman"/>
+          <w:lang w:val="es-MX"/>
+        </w:rPr>
+        <w:t xml:space="preserve"> la invoque justo antes del final de la ejecución.</w:t>
       </w:r>
     </w:p>
     <w:p>
@@ -4096,147 +4639,6 @@
           <w:lang w:val="es-MX"/>
         </w:rPr>
       </w:pPr>
-    </w:p>
-    <w:p>
-      <w:pPr>
-        <w:spacing w:line="360" w:lineRule="auto"/>
-        <w:ind w:left="708"/>
-        <w:rPr>
-          <w:rFonts w:ascii="Times New Roman" w:hAnsi="Times New Roman" w:cs="Times New Roman"/>
-          <w:lang w:val="es-MX"/>
-        </w:rPr>
-      </w:pPr>
-      <w:r>
-        <w:rPr>
-          <w:rFonts w:ascii="Times New Roman" w:hAnsi="Times New Roman" w:cs="Times New Roman"/>
-          <w:lang w:val="es-MX"/>
-        </w:rPr>
-        <w:t xml:space="preserve"> </w:t>
-      </w:r>
-    </w:p>
-    <w:p>
-      <w:pPr>
-        <w:pStyle w:val="Prrafodelista"/>
-        <w:spacing w:line="360" w:lineRule="auto"/>
-        <w:ind w:left="1068"/>
-        <w:rPr>
-          <w:rFonts w:ascii="Times New Roman" w:hAnsi="Times New Roman" w:cs="Times New Roman"/>
-          <w:lang w:val="es-MX"/>
-        </w:rPr>
-      </w:pPr>
-    </w:p>
-    <w:p>
-      <w:pPr>
-        <w:spacing w:line="360" w:lineRule="auto"/>
-        <w:rPr>
-          <w:rFonts w:ascii="Times New Roman" w:hAnsi="Times New Roman" w:cs="Times New Roman"/>
-          <w:lang w:val="es-MX"/>
-        </w:rPr>
-      </w:pPr>
-    </w:p>
-    <w:p>
-      <w:pPr>
-        <w:spacing w:line="360" w:lineRule="auto"/>
-        <w:rPr>
-          <w:rFonts w:ascii="Times New Roman" w:hAnsi="Times New Roman" w:cs="Times New Roman"/>
-          <w:lang w:val="es-MX"/>
-        </w:rPr>
-      </w:pPr>
-    </w:p>
-    <w:p>
-      <w:pPr>
-        <w:spacing w:line="360" w:lineRule="auto"/>
-        <w:rPr>
-          <w:rFonts w:ascii="Times New Roman" w:hAnsi="Times New Roman" w:cs="Times New Roman"/>
-          <w:lang w:val="es-MX"/>
-        </w:rPr>
-      </w:pPr>
-    </w:p>
-    <w:p>
-      <w:pPr>
-        <w:spacing w:line="360" w:lineRule="auto"/>
-        <w:rPr>
-          <w:rFonts w:ascii="Times New Roman" w:hAnsi="Times New Roman" w:cs="Times New Roman"/>
-          <w:lang w:val="es-MX"/>
-        </w:rPr>
-      </w:pPr>
-    </w:p>
-    <w:p>
-      <w:pPr>
-        <w:spacing w:line="360" w:lineRule="auto"/>
-        <w:rPr>
-          <w:rFonts w:ascii="Times New Roman" w:hAnsi="Times New Roman" w:cs="Times New Roman"/>
-          <w:lang w:val="es-MX"/>
-        </w:rPr>
-      </w:pPr>
-      <w:r>
-        <w:rPr>
-          <w:rFonts w:ascii="Times New Roman" w:hAnsi="Times New Roman" w:cs="Times New Roman"/>
-          <w:noProof/>
-        </w:rPr>
-        <w:drawing>
-          <wp:anchor distT="0" distB="0" distL="114300" distR="114300" simplePos="0" relativeHeight="251658240" behindDoc="1" locked="0" layoutInCell="1" allowOverlap="1" wp14:anchorId="53F8F518" wp14:editId="4725BE5A">
-            <wp:simplePos x="0" y="0"/>
-            <wp:positionH relativeFrom="margin">
-              <wp:align>center</wp:align>
-            </wp:positionH>
-            <wp:positionV relativeFrom="paragraph">
-              <wp:posOffset>384810</wp:posOffset>
-            </wp:positionV>
-            <wp:extent cx="6464968" cy="4788866"/>
-            <wp:effectExtent l="0" t="0" r="0" b="0"/>
-            <wp:wrapNone/>
-            <wp:docPr id="806224481" name="Imagen 1"/>
-            <wp:cNvGraphicFramePr>
-              <a:graphicFrameLocks xmlns:a="http://schemas.openxmlformats.org/drawingml/2006/main" noChangeAspect="1"/>
-            </wp:cNvGraphicFramePr>
-            <a:graphic xmlns:a="http://schemas.openxmlformats.org/drawingml/2006/main">
-              <a:graphicData uri="http://schemas.openxmlformats.org/drawingml/2006/picture">
-                <pic:pic xmlns:pic="http://schemas.openxmlformats.org/drawingml/2006/picture">
-                  <pic:nvPicPr>
-                    <pic:cNvPr id="806224481" name=""/>
-                    <pic:cNvPicPr/>
-                  </pic:nvPicPr>
-                  <pic:blipFill rotWithShape="1">
-                    <a:blip r:embed="rId5">
-                      <a:extLst>
-                        <a:ext uri="{28A0092B-C50C-407E-A947-70E740481C1C}">
-                          <a14:useLocalDpi xmlns:a14="http://schemas.microsoft.com/office/drawing/2010/main" val="0"/>
-                        </a:ext>
-                      </a:extLst>
-                    </a:blip>
-                    <a:srcRect l="13239" t="9820" r="7315" b="14139"/>
-                    <a:stretch/>
-                  </pic:blipFill>
-                  <pic:spPr bwMode="auto">
-                    <a:xfrm>
-                      <a:off x="0" y="0"/>
-                      <a:ext cx="6464968" cy="4788866"/>
-                    </a:xfrm>
-                    <a:prstGeom prst="rect">
-                      <a:avLst/>
-                    </a:prstGeom>
-                    <a:ln>
-                      <a:noFill/>
-                    </a:ln>
-                    <a:extLst>
-                      <a:ext uri="{53640926-AAD7-44D8-BBD7-CCE9431645EC}">
-                        <a14:shadowObscured xmlns:a14="http://schemas.microsoft.com/office/drawing/2010/main"/>
-                      </a:ext>
-                    </a:extLst>
-                  </pic:spPr>
-                </pic:pic>
-              </a:graphicData>
-            </a:graphic>
-            <wp14:sizeRelH relativeFrom="margin">
-              <wp14:pctWidth>0</wp14:pctWidth>
-            </wp14:sizeRelH>
-            <wp14:sizeRelV relativeFrom="margin">
-              <wp14:pctHeight>0</wp14:pctHeight>
-            </wp14:sizeRelV>
-          </wp:anchor>
-        </w:drawing>
-      </w:r>
     </w:p>
     <w:p>
       <w:pPr>
@@ -4255,23 +4657,370 @@
           <w:bCs/>
           <w:lang w:val="es-MX"/>
         </w:rPr>
+        <w:t>Esquema</w:t>
+      </w:r>
+      <w:r>
+        <w:rPr>
+          <w:rFonts w:ascii="Times New Roman" w:hAnsi="Times New Roman" w:cs="Times New Roman"/>
+          <w:b/>
+          <w:bCs/>
+          <w:lang w:val="es-MX"/>
+        </w:rPr>
+        <w:tab/>
+      </w:r>
+    </w:p>
+    <w:p>
+      <w:pPr>
+        <w:spacing w:line="360" w:lineRule="auto"/>
+        <w:rPr>
+          <w:rFonts w:ascii="Times New Roman" w:hAnsi="Times New Roman" w:cs="Times New Roman"/>
+          <w:b/>
+          <w:bCs/>
+          <w:lang w:val="es-MX"/>
+        </w:rPr>
+      </w:pPr>
+      <w:r>
+        <w:rPr>
+          <w:rFonts w:ascii="Times New Roman" w:hAnsi="Times New Roman" w:cs="Times New Roman"/>
+          <w:lang w:val="es-MX"/>
+        </w:rPr>
+        <w:t>El esquema seleccionado fue una tabla la cual se encuentra en el repositorio bajo el nombre de esquema y es un archivo de una tabla de Excel en la que se podrá apreciar la distribución de tareas, funciones, etc.</w:t>
+      </w:r>
+      <w:r>
+        <w:rPr>
+          <w:rFonts w:ascii="Times New Roman" w:hAnsi="Times New Roman" w:cs="Times New Roman"/>
+          <w:b/>
+          <w:bCs/>
+          <w:lang w:val="es-MX"/>
+        </w:rPr>
+        <w:tab/>
+      </w:r>
+      <w:r>
+        <w:rPr>
+          <w:rFonts w:ascii="Times New Roman" w:hAnsi="Times New Roman" w:cs="Times New Roman"/>
+          <w:b/>
+          <w:bCs/>
+          <w:lang w:val="es-MX"/>
+        </w:rPr>
+        <w:t>(anexo b)</w:t>
+      </w:r>
+      <w:r>
+        <w:rPr>
+          <w:rFonts w:ascii="Times New Roman" w:hAnsi="Times New Roman" w:cs="Times New Roman"/>
+          <w:b/>
+          <w:bCs/>
+          <w:lang w:val="es-MX"/>
+        </w:rPr>
+        <w:tab/>
+      </w:r>
+      <w:r>
+        <w:rPr>
+          <w:rFonts w:ascii="Times New Roman" w:hAnsi="Times New Roman" w:cs="Times New Roman"/>
+          <w:b/>
+          <w:bCs/>
+          <w:lang w:val="es-MX"/>
+        </w:rPr>
+        <w:tab/>
+      </w:r>
+      <w:r>
+        <w:rPr>
+          <w:rFonts w:ascii="Times New Roman" w:hAnsi="Times New Roman" w:cs="Times New Roman"/>
+          <w:b/>
+          <w:bCs/>
+          <w:lang w:val="es-MX"/>
+        </w:rPr>
+        <w:tab/>
+      </w:r>
+    </w:p>
+    <w:p>
+      <w:pPr>
+        <w:rPr>
+          <w:rFonts w:ascii="Times New Roman" w:hAnsi="Times New Roman" w:cs="Times New Roman"/>
+          <w:lang w:val="es-MX"/>
+        </w:rPr>
+      </w:pPr>
+      <w:r>
+        <w:rPr>
+          <w:rFonts w:ascii="Times New Roman" w:hAnsi="Times New Roman" w:cs="Times New Roman"/>
+          <w:lang w:val="es-MX"/>
+        </w:rPr>
+        <w:t>Para entender la tabla se define:</w:t>
+      </w:r>
+    </w:p>
+    <w:p>
+      <w:pPr>
+        <w:rPr>
+          <w:rFonts w:ascii="Times New Roman" w:hAnsi="Times New Roman" w:cs="Times New Roman"/>
+          <w:lang w:val="es-MX"/>
+        </w:rPr>
+      </w:pPr>
+      <w:proofErr w:type="spellStart"/>
+      <w:r>
+        <w:rPr>
+          <w:rFonts w:ascii="Times New Roman" w:hAnsi="Times New Roman" w:cs="Times New Roman"/>
+          <w:lang w:val="es-MX"/>
+        </w:rPr>
+        <w:t>Resp</w:t>
+      </w:r>
+      <w:proofErr w:type="spellEnd"/>
+      <w:r>
+        <w:rPr>
+          <w:rFonts w:ascii="Times New Roman" w:hAnsi="Times New Roman" w:cs="Times New Roman"/>
+          <w:lang w:val="es-MX"/>
+        </w:rPr>
+        <w:t>.: Responsable; c: conjunto; Isa: Isabella Carvajal; Eder: Eder Polo.</w:t>
+      </w:r>
+    </w:p>
+    <w:p>
+      <w:pPr>
+        <w:rPr>
+          <w:rFonts w:ascii="Times New Roman" w:hAnsi="Times New Roman" w:cs="Times New Roman"/>
+          <w:lang w:val="es-MX"/>
+        </w:rPr>
+      </w:pPr>
+      <w:r>
+        <w:rPr>
+          <w:rFonts w:ascii="Times New Roman" w:hAnsi="Times New Roman" w:cs="Times New Roman"/>
+          <w:lang w:val="es-MX"/>
+        </w:rPr>
+        <w:t>Funciones: Funciones asignadas a cada responsable.</w:t>
+      </w:r>
+    </w:p>
+    <w:p>
+      <w:pPr>
+        <w:rPr>
+          <w:rFonts w:ascii="Times New Roman" w:hAnsi="Times New Roman" w:cs="Times New Roman"/>
+          <w:lang w:val="es-MX"/>
+        </w:rPr>
+      </w:pPr>
+      <w:r>
+        <w:rPr>
+          <w:rFonts w:ascii="Times New Roman" w:hAnsi="Times New Roman" w:cs="Times New Roman"/>
+          <w:lang w:val="es-MX"/>
+        </w:rPr>
+        <w:t>Variables: Variables asociadas a tales funciones.</w:t>
+      </w:r>
+    </w:p>
+    <w:p>
+      <w:pPr>
+        <w:rPr>
+          <w:rFonts w:ascii="Times New Roman" w:hAnsi="Times New Roman" w:cs="Times New Roman"/>
+          <w:lang w:val="es-MX"/>
+        </w:rPr>
+      </w:pPr>
+      <w:r>
+        <w:rPr>
+          <w:rFonts w:ascii="Times New Roman" w:hAnsi="Times New Roman" w:cs="Times New Roman"/>
+          <w:lang w:val="es-MX"/>
+        </w:rPr>
+        <w:t xml:space="preserve">Variables conjunto: variables que necesita la </w:t>
+      </w:r>
+      <w:r>
+        <w:rPr>
+          <w:rFonts w:ascii="Times New Roman" w:hAnsi="Times New Roman" w:cs="Times New Roman"/>
+          <w:lang w:val="es-MX"/>
+        </w:rPr>
+        <w:t>función,</w:t>
+      </w:r>
+      <w:r>
+        <w:rPr>
+          <w:rFonts w:ascii="Times New Roman" w:hAnsi="Times New Roman" w:cs="Times New Roman"/>
+          <w:lang w:val="es-MX"/>
+        </w:rPr>
+        <w:t xml:space="preserve"> pero son definidas por fuera de la función, ya sea que se definan en el programa principal o en otra función.</w:t>
+      </w:r>
+    </w:p>
+    <w:p>
+      <w:pPr>
+        <w:rPr>
+          <w:rFonts w:ascii="Times New Roman" w:hAnsi="Times New Roman" w:cs="Times New Roman"/>
+          <w:lang w:val="es-MX"/>
+        </w:rPr>
+      </w:pPr>
+      <w:r>
+        <w:rPr>
+          <w:rFonts w:ascii="Times New Roman" w:hAnsi="Times New Roman" w:cs="Times New Roman"/>
+          <w:lang w:val="es-MX"/>
+        </w:rPr>
+        <w:t>Inv.: Indica si aquella función o momento invoca otra función.</w:t>
+      </w:r>
+    </w:p>
+    <w:p>
+      <w:pPr>
+        <w:rPr>
+          <w:rFonts w:ascii="Times New Roman" w:hAnsi="Times New Roman" w:cs="Times New Roman"/>
+          <w:lang w:val="es-MX"/>
+        </w:rPr>
+      </w:pPr>
+    </w:p>
+    <w:p>
+      <w:pPr>
+        <w:rPr>
+          <w:rFonts w:ascii="Times New Roman" w:hAnsi="Times New Roman" w:cs="Times New Roman"/>
+          <w:lang w:val="es-MX"/>
+        </w:rPr>
+      </w:pPr>
+    </w:p>
+    <w:p>
+      <w:pPr>
+        <w:rPr>
+          <w:rFonts w:ascii="Times New Roman" w:hAnsi="Times New Roman" w:cs="Times New Roman"/>
+          <w:lang w:val="es-MX"/>
+        </w:rPr>
+      </w:pPr>
+    </w:p>
+    <w:p>
+      <w:pPr>
+        <w:spacing w:line="360" w:lineRule="auto"/>
+        <w:ind w:left="708"/>
+        <w:rPr>
+          <w:rFonts w:ascii="Times New Roman" w:hAnsi="Times New Roman" w:cs="Times New Roman"/>
+          <w:lang w:val="es-MX"/>
+        </w:rPr>
+      </w:pPr>
+    </w:p>
+    <w:p>
+      <w:pPr>
+        <w:spacing w:line="360" w:lineRule="auto"/>
+        <w:ind w:left="708"/>
+        <w:rPr>
+          <w:rFonts w:ascii="Times New Roman" w:hAnsi="Times New Roman" w:cs="Times New Roman"/>
+          <w:lang w:val="es-MX"/>
+        </w:rPr>
+      </w:pPr>
+      <w:r>
+        <w:rPr>
+          <w:rFonts w:ascii="Times New Roman" w:hAnsi="Times New Roman" w:cs="Times New Roman"/>
+          <w:lang w:val="es-MX"/>
+        </w:rPr>
+        <w:t xml:space="preserve"> </w:t>
+      </w:r>
+    </w:p>
+    <w:p>
+      <w:pPr>
+        <w:pStyle w:val="Prrafodelista"/>
+        <w:spacing w:line="360" w:lineRule="auto"/>
+        <w:ind w:left="1068"/>
+        <w:rPr>
+          <w:rFonts w:ascii="Times New Roman" w:hAnsi="Times New Roman" w:cs="Times New Roman"/>
+          <w:lang w:val="es-MX"/>
+        </w:rPr>
+      </w:pPr>
+    </w:p>
+    <w:p>
+      <w:pPr>
+        <w:spacing w:line="360" w:lineRule="auto"/>
+        <w:rPr>
+          <w:rFonts w:ascii="Times New Roman" w:hAnsi="Times New Roman" w:cs="Times New Roman"/>
+          <w:lang w:val="es-MX"/>
+        </w:rPr>
+      </w:pPr>
+    </w:p>
+    <w:p>
+      <w:pPr>
+        <w:spacing w:line="360" w:lineRule="auto"/>
+        <w:rPr>
+          <w:rFonts w:ascii="Times New Roman" w:hAnsi="Times New Roman" w:cs="Times New Roman"/>
+          <w:lang w:val="es-MX"/>
+        </w:rPr>
+      </w:pPr>
+    </w:p>
+    <w:p>
+      <w:pPr>
+        <w:spacing w:line="360" w:lineRule="auto"/>
+        <w:rPr>
+          <w:rFonts w:ascii="Times New Roman" w:hAnsi="Times New Roman" w:cs="Times New Roman"/>
+          <w:lang w:val="es-MX"/>
+        </w:rPr>
+      </w:pPr>
+    </w:p>
+    <w:p>
+      <w:pPr>
+        <w:spacing w:line="360" w:lineRule="auto"/>
+        <w:rPr>
+          <w:rFonts w:ascii="Times New Roman" w:hAnsi="Times New Roman" w:cs="Times New Roman"/>
+          <w:lang w:val="es-MX"/>
+        </w:rPr>
+      </w:pPr>
+    </w:p>
+    <w:p>
+      <w:pPr>
+        <w:spacing w:line="360" w:lineRule="auto"/>
+        <w:rPr>
+          <w:rFonts w:ascii="Times New Roman" w:hAnsi="Times New Roman" w:cs="Times New Roman"/>
+          <w:lang w:val="es-MX"/>
+        </w:rPr>
+      </w:pPr>
+    </w:p>
+    <w:p>
+      <w:pPr>
+        <w:spacing w:line="360" w:lineRule="auto"/>
+        <w:rPr>
+          <w:rFonts w:ascii="Times New Roman" w:hAnsi="Times New Roman" w:cs="Times New Roman"/>
+          <w:b/>
+          <w:bCs/>
+          <w:lang w:val="es-MX"/>
+        </w:rPr>
+      </w:pPr>
+      <w:r>
+        <w:rPr>
+          <w:rFonts w:ascii="Times New Roman" w:hAnsi="Times New Roman" w:cs="Times New Roman"/>
+          <w:b/>
+          <w:bCs/>
+          <w:lang w:val="es-MX"/>
+        </w:rPr>
         <w:t>Anexos:</w:t>
       </w:r>
-    </w:p>
-    <w:p>
-      <w:pPr>
-        <w:spacing w:line="360" w:lineRule="auto"/>
-        <w:rPr>
-          <w:rFonts w:ascii="Times New Roman" w:hAnsi="Times New Roman" w:cs="Times New Roman"/>
-          <w:lang w:val="es-MX"/>
-        </w:rPr>
-      </w:pPr>
-      <w:r>
-        <w:rPr>
-          <w:rFonts w:ascii="Times New Roman" w:hAnsi="Times New Roman" w:cs="Times New Roman"/>
-          <w:lang w:val="es-MX"/>
-        </w:rPr>
-        <w:t>a.</w:t>
+      <w:r>
+        <w:rPr>
+          <w:rFonts w:ascii="Times New Roman" w:hAnsi="Times New Roman" w:cs="Times New Roman"/>
+          <w:b/>
+          <w:bCs/>
+          <w:lang w:val="es-MX"/>
+        </w:rPr>
+        <w:t xml:space="preserve"> se encuentran en el repositorio.</w:t>
+      </w:r>
+    </w:p>
+    <w:p>
+      <w:pPr>
+        <w:pStyle w:val="Prrafodelista"/>
+        <w:numPr>
+          <w:ilvl w:val="0"/>
+          <w:numId w:val="26"/>
+        </w:numPr>
+        <w:spacing w:line="360" w:lineRule="auto"/>
+        <w:rPr>
+          <w:rFonts w:ascii="Times New Roman" w:hAnsi="Times New Roman" w:cs="Times New Roman"/>
+          <w:lang w:val="es-MX"/>
+        </w:rPr>
+      </w:pPr>
+      <w:r>
+        <w:rPr>
+          <w:rFonts w:ascii="Times New Roman" w:hAnsi="Times New Roman" w:cs="Times New Roman"/>
+          <w:lang w:val="es-MX"/>
+        </w:rPr>
+        <w:t>Archivo Circuito.pdf.</w:t>
+      </w:r>
+    </w:p>
+    <w:p>
+      <w:pPr>
+        <w:pStyle w:val="Prrafodelista"/>
+        <w:numPr>
+          <w:ilvl w:val="0"/>
+          <w:numId w:val="26"/>
+        </w:numPr>
+        <w:spacing w:line="360" w:lineRule="auto"/>
+        <w:rPr>
+          <w:rFonts w:ascii="Times New Roman" w:hAnsi="Times New Roman" w:cs="Times New Roman"/>
+          <w:lang w:val="es-MX"/>
+        </w:rPr>
+      </w:pPr>
+      <w:r>
+        <w:rPr>
+          <w:rFonts w:ascii="Times New Roman" w:hAnsi="Times New Roman" w:cs="Times New Roman"/>
+          <w:lang w:val="es-MX"/>
+        </w:rPr>
+        <w:t>Archivo Esquema.xlsx</w:t>
       </w:r>
     </w:p>
     <w:sectPr>
@@ -4287,6 +5036,95 @@
 <file path=word/numbering.xml><?xml version="1.0" encoding="utf-8"?>
 <w:numbering xmlns:wpc="http://schemas.microsoft.com/office/word/2010/wordprocessingCanvas" xmlns:cx="http://schemas.microsoft.com/office/drawing/2014/chartex" xmlns:cx1="http://schemas.microsoft.com/office/drawing/2015/9/8/chartex" xmlns:cx2="http://schemas.microsoft.com/office/drawing/2015/10/21/chartex" xmlns:cx3="http://schemas.microsoft.com/office/drawing/2016/5/9/chartex" xmlns:cx4="http://schemas.microsoft.com/office/drawing/2016/5/10/chartex" xmlns:cx5="http://schemas.microsoft.com/office/drawing/2016/5/11/chartex" xmlns:cx6="http://schemas.microsoft.com/office/drawing/2016/5/12/chartex" xmlns:cx7="http://schemas.microsoft.com/office/drawing/2016/5/13/chartex" xmlns:cx8="http://schemas.microsoft.com/office/drawing/2016/5/14/chartex" xmlns:mc="http://schemas.openxmlformats.org/markup-compatibility/2006" xmlns:aink="http://schemas.microsoft.com/office/drawing/2016/ink" xmlns:am3d="http://schemas.microsoft.com/office/drawing/2017/model3d" xmlns:o="urn:schemas-microsoft-com:office:office" xmlns:oel="http://schemas.microsoft.com/office/2019/extlst" xmlns:r="http://schemas.openxmlformats.org/officeDocument/2006/relationships" xmlns:m="http://schemas.openxmlformats.org/officeDocument/2006/math" xmlns:v="urn:schemas-microsoft-com:vml" xmlns:wp14="http://schemas.microsoft.com/office/word/2010/wordprocessingDrawing" xmlns:wp="http://schemas.openxmlformats.org/drawingml/2006/wordprocessingDrawing" xmlns:w10="urn:schemas-microsoft-com:office:word" xmlns:w="http://schemas.openxmlformats.org/wordprocessingml/2006/main" xmlns:w14="http://schemas.microsoft.com/office/word/2010/wordml" xmlns:w15="http://schemas.microsoft.com/office/word/2012/wordml" xmlns:w16cex="http://schemas.microsoft.com/office/word/2018/wordml/cex" xmlns:w16cid="http://schemas.microsoft.com/office/word/2016/wordml/cid" xmlns:w16="http://schemas.microsoft.com/office/word/2018/wordml" xmlns:w16du="http://schemas.microsoft.com/office/word/2023/wordml/word16du" xmlns:w16sdtdh="http://schemas.microsoft.com/office/word/2020/wordml/sdtdatahash" xmlns:w16se="http://schemas.microsoft.com/office/word/2015/wordml/symex" xmlns:wpg="http://schemas.microsoft.com/office/word/2010/wordprocessingGroup" xmlns:wpi="http://schemas.microsoft.com/office/word/2010/wordprocessingInk" xmlns:wne="http://schemas.microsoft.com/office/word/2006/wordml" xmlns:wps="http://schemas.microsoft.com/office/word/2010/wordprocessingShape" mc:Ignorable="w14 w15 w16se w16cid w16 w16cex w16sdtdh w16du wp14">
   <w:abstractNum w:abstractNumId="0" w15:restartNumberingAfterBreak="0">
+    <w:nsid w:val="062D2152"/>
+    <w:multiLevelType w:val="hybridMultilevel"/>
+    <w:tmpl w:val="06229194"/>
+    <w:lvl w:ilvl="0" w:tplc="240A0019">
+      <w:start w:val="1"/>
+      <w:numFmt w:val="lowerLetter"/>
+      <w:lvlText w:val="%1."/>
+      <w:lvlJc w:val="left"/>
+      <w:pPr>
+        <w:ind w:left="720" w:hanging="360"/>
+      </w:pPr>
+      <w:rPr>
+        <w:rFonts w:hint="default"/>
+      </w:rPr>
+    </w:lvl>
+    <w:lvl w:ilvl="1" w:tplc="240A0019" w:tentative="1">
+      <w:start w:val="1"/>
+      <w:numFmt w:val="lowerLetter"/>
+      <w:lvlText w:val="%2."/>
+      <w:lvlJc w:val="left"/>
+      <w:pPr>
+        <w:ind w:left="1440" w:hanging="360"/>
+      </w:pPr>
+    </w:lvl>
+    <w:lvl w:ilvl="2" w:tplc="240A001B" w:tentative="1">
+      <w:start w:val="1"/>
+      <w:numFmt w:val="lowerRoman"/>
+      <w:lvlText w:val="%3."/>
+      <w:lvlJc w:val="right"/>
+      <w:pPr>
+        <w:ind w:left="2160" w:hanging="180"/>
+      </w:pPr>
+    </w:lvl>
+    <w:lvl w:ilvl="3" w:tplc="240A000F" w:tentative="1">
+      <w:start w:val="1"/>
+      <w:numFmt w:val="decimal"/>
+      <w:lvlText w:val="%4."/>
+      <w:lvlJc w:val="left"/>
+      <w:pPr>
+        <w:ind w:left="2880" w:hanging="360"/>
+      </w:pPr>
+    </w:lvl>
+    <w:lvl w:ilvl="4" w:tplc="240A0019" w:tentative="1">
+      <w:start w:val="1"/>
+      <w:numFmt w:val="lowerLetter"/>
+      <w:lvlText w:val="%5."/>
+      <w:lvlJc w:val="left"/>
+      <w:pPr>
+        <w:ind w:left="3600" w:hanging="360"/>
+      </w:pPr>
+    </w:lvl>
+    <w:lvl w:ilvl="5" w:tplc="240A001B" w:tentative="1">
+      <w:start w:val="1"/>
+      <w:numFmt w:val="lowerRoman"/>
+      <w:lvlText w:val="%6."/>
+      <w:lvlJc w:val="right"/>
+      <w:pPr>
+        <w:ind w:left="4320" w:hanging="180"/>
+      </w:pPr>
+    </w:lvl>
+    <w:lvl w:ilvl="6" w:tplc="240A000F" w:tentative="1">
+      <w:start w:val="1"/>
+      <w:numFmt w:val="decimal"/>
+      <w:lvlText w:val="%7."/>
+      <w:lvlJc w:val="left"/>
+      <w:pPr>
+        <w:ind w:left="5040" w:hanging="360"/>
+      </w:pPr>
+    </w:lvl>
+    <w:lvl w:ilvl="7" w:tplc="240A0019" w:tentative="1">
+      <w:start w:val="1"/>
+      <w:numFmt w:val="lowerLetter"/>
+      <w:lvlText w:val="%8."/>
+      <w:lvlJc w:val="left"/>
+      <w:pPr>
+        <w:ind w:left="5760" w:hanging="360"/>
+      </w:pPr>
+    </w:lvl>
+    <w:lvl w:ilvl="8" w:tplc="240A001B" w:tentative="1">
+      <w:start w:val="1"/>
+      <w:numFmt w:val="lowerRoman"/>
+      <w:lvlText w:val="%9."/>
+      <w:lvlJc w:val="right"/>
+      <w:pPr>
+        <w:ind w:left="6480" w:hanging="180"/>
+      </w:pPr>
+    </w:lvl>
+  </w:abstractNum>
+  <w:abstractNum w:abstractNumId="1" w15:restartNumberingAfterBreak="0">
     <w:nsid w:val="07446924"/>
     <w:multiLevelType w:val="multilevel"/>
     <w:tmpl w:val="B7E6A630"/>
@@ -4435,7 +5273,7 @@
       </w:rPr>
     </w:lvl>
   </w:abstractNum>
-  <w:abstractNum w:abstractNumId="1" w15:restartNumberingAfterBreak="0">
+  <w:abstractNum w:abstractNumId="2" w15:restartNumberingAfterBreak="0">
     <w:nsid w:val="0DD84CF1"/>
     <w:multiLevelType w:val="multilevel"/>
     <w:tmpl w:val="F08E3D8E"/>
@@ -4584,7 +5422,7 @@
       </w:rPr>
     </w:lvl>
   </w:abstractNum>
-  <w:abstractNum w:abstractNumId="2" w15:restartNumberingAfterBreak="0">
+  <w:abstractNum w:abstractNumId="3" w15:restartNumberingAfterBreak="0">
     <w:nsid w:val="118B39DC"/>
     <w:multiLevelType w:val="multilevel"/>
     <w:tmpl w:val="E258EABA"/>
@@ -4733,7 +5571,7 @@
       </w:rPr>
     </w:lvl>
   </w:abstractNum>
-  <w:abstractNum w:abstractNumId="3" w15:restartNumberingAfterBreak="0">
+  <w:abstractNum w:abstractNumId="4" w15:restartNumberingAfterBreak="0">
     <w:nsid w:val="12712EF5"/>
     <w:multiLevelType w:val="multilevel"/>
     <w:tmpl w:val="4DDEA422"/>
@@ -4882,7 +5720,7 @@
       </w:rPr>
     </w:lvl>
   </w:abstractNum>
-  <w:abstractNum w:abstractNumId="4" w15:restartNumberingAfterBreak="0">
+  <w:abstractNum w:abstractNumId="5" w15:restartNumberingAfterBreak="0">
     <w:nsid w:val="15DE114C"/>
     <w:multiLevelType w:val="multilevel"/>
     <w:tmpl w:val="A1AA6B18"/>
@@ -5031,7 +5869,7 @@
       </w:rPr>
     </w:lvl>
   </w:abstractNum>
-  <w:abstractNum w:abstractNumId="5" w15:restartNumberingAfterBreak="0">
+  <w:abstractNum w:abstractNumId="6" w15:restartNumberingAfterBreak="0">
     <w:nsid w:val="169D49DE"/>
     <w:multiLevelType w:val="multilevel"/>
     <w:tmpl w:val="22E4FC6C"/>
@@ -5180,7 +6018,7 @@
       </w:rPr>
     </w:lvl>
   </w:abstractNum>
-  <w:abstractNum w:abstractNumId="6" w15:restartNumberingAfterBreak="0">
+  <w:abstractNum w:abstractNumId="7" w15:restartNumberingAfterBreak="0">
     <w:nsid w:val="17280EDD"/>
     <w:multiLevelType w:val="multilevel"/>
     <w:tmpl w:val="B7FCC4F4"/>
@@ -5329,7 +6167,7 @@
       </w:rPr>
     </w:lvl>
   </w:abstractNum>
-  <w:abstractNum w:abstractNumId="7" w15:restartNumberingAfterBreak="0">
+  <w:abstractNum w:abstractNumId="8" w15:restartNumberingAfterBreak="0">
     <w:nsid w:val="1BFC547E"/>
     <w:multiLevelType w:val="multilevel"/>
     <w:tmpl w:val="678E0BFA"/>
@@ -5478,7 +6316,7 @@
       </w:rPr>
     </w:lvl>
   </w:abstractNum>
-  <w:abstractNum w:abstractNumId="8" w15:restartNumberingAfterBreak="0">
+  <w:abstractNum w:abstractNumId="9" w15:restartNumberingAfterBreak="0">
     <w:nsid w:val="20DA0895"/>
     <w:multiLevelType w:val="multilevel"/>
     <w:tmpl w:val="CC1E3FD2"/>
@@ -5627,7 +6465,7 @@
       </w:rPr>
     </w:lvl>
   </w:abstractNum>
-  <w:abstractNum w:abstractNumId="9" w15:restartNumberingAfterBreak="0">
+  <w:abstractNum w:abstractNumId="10" w15:restartNumberingAfterBreak="0">
     <w:nsid w:val="23233774"/>
     <w:multiLevelType w:val="multilevel"/>
     <w:tmpl w:val="29700FA6"/>
@@ -5776,7 +6614,7 @@
       </w:rPr>
     </w:lvl>
   </w:abstractNum>
-  <w:abstractNum w:abstractNumId="10" w15:restartNumberingAfterBreak="0">
+  <w:abstractNum w:abstractNumId="11" w15:restartNumberingAfterBreak="0">
     <w:nsid w:val="24E772C2"/>
     <w:multiLevelType w:val="multilevel"/>
     <w:tmpl w:val="AD866612"/>
@@ -5889,7 +6727,7 @@
       </w:pPr>
     </w:lvl>
   </w:abstractNum>
-  <w:abstractNum w:abstractNumId="11" w15:restartNumberingAfterBreak="0">
+  <w:abstractNum w:abstractNumId="12" w15:restartNumberingAfterBreak="0">
     <w:nsid w:val="2F976646"/>
     <w:multiLevelType w:val="multilevel"/>
     <w:tmpl w:val="AA4A80DA"/>
@@ -6038,7 +6876,7 @@
       </w:rPr>
     </w:lvl>
   </w:abstractNum>
-  <w:abstractNum w:abstractNumId="12" w15:restartNumberingAfterBreak="0">
+  <w:abstractNum w:abstractNumId="13" w15:restartNumberingAfterBreak="0">
     <w:nsid w:val="31223397"/>
     <w:multiLevelType w:val="multilevel"/>
     <w:tmpl w:val="C6D08F90"/>
@@ -6187,7 +7025,7 @@
       </w:rPr>
     </w:lvl>
   </w:abstractNum>
-  <w:abstractNum w:abstractNumId="13" w15:restartNumberingAfterBreak="0">
+  <w:abstractNum w:abstractNumId="14" w15:restartNumberingAfterBreak="0">
     <w:nsid w:val="3328361B"/>
     <w:multiLevelType w:val="multilevel"/>
     <w:tmpl w:val="BF72F516"/>
@@ -6300,7 +7138,96 @@
       </w:rPr>
     </w:lvl>
   </w:abstractNum>
-  <w:abstractNum w:abstractNumId="14" w15:restartNumberingAfterBreak="0">
+  <w:abstractNum w:abstractNumId="15" w15:restartNumberingAfterBreak="0">
+    <w:nsid w:val="36D83043"/>
+    <w:multiLevelType w:val="hybridMultilevel"/>
+    <w:tmpl w:val="CE8A1960"/>
+    <w:lvl w:ilvl="0" w:tplc="0BD8D638">
+      <w:start w:val="1"/>
+      <w:numFmt w:val="decimal"/>
+      <w:lvlText w:val="%1."/>
+      <w:lvlJc w:val="left"/>
+      <w:pPr>
+        <w:ind w:left="2484" w:hanging="360"/>
+      </w:pPr>
+      <w:rPr>
+        <w:rFonts w:hint="default"/>
+      </w:rPr>
+    </w:lvl>
+    <w:lvl w:ilvl="1" w:tplc="240A0019" w:tentative="1">
+      <w:start w:val="1"/>
+      <w:numFmt w:val="lowerLetter"/>
+      <w:lvlText w:val="%2."/>
+      <w:lvlJc w:val="left"/>
+      <w:pPr>
+        <w:ind w:left="3204" w:hanging="360"/>
+      </w:pPr>
+    </w:lvl>
+    <w:lvl w:ilvl="2" w:tplc="240A001B" w:tentative="1">
+      <w:start w:val="1"/>
+      <w:numFmt w:val="lowerRoman"/>
+      <w:lvlText w:val="%3."/>
+      <w:lvlJc w:val="right"/>
+      <w:pPr>
+        <w:ind w:left="3924" w:hanging="180"/>
+      </w:pPr>
+    </w:lvl>
+    <w:lvl w:ilvl="3" w:tplc="240A000F" w:tentative="1">
+      <w:start w:val="1"/>
+      <w:numFmt w:val="decimal"/>
+      <w:lvlText w:val="%4."/>
+      <w:lvlJc w:val="left"/>
+      <w:pPr>
+        <w:ind w:left="4644" w:hanging="360"/>
+      </w:pPr>
+    </w:lvl>
+    <w:lvl w:ilvl="4" w:tplc="240A0019" w:tentative="1">
+      <w:start w:val="1"/>
+      <w:numFmt w:val="lowerLetter"/>
+      <w:lvlText w:val="%5."/>
+      <w:lvlJc w:val="left"/>
+      <w:pPr>
+        <w:ind w:left="5364" w:hanging="360"/>
+      </w:pPr>
+    </w:lvl>
+    <w:lvl w:ilvl="5" w:tplc="240A001B" w:tentative="1">
+      <w:start w:val="1"/>
+      <w:numFmt w:val="lowerRoman"/>
+      <w:lvlText w:val="%6."/>
+      <w:lvlJc w:val="right"/>
+      <w:pPr>
+        <w:ind w:left="6084" w:hanging="180"/>
+      </w:pPr>
+    </w:lvl>
+    <w:lvl w:ilvl="6" w:tplc="240A000F" w:tentative="1">
+      <w:start w:val="1"/>
+      <w:numFmt w:val="decimal"/>
+      <w:lvlText w:val="%7."/>
+      <w:lvlJc w:val="left"/>
+      <w:pPr>
+        <w:ind w:left="6804" w:hanging="360"/>
+      </w:pPr>
+    </w:lvl>
+    <w:lvl w:ilvl="7" w:tplc="240A0019" w:tentative="1">
+      <w:start w:val="1"/>
+      <w:numFmt w:val="lowerLetter"/>
+      <w:lvlText w:val="%8."/>
+      <w:lvlJc w:val="left"/>
+      <w:pPr>
+        <w:ind w:left="7524" w:hanging="360"/>
+      </w:pPr>
+    </w:lvl>
+    <w:lvl w:ilvl="8" w:tplc="240A001B" w:tentative="1">
+      <w:start w:val="1"/>
+      <w:numFmt w:val="lowerRoman"/>
+      <w:lvlText w:val="%9."/>
+      <w:lvlJc w:val="right"/>
+      <w:pPr>
+        <w:ind w:left="8244" w:hanging="180"/>
+      </w:pPr>
+    </w:lvl>
+  </w:abstractNum>
+  <w:abstractNum w:abstractNumId="16" w15:restartNumberingAfterBreak="0">
     <w:nsid w:val="47584569"/>
     <w:multiLevelType w:val="hybridMultilevel"/>
     <w:tmpl w:val="8DBAC58C"/>
@@ -6413,7 +7340,7 @@
       </w:rPr>
     </w:lvl>
   </w:abstractNum>
-  <w:abstractNum w:abstractNumId="15" w15:restartNumberingAfterBreak="0">
+  <w:abstractNum w:abstractNumId="17" w15:restartNumberingAfterBreak="0">
     <w:nsid w:val="5FD009AF"/>
     <w:multiLevelType w:val="multilevel"/>
     <w:tmpl w:val="7E6C834C"/>
@@ -6562,7 +7489,7 @@
       </w:rPr>
     </w:lvl>
   </w:abstractNum>
-  <w:abstractNum w:abstractNumId="16" w15:restartNumberingAfterBreak="0">
+  <w:abstractNum w:abstractNumId="18" w15:restartNumberingAfterBreak="0">
     <w:nsid w:val="604C1007"/>
     <w:multiLevelType w:val="multilevel"/>
     <w:tmpl w:val="31F015B6"/>
@@ -6711,7 +7638,7 @@
       </w:rPr>
     </w:lvl>
   </w:abstractNum>
-  <w:abstractNum w:abstractNumId="17" w15:restartNumberingAfterBreak="0">
+  <w:abstractNum w:abstractNumId="19" w15:restartNumberingAfterBreak="0">
     <w:nsid w:val="69D733B7"/>
     <w:multiLevelType w:val="multilevel"/>
     <w:tmpl w:val="555644DC"/>
@@ -6860,7 +7787,7 @@
       </w:rPr>
     </w:lvl>
   </w:abstractNum>
-  <w:abstractNum w:abstractNumId="18" w15:restartNumberingAfterBreak="0">
+  <w:abstractNum w:abstractNumId="20" w15:restartNumberingAfterBreak="0">
     <w:nsid w:val="6D76263D"/>
     <w:multiLevelType w:val="multilevel"/>
     <w:tmpl w:val="569CF7BE"/>
@@ -7009,7 +7936,7 @@
       </w:rPr>
     </w:lvl>
   </w:abstractNum>
-  <w:abstractNum w:abstractNumId="19" w15:restartNumberingAfterBreak="0">
+  <w:abstractNum w:abstractNumId="21" w15:restartNumberingAfterBreak="0">
     <w:nsid w:val="6DA5136B"/>
     <w:multiLevelType w:val="multilevel"/>
     <w:tmpl w:val="53DEEDDA"/>
@@ -7130,7 +8057,7 @@
       </w:rPr>
     </w:lvl>
   </w:abstractNum>
-  <w:abstractNum w:abstractNumId="20" w15:restartNumberingAfterBreak="0">
+  <w:abstractNum w:abstractNumId="22" w15:restartNumberingAfterBreak="0">
     <w:nsid w:val="704963C4"/>
     <w:multiLevelType w:val="multilevel"/>
     <w:tmpl w:val="68E8169C"/>
@@ -7279,7 +8206,7 @@
       </w:rPr>
     </w:lvl>
   </w:abstractNum>
-  <w:abstractNum w:abstractNumId="21" w15:restartNumberingAfterBreak="0">
+  <w:abstractNum w:abstractNumId="23" w15:restartNumberingAfterBreak="0">
     <w:nsid w:val="767A099E"/>
     <w:multiLevelType w:val="multilevel"/>
     <w:tmpl w:val="5AE6AD8A"/>
@@ -7428,7 +8355,7 @@
       </w:rPr>
     </w:lvl>
   </w:abstractNum>
-  <w:abstractNum w:abstractNumId="22" w15:restartNumberingAfterBreak="0">
+  <w:abstractNum w:abstractNumId="24" w15:restartNumberingAfterBreak="0">
     <w:nsid w:val="773169C8"/>
     <w:multiLevelType w:val="multilevel"/>
     <w:tmpl w:val="F4E47CA6"/>
@@ -7578,76 +8505,76 @@
     </w:lvl>
   </w:abstractNum>
   <w:num w:numId="1" w16cid:durableId="1699963647">
+    <w:abstractNumId w:val="20"/>
+  </w:num>
+  <w:num w:numId="2" w16cid:durableId="1672180890">
+    <w:abstractNumId w:val="10"/>
+  </w:num>
+  <w:num w:numId="3" w16cid:durableId="2032946370">
+    <w:abstractNumId w:val="2"/>
+  </w:num>
+  <w:num w:numId="4" w16cid:durableId="409818695">
+    <w:abstractNumId w:val="23"/>
+  </w:num>
+  <w:num w:numId="5" w16cid:durableId="512888262">
+    <w:abstractNumId w:val="6"/>
+  </w:num>
+  <w:num w:numId="6" w16cid:durableId="370040410">
+    <w:abstractNumId w:val="1"/>
+  </w:num>
+  <w:num w:numId="7" w16cid:durableId="1840461020">
+    <w:abstractNumId w:val="22"/>
+  </w:num>
+  <w:num w:numId="8" w16cid:durableId="206064900">
+    <w:abstractNumId w:val="5"/>
+  </w:num>
+  <w:num w:numId="9" w16cid:durableId="129713606">
+    <w:abstractNumId w:val="19"/>
+  </w:num>
+  <w:num w:numId="10" w16cid:durableId="1025135645">
+    <w:abstractNumId w:val="24"/>
+  </w:num>
+  <w:num w:numId="11" w16cid:durableId="1659965368">
+    <w:abstractNumId w:val="12"/>
+  </w:num>
+  <w:num w:numId="12" w16cid:durableId="177891303">
+    <w:abstractNumId w:val="13"/>
+  </w:num>
+  <w:num w:numId="13" w16cid:durableId="626082203">
     <w:abstractNumId w:val="18"/>
   </w:num>
-  <w:num w:numId="2" w16cid:durableId="1672180890">
+  <w:num w:numId="14" w16cid:durableId="576788648">
+    <w:abstractNumId w:val="4"/>
+  </w:num>
+  <w:num w:numId="15" w16cid:durableId="2044551235">
+    <w:abstractNumId w:val="8"/>
+  </w:num>
+  <w:num w:numId="16" w16cid:durableId="1054045662">
+    <w:abstractNumId w:val="7"/>
+  </w:num>
+  <w:num w:numId="17" w16cid:durableId="1013192887">
+    <w:abstractNumId w:val="3"/>
+  </w:num>
+  <w:num w:numId="18" w16cid:durableId="879784607">
+    <w:abstractNumId w:val="17"/>
+  </w:num>
+  <w:num w:numId="19" w16cid:durableId="1495491502">
     <w:abstractNumId w:val="9"/>
   </w:num>
-  <w:num w:numId="3" w16cid:durableId="2032946370">
-    <w:abstractNumId w:val="1"/>
+  <w:num w:numId="20" w16cid:durableId="700009140">
+    <w:abstractNumId w:val="11"/>
   </w:num>
-  <w:num w:numId="4" w16cid:durableId="409818695">
+  <w:num w:numId="21" w16cid:durableId="147941788">
     <w:abstractNumId w:val="21"/>
   </w:num>
-  <w:num w:numId="5" w16cid:durableId="512888262">
-    <w:abstractNumId w:val="5"/>
-  </w:num>
-  <w:num w:numId="6" w16cid:durableId="370040410">
-    <w:abstractNumId w:val="0"/>
-  </w:num>
-  <w:num w:numId="7" w16cid:durableId="1840461020">
-    <w:abstractNumId w:val="20"/>
-  </w:num>
-  <w:num w:numId="8" w16cid:durableId="206064900">
-    <w:abstractNumId w:val="4"/>
-  </w:num>
-  <w:num w:numId="9" w16cid:durableId="129713606">
-    <w:abstractNumId w:val="17"/>
-  </w:num>
-  <w:num w:numId="10" w16cid:durableId="1025135645">
-    <w:abstractNumId w:val="22"/>
-  </w:num>
-  <w:num w:numId="11" w16cid:durableId="1659965368">
-    <w:abstractNumId w:val="11"/>
-  </w:num>
-  <w:num w:numId="12" w16cid:durableId="177891303">
-    <w:abstractNumId w:val="12"/>
-  </w:num>
-  <w:num w:numId="13" w16cid:durableId="626082203">
+  <w:num w:numId="22" w16cid:durableId="1604335180">
     <w:abstractNumId w:val="16"/>
   </w:num>
-  <w:num w:numId="14" w16cid:durableId="576788648">
-    <w:abstractNumId w:val="3"/>
-  </w:num>
-  <w:num w:numId="15" w16cid:durableId="2044551235">
-    <w:abstractNumId w:val="7"/>
-  </w:num>
-  <w:num w:numId="16" w16cid:durableId="1054045662">
-    <w:abstractNumId w:val="6"/>
-  </w:num>
-  <w:num w:numId="17" w16cid:durableId="1013192887">
-    <w:abstractNumId w:val="2"/>
-  </w:num>
-  <w:num w:numId="18" w16cid:durableId="879784607">
-    <w:abstractNumId w:val="15"/>
-  </w:num>
-  <w:num w:numId="19" w16cid:durableId="1495491502">
-    <w:abstractNumId w:val="8"/>
-  </w:num>
-  <w:num w:numId="20" w16cid:durableId="700009140">
-    <w:abstractNumId w:val="10"/>
-  </w:num>
-  <w:num w:numId="21" w16cid:durableId="147941788">
-    <w:abstractNumId w:val="19"/>
-  </w:num>
-  <w:num w:numId="22" w16cid:durableId="1604335180">
+  <w:num w:numId="23" w16cid:durableId="65879611">
     <w:abstractNumId w:val="14"/>
   </w:num>
-  <w:num w:numId="23" w16cid:durableId="65879611">
-    <w:abstractNumId w:val="13"/>
-  </w:num>
   <w:num w:numId="24" w16cid:durableId="1866478182">
-    <w:abstractNumId w:val="19"/>
+    <w:abstractNumId w:val="21"/>
     <w:lvlOverride w:ilvl="0">
       <w:startOverride w:val="1"/>
     </w:lvlOverride>
@@ -7675,6 +8602,12 @@
     <w:lvlOverride w:ilvl="8">
       <w:startOverride w:val="1"/>
     </w:lvlOverride>
+  </w:num>
+  <w:num w:numId="25" w16cid:durableId="1588231439">
+    <w:abstractNumId w:val="15"/>
+  </w:num>
+  <w:num w:numId="26" w16cid:durableId="964460395">
+    <w:abstractNumId w:val="0"/>
   </w:num>
 </w:numbering>
 </file>
@@ -8079,7 +9012,7 @@
   <w:style w:type="paragraph" w:default="1" w:styleId="Normal">
     <w:name w:val="Normal"/>
     <w:qFormat/>
-    <w:rsid w:val="00BE4EE9"/>
+    <w:rsid w:val="00957B4B"/>
   </w:style>
   <w:style w:type="paragraph" w:styleId="Ttulo1">
     <w:name w:val="heading 1"/>
@@ -8615,6 +9548,36 @@
       </w:tblBorders>
     </w:tblPr>
   </w:style>
+  <w:style w:type="paragraph" w:styleId="HTMLconformatoprevio">
+    <w:name w:val="HTML Preformatted"/>
+    <w:basedOn w:val="Normal"/>
+    <w:link w:val="HTMLconformatoprevioCar"/>
+    <w:uiPriority w:val="99"/>
+    <w:semiHidden/>
+    <w:unhideWhenUsed/>
+    <w:rsid w:val="009A79BF"/>
+    <w:pPr>
+      <w:spacing w:after="0" w:line="240" w:lineRule="auto"/>
+    </w:pPr>
+    <w:rPr>
+      <w:rFonts w:ascii="Consolas" w:hAnsi="Consolas"/>
+      <w:sz w:val="20"/>
+      <w:szCs w:val="20"/>
+    </w:rPr>
+  </w:style>
+  <w:style w:type="character" w:customStyle="1" w:styleId="HTMLconformatoprevioCar">
+    <w:name w:val="HTML con formato previo Car"/>
+    <w:basedOn w:val="Fuentedeprrafopredeter"/>
+    <w:link w:val="HTMLconformatoprevio"/>
+    <w:uiPriority w:val="99"/>
+    <w:semiHidden/>
+    <w:rsid w:val="009A79BF"/>
+    <w:rPr>
+      <w:rFonts w:ascii="Consolas" w:hAnsi="Consolas"/>
+      <w:sz w:val="20"/>
+      <w:szCs w:val="20"/>
+    </w:rPr>
+  </w:style>
 </w:styles>
 </file>
 
@@ -8911,4 +9874,16 @@
     </a:ext>
   </a:extLst>
 </a:theme>
+</file>
+
+<file path=customXml/item1.xml><?xml version="1.0" encoding="utf-8"?>
+<b:Sources xmlns:b="http://schemas.openxmlformats.org/officeDocument/2006/bibliography" xmlns="http://schemas.openxmlformats.org/officeDocument/2006/bibliography" SelectedStyle="\APASixthEditionOfficeOnline.xsl" StyleName="APA" Version="6"/>
+</file>
+
+<file path=customXml/itemProps1.xml><?xml version="1.0" encoding="utf-8"?>
+<ds:datastoreItem xmlns:ds="http://schemas.openxmlformats.org/officeDocument/2006/customXml" ds:itemID="{1952BED7-C81C-4524-9AC8-653F97B919FF}">
+  <ds:schemaRefs>
+    <ds:schemaRef ds:uri="http://schemas.openxmlformats.org/officeDocument/2006/bibliography"/>
+  </ds:schemaRefs>
+</ds:datastoreItem>
 </file>
</xml_diff>

<commit_message>
eliminación de fase en el informe y esquema.
Signed-off-by: icarvajal.cuartas <icarvajal.cuartas@udea.edu.co>
</commit_message>
<xml_diff>
--- a/Desafio 1- señales.docx
+++ b/Desafio 1- señales.docx
@@ -1661,22 +1661,7 @@
           <w:rFonts w:ascii="Times New Roman" w:hAnsi="Times New Roman" w:cs="Times New Roman"/>
           <w:lang w:val="es-MX"/>
         </w:rPr>
-        <w:t xml:space="preserve">Definir una función la cual reciba el tipo de señal de la función anterior y dependiendo de esta calcule la amplitud y la frecuencia y </w:t>
-      </w:r>
-      <w:r>
-        <w:rPr>
-          <w:rFonts w:ascii="Times New Roman" w:hAnsi="Times New Roman" w:cs="Times New Roman"/>
-          <w:color w:val="FF0000"/>
-          <w:lang w:val="es-MX"/>
-        </w:rPr>
-        <w:t>fase</w:t>
-      </w:r>
-      <w:r>
-        <w:rPr>
-          <w:rFonts w:ascii="Times New Roman" w:hAnsi="Times New Roman" w:cs="Times New Roman"/>
-          <w:lang w:val="es-MX"/>
-        </w:rPr>
-        <w:t xml:space="preserve">. </w:t>
+        <w:t xml:space="preserve">Definir una función la cual reciba el tipo de señal de la función anterior y dependiendo de esta calcule la amplitud y la frecuencia. </w:t>
       </w:r>
     </w:p>
     <w:p>
@@ -4440,25 +4425,7 @@
           <w:rFonts w:ascii="Times New Roman" w:hAnsi="Times New Roman" w:cs="Times New Roman"/>
           <w:lang w:val="es-MX"/>
         </w:rPr>
-        <w:t xml:space="preserve"> &amp;frecuencia, </w:t>
-      </w:r>
-      <w:proofErr w:type="spellStart"/>
-      <w:r>
-        <w:rPr>
-          <w:rFonts w:ascii="Times New Roman" w:hAnsi="Times New Roman" w:cs="Times New Roman"/>
-          <w:color w:val="FF0000"/>
-          <w:lang w:val="es-MX"/>
-        </w:rPr>
-        <w:t>float</w:t>
-      </w:r>
-      <w:proofErr w:type="spellEnd"/>
-      <w:r>
-        <w:rPr>
-          <w:rFonts w:ascii="Times New Roman" w:hAnsi="Times New Roman" w:cs="Times New Roman"/>
-          <w:color w:val="FF0000"/>
-          <w:lang w:val="es-MX"/>
-        </w:rPr>
-        <w:t xml:space="preserve"> &amp;fase</w:t>
+        <w:t xml:space="preserve"> &amp;frecuencia</w:t>
       </w:r>
       <w:r>
         <w:rPr>
@@ -4490,7 +4457,21 @@
           <w:rFonts w:ascii="Times New Roman" w:hAnsi="Times New Roman" w:cs="Times New Roman"/>
           <w:lang w:val="es-MX"/>
         </w:rPr>
-        <w:t xml:space="preserve">-Según los patrones del tipo de señal que nos indicara el primer parámetro calcularemos la amplitud, la frecuencia y la fase (la cual aún no es seguro si esta será calculada, sin </w:t>
+        <w:t>-Según los patrones del tipo de señal que nos indicara el primer parámetro calcularemos la amplitud</w:t>
+      </w:r>
+      <w:r>
+        <w:rPr>
+          <w:rFonts w:ascii="Times New Roman" w:hAnsi="Times New Roman" w:cs="Times New Roman"/>
+          <w:lang w:val="es-MX"/>
+        </w:rPr>
+        <w:t xml:space="preserve"> y</w:t>
+      </w:r>
+      <w:r>
+        <w:rPr>
+          <w:rFonts w:ascii="Times New Roman" w:hAnsi="Times New Roman" w:cs="Times New Roman"/>
+          <w:lang w:val="es-MX"/>
+        </w:rPr>
+        <w:t xml:space="preserve"> la frecuencia (la cual aún no es seguro si esta será calculada, sin </w:t>
       </w:r>
       <w:proofErr w:type="gramStart"/>
       <w:r>
@@ -9216,6 +9197,7 @@
   <w:style w:type="character" w:default="1" w:styleId="Fuentedeprrafopredeter">
     <w:name w:val="Default Paragraph Font"/>
     <w:uiPriority w:val="1"/>
+    <w:semiHidden/>
     <w:unhideWhenUsed/>
   </w:style>
   <w:style w:type="table" w:default="1" w:styleId="Tablanormal">

</xml_diff>

<commit_message>
Limitaciones codigo Signed-off-by: icarvajal.cuartas <icarvajal.cuartas@udea.edu.co>
</commit_message>
<xml_diff>
--- a/Desafio 1- señales.docx
+++ b/Desafio 1- señales.docx
@@ -56,21 +56,12 @@
           <w:lang w:val="es-MX"/>
         </w:rPr>
       </w:pPr>
-      <w:proofErr w:type="spellStart"/>
-      <w:r>
-        <w:rPr>
-          <w:rFonts w:ascii="Times New Roman" w:hAnsi="Times New Roman" w:cs="Times New Roman"/>
-          <w:lang w:val="es-MX"/>
-        </w:rPr>
-        <w:t>Desafio</w:t>
-      </w:r>
-      <w:proofErr w:type="spellEnd"/>
-      <w:r>
-        <w:rPr>
-          <w:rFonts w:ascii="Times New Roman" w:hAnsi="Times New Roman" w:cs="Times New Roman"/>
-          <w:lang w:val="es-MX"/>
-        </w:rPr>
-        <w:t xml:space="preserve"> I</w:t>
+      <w:r>
+        <w:rPr>
+          <w:rFonts w:ascii="Times New Roman" w:hAnsi="Times New Roman" w:cs="Times New Roman"/>
+          <w:lang w:val="es-MX"/>
+        </w:rPr>
+        <w:t>Desafio I</w:t>
       </w:r>
     </w:p>
     <w:p>
@@ -124,17 +115,8 @@
           <w:rFonts w:ascii="Times New Roman" w:hAnsi="Times New Roman" w:cs="Times New Roman"/>
           <w:lang w:val="es-MX"/>
         </w:rPr>
-        <w:t xml:space="preserve">Eder Luis Polo </w:t>
-      </w:r>
-      <w:proofErr w:type="spellStart"/>
-      <w:r>
-        <w:rPr>
-          <w:rFonts w:ascii="Times New Roman" w:hAnsi="Times New Roman" w:cs="Times New Roman"/>
-          <w:lang w:val="es-MX"/>
-        </w:rPr>
-        <w:t>Humanez</w:t>
-      </w:r>
-      <w:proofErr w:type="spellEnd"/>
+        <w:t>Eder Luis Polo Humanez</w:t>
+      </w:r>
     </w:p>
     <w:p>
       <w:pPr>
@@ -664,19 +646,8 @@
                 <w:lang w:eastAsia="es-CO"/>
                 <w14:ligatures w14:val="none"/>
               </w:rPr>
-              <w:t xml:space="preserve"> </w:t>
+              <w:t xml:space="preserve"> Pushbutton</w:t>
             </w:r>
-            <w:proofErr w:type="spellStart"/>
-            <w:r>
-              <w:rPr>
-                <w:rFonts w:ascii="Times New Roman" w:eastAsia="Times New Roman" w:hAnsi="Times New Roman" w:cs="Times New Roman"/>
-                <w:kern w:val="0"/>
-                <w:lang w:eastAsia="es-CO"/>
-                <w14:ligatures w14:val="none"/>
-              </w:rPr>
-              <w:t>Pushbutton</w:t>
-            </w:r>
-            <w:proofErr w:type="spellEnd"/>
           </w:p>
         </w:tc>
       </w:tr>
@@ -1019,19 +990,8 @@
                 <w:lang w:eastAsia="es-CO"/>
                 <w14:ligatures w14:val="none"/>
               </w:rPr>
-              <w:t xml:space="preserve">10 kΩ </w:t>
+              <w:t>10 kΩ Potentiometer</w:t>
             </w:r>
-            <w:proofErr w:type="spellStart"/>
-            <w:r>
-              <w:rPr>
-                <w:rFonts w:ascii="Times New Roman" w:eastAsia="Times New Roman" w:hAnsi="Times New Roman" w:cs="Times New Roman"/>
-                <w:kern w:val="0"/>
-                <w:lang w:eastAsia="es-CO"/>
-                <w14:ligatures w14:val="none"/>
-              </w:rPr>
-              <w:t>Potentiometer</w:t>
-            </w:r>
-            <w:proofErr w:type="spellEnd"/>
           </w:p>
         </w:tc>
       </w:tr>
@@ -1312,7 +1272,6 @@
         </w:rPr>
         <w:t xml:space="preserve"> Ya que estaremos haciendo uso de una pantalla LCD de 2x16, debemos incluir la librería </w:t>
       </w:r>
-      <w:proofErr w:type="spellStart"/>
       <w:r>
         <w:rPr>
           <w:rFonts w:ascii="Times New Roman" w:hAnsi="Times New Roman" w:cs="Times New Roman"/>
@@ -1320,40 +1279,14 @@
           <w:iCs/>
           <w:lang w:val="es-MX"/>
         </w:rPr>
-        <w:t>LiquidCrystal.h</w:t>
-      </w:r>
-      <w:proofErr w:type="spellEnd"/>
-      <w:r>
-        <w:rPr>
-          <w:rFonts w:ascii="Times New Roman" w:hAnsi="Times New Roman" w:cs="Times New Roman"/>
-          <w:i/>
-          <w:iCs/>
-          <w:lang w:val="es-MX"/>
-        </w:rPr>
-        <w:t xml:space="preserve">, </w:t>
-      </w:r>
-      <w:r>
-        <w:rPr>
-          <w:rFonts w:ascii="Times New Roman" w:hAnsi="Times New Roman" w:cs="Times New Roman"/>
-          <w:lang w:val="es-MX"/>
-        </w:rPr>
-        <w:t xml:space="preserve">definiendo sus entradas y salidas de la siguiente manera </w:t>
-      </w:r>
-      <w:proofErr w:type="spellStart"/>
-      <w:r>
-        <w:rPr>
-          <w:rFonts w:ascii="Times New Roman" w:hAnsi="Times New Roman" w:cs="Times New Roman"/>
-          <w:lang w:val="es-MX"/>
-        </w:rPr>
-        <w:t>LiquidCrystal</w:t>
-      </w:r>
-      <w:proofErr w:type="spellEnd"/>
-      <w:r>
-        <w:rPr>
-          <w:rFonts w:ascii="Times New Roman" w:hAnsi="Times New Roman" w:cs="Times New Roman"/>
-          <w:lang w:val="es-MX"/>
-        </w:rPr>
-        <w:t xml:space="preserve"> “nombre de la función” (RC, E, DB4, DB5, DB6, DB7).</w:t>
+        <w:t xml:space="preserve">LiquidCrystal.h, </w:t>
+      </w:r>
+      <w:r>
+        <w:rPr>
+          <w:rFonts w:ascii="Times New Roman" w:hAnsi="Times New Roman" w:cs="Times New Roman"/>
+          <w:lang w:val="es-MX"/>
+        </w:rPr>
+        <w:t>definiendo sus entradas y salidas de la siguiente manera LiquidCrystal “nombre de la función” (RC, E, DB4, DB5, DB6, DB7).</w:t>
       </w:r>
     </w:p>
     <w:p>
@@ -1451,15 +1384,7 @@
           <w:rFonts w:ascii="Times New Roman" w:hAnsi="Times New Roman" w:cs="Times New Roman"/>
           <w:lang w:val="es-MX"/>
         </w:rPr>
-        <w:t xml:space="preserve"> </w:t>
-      </w:r>
-      <w:proofErr w:type="gramStart"/>
-      <w:r>
-        <w:rPr>
-          <w:rFonts w:ascii="Times New Roman" w:hAnsi="Times New Roman" w:cs="Times New Roman"/>
-          <w:lang w:val="es-MX"/>
-        </w:rPr>
-        <w:t xml:space="preserve">sub </w:t>
+        <w:t xml:space="preserve"> sub </w:t>
       </w:r>
       <w:r>
         <w:rPr>
@@ -1467,15 +1392,7 @@
           <w:lang w:val="es-MX"/>
         </w:rPr>
         <w:lastRenderedPageBreak/>
-        <w:t>momentos</w:t>
-      </w:r>
-      <w:proofErr w:type="gramEnd"/>
-      <w:r>
-        <w:rPr>
-          <w:rFonts w:ascii="Times New Roman" w:hAnsi="Times New Roman" w:cs="Times New Roman"/>
-          <w:lang w:val="es-MX"/>
-        </w:rPr>
-        <w:t xml:space="preserve"> que contienen los aspectos determinantes para la elaboración del código y la división de la carga de trabajo.</w:t>
+        <w:t>momentos que contienen los aspectos determinantes para la elaboración del código y la división de la carga de trabajo.</w:t>
       </w:r>
     </w:p>
     <w:p>
@@ -1914,7 +1831,6 @@
         </w:rPr>
         <w:t xml:space="preserve">Uso de la librería de </w:t>
       </w:r>
-      <w:proofErr w:type="spellStart"/>
       <w:r>
         <w:rPr>
           <w:rFonts w:ascii="Times New Roman" w:hAnsi="Times New Roman" w:cs="Times New Roman"/>
@@ -1924,7 +1840,6 @@
         </w:rPr>
         <w:t>LiquidCrystal.h</w:t>
       </w:r>
-      <w:proofErr w:type="spellEnd"/>
       <w:r>
         <w:rPr>
           <w:rFonts w:ascii="Times New Roman" w:hAnsi="Times New Roman" w:cs="Times New Roman"/>
@@ -2011,23 +1926,7 @@
           <w:rFonts w:ascii="Times New Roman" w:hAnsi="Times New Roman" w:cs="Times New Roman"/>
           <w:lang w:val="es-MX"/>
         </w:rPr>
-        <w:t xml:space="preserve">Conexión de </w:t>
-      </w:r>
-      <w:proofErr w:type="spellStart"/>
-      <w:r>
-        <w:rPr>
-          <w:rFonts w:ascii="Times New Roman" w:hAnsi="Times New Roman" w:cs="Times New Roman"/>
-          <w:lang w:val="es-MX"/>
-        </w:rPr>
-        <w:t>pulsores</w:t>
-      </w:r>
-      <w:proofErr w:type="spellEnd"/>
-      <w:r>
-        <w:rPr>
-          <w:rFonts w:ascii="Times New Roman" w:hAnsi="Times New Roman" w:cs="Times New Roman"/>
-          <w:lang w:val="es-MX"/>
-        </w:rPr>
-        <w:t xml:space="preserve"> (Pin digital 2 y 3)</w:t>
+        <w:t>Conexión de pulsores (Pin digital 2 y 3)</w:t>
       </w:r>
       <w:r>
         <w:t xml:space="preserve"> </w:t>
@@ -2054,7 +1953,6 @@
           <w:lang w:val="es-MX"/>
         </w:rPr>
       </w:pPr>
-      <w:proofErr w:type="spellStart"/>
       <w:r>
         <w:rPr>
           <w:rFonts w:ascii="Times New Roman" w:hAnsi="Times New Roman" w:cs="Times New Roman"/>
@@ -2062,57 +1960,7 @@
           <w:iCs/>
           <w:lang w:val="es-MX"/>
         </w:rPr>
-        <w:t>const</w:t>
-      </w:r>
-      <w:proofErr w:type="spellEnd"/>
-      <w:r>
-        <w:rPr>
-          <w:rFonts w:ascii="Times New Roman" w:hAnsi="Times New Roman" w:cs="Times New Roman"/>
-          <w:i/>
-          <w:iCs/>
-          <w:lang w:val="es-MX"/>
-        </w:rPr>
-        <w:t xml:space="preserve"> </w:t>
-      </w:r>
-      <w:proofErr w:type="spellStart"/>
-      <w:r>
-        <w:rPr>
-          <w:rFonts w:ascii="Times New Roman" w:hAnsi="Times New Roman" w:cs="Times New Roman"/>
-          <w:i/>
-          <w:iCs/>
-          <w:lang w:val="es-MX"/>
-        </w:rPr>
-        <w:t>int</w:t>
-      </w:r>
-      <w:proofErr w:type="spellEnd"/>
-      <w:r>
-        <w:rPr>
-          <w:rFonts w:ascii="Times New Roman" w:hAnsi="Times New Roman" w:cs="Times New Roman"/>
-          <w:i/>
-          <w:iCs/>
-          <w:lang w:val="es-MX"/>
-        </w:rPr>
-        <w:t xml:space="preserve"> </w:t>
-      </w:r>
-      <w:proofErr w:type="spellStart"/>
-      <w:r>
-        <w:rPr>
-          <w:rFonts w:ascii="Times New Roman" w:hAnsi="Times New Roman" w:cs="Times New Roman"/>
-          <w:i/>
-          <w:iCs/>
-          <w:lang w:val="es-MX"/>
-        </w:rPr>
-        <w:t>startPin</w:t>
-      </w:r>
-      <w:proofErr w:type="spellEnd"/>
-      <w:r>
-        <w:rPr>
-          <w:rFonts w:ascii="Times New Roman" w:hAnsi="Times New Roman" w:cs="Times New Roman"/>
-          <w:i/>
-          <w:iCs/>
-          <w:lang w:val="es-MX"/>
-        </w:rPr>
-        <w:t xml:space="preserve"> = 3;    </w:t>
+        <w:t xml:space="preserve">const int startPin = 3;    </w:t>
       </w:r>
     </w:p>
     <w:p>
@@ -2130,7 +1978,6 @@
           <w:lang w:val="es-MX"/>
         </w:rPr>
       </w:pPr>
-      <w:proofErr w:type="spellStart"/>
       <w:r>
         <w:rPr>
           <w:rFonts w:ascii="Times New Roman" w:hAnsi="Times New Roman" w:cs="Times New Roman"/>
@@ -2138,57 +1985,7 @@
           <w:iCs/>
           <w:lang w:val="es-MX"/>
         </w:rPr>
-        <w:t>const</w:t>
-      </w:r>
-      <w:proofErr w:type="spellEnd"/>
-      <w:r>
-        <w:rPr>
-          <w:rFonts w:ascii="Times New Roman" w:hAnsi="Times New Roman" w:cs="Times New Roman"/>
-          <w:i/>
-          <w:iCs/>
-          <w:lang w:val="es-MX"/>
-        </w:rPr>
-        <w:t xml:space="preserve"> </w:t>
-      </w:r>
-      <w:proofErr w:type="spellStart"/>
-      <w:r>
-        <w:rPr>
-          <w:rFonts w:ascii="Times New Roman" w:hAnsi="Times New Roman" w:cs="Times New Roman"/>
-          <w:i/>
-          <w:iCs/>
-          <w:lang w:val="es-MX"/>
-        </w:rPr>
-        <w:t>int</w:t>
-      </w:r>
-      <w:proofErr w:type="spellEnd"/>
-      <w:r>
-        <w:rPr>
-          <w:rFonts w:ascii="Times New Roman" w:hAnsi="Times New Roman" w:cs="Times New Roman"/>
-          <w:i/>
-          <w:iCs/>
-          <w:lang w:val="es-MX"/>
-        </w:rPr>
-        <w:t xml:space="preserve"> </w:t>
-      </w:r>
-      <w:proofErr w:type="spellStart"/>
-      <w:r>
-        <w:rPr>
-          <w:rFonts w:ascii="Times New Roman" w:hAnsi="Times New Roman" w:cs="Times New Roman"/>
-          <w:i/>
-          <w:iCs/>
-          <w:lang w:val="es-MX"/>
-        </w:rPr>
-        <w:t>stopPin</w:t>
-      </w:r>
-      <w:proofErr w:type="spellEnd"/>
-      <w:r>
-        <w:rPr>
-          <w:rFonts w:ascii="Times New Roman" w:hAnsi="Times New Roman" w:cs="Times New Roman"/>
-          <w:i/>
-          <w:iCs/>
-          <w:lang w:val="es-MX"/>
-        </w:rPr>
-        <w:t xml:space="preserve"> = 2.</w:t>
+        <w:t>const int stopPin = 2.</w:t>
       </w:r>
     </w:p>
     <w:p>
@@ -2225,7 +2022,6 @@
           <w:lang w:val="es-MX"/>
         </w:rPr>
       </w:pPr>
-      <w:proofErr w:type="spellStart"/>
       <w:r>
         <w:rPr>
           <w:rFonts w:ascii="Times New Roman" w:hAnsi="Times New Roman" w:cs="Times New Roman"/>
@@ -2233,57 +2029,7 @@
           <w:iCs/>
           <w:lang w:val="es-MX"/>
         </w:rPr>
-        <w:t>const</w:t>
-      </w:r>
-      <w:proofErr w:type="spellEnd"/>
-      <w:r>
-        <w:rPr>
-          <w:rFonts w:ascii="Times New Roman" w:hAnsi="Times New Roman" w:cs="Times New Roman"/>
-          <w:i/>
-          <w:iCs/>
-          <w:lang w:val="es-MX"/>
-        </w:rPr>
-        <w:t xml:space="preserve"> </w:t>
-      </w:r>
-      <w:proofErr w:type="spellStart"/>
-      <w:r>
-        <w:rPr>
-          <w:rFonts w:ascii="Times New Roman" w:hAnsi="Times New Roman" w:cs="Times New Roman"/>
-          <w:i/>
-          <w:iCs/>
-          <w:lang w:val="es-MX"/>
-        </w:rPr>
-        <w:t>int</w:t>
-      </w:r>
-      <w:proofErr w:type="spellEnd"/>
-      <w:r>
-        <w:rPr>
-          <w:rFonts w:ascii="Times New Roman" w:hAnsi="Times New Roman" w:cs="Times New Roman"/>
-          <w:i/>
-          <w:iCs/>
-          <w:lang w:val="es-MX"/>
-        </w:rPr>
-        <w:t xml:space="preserve"> </w:t>
-      </w:r>
-      <w:proofErr w:type="spellStart"/>
-      <w:r>
-        <w:rPr>
-          <w:rFonts w:ascii="Times New Roman" w:hAnsi="Times New Roman" w:cs="Times New Roman"/>
-          <w:i/>
-          <w:iCs/>
-          <w:lang w:val="es-MX"/>
-        </w:rPr>
-        <w:t>signalPin</w:t>
-      </w:r>
-      <w:proofErr w:type="spellEnd"/>
-      <w:r>
-        <w:rPr>
-          <w:rFonts w:ascii="Times New Roman" w:hAnsi="Times New Roman" w:cs="Times New Roman"/>
-          <w:i/>
-          <w:iCs/>
-          <w:lang w:val="es-MX"/>
-        </w:rPr>
-        <w:t xml:space="preserve"> = A0</w:t>
+        <w:t>const int signalPin = A0</w:t>
       </w:r>
       <w:r>
         <w:rPr>
@@ -2313,7 +2059,6 @@
         </w:rPr>
         <w:t xml:space="preserve">Uso de la librería </w:t>
       </w:r>
-      <w:proofErr w:type="spellStart"/>
       <w:r>
         <w:rPr>
           <w:rFonts w:ascii="Times New Roman" w:hAnsi="Times New Roman" w:cs="Times New Roman"/>
@@ -2323,7 +2068,6 @@
         </w:rPr>
         <w:t>LiquidCrystal.h</w:t>
       </w:r>
-      <w:proofErr w:type="spellEnd"/>
       <w:r>
         <w:rPr>
           <w:rFonts w:ascii="Times New Roman" w:hAnsi="Times New Roman" w:cs="Times New Roman"/>
@@ -2354,7 +2098,6 @@
         </w:rPr>
         <w:t xml:space="preserve"> </w:t>
       </w:r>
-      <w:proofErr w:type="spellStart"/>
       <w:r>
         <w:rPr>
           <w:rFonts w:ascii="Times New Roman" w:hAnsi="Times New Roman" w:cs="Times New Roman"/>
@@ -2362,9 +2105,8 @@
           <w:iCs/>
           <w:lang w:val="es-MX"/>
         </w:rPr>
-        <w:t>LiquidCrystal</w:t>
-      </w:r>
-      <w:proofErr w:type="spellEnd"/>
+        <w:t xml:space="preserve">LiquidCrystal </w:t>
+      </w:r>
       <w:r>
         <w:rPr>
           <w:rFonts w:ascii="Times New Roman" w:hAnsi="Times New Roman" w:cs="Times New Roman"/>
@@ -2372,10 +2114,8 @@
           <w:iCs/>
           <w:lang w:val="es-MX"/>
         </w:rPr>
-        <w:t xml:space="preserve"> </w:t>
-      </w:r>
-      <w:proofErr w:type="spellStart"/>
-      <w:proofErr w:type="gramStart"/>
+        <w:t>lcd</w:t>
+      </w:r>
       <w:r>
         <w:rPr>
           <w:rFonts w:ascii="Times New Roman" w:hAnsi="Times New Roman" w:cs="Times New Roman"/>
@@ -2383,108 +2123,102 @@
           <w:iCs/>
           <w:lang w:val="es-MX"/>
         </w:rPr>
-        <w:t>lcd</w:t>
-      </w:r>
-      <w:proofErr w:type="spellEnd"/>
-      <w:r>
+        <w:t>(4, 5, 6, 7, 8, 9).</w:t>
+      </w:r>
+    </w:p>
+    <w:p>
+      <w:pPr>
+        <w:spacing w:line="360" w:lineRule="auto"/>
+        <w:ind w:left="2148"/>
+        <w:rPr>
+          <w:rFonts w:ascii="Times New Roman" w:hAnsi="Times New Roman" w:cs="Times New Roman"/>
+          <w:lang w:val="es-MX"/>
+        </w:rPr>
+      </w:pPr>
+    </w:p>
+    <w:p>
+      <w:pPr>
+        <w:spacing w:line="360" w:lineRule="auto"/>
+        <w:rPr>
+          <w:rFonts w:ascii="Times New Roman" w:hAnsi="Times New Roman" w:cs="Times New Roman"/>
+          <w:lang w:val="es-MX"/>
+        </w:rPr>
+      </w:pPr>
+      <w:r>
+        <w:rPr>
+          <w:rFonts w:ascii="Times New Roman" w:hAnsi="Times New Roman" w:cs="Times New Roman"/>
+          <w:lang w:val="es-MX"/>
+        </w:rPr>
+        <w:t>Momento 3</w:t>
+      </w:r>
+    </w:p>
+    <w:p>
+      <w:pPr>
+        <w:spacing w:line="360" w:lineRule="auto"/>
+        <w:ind w:left="708"/>
+        <w:rPr>
+          <w:rFonts w:ascii="Times New Roman" w:hAnsi="Times New Roman" w:cs="Times New Roman"/>
+          <w:lang w:val="es-MX"/>
+        </w:rPr>
+      </w:pPr>
+      <w:r>
+        <w:rPr>
+          <w:rFonts w:ascii="Times New Roman" w:hAnsi="Times New Roman" w:cs="Times New Roman"/>
+          <w:lang w:val="es-MX"/>
+        </w:rPr>
+        <w:t>3.1</w:t>
+      </w:r>
+    </w:p>
+    <w:p>
+      <w:pPr>
+        <w:spacing w:line="360" w:lineRule="auto"/>
+        <w:ind w:left="708"/>
+        <w:rPr>
+          <w:rFonts w:ascii="Times New Roman" w:hAnsi="Times New Roman" w:cs="Times New Roman"/>
+          <w:lang w:val="es-MX"/>
+        </w:rPr>
+      </w:pPr>
+      <w:r>
+        <w:rPr>
+          <w:rFonts w:ascii="Times New Roman" w:hAnsi="Times New Roman" w:cs="Times New Roman"/>
+          <w:lang w:val="es-MX"/>
+        </w:rPr>
+        <w:t>-Para indicar el inicio del programa se imprimirá en la pantalla LCD de esta manera:</w:t>
+      </w:r>
+    </w:p>
+    <w:p>
+      <w:pPr>
+        <w:spacing w:line="360" w:lineRule="auto"/>
+        <w:ind w:left="1416"/>
         <w:rPr>
           <w:rFonts w:ascii="Times New Roman" w:hAnsi="Times New Roman" w:cs="Times New Roman"/>
           <w:i/>
           <w:iCs/>
-          <w:lang w:val="es-MX"/>
-        </w:rPr>
-        <w:t>(</w:t>
-      </w:r>
-      <w:proofErr w:type="gramEnd"/>
+        </w:rPr>
+      </w:pPr>
       <w:r>
         <w:rPr>
           <w:rFonts w:ascii="Times New Roman" w:hAnsi="Times New Roman" w:cs="Times New Roman"/>
           <w:i/>
           <w:iCs/>
-          <w:lang w:val="es-MX"/>
-        </w:rPr>
-        <w:t>4, 5, 6, 7, 8, 9).</w:t>
-      </w:r>
-    </w:p>
-    <w:p>
-      <w:pPr>
-        <w:spacing w:line="360" w:lineRule="auto"/>
-        <w:ind w:left="2148"/>
-        <w:rPr>
-          <w:rFonts w:ascii="Times New Roman" w:hAnsi="Times New Roman" w:cs="Times New Roman"/>
-          <w:lang w:val="es-MX"/>
-        </w:rPr>
-      </w:pPr>
-    </w:p>
-    <w:p>
-      <w:pPr>
-        <w:spacing w:line="360" w:lineRule="auto"/>
-        <w:rPr>
-          <w:rFonts w:ascii="Times New Roman" w:hAnsi="Times New Roman" w:cs="Times New Roman"/>
-          <w:lang w:val="es-MX"/>
-        </w:rPr>
-      </w:pPr>
-      <w:r>
-        <w:rPr>
-          <w:rFonts w:ascii="Times New Roman" w:hAnsi="Times New Roman" w:cs="Times New Roman"/>
-          <w:lang w:val="es-MX"/>
-        </w:rPr>
-        <w:t>Momento 3</w:t>
-      </w:r>
-    </w:p>
-    <w:p>
-      <w:pPr>
-        <w:spacing w:line="360" w:lineRule="auto"/>
-        <w:ind w:left="708"/>
-        <w:rPr>
-          <w:rFonts w:ascii="Times New Roman" w:hAnsi="Times New Roman" w:cs="Times New Roman"/>
-          <w:lang w:val="es-MX"/>
-        </w:rPr>
-      </w:pPr>
-      <w:r>
-        <w:rPr>
-          <w:rFonts w:ascii="Times New Roman" w:hAnsi="Times New Roman" w:cs="Times New Roman"/>
-          <w:lang w:val="es-MX"/>
-        </w:rPr>
-        <w:t>3.1</w:t>
-      </w:r>
-    </w:p>
-    <w:p>
-      <w:pPr>
-        <w:spacing w:line="360" w:lineRule="auto"/>
-        <w:ind w:left="708"/>
-        <w:rPr>
-          <w:rFonts w:ascii="Times New Roman" w:hAnsi="Times New Roman" w:cs="Times New Roman"/>
-          <w:lang w:val="es-MX"/>
-        </w:rPr>
-      </w:pPr>
-      <w:r>
-        <w:rPr>
-          <w:rFonts w:ascii="Times New Roman" w:hAnsi="Times New Roman" w:cs="Times New Roman"/>
-          <w:lang w:val="es-MX"/>
-        </w:rPr>
-        <w:t>-Para indicar el inicio del programa se imprimirá en la pantalla LCD de esta manera:</w:t>
-      </w:r>
-    </w:p>
-    <w:p>
-      <w:pPr>
-        <w:spacing w:line="360" w:lineRule="auto"/>
-        <w:ind w:left="1416"/>
+        </w:rPr>
+        <w:t>lcd</w:t>
+      </w:r>
+      <w:r>
         <w:rPr>
           <w:rFonts w:ascii="Times New Roman" w:hAnsi="Times New Roman" w:cs="Times New Roman"/>
           <w:i/>
           <w:iCs/>
         </w:rPr>
-      </w:pPr>
-      <w:proofErr w:type="spellStart"/>
-      <w:proofErr w:type="gramStart"/>
+        <w:t xml:space="preserve">.setCursor(0, </w:t>
+      </w:r>
       <w:r>
         <w:rPr>
           <w:rFonts w:ascii="Times New Roman" w:hAnsi="Times New Roman" w:cs="Times New Roman"/>
           <w:i/>
           <w:iCs/>
         </w:rPr>
-        <w:t>lcd</w:t>
+        <w:t>0</w:t>
       </w:r>
       <w:r>
         <w:rPr>
@@ -2492,25 +2226,27 @@
           <w:i/>
           <w:iCs/>
         </w:rPr>
-        <w:t>.setCursor</w:t>
-      </w:r>
-      <w:proofErr w:type="spellEnd"/>
-      <w:proofErr w:type="gramEnd"/>
-      <w:r>
+        <w:t xml:space="preserve">); </w:t>
+      </w:r>
+    </w:p>
+    <w:p>
+      <w:pPr>
+        <w:spacing w:line="360" w:lineRule="auto"/>
+        <w:ind w:left="1416"/>
         <w:rPr>
           <w:rFonts w:ascii="Times New Roman" w:hAnsi="Times New Roman" w:cs="Times New Roman"/>
           <w:i/>
           <w:iCs/>
-        </w:rPr>
-        <w:t xml:space="preserve">(0, </w:t>
-      </w:r>
+          <w:lang w:val="es-MX"/>
+        </w:rPr>
+      </w:pPr>
       <w:r>
         <w:rPr>
           <w:rFonts w:ascii="Times New Roman" w:hAnsi="Times New Roman" w:cs="Times New Roman"/>
           <w:i/>
           <w:iCs/>
         </w:rPr>
-        <w:t>0</w:t>
+        <w:t>lcd</w:t>
       </w:r>
       <w:r>
         <w:rPr>
@@ -2518,63 +2254,176 @@
           <w:i/>
           <w:iCs/>
         </w:rPr>
-        <w:t xml:space="preserve">); </w:t>
-      </w:r>
-    </w:p>
-    <w:p>
-      <w:pPr>
-        <w:spacing w:line="360" w:lineRule="auto"/>
-        <w:ind w:left="1416"/>
+        <w:t>.print</w:t>
+      </w:r>
+      <w:r>
         <w:rPr>
           <w:rFonts w:ascii="Times New Roman" w:hAnsi="Times New Roman" w:cs="Times New Roman"/>
           <w:i/>
           <w:iCs/>
-          <w:lang w:val="es-MX"/>
-        </w:rPr>
-      </w:pPr>
-      <w:proofErr w:type="spellStart"/>
+        </w:rPr>
+        <w:t>(“Inicio programa”</w:t>
+      </w:r>
       <w:r>
         <w:rPr>
           <w:rFonts w:ascii="Times New Roman" w:hAnsi="Times New Roman" w:cs="Times New Roman"/>
           <w:i/>
           <w:iCs/>
         </w:rPr>
-        <w:t>lcd</w:t>
-      </w:r>
-      <w:r>
+        <w:t>);</w:t>
+      </w:r>
+    </w:p>
+    <w:p>
+      <w:pPr>
+        <w:spacing w:line="360" w:lineRule="auto"/>
+        <w:ind w:left="708"/>
+        <w:rPr>
+          <w:rFonts w:ascii="Times New Roman" w:hAnsi="Times New Roman" w:cs="Times New Roman"/>
+          <w:lang w:val="es-MX"/>
+        </w:rPr>
+      </w:pPr>
+      <w:r>
+        <w:rPr>
+          <w:rFonts w:ascii="Times New Roman" w:hAnsi="Times New Roman" w:cs="Times New Roman"/>
+          <w:lang w:val="es-MX"/>
+        </w:rPr>
+        <w:t>-</w:t>
+      </w:r>
+      <w:r>
+        <w:rPr>
+          <w:rFonts w:ascii="Times New Roman" w:hAnsi="Times New Roman" w:cs="Times New Roman"/>
+          <w:lang w:val="es-MX"/>
+        </w:rPr>
+        <w:t xml:space="preserve"> </w:t>
+      </w:r>
+      <w:r>
+        <w:rPr>
+          <w:rFonts w:ascii="Times New Roman" w:hAnsi="Times New Roman" w:cs="Times New Roman"/>
+          <w:lang w:val="es-MX"/>
+        </w:rPr>
+        <w:t>Para hacer la creación del arreglo dinámico bidimensional lo hacemos definiendo un puntero de punteros llamado matriz</w:t>
+      </w:r>
+      <w:r>
+        <w:rPr>
+          <w:rFonts w:ascii="Times New Roman" w:hAnsi="Times New Roman" w:cs="Times New Roman"/>
+          <w:lang w:val="es-MX"/>
+        </w:rPr>
+        <w:t>[filas][columnas]</w:t>
+      </w:r>
+      <w:r>
+        <w:rPr>
+          <w:rFonts w:ascii="Times New Roman" w:hAnsi="Times New Roman" w:cs="Times New Roman"/>
+          <w:lang w:val="es-MX"/>
+        </w:rPr>
+        <w:t>. Para crear las filas y columnas de aquel arreglo es necesario primero establecer la cantidad de columnas</w:t>
+      </w:r>
+      <w:r>
+        <w:rPr>
+          <w:rFonts w:ascii="Times New Roman" w:hAnsi="Times New Roman" w:cs="Times New Roman"/>
+          <w:lang w:val="es-MX"/>
+        </w:rPr>
+        <w:t xml:space="preserve">, sabemos que serán dos ya que se almacenarán dos datos definidos (tiempo y voltaje de la señal con respecto </w:t>
+      </w:r>
+      <w:r>
+        <w:rPr>
+          <w:rFonts w:ascii="Times New Roman" w:hAnsi="Times New Roman" w:cs="Times New Roman"/>
+          <w:lang w:val="es-MX"/>
+        </w:rPr>
+        <w:lastRenderedPageBreak/>
+        <w:t xml:space="preserve">al tiempo), el numero de </w:t>
+      </w:r>
+      <w:r>
+        <w:rPr>
+          <w:rFonts w:ascii="Times New Roman" w:hAnsi="Times New Roman" w:cs="Times New Roman"/>
+          <w:lang w:val="es-MX"/>
+        </w:rPr>
+        <w:t>filas fue definido a partir de la experimentación, la consideración de la cantidad de datos mínima para extraer las características de la señal y la memoria necesaria para los otros elementos del código.</w:t>
+      </w:r>
+    </w:p>
+    <w:p>
+      <w:pPr>
+        <w:spacing w:line="360" w:lineRule="auto"/>
+        <w:ind w:left="708"/>
+        <w:rPr>
+          <w:rFonts w:ascii="Times New Roman" w:hAnsi="Times New Roman" w:cs="Times New Roman"/>
+          <w:lang w:val="es-MX"/>
+        </w:rPr>
+      </w:pPr>
+      <w:r>
+        <w:rPr>
+          <w:rFonts w:ascii="Times New Roman" w:hAnsi="Times New Roman" w:cs="Times New Roman"/>
+          <w:lang w:val="es-MX"/>
+        </w:rPr>
+        <w:t xml:space="preserve">3.2. </w:t>
+      </w:r>
+    </w:p>
+    <w:p>
+      <w:pPr>
+        <w:spacing w:line="360" w:lineRule="auto"/>
+        <w:ind w:left="708"/>
+        <w:rPr>
+          <w:rFonts w:ascii="Times New Roman" w:hAnsi="Times New Roman" w:cs="Times New Roman"/>
+          <w:lang w:val="es-MX"/>
+        </w:rPr>
+      </w:pPr>
+      <w:r>
+        <w:rPr>
+          <w:rFonts w:ascii="Times New Roman" w:hAnsi="Times New Roman" w:cs="Times New Roman"/>
+          <w:lang w:val="es-MX"/>
+        </w:rPr>
+        <w:t>-En este apartado serán necesarias tres funciones que están íntimamente relacionadas con los pines y el inicio y final de la captura de datos. Así mismo informan al usuario el estado actual del programa.</w:t>
+      </w:r>
+    </w:p>
+    <w:p>
+      <w:pPr>
+        <w:spacing w:line="360" w:lineRule="auto"/>
+        <w:ind w:left="708"/>
+        <w:rPr>
+          <w:rFonts w:ascii="Times New Roman" w:hAnsi="Times New Roman" w:cs="Times New Roman"/>
+          <w:lang w:val="es-MX"/>
+        </w:rPr>
+      </w:pPr>
+      <w:r>
+        <w:rPr>
+          <w:rFonts w:ascii="Times New Roman" w:hAnsi="Times New Roman" w:cs="Times New Roman"/>
+          <w:lang w:val="es-MX"/>
+        </w:rPr>
+        <w:t>-Es necesario resaltar que estas funciones imprimirán tanto en el serial como en el LCD porque hemos detectado ciertos problemas con la pantalla LCD, que en algunas ocasiones sin razón específica no imprime. Creemos que son limitaciones aleatorias que tiene el simulador.</w:t>
+      </w:r>
+    </w:p>
+    <w:p>
+      <w:pPr>
+        <w:spacing w:line="360" w:lineRule="auto"/>
+        <w:ind w:left="1416"/>
         <w:rPr>
           <w:rFonts w:ascii="Times New Roman" w:hAnsi="Times New Roman" w:cs="Times New Roman"/>
           <w:i/>
           <w:iCs/>
         </w:rPr>
-        <w:t>.</w:t>
-      </w:r>
-      <w:proofErr w:type="gramStart"/>
+      </w:pPr>
       <w:r>
         <w:rPr>
           <w:rFonts w:ascii="Times New Roman" w:hAnsi="Times New Roman" w:cs="Times New Roman"/>
           <w:i/>
           <w:iCs/>
         </w:rPr>
-        <w:t>print</w:t>
-      </w:r>
-      <w:proofErr w:type="spellEnd"/>
+        <w:t>void iniciarCaptura()</w:t>
+      </w:r>
       <w:r>
         <w:rPr>
           <w:rFonts w:ascii="Times New Roman" w:hAnsi="Times New Roman" w:cs="Times New Roman"/>
           <w:i/>
           <w:iCs/>
         </w:rPr>
-        <w:t>(</w:t>
-      </w:r>
-      <w:proofErr w:type="gramEnd"/>
+        <w:t>: adecua las variables</w:t>
+      </w:r>
       <w:r>
         <w:rPr>
           <w:rFonts w:ascii="Times New Roman" w:hAnsi="Times New Roman" w:cs="Times New Roman"/>
           <w:i/>
           <w:iCs/>
         </w:rPr>
-        <w:t>“Inicio programa”</w:t>
+        <w:t>, así mismo la bandera</w:t>
       </w:r>
       <w:r>
         <w:rPr>
@@ -2582,125 +2431,7 @@
           <w:i/>
           <w:iCs/>
         </w:rPr>
-        <w:t>);</w:t>
-      </w:r>
-    </w:p>
-    <w:p>
-      <w:pPr>
-        <w:spacing w:line="360" w:lineRule="auto"/>
-        <w:ind w:left="708"/>
-        <w:rPr>
-          <w:rFonts w:ascii="Times New Roman" w:hAnsi="Times New Roman" w:cs="Times New Roman"/>
-          <w:lang w:val="es-MX"/>
-        </w:rPr>
-      </w:pPr>
-      <w:r>
-        <w:rPr>
-          <w:rFonts w:ascii="Times New Roman" w:hAnsi="Times New Roman" w:cs="Times New Roman"/>
-          <w:lang w:val="es-MX"/>
-        </w:rPr>
-        <w:t>-</w:t>
-      </w:r>
-      <w:r>
-        <w:rPr>
-          <w:rFonts w:ascii="Times New Roman" w:hAnsi="Times New Roman" w:cs="Times New Roman"/>
-          <w:lang w:val="es-MX"/>
-        </w:rPr>
-        <w:t xml:space="preserve"> </w:t>
-      </w:r>
-      <w:r>
-        <w:rPr>
-          <w:rFonts w:ascii="Times New Roman" w:hAnsi="Times New Roman" w:cs="Times New Roman"/>
-          <w:lang w:val="es-MX"/>
-        </w:rPr>
-        <w:t>Para hacer la creación del arreglo dinámico bidimensional lo hacemos definiendo un puntero de punteros llamado matriz</w:t>
-      </w:r>
-      <w:r>
-        <w:rPr>
-          <w:rFonts w:ascii="Times New Roman" w:hAnsi="Times New Roman" w:cs="Times New Roman"/>
-          <w:lang w:val="es-MX"/>
-        </w:rPr>
-        <w:t>[filas][columnas]</w:t>
-      </w:r>
-      <w:r>
-        <w:rPr>
-          <w:rFonts w:ascii="Times New Roman" w:hAnsi="Times New Roman" w:cs="Times New Roman"/>
-          <w:lang w:val="es-MX"/>
-        </w:rPr>
-        <w:t>. Para crear las filas y columnas de aquel arreglo es necesario primero establecer la cantidad de columnas</w:t>
-      </w:r>
-      <w:r>
-        <w:rPr>
-          <w:rFonts w:ascii="Times New Roman" w:hAnsi="Times New Roman" w:cs="Times New Roman"/>
-          <w:lang w:val="es-MX"/>
-        </w:rPr>
-        <w:t xml:space="preserve">, sabemos que serán dos ya que se almacenarán dos datos definidos (tiempo y voltaje de la señal con respecto </w:t>
-      </w:r>
-      <w:r>
-        <w:rPr>
-          <w:rFonts w:ascii="Times New Roman" w:hAnsi="Times New Roman" w:cs="Times New Roman"/>
-          <w:lang w:val="es-MX"/>
-        </w:rPr>
-        <w:lastRenderedPageBreak/>
-        <w:t xml:space="preserve">al tiempo), el numero de </w:t>
-      </w:r>
-      <w:r>
-        <w:rPr>
-          <w:rFonts w:ascii="Times New Roman" w:hAnsi="Times New Roman" w:cs="Times New Roman"/>
-          <w:lang w:val="es-MX"/>
-        </w:rPr>
-        <w:t>filas fue definido a partir de la experimentación, la consideración de la cantidad de datos mínima para extraer las características de la señal y la memoria necesaria para los otros elementos del código.</w:t>
-      </w:r>
-    </w:p>
-    <w:p>
-      <w:pPr>
-        <w:spacing w:line="360" w:lineRule="auto"/>
-        <w:ind w:left="708"/>
-        <w:rPr>
-          <w:rFonts w:ascii="Times New Roman" w:hAnsi="Times New Roman" w:cs="Times New Roman"/>
-          <w:lang w:val="es-MX"/>
-        </w:rPr>
-      </w:pPr>
-      <w:r>
-        <w:rPr>
-          <w:rFonts w:ascii="Times New Roman" w:hAnsi="Times New Roman" w:cs="Times New Roman"/>
-          <w:lang w:val="es-MX"/>
-        </w:rPr>
-        <w:t xml:space="preserve">3.2. </w:t>
-      </w:r>
-    </w:p>
-    <w:p>
-      <w:pPr>
-        <w:spacing w:line="360" w:lineRule="auto"/>
-        <w:ind w:left="708"/>
-        <w:rPr>
-          <w:rFonts w:ascii="Times New Roman" w:hAnsi="Times New Roman" w:cs="Times New Roman"/>
-          <w:lang w:val="es-MX"/>
-        </w:rPr>
-      </w:pPr>
-      <w:r>
-        <w:rPr>
-          <w:rFonts w:ascii="Times New Roman" w:hAnsi="Times New Roman" w:cs="Times New Roman"/>
-          <w:lang w:val="es-MX"/>
-        </w:rPr>
-        <w:t>-En este apartado serán necesarias tres funciones que están íntimamente relacionadas con los pines y el inicio y final de la captura de datos. Así mismo informan al usuario el estado actual del programa.</w:t>
-      </w:r>
-    </w:p>
-    <w:p>
-      <w:pPr>
-        <w:spacing w:line="360" w:lineRule="auto"/>
-        <w:ind w:left="708"/>
-        <w:rPr>
-          <w:rFonts w:ascii="Times New Roman" w:hAnsi="Times New Roman" w:cs="Times New Roman"/>
-          <w:lang w:val="es-MX"/>
-        </w:rPr>
-      </w:pPr>
-      <w:r>
-        <w:rPr>
-          <w:rFonts w:ascii="Times New Roman" w:hAnsi="Times New Roman" w:cs="Times New Roman"/>
-          <w:lang w:val="es-MX"/>
-        </w:rPr>
-        <w:t>-Es necesario resaltar que estas funciones imprimirán tanto en el serial como en el LCD porque hemos detectado ciertos problemas con la pantalla LCD, que en algunas ocasiones sin razón específica no imprime. Creemos que son limitaciones aleatorias que tiene el simulador.</w:t>
+        <w:t xml:space="preserve"> para la recolección de datos e imprime el inicio de la captura.</w:t>
       </w:r>
     </w:p>
     <w:p>
@@ -2713,51 +2444,48 @@
           <w:iCs/>
         </w:rPr>
       </w:pPr>
-      <w:proofErr w:type="spellStart"/>
       <w:r>
         <w:rPr>
           <w:rFonts w:ascii="Times New Roman" w:hAnsi="Times New Roman" w:cs="Times New Roman"/>
           <w:i/>
           <w:iCs/>
         </w:rPr>
-        <w:t>void</w:t>
-      </w:r>
-      <w:proofErr w:type="spellEnd"/>
+        <w:t>void capturarDatos()</w:t>
+      </w:r>
       <w:r>
         <w:rPr>
           <w:rFonts w:ascii="Times New Roman" w:hAnsi="Times New Roman" w:cs="Times New Roman"/>
           <w:i/>
           <w:iCs/>
         </w:rPr>
-        <w:t xml:space="preserve"> </w:t>
-      </w:r>
-      <w:proofErr w:type="spellStart"/>
-      <w:proofErr w:type="gramStart"/>
+        <w:t>: almacena en el arreglo dinámico los valores del tiempo y los valores de la  señal para cada tiempo.</w:t>
+      </w:r>
       <w:r>
         <w:rPr>
           <w:rFonts w:ascii="Times New Roman" w:hAnsi="Times New Roman" w:cs="Times New Roman"/>
           <w:i/>
           <w:iCs/>
         </w:rPr>
-        <w:t>iniciarCaptura</w:t>
-      </w:r>
-      <w:proofErr w:type="spellEnd"/>
-      <w:r>
+        <w:t>Así mismo imprime la matriz para visualizar los valores que toman las columnas.</w:t>
+      </w:r>
+    </w:p>
+    <w:p>
+      <w:pPr>
+        <w:spacing w:line="360" w:lineRule="auto"/>
+        <w:ind w:left="1416"/>
         <w:rPr>
           <w:rFonts w:ascii="Times New Roman" w:hAnsi="Times New Roman" w:cs="Times New Roman"/>
           <w:i/>
           <w:iCs/>
         </w:rPr>
-        <w:t>(</w:t>
-      </w:r>
-      <w:proofErr w:type="gramEnd"/>
+      </w:pPr>
       <w:r>
         <w:rPr>
           <w:rFonts w:ascii="Times New Roman" w:hAnsi="Times New Roman" w:cs="Times New Roman"/>
           <w:i/>
           <w:iCs/>
         </w:rPr>
-        <w:t>)</w:t>
+        <w:t>void finalizarCaptura()</w:t>
       </w:r>
       <w:r>
         <w:rPr>
@@ -2765,7 +2493,7 @@
           <w:i/>
           <w:iCs/>
         </w:rPr>
-        <w:t>: adecua las variables</w:t>
+        <w:t>: Cambia la bandera llamada capturaActiva para que no ingrese en el condicional anterior. Así mismo, invoca las funciones para analizar la señal y por último libera la memoria.</w:t>
       </w:r>
       <w:r>
         <w:rPr>
@@ -2773,72 +2501,229 @@
           <w:i/>
           <w:iCs/>
         </w:rPr>
-        <w:t>, así mismo la bandera</w:t>
-      </w:r>
-      <w:r>
+        <w:t xml:space="preserve"> Dependiendo el tipo de señal imprimirá el tipo en el serial y la pantalla LCD. Para imprimir los valores del análisis en la pantalla LCD utilizamos un ciclo que esta respaldado por la librería LiquidCrystal.h</w:t>
+      </w:r>
+    </w:p>
+    <w:p>
+      <w:pPr>
+        <w:spacing w:line="360" w:lineRule="auto"/>
+        <w:ind w:left="708"/>
+        <w:rPr>
+          <w:rFonts w:ascii="Times New Roman" w:hAnsi="Times New Roman" w:cs="Times New Roman"/>
+          <w:lang w:val="es-MX"/>
+        </w:rPr>
+      </w:pPr>
+      <w:r>
+        <w:rPr>
+          <w:rFonts w:ascii="Times New Roman" w:hAnsi="Times New Roman" w:cs="Times New Roman"/>
+          <w:lang w:val="es-MX"/>
+        </w:rPr>
+        <w:t xml:space="preserve">- </w:t>
+      </w:r>
+      <w:r>
+        <w:rPr>
+          <w:rFonts w:ascii="Times New Roman" w:hAnsi="Times New Roman" w:cs="Times New Roman"/>
+          <w:lang w:val="es-MX"/>
+        </w:rPr>
+        <w:t>En este apartado es necesario la creación de dos condicionales que tendrán sus respectivas banderas “pull-down” las cuales servirán</w:t>
+      </w:r>
+      <w:r>
+        <w:rPr>
+          <w:rFonts w:ascii="Times New Roman" w:hAnsi="Times New Roman" w:cs="Times New Roman"/>
+          <w:lang w:val="es-MX"/>
+        </w:rPr>
+        <w:t>:</w:t>
+      </w:r>
+    </w:p>
+    <w:p>
+      <w:pPr>
+        <w:spacing w:line="360" w:lineRule="auto"/>
+        <w:ind w:left="1416"/>
+        <w:rPr>
+          <w:rFonts w:ascii="Times New Roman" w:hAnsi="Times New Roman" w:cs="Times New Roman"/>
+          <w:lang w:val="es-MX"/>
+        </w:rPr>
+      </w:pPr>
+      <w:r>
+        <w:rPr>
+          <w:rFonts w:ascii="Times New Roman" w:hAnsi="Times New Roman" w:cs="Times New Roman"/>
+          <w:lang w:val="es-MX"/>
+        </w:rPr>
+        <w:t>Start pin</w:t>
+      </w:r>
+      <w:r>
+        <w:rPr>
+          <w:rFonts w:ascii="Times New Roman" w:hAnsi="Times New Roman" w:cs="Times New Roman"/>
+          <w:lang w:val="es-MX"/>
+        </w:rPr>
+        <w:t xml:space="preserve"> para indicar el inicio y </w:t>
+      </w:r>
+      <w:r>
+        <w:rPr>
+          <w:rFonts w:ascii="Times New Roman" w:hAnsi="Times New Roman" w:cs="Times New Roman"/>
+          <w:lang w:val="es-MX"/>
+        </w:rPr>
+        <w:t>la respectiva captura de datos.</w:t>
+      </w:r>
+    </w:p>
+    <w:p>
+      <w:pPr>
+        <w:spacing w:line="360" w:lineRule="auto"/>
+        <w:ind w:left="1416"/>
+        <w:rPr>
+          <w:rFonts w:ascii="Times New Roman" w:hAnsi="Times New Roman" w:cs="Times New Roman"/>
+          <w:lang w:val="es-MX"/>
+        </w:rPr>
+      </w:pPr>
+      <w:r>
+        <w:rPr>
+          <w:rFonts w:ascii="Times New Roman" w:hAnsi="Times New Roman" w:cs="Times New Roman"/>
+          <w:lang w:val="es-MX"/>
+        </w:rPr>
+        <w:t xml:space="preserve">Cuando </w:t>
+      </w:r>
+      <w:r>
+        <w:rPr>
+          <w:rFonts w:ascii="Times New Roman" w:hAnsi="Times New Roman" w:cs="Times New Roman"/>
+          <w:lang w:val="es-MX"/>
+        </w:rPr>
+        <w:t>S</w:t>
+      </w:r>
+      <w:r>
+        <w:rPr>
+          <w:rFonts w:ascii="Times New Roman" w:hAnsi="Times New Roman" w:cs="Times New Roman"/>
+          <w:lang w:val="es-MX"/>
+        </w:rPr>
+        <w:t>tart</w:t>
+      </w:r>
+      <w:r>
+        <w:rPr>
+          <w:rFonts w:ascii="Times New Roman" w:hAnsi="Times New Roman" w:cs="Times New Roman"/>
+          <w:lang w:val="es-MX"/>
+        </w:rPr>
+        <w:t xml:space="preserve"> </w:t>
+      </w:r>
+      <w:r>
+        <w:rPr>
+          <w:rFonts w:ascii="Times New Roman" w:hAnsi="Times New Roman" w:cs="Times New Roman"/>
+          <w:lang w:val="es-MX"/>
+        </w:rPr>
+        <w:t>pin se encuentre en HIGH y una variable tipo bool llamada captura</w:t>
+      </w:r>
+      <w:r>
+        <w:rPr>
+          <w:rFonts w:ascii="Times New Roman" w:hAnsi="Times New Roman" w:cs="Times New Roman"/>
+          <w:lang w:val="es-MX"/>
+        </w:rPr>
+        <w:t xml:space="preserve">Activa sea </w:t>
+      </w:r>
+      <w:r>
+        <w:rPr>
+          <w:rFonts w:ascii="Times New Roman" w:hAnsi="Times New Roman" w:cs="Times New Roman"/>
+          <w:lang w:val="es-MX"/>
+        </w:rPr>
+        <w:t xml:space="preserve">diferente de </w:t>
+      </w:r>
+      <w:r>
+        <w:rPr>
+          <w:rFonts w:ascii="Times New Roman" w:hAnsi="Times New Roman" w:cs="Times New Roman"/>
+          <w:lang w:val="es-MX"/>
+        </w:rPr>
+        <w:t>verdadera entonces se invocará la función iniciarcaptura();</w:t>
+      </w:r>
+    </w:p>
+    <w:p>
+      <w:pPr>
+        <w:spacing w:line="360" w:lineRule="auto"/>
+        <w:ind w:left="2124"/>
+        <w:rPr>
+          <w:rFonts w:ascii="Times New Roman" w:hAnsi="Times New Roman" w:cs="Times New Roman"/>
+          <w:lang w:val="es-MX"/>
+        </w:rPr>
+      </w:pPr>
+      <w:r>
+        <w:rPr>
+          <w:rFonts w:ascii="Times New Roman" w:hAnsi="Times New Roman" w:cs="Times New Roman"/>
+          <w:lang w:val="es-MX"/>
+        </w:rPr>
+        <w:lastRenderedPageBreak/>
+        <w:t xml:space="preserve">+ Para indicar el inicio de la recolección de datos se imprimirá en la pantalla LCD </w:t>
+      </w:r>
+      <w:r>
+        <w:rPr>
+          <w:rFonts w:ascii="Times New Roman" w:hAnsi="Times New Roman" w:cs="Times New Roman"/>
+          <w:lang w:val="es-MX"/>
+        </w:rPr>
+        <w:t xml:space="preserve">y en el serial </w:t>
+      </w:r>
+      <w:r>
+        <w:rPr>
+          <w:rFonts w:ascii="Times New Roman" w:hAnsi="Times New Roman" w:cs="Times New Roman"/>
+          <w:lang w:val="es-MX"/>
+        </w:rPr>
+        <w:t>de esta manera:</w:t>
+      </w:r>
+    </w:p>
+    <w:p>
+      <w:pPr>
+        <w:spacing w:line="360" w:lineRule="auto"/>
+        <w:ind w:left="2832"/>
         <w:rPr>
           <w:rFonts w:ascii="Times New Roman" w:hAnsi="Times New Roman" w:cs="Times New Roman"/>
           <w:i/>
           <w:iCs/>
         </w:rPr>
-        <w:t xml:space="preserve"> para la recolección de datos e imprime el inicio de la captura.</w:t>
-      </w:r>
-    </w:p>
-    <w:p>
-      <w:pPr>
-        <w:spacing w:line="360" w:lineRule="auto"/>
-        <w:ind w:left="1416"/>
+      </w:pPr>
+      <w:r>
         <w:rPr>
           <w:rFonts w:ascii="Times New Roman" w:hAnsi="Times New Roman" w:cs="Times New Roman"/>
           <w:i/>
           <w:iCs/>
         </w:rPr>
-      </w:pPr>
-      <w:proofErr w:type="spellStart"/>
+        <w:t>lcd</w:t>
+      </w:r>
       <w:r>
         <w:rPr>
           <w:rFonts w:ascii="Times New Roman" w:hAnsi="Times New Roman" w:cs="Times New Roman"/>
           <w:i/>
           <w:iCs/>
         </w:rPr>
-        <w:t>void</w:t>
-      </w:r>
-      <w:proofErr w:type="spellEnd"/>
+        <w:t xml:space="preserve">.setCursor(0, </w:t>
+      </w:r>
       <w:r>
         <w:rPr>
           <w:rFonts w:ascii="Times New Roman" w:hAnsi="Times New Roman" w:cs="Times New Roman"/>
           <w:i/>
           <w:iCs/>
         </w:rPr>
-        <w:t xml:space="preserve"> </w:t>
-      </w:r>
-      <w:proofErr w:type="spellStart"/>
-      <w:proofErr w:type="gramStart"/>
+        <w:t>0</w:t>
+      </w:r>
       <w:r>
         <w:rPr>
           <w:rFonts w:ascii="Times New Roman" w:hAnsi="Times New Roman" w:cs="Times New Roman"/>
           <w:i/>
           <w:iCs/>
         </w:rPr>
-        <w:t>capturarDatos</w:t>
-      </w:r>
-      <w:proofErr w:type="spellEnd"/>
-      <w:r>
+        <w:t xml:space="preserve">); </w:t>
+      </w:r>
+    </w:p>
+    <w:p>
+      <w:pPr>
+        <w:spacing w:line="360" w:lineRule="auto"/>
+        <w:ind w:left="2832"/>
         <w:rPr>
           <w:rFonts w:ascii="Times New Roman" w:hAnsi="Times New Roman" w:cs="Times New Roman"/>
           <w:i/>
           <w:iCs/>
         </w:rPr>
-        <w:t>(</w:t>
-      </w:r>
-      <w:proofErr w:type="gramEnd"/>
+      </w:pPr>
       <w:r>
         <w:rPr>
           <w:rFonts w:ascii="Times New Roman" w:hAnsi="Times New Roman" w:cs="Times New Roman"/>
           <w:i/>
           <w:iCs/>
         </w:rPr>
-        <w:t>)</w:t>
+        <w:t>lcd</w:t>
       </w:r>
       <w:r>
         <w:rPr>
@@ -2846,16 +2731,15 @@
           <w:i/>
           <w:iCs/>
         </w:rPr>
-        <w:t xml:space="preserve">: almacena en el arreglo dinámico los valores del tiempo y los valores de la  señal para cada </w:t>
-      </w:r>
-      <w:proofErr w:type="spellStart"/>
+        <w:t>.scrollDisplayLeft(</w:t>
+      </w:r>
       <w:r>
         <w:rPr>
           <w:rFonts w:ascii="Times New Roman" w:hAnsi="Times New Roman" w:cs="Times New Roman"/>
           <w:i/>
           <w:iCs/>
         </w:rPr>
-        <w:t>tiempo.</w:t>
+        <w:t>“Inicio captura datos”</w:t>
       </w:r>
       <w:r>
         <w:rPr>
@@ -2863,164 +2747,28 @@
           <w:i/>
           <w:iCs/>
         </w:rPr>
-        <w:t>Así</w:t>
-      </w:r>
-      <w:proofErr w:type="spellEnd"/>
-      <w:r>
+        <w:t>);</w:t>
+      </w:r>
+    </w:p>
+    <w:p>
+      <w:pPr>
+        <w:spacing w:line="360" w:lineRule="auto"/>
+        <w:ind w:left="2832"/>
         <w:rPr>
           <w:rFonts w:ascii="Times New Roman" w:hAnsi="Times New Roman" w:cs="Times New Roman"/>
           <w:i/>
           <w:iCs/>
-        </w:rPr>
-        <w:t xml:space="preserve"> mismo imprime la matriz para visualizar los valores que toman las columnas.</w:t>
-      </w:r>
-    </w:p>
-    <w:p>
-      <w:pPr>
-        <w:spacing w:line="360" w:lineRule="auto"/>
-        <w:ind w:left="1416"/>
+          <w:lang w:val="es-MX"/>
+        </w:rPr>
+      </w:pPr>
+      <w:r>
         <w:rPr>
           <w:rFonts w:ascii="Times New Roman" w:hAnsi="Times New Roman" w:cs="Times New Roman"/>
           <w:i/>
           <w:iCs/>
-        </w:rPr>
-      </w:pPr>
-      <w:proofErr w:type="spellStart"/>
-      <w:r>
-        <w:rPr>
-          <w:rFonts w:ascii="Times New Roman" w:hAnsi="Times New Roman" w:cs="Times New Roman"/>
-          <w:i/>
-          <w:iCs/>
-        </w:rPr>
-        <w:t>void</w:t>
-      </w:r>
-      <w:proofErr w:type="spellEnd"/>
-      <w:r>
-        <w:rPr>
-          <w:rFonts w:ascii="Times New Roman" w:hAnsi="Times New Roman" w:cs="Times New Roman"/>
-          <w:i/>
-          <w:iCs/>
-        </w:rPr>
-        <w:t xml:space="preserve"> </w:t>
-      </w:r>
-      <w:proofErr w:type="spellStart"/>
-      <w:proofErr w:type="gramStart"/>
-      <w:r>
-        <w:rPr>
-          <w:rFonts w:ascii="Times New Roman" w:hAnsi="Times New Roman" w:cs="Times New Roman"/>
-          <w:i/>
-          <w:iCs/>
-        </w:rPr>
-        <w:t>finalizarCaptura</w:t>
-      </w:r>
-      <w:proofErr w:type="spellEnd"/>
-      <w:r>
-        <w:rPr>
-          <w:rFonts w:ascii="Times New Roman" w:hAnsi="Times New Roman" w:cs="Times New Roman"/>
-          <w:i/>
-          <w:iCs/>
-        </w:rPr>
-        <w:t>(</w:t>
-      </w:r>
-      <w:proofErr w:type="gramEnd"/>
-      <w:r>
-        <w:rPr>
-          <w:rFonts w:ascii="Times New Roman" w:hAnsi="Times New Roman" w:cs="Times New Roman"/>
-          <w:i/>
-          <w:iCs/>
-        </w:rPr>
-        <w:t>)</w:t>
-      </w:r>
-      <w:r>
-        <w:rPr>
-          <w:rFonts w:ascii="Times New Roman" w:hAnsi="Times New Roman" w:cs="Times New Roman"/>
-          <w:i/>
-          <w:iCs/>
-        </w:rPr>
-        <w:t xml:space="preserve">: Cambia la bandera llamada </w:t>
-      </w:r>
-      <w:proofErr w:type="spellStart"/>
-      <w:r>
-        <w:rPr>
-          <w:rFonts w:ascii="Times New Roman" w:hAnsi="Times New Roman" w:cs="Times New Roman"/>
-          <w:i/>
-          <w:iCs/>
-        </w:rPr>
-        <w:t>capturaActiva</w:t>
-      </w:r>
-      <w:proofErr w:type="spellEnd"/>
-      <w:r>
-        <w:rPr>
-          <w:rFonts w:ascii="Times New Roman" w:hAnsi="Times New Roman" w:cs="Times New Roman"/>
-          <w:i/>
-          <w:iCs/>
-        </w:rPr>
-        <w:t xml:space="preserve"> para que no ingrese en el condicional anterior. Así mismo, invoca las funciones para analizar la señal y por último libera la memoria.</w:t>
-      </w:r>
-      <w:r>
-        <w:rPr>
-          <w:rFonts w:ascii="Times New Roman" w:hAnsi="Times New Roman" w:cs="Times New Roman"/>
-          <w:i/>
-          <w:iCs/>
-        </w:rPr>
-        <w:t xml:space="preserve"> Dependiendo el tipo de señal imprimirá el tipo en el serial y la pantalla LCD. Para imprimir los valores del análisis en la pantalla LCD utilizamos un ciclo que esta respaldado por la librería </w:t>
-      </w:r>
-      <w:proofErr w:type="spellStart"/>
-      <w:r>
-        <w:rPr>
-          <w:rFonts w:ascii="Times New Roman" w:hAnsi="Times New Roman" w:cs="Times New Roman"/>
-          <w:i/>
-          <w:iCs/>
-        </w:rPr>
-        <w:t>LiquidCrystal.h</w:t>
-      </w:r>
-      <w:proofErr w:type="spellEnd"/>
-    </w:p>
-    <w:p>
-      <w:pPr>
-        <w:spacing w:line="360" w:lineRule="auto"/>
-        <w:ind w:left="708"/>
-        <w:rPr>
-          <w:rFonts w:ascii="Times New Roman" w:hAnsi="Times New Roman" w:cs="Times New Roman"/>
-          <w:lang w:val="es-MX"/>
-        </w:rPr>
-      </w:pPr>
-      <w:r>
-        <w:rPr>
-          <w:rFonts w:ascii="Times New Roman" w:hAnsi="Times New Roman" w:cs="Times New Roman"/>
-          <w:lang w:val="es-MX"/>
-        </w:rPr>
-        <w:t xml:space="preserve">- </w:t>
-      </w:r>
-      <w:r>
-        <w:rPr>
-          <w:rFonts w:ascii="Times New Roman" w:hAnsi="Times New Roman" w:cs="Times New Roman"/>
-          <w:lang w:val="es-MX"/>
-        </w:rPr>
-        <w:t>En este apartado es necesario la creación de dos condicionales que tendrán sus respectivas banderas “</w:t>
-      </w:r>
-      <w:proofErr w:type="spellStart"/>
-      <w:r>
-        <w:rPr>
-          <w:rFonts w:ascii="Times New Roman" w:hAnsi="Times New Roman" w:cs="Times New Roman"/>
-          <w:lang w:val="es-MX"/>
-        </w:rPr>
-        <w:t>pull-down</w:t>
-      </w:r>
-      <w:proofErr w:type="spellEnd"/>
-      <w:r>
-        <w:rPr>
-          <w:rFonts w:ascii="Times New Roman" w:hAnsi="Times New Roman" w:cs="Times New Roman"/>
-          <w:lang w:val="es-MX"/>
-        </w:rPr>
-        <w:t>” las cuales servirán</w:t>
-      </w:r>
-      <w:r>
-        <w:rPr>
-          <w:rFonts w:ascii="Times New Roman" w:hAnsi="Times New Roman" w:cs="Times New Roman"/>
-          <w:lang w:val="es-MX"/>
-        </w:rPr>
-        <w:t>:</w:t>
+          <w:lang w:val="es-MX"/>
+        </w:rPr>
+        <w:t>Serial.println("Inicio captura");</w:t>
       </w:r>
     </w:p>
     <w:p>
@@ -3032,36 +2780,6 @@
           <w:lang w:val="es-MX"/>
         </w:rPr>
       </w:pPr>
-      <w:proofErr w:type="spellStart"/>
-      <w:r>
-        <w:rPr>
-          <w:rFonts w:ascii="Times New Roman" w:hAnsi="Times New Roman" w:cs="Times New Roman"/>
-          <w:lang w:val="es-MX"/>
-        </w:rPr>
-        <w:t>Start</w:t>
-      </w:r>
-      <w:proofErr w:type="spellEnd"/>
-      <w:r>
-        <w:rPr>
-          <w:rFonts w:ascii="Times New Roman" w:hAnsi="Times New Roman" w:cs="Times New Roman"/>
-          <w:lang w:val="es-MX"/>
-        </w:rPr>
-        <w:t xml:space="preserve"> pin</w:t>
-      </w:r>
-      <w:r>
-        <w:rPr>
-          <w:rFonts w:ascii="Times New Roman" w:hAnsi="Times New Roman" w:cs="Times New Roman"/>
-          <w:lang w:val="es-MX"/>
-        </w:rPr>
-        <w:t xml:space="preserve"> para indicar el inicio y </w:t>
-      </w:r>
-      <w:r>
-        <w:rPr>
-          <w:rFonts w:ascii="Times New Roman" w:hAnsi="Times New Roman" w:cs="Times New Roman"/>
-          <w:lang w:val="es-MX"/>
-        </w:rPr>
-        <w:t>la respectiva captura de datos.</w:t>
-      </w:r>
     </w:p>
     <w:p>
       <w:pPr>
@@ -3077,348 +2795,7 @@
           <w:rFonts w:ascii="Times New Roman" w:hAnsi="Times New Roman" w:cs="Times New Roman"/>
           <w:lang w:val="es-MX"/>
         </w:rPr>
-        <w:t xml:space="preserve">Cuando </w:t>
-      </w:r>
-      <w:proofErr w:type="spellStart"/>
-      <w:r>
-        <w:rPr>
-          <w:rFonts w:ascii="Times New Roman" w:hAnsi="Times New Roman" w:cs="Times New Roman"/>
-          <w:lang w:val="es-MX"/>
-        </w:rPr>
-        <w:t>S</w:t>
-      </w:r>
-      <w:r>
-        <w:rPr>
-          <w:rFonts w:ascii="Times New Roman" w:hAnsi="Times New Roman" w:cs="Times New Roman"/>
-          <w:lang w:val="es-MX"/>
-        </w:rPr>
-        <w:t>tart</w:t>
-      </w:r>
-      <w:proofErr w:type="spellEnd"/>
-      <w:r>
-        <w:rPr>
-          <w:rFonts w:ascii="Times New Roman" w:hAnsi="Times New Roman" w:cs="Times New Roman"/>
-          <w:lang w:val="es-MX"/>
-        </w:rPr>
-        <w:t xml:space="preserve"> </w:t>
-      </w:r>
-      <w:r>
-        <w:rPr>
-          <w:rFonts w:ascii="Times New Roman" w:hAnsi="Times New Roman" w:cs="Times New Roman"/>
-          <w:lang w:val="es-MX"/>
-        </w:rPr>
-        <w:t xml:space="preserve">pin se encuentre en HIGH y una variable tipo </w:t>
-      </w:r>
-      <w:proofErr w:type="spellStart"/>
-      <w:r>
-        <w:rPr>
-          <w:rFonts w:ascii="Times New Roman" w:hAnsi="Times New Roman" w:cs="Times New Roman"/>
-          <w:lang w:val="es-MX"/>
-        </w:rPr>
-        <w:t>bool</w:t>
-      </w:r>
-      <w:proofErr w:type="spellEnd"/>
-      <w:r>
-        <w:rPr>
-          <w:rFonts w:ascii="Times New Roman" w:hAnsi="Times New Roman" w:cs="Times New Roman"/>
-          <w:lang w:val="es-MX"/>
-        </w:rPr>
-        <w:t xml:space="preserve"> llamada </w:t>
-      </w:r>
-      <w:proofErr w:type="spellStart"/>
-      <w:r>
-        <w:rPr>
-          <w:rFonts w:ascii="Times New Roman" w:hAnsi="Times New Roman" w:cs="Times New Roman"/>
-          <w:lang w:val="es-MX"/>
-        </w:rPr>
-        <w:t>captura</w:t>
-      </w:r>
-      <w:r>
-        <w:rPr>
-          <w:rFonts w:ascii="Times New Roman" w:hAnsi="Times New Roman" w:cs="Times New Roman"/>
-          <w:lang w:val="es-MX"/>
-        </w:rPr>
-        <w:t>Activa</w:t>
-      </w:r>
-      <w:proofErr w:type="spellEnd"/>
-      <w:r>
-        <w:rPr>
-          <w:rFonts w:ascii="Times New Roman" w:hAnsi="Times New Roman" w:cs="Times New Roman"/>
-          <w:lang w:val="es-MX"/>
-        </w:rPr>
-        <w:t xml:space="preserve"> sea </w:t>
-      </w:r>
-      <w:r>
-        <w:rPr>
-          <w:rFonts w:ascii="Times New Roman" w:hAnsi="Times New Roman" w:cs="Times New Roman"/>
-          <w:lang w:val="es-MX"/>
-        </w:rPr>
-        <w:t xml:space="preserve">diferente de </w:t>
-      </w:r>
-      <w:r>
-        <w:rPr>
-          <w:rFonts w:ascii="Times New Roman" w:hAnsi="Times New Roman" w:cs="Times New Roman"/>
-          <w:lang w:val="es-MX"/>
-        </w:rPr>
-        <w:t xml:space="preserve">verdadera entonces se invocará la función </w:t>
-      </w:r>
-      <w:proofErr w:type="spellStart"/>
-      <w:proofErr w:type="gramStart"/>
-      <w:r>
-        <w:rPr>
-          <w:rFonts w:ascii="Times New Roman" w:hAnsi="Times New Roman" w:cs="Times New Roman"/>
-          <w:lang w:val="es-MX"/>
-        </w:rPr>
-        <w:t>iniciarcaptura</w:t>
-      </w:r>
-      <w:proofErr w:type="spellEnd"/>
-      <w:r>
-        <w:rPr>
-          <w:rFonts w:ascii="Times New Roman" w:hAnsi="Times New Roman" w:cs="Times New Roman"/>
-          <w:lang w:val="es-MX"/>
-        </w:rPr>
-        <w:t>(</w:t>
-      </w:r>
-      <w:proofErr w:type="gramEnd"/>
-      <w:r>
-        <w:rPr>
-          <w:rFonts w:ascii="Times New Roman" w:hAnsi="Times New Roman" w:cs="Times New Roman"/>
-          <w:lang w:val="es-MX"/>
-        </w:rPr>
-        <w:t>);</w:t>
-      </w:r>
-    </w:p>
-    <w:p>
-      <w:pPr>
-        <w:spacing w:line="360" w:lineRule="auto"/>
-        <w:ind w:left="2124"/>
-        <w:rPr>
-          <w:rFonts w:ascii="Times New Roman" w:hAnsi="Times New Roman" w:cs="Times New Roman"/>
-          <w:lang w:val="es-MX"/>
-        </w:rPr>
-      </w:pPr>
-      <w:r>
-        <w:rPr>
-          <w:rFonts w:ascii="Times New Roman" w:hAnsi="Times New Roman" w:cs="Times New Roman"/>
-          <w:lang w:val="es-MX"/>
-        </w:rPr>
-        <w:lastRenderedPageBreak/>
-        <w:t xml:space="preserve">+ Para indicar el inicio de la recolección de datos se imprimirá en la pantalla LCD </w:t>
-      </w:r>
-      <w:r>
-        <w:rPr>
-          <w:rFonts w:ascii="Times New Roman" w:hAnsi="Times New Roman" w:cs="Times New Roman"/>
-          <w:lang w:val="es-MX"/>
-        </w:rPr>
-        <w:t xml:space="preserve">y en el serial </w:t>
-      </w:r>
-      <w:r>
-        <w:rPr>
-          <w:rFonts w:ascii="Times New Roman" w:hAnsi="Times New Roman" w:cs="Times New Roman"/>
-          <w:lang w:val="es-MX"/>
-        </w:rPr>
-        <w:t>de esta manera:</w:t>
-      </w:r>
-    </w:p>
-    <w:p>
-      <w:pPr>
-        <w:spacing w:line="360" w:lineRule="auto"/>
-        <w:ind w:left="2832"/>
-        <w:rPr>
-          <w:rFonts w:ascii="Times New Roman" w:hAnsi="Times New Roman" w:cs="Times New Roman"/>
-          <w:i/>
-          <w:iCs/>
-        </w:rPr>
-      </w:pPr>
-      <w:proofErr w:type="spellStart"/>
-      <w:proofErr w:type="gramStart"/>
-      <w:r>
-        <w:rPr>
-          <w:rFonts w:ascii="Times New Roman" w:hAnsi="Times New Roman" w:cs="Times New Roman"/>
-          <w:i/>
-          <w:iCs/>
-        </w:rPr>
-        <w:t>lcd</w:t>
-      </w:r>
-      <w:r>
-        <w:rPr>
-          <w:rFonts w:ascii="Times New Roman" w:hAnsi="Times New Roman" w:cs="Times New Roman"/>
-          <w:i/>
-          <w:iCs/>
-        </w:rPr>
-        <w:t>.setCursor</w:t>
-      </w:r>
-      <w:proofErr w:type="spellEnd"/>
-      <w:proofErr w:type="gramEnd"/>
-      <w:r>
-        <w:rPr>
-          <w:rFonts w:ascii="Times New Roman" w:hAnsi="Times New Roman" w:cs="Times New Roman"/>
-          <w:i/>
-          <w:iCs/>
-        </w:rPr>
-        <w:t xml:space="preserve">(0, </w:t>
-      </w:r>
-      <w:r>
-        <w:rPr>
-          <w:rFonts w:ascii="Times New Roman" w:hAnsi="Times New Roman" w:cs="Times New Roman"/>
-          <w:i/>
-          <w:iCs/>
-        </w:rPr>
-        <w:t>0</w:t>
-      </w:r>
-      <w:r>
-        <w:rPr>
-          <w:rFonts w:ascii="Times New Roman" w:hAnsi="Times New Roman" w:cs="Times New Roman"/>
-          <w:i/>
-          <w:iCs/>
-        </w:rPr>
-        <w:t xml:space="preserve">); </w:t>
-      </w:r>
-    </w:p>
-    <w:p>
-      <w:pPr>
-        <w:spacing w:line="360" w:lineRule="auto"/>
-        <w:ind w:left="2832"/>
-        <w:rPr>
-          <w:rFonts w:ascii="Times New Roman" w:hAnsi="Times New Roman" w:cs="Times New Roman"/>
-          <w:i/>
-          <w:iCs/>
-        </w:rPr>
-      </w:pPr>
-      <w:proofErr w:type="spellStart"/>
-      <w:proofErr w:type="gramStart"/>
-      <w:r>
-        <w:rPr>
-          <w:rFonts w:ascii="Times New Roman" w:hAnsi="Times New Roman" w:cs="Times New Roman"/>
-          <w:i/>
-          <w:iCs/>
-        </w:rPr>
-        <w:t>lcd</w:t>
-      </w:r>
-      <w:r>
-        <w:rPr>
-          <w:rFonts w:ascii="Times New Roman" w:hAnsi="Times New Roman" w:cs="Times New Roman"/>
-          <w:i/>
-          <w:iCs/>
-        </w:rPr>
-        <w:t>.scrollDisplayLeft</w:t>
-      </w:r>
-      <w:proofErr w:type="spellEnd"/>
-      <w:proofErr w:type="gramEnd"/>
-      <w:r>
-        <w:rPr>
-          <w:rFonts w:ascii="Times New Roman" w:hAnsi="Times New Roman" w:cs="Times New Roman"/>
-          <w:i/>
-          <w:iCs/>
-        </w:rPr>
-        <w:t>(</w:t>
-      </w:r>
-      <w:r>
-        <w:rPr>
-          <w:rFonts w:ascii="Times New Roman" w:hAnsi="Times New Roman" w:cs="Times New Roman"/>
-          <w:i/>
-          <w:iCs/>
-        </w:rPr>
-        <w:t>“Inicio captura datos”</w:t>
-      </w:r>
-      <w:r>
-        <w:rPr>
-          <w:rFonts w:ascii="Times New Roman" w:hAnsi="Times New Roman" w:cs="Times New Roman"/>
-          <w:i/>
-          <w:iCs/>
-        </w:rPr>
-        <w:t>);</w:t>
-      </w:r>
-    </w:p>
-    <w:p>
-      <w:pPr>
-        <w:spacing w:line="360" w:lineRule="auto"/>
-        <w:ind w:left="2832"/>
-        <w:rPr>
-          <w:rFonts w:ascii="Times New Roman" w:hAnsi="Times New Roman" w:cs="Times New Roman"/>
-          <w:i/>
-          <w:iCs/>
-          <w:lang w:val="es-MX"/>
-        </w:rPr>
-      </w:pPr>
-      <w:proofErr w:type="spellStart"/>
-      <w:r>
-        <w:rPr>
-          <w:rFonts w:ascii="Times New Roman" w:hAnsi="Times New Roman" w:cs="Times New Roman"/>
-          <w:i/>
-          <w:iCs/>
-          <w:lang w:val="es-MX"/>
-        </w:rPr>
-        <w:t>Serial.println</w:t>
-      </w:r>
-      <w:proofErr w:type="spellEnd"/>
-      <w:r>
-        <w:rPr>
-          <w:rFonts w:ascii="Times New Roman" w:hAnsi="Times New Roman" w:cs="Times New Roman"/>
-          <w:i/>
-          <w:iCs/>
-          <w:lang w:val="es-MX"/>
-        </w:rPr>
-        <w:t>("Inicio captura");</w:t>
-      </w:r>
-    </w:p>
-    <w:p>
-      <w:pPr>
-        <w:spacing w:line="360" w:lineRule="auto"/>
-        <w:ind w:left="1416"/>
-        <w:rPr>
-          <w:rFonts w:ascii="Times New Roman" w:hAnsi="Times New Roman" w:cs="Times New Roman"/>
-          <w:lang w:val="es-MX"/>
-        </w:rPr>
-      </w:pPr>
-    </w:p>
-    <w:p>
-      <w:pPr>
-        <w:spacing w:line="360" w:lineRule="auto"/>
-        <w:ind w:left="1416"/>
-        <w:rPr>
-          <w:rFonts w:ascii="Times New Roman" w:hAnsi="Times New Roman" w:cs="Times New Roman"/>
-          <w:lang w:val="es-MX"/>
-        </w:rPr>
-      </w:pPr>
-      <w:r>
-        <w:rPr>
-          <w:rFonts w:ascii="Times New Roman" w:hAnsi="Times New Roman" w:cs="Times New Roman"/>
-          <w:lang w:val="es-MX"/>
-        </w:rPr>
-        <w:t xml:space="preserve">Cuando </w:t>
-      </w:r>
-      <w:proofErr w:type="spellStart"/>
-      <w:r>
-        <w:rPr>
-          <w:rFonts w:ascii="Times New Roman" w:hAnsi="Times New Roman" w:cs="Times New Roman"/>
-          <w:lang w:val="es-MX"/>
-        </w:rPr>
-        <w:t>capturaActiva</w:t>
-      </w:r>
-      <w:proofErr w:type="spellEnd"/>
-      <w:r>
-        <w:rPr>
-          <w:rFonts w:ascii="Times New Roman" w:hAnsi="Times New Roman" w:cs="Times New Roman"/>
-          <w:lang w:val="es-MX"/>
-        </w:rPr>
-        <w:t xml:space="preserve"> sea verdadera tendrá </w:t>
-      </w:r>
-      <w:proofErr w:type="spellStart"/>
-      <w:r>
-        <w:rPr>
-          <w:rFonts w:ascii="Times New Roman" w:hAnsi="Times New Roman" w:cs="Times New Roman"/>
-          <w:lang w:val="es-MX"/>
-        </w:rPr>
-        <w:t>indentada</w:t>
-      </w:r>
-      <w:proofErr w:type="spellEnd"/>
-      <w:r>
-        <w:rPr>
-          <w:rFonts w:ascii="Times New Roman" w:hAnsi="Times New Roman" w:cs="Times New Roman"/>
-          <w:lang w:val="es-MX"/>
-        </w:rPr>
-        <w:t xml:space="preserve"> dos condicionales:</w:t>
+        <w:t>Cuando capturaActiva sea verdadera tendrá indentada dos condicionales:</w:t>
       </w:r>
     </w:p>
     <w:p>
@@ -3440,27 +2817,11 @@
         </w:rPr>
         <w:t xml:space="preserve">Si el tiempo actual menos el tiempo de inicio es menor que el tiempo máximo hará la captura de datos (es decir invoca la función </w:t>
       </w:r>
-      <w:proofErr w:type="spellStart"/>
-      <w:proofErr w:type="gramStart"/>
-      <w:r>
-        <w:rPr>
-          <w:rFonts w:ascii="Times New Roman" w:hAnsi="Times New Roman" w:cs="Times New Roman"/>
-        </w:rPr>
-        <w:t>capturarDatos</w:t>
-      </w:r>
-      <w:proofErr w:type="spellEnd"/>
-      <w:r>
-        <w:rPr>
-          <w:rFonts w:ascii="Times New Roman" w:hAnsi="Times New Roman" w:cs="Times New Roman"/>
-        </w:rPr>
-        <w:t>(</w:t>
-      </w:r>
-      <w:proofErr w:type="gramEnd"/>
-      <w:r>
-        <w:rPr>
-          <w:rFonts w:ascii="Times New Roman" w:hAnsi="Times New Roman" w:cs="Times New Roman"/>
-        </w:rPr>
-        <w:t>)</w:t>
+      <w:r>
+        <w:rPr>
+          <w:rFonts w:ascii="Times New Roman" w:hAnsi="Times New Roman" w:cs="Times New Roman"/>
+        </w:rPr>
+        <w:t>capturarDatos()</w:t>
       </w:r>
       <w:r>
         <w:rPr>
@@ -3508,19 +2869,11 @@
         </w:rPr>
         <w:t xml:space="preserve"> </w:t>
       </w:r>
-      <w:proofErr w:type="spellStart"/>
-      <w:r>
-        <w:rPr>
-          <w:rFonts w:ascii="Times New Roman" w:hAnsi="Times New Roman" w:cs="Times New Roman"/>
-        </w:rPr>
-        <w:t>finalizarCaptura</w:t>
-      </w:r>
-      <w:proofErr w:type="spellEnd"/>
-      <w:r>
-        <w:rPr>
-          <w:rFonts w:ascii="Times New Roman" w:hAnsi="Times New Roman" w:cs="Times New Roman"/>
-        </w:rPr>
-        <w:t>()</w:t>
+      <w:r>
+        <w:rPr>
+          <w:rFonts w:ascii="Times New Roman" w:hAnsi="Times New Roman" w:cs="Times New Roman"/>
+        </w:rPr>
+        <w:t>finalizarCaptura()</w:t>
       </w:r>
       <w:r>
         <w:rPr>
@@ -3560,32 +2913,7 @@
           <w:rFonts w:ascii="Times New Roman" w:hAnsi="Times New Roman" w:cs="Times New Roman"/>
           <w:lang w:val="es-MX"/>
         </w:rPr>
-        <w:t xml:space="preserve"> antes de los 22 segundos, invocara la función </w:t>
-      </w:r>
-      <w:proofErr w:type="spellStart"/>
-      <w:proofErr w:type="gramStart"/>
-      <w:r>
-        <w:rPr>
-          <w:rFonts w:ascii="Times New Roman" w:hAnsi="Times New Roman" w:cs="Times New Roman"/>
-          <w:lang w:val="es-MX"/>
-        </w:rPr>
-        <w:t>finalizarCaptura</w:t>
-      </w:r>
-      <w:proofErr w:type="spellEnd"/>
-      <w:r>
-        <w:rPr>
-          <w:rFonts w:ascii="Times New Roman" w:hAnsi="Times New Roman" w:cs="Times New Roman"/>
-          <w:lang w:val="es-MX"/>
-        </w:rPr>
-        <w:t>(</w:t>
-      </w:r>
-      <w:proofErr w:type="gramEnd"/>
-      <w:r>
-        <w:rPr>
-          <w:rFonts w:ascii="Times New Roman" w:hAnsi="Times New Roman" w:cs="Times New Roman"/>
-          <w:lang w:val="es-MX"/>
-        </w:rPr>
-        <w:t>), para finalizar la captura de datos.</w:t>
+        <w:t xml:space="preserve"> antes de los 22 segundos, invocara la función finalizarCaptura(), para finalizar la captura de datos.</w:t>
       </w:r>
     </w:p>
     <w:p>
@@ -3625,25 +2953,7 @@
           <w:rFonts w:ascii="Times New Roman" w:hAnsi="Times New Roman" w:cs="Times New Roman"/>
           <w:lang w:val="es-MX"/>
         </w:rPr>
-        <w:t xml:space="preserve">Stop </w:t>
-      </w:r>
-      <w:proofErr w:type="spellStart"/>
-      <w:proofErr w:type="gramStart"/>
-      <w:r>
-        <w:rPr>
-          <w:rFonts w:ascii="Times New Roman" w:hAnsi="Times New Roman" w:cs="Times New Roman"/>
-          <w:lang w:val="es-MX"/>
-        </w:rPr>
-        <w:t>pin.será</w:t>
-      </w:r>
-      <w:proofErr w:type="spellEnd"/>
-      <w:proofErr w:type="gramEnd"/>
-      <w:r>
-        <w:rPr>
-          <w:rFonts w:ascii="Times New Roman" w:hAnsi="Times New Roman" w:cs="Times New Roman"/>
-          <w:lang w:val="es-MX"/>
-        </w:rPr>
-        <w:t xml:space="preserve"> tomado en cuenta si no se han pasado los </w:t>
+        <w:t xml:space="preserve">Stop pin.será tomado en cuenta si no se han pasado los </w:t>
       </w:r>
       <w:r>
         <w:rPr>
@@ -3732,8 +3042,6 @@
           <w:iCs/>
         </w:rPr>
       </w:pPr>
-      <w:proofErr w:type="spellStart"/>
-      <w:proofErr w:type="gramStart"/>
       <w:r>
         <w:rPr>
           <w:rFonts w:ascii="Times New Roman" w:hAnsi="Times New Roman" w:cs="Times New Roman"/>
@@ -3748,17 +3056,15 @@
           <w:i/>
           <w:iCs/>
         </w:rPr>
-        <w:t>.setCursor</w:t>
-      </w:r>
-      <w:proofErr w:type="spellEnd"/>
-      <w:proofErr w:type="gramEnd"/>
+        <w:t xml:space="preserve">.setCursor(0, </w:t>
+      </w:r>
       <w:r>
         <w:rPr>
           <w:rFonts w:ascii="Times New Roman" w:hAnsi="Times New Roman" w:cs="Times New Roman"/>
           <w:i/>
           <w:iCs/>
         </w:rPr>
-        <w:t xml:space="preserve">(0, </w:t>
+        <w:t>0</w:t>
       </w:r>
       <w:r>
         <w:rPr>
@@ -3766,90 +3072,134 @@
           <w:i/>
           <w:iCs/>
         </w:rPr>
-        <w:t>0</w:t>
-      </w:r>
-      <w:r>
+        <w:t xml:space="preserve">); </w:t>
+      </w:r>
+    </w:p>
+    <w:p>
+      <w:pPr>
+        <w:spacing w:line="360" w:lineRule="auto"/>
+        <w:ind w:left="2832"/>
         <w:rPr>
           <w:rFonts w:ascii="Times New Roman" w:hAnsi="Times New Roman" w:cs="Times New Roman"/>
           <w:i/>
           <w:iCs/>
         </w:rPr>
-        <w:t xml:space="preserve">); </w:t>
-      </w:r>
-    </w:p>
-    <w:p>
-      <w:pPr>
-        <w:spacing w:line="360" w:lineRule="auto"/>
-        <w:ind w:left="2832"/>
+      </w:pPr>
+      <w:r>
         <w:rPr>
           <w:rFonts w:ascii="Times New Roman" w:hAnsi="Times New Roman" w:cs="Times New Roman"/>
           <w:i/>
           <w:iCs/>
         </w:rPr>
-      </w:pPr>
-      <w:proofErr w:type="spellStart"/>
+        <w:t>lcd.print("Captura finalizada");</w:t>
+      </w:r>
+    </w:p>
+    <w:p>
+      <w:pPr>
+        <w:spacing w:line="360" w:lineRule="auto"/>
+        <w:ind w:left="2124" w:firstLine="708"/>
+        <w:rPr>
+          <w:rFonts w:ascii="Times New Roman" w:hAnsi="Times New Roman" w:cs="Times New Roman"/>
+          <w:lang w:val="es-MX"/>
+        </w:rPr>
+      </w:pPr>
       <w:r>
         <w:rPr>
           <w:rFonts w:ascii="Times New Roman" w:hAnsi="Times New Roman" w:cs="Times New Roman"/>
           <w:i/>
           <w:iCs/>
         </w:rPr>
-        <w:t>lcd.</w:t>
-      </w:r>
-      <w:proofErr w:type="gramStart"/>
+        <w:t>Serial.println("Finalizando captura de datos...");</w:t>
+      </w:r>
+    </w:p>
+    <w:p>
+      <w:pPr>
+        <w:spacing w:line="360" w:lineRule="auto"/>
+        <w:ind w:left="708"/>
+        <w:rPr>
+          <w:rFonts w:ascii="Times New Roman" w:hAnsi="Times New Roman" w:cs="Times New Roman"/>
+          <w:lang w:val="es-MX"/>
+        </w:rPr>
+      </w:pPr>
+      <w:r>
+        <w:rPr>
+          <w:rFonts w:ascii="Times New Roman" w:hAnsi="Times New Roman" w:cs="Times New Roman"/>
+          <w:lang w:val="es-MX"/>
+        </w:rPr>
+        <w:t>3.3.</w:t>
+      </w:r>
+    </w:p>
+    <w:p>
+      <w:pPr>
+        <w:spacing w:line="360" w:lineRule="auto"/>
+        <w:ind w:left="708"/>
+        <w:rPr>
+          <w:rFonts w:ascii="Times New Roman" w:hAnsi="Times New Roman" w:cs="Times New Roman"/>
+          <w:lang w:val="es-MX"/>
+        </w:rPr>
+      </w:pPr>
+      <w:r>
+        <w:rPr>
+          <w:rFonts w:ascii="Times New Roman" w:hAnsi="Times New Roman" w:cs="Times New Roman"/>
+          <w:lang w:val="es-MX"/>
+        </w:rPr>
+        <w:lastRenderedPageBreak/>
+        <w:t xml:space="preserve">-En esta sección teniendo en cuenta que ya se indico el inicio en los pulsadores, los datos suministrados por el generador de señales serán ingresados en el arreglo con su tiempo respectivo, obtenido mediante la función </w:t>
+      </w:r>
       <w:r>
         <w:rPr>
           <w:rFonts w:ascii="Times New Roman" w:hAnsi="Times New Roman" w:cs="Times New Roman"/>
           <w:i/>
           <w:iCs/>
-        </w:rPr>
-        <w:t>print</w:t>
-      </w:r>
-      <w:proofErr w:type="spellEnd"/>
+          <w:lang w:val="es-MX"/>
+        </w:rPr>
+        <w:t>millis()</w:t>
+      </w:r>
       <w:r>
         <w:rPr>
           <w:rFonts w:ascii="Times New Roman" w:hAnsi="Times New Roman" w:cs="Times New Roman"/>
           <w:i/>
           <w:iCs/>
-        </w:rPr>
-        <w:t>(</w:t>
-      </w:r>
-      <w:proofErr w:type="gramEnd"/>
+          <w:lang w:val="es-MX"/>
+        </w:rPr>
+        <w:t>.</w:t>
+      </w:r>
+      <w:r>
+        <w:rPr>
+          <w:rFonts w:ascii="Times New Roman" w:hAnsi="Times New Roman" w:cs="Times New Roman"/>
+          <w:lang w:val="es-MX"/>
+        </w:rPr>
+        <w:t xml:space="preserve">El tiempo máximo de recolección será de </w:t>
+      </w:r>
+      <w:r>
+        <w:rPr>
+          <w:rFonts w:ascii="Times New Roman" w:hAnsi="Times New Roman" w:cs="Times New Roman"/>
+          <w:lang w:val="es-MX"/>
+        </w:rPr>
+        <w:t xml:space="preserve">13 </w:t>
+      </w:r>
+      <w:r>
+        <w:rPr>
+          <w:rFonts w:ascii="Times New Roman" w:hAnsi="Times New Roman" w:cs="Times New Roman"/>
+          <w:lang w:val="es-MX"/>
+        </w:rPr>
+        <w:t>segundos</w:t>
+      </w:r>
       <w:r>
         <w:rPr>
           <w:rFonts w:ascii="Times New Roman" w:hAnsi="Times New Roman" w:cs="Times New Roman"/>
           <w:i/>
           <w:iCs/>
-        </w:rPr>
-        <w:t>"Captura finalizada");</w:t>
-      </w:r>
-    </w:p>
-    <w:p>
-      <w:pPr>
-        <w:spacing w:line="360" w:lineRule="auto"/>
-        <w:ind w:left="2124" w:firstLine="708"/>
-        <w:rPr>
-          <w:rFonts w:ascii="Times New Roman" w:hAnsi="Times New Roman" w:cs="Times New Roman"/>
-          <w:lang w:val="es-MX"/>
-        </w:rPr>
-      </w:pPr>
-      <w:proofErr w:type="spellStart"/>
-      <w:r>
-        <w:rPr>
-          <w:rFonts w:ascii="Times New Roman" w:hAnsi="Times New Roman" w:cs="Times New Roman"/>
-          <w:i/>
-          <w:iCs/>
-        </w:rPr>
-        <w:t>Serial.println</w:t>
-      </w:r>
-      <w:proofErr w:type="spellEnd"/>
-      <w:r>
-        <w:rPr>
-          <w:rFonts w:ascii="Times New Roman" w:hAnsi="Times New Roman" w:cs="Times New Roman"/>
-          <w:i/>
-          <w:iCs/>
-        </w:rPr>
-        <w:t>("Finalizando captura de datos...");</w:t>
+          <w:lang w:val="es-MX"/>
+        </w:rPr>
+        <w:t xml:space="preserve">. </w:t>
+      </w:r>
+      <w:r>
+        <w:rPr>
+          <w:rFonts w:ascii="Times New Roman" w:hAnsi="Times New Roman" w:cs="Times New Roman"/>
+          <w:lang w:val="es-MX"/>
+        </w:rPr>
+        <w:t>Esta recolección de datos la haremos con un tiempo de muestreo cada 100 milisegundos.</w:t>
       </w:r>
     </w:p>
     <w:p>
@@ -3866,7 +3216,7 @@
           <w:rFonts w:ascii="Times New Roman" w:hAnsi="Times New Roman" w:cs="Times New Roman"/>
           <w:lang w:val="es-MX"/>
         </w:rPr>
-        <w:t>3.3.</w:t>
+        <w:t>3.4.</w:t>
       </w:r>
     </w:p>
     <w:p>
@@ -3883,86 +3233,201 @@
           <w:rFonts w:ascii="Times New Roman" w:hAnsi="Times New Roman" w:cs="Times New Roman"/>
           <w:lang w:val="es-MX"/>
         </w:rPr>
-        <w:lastRenderedPageBreak/>
-        <w:t xml:space="preserve">-En esta sección teniendo en cuenta que ya se indico el inicio en los pulsadores, los datos suministrados por el generador de señales serán ingresados en el arreglo con su tiempo respectivo, obtenido mediante la función </w:t>
-      </w:r>
-      <w:proofErr w:type="spellStart"/>
-      <w:proofErr w:type="gramStart"/>
-      <w:r>
-        <w:rPr>
-          <w:rFonts w:ascii="Times New Roman" w:hAnsi="Times New Roman" w:cs="Times New Roman"/>
-          <w:i/>
-          <w:iCs/>
-          <w:lang w:val="es-MX"/>
-        </w:rPr>
-        <w:t>millis</w:t>
-      </w:r>
-      <w:proofErr w:type="spellEnd"/>
-      <w:r>
-        <w:rPr>
-          <w:rFonts w:ascii="Times New Roman" w:hAnsi="Times New Roman" w:cs="Times New Roman"/>
-          <w:i/>
-          <w:iCs/>
-          <w:lang w:val="es-MX"/>
-        </w:rPr>
-        <w:t>(</w:t>
-      </w:r>
-      <w:proofErr w:type="gramEnd"/>
-      <w:r>
-        <w:rPr>
-          <w:rFonts w:ascii="Times New Roman" w:hAnsi="Times New Roman" w:cs="Times New Roman"/>
-          <w:i/>
-          <w:iCs/>
-          <w:lang w:val="es-MX"/>
-        </w:rPr>
-        <w:t>)</w:t>
-      </w:r>
-      <w:r>
-        <w:rPr>
-          <w:rFonts w:ascii="Times New Roman" w:hAnsi="Times New Roman" w:cs="Times New Roman"/>
-          <w:i/>
-          <w:iCs/>
+        <w:t>3.4.1.</w:t>
+      </w:r>
+    </w:p>
+    <w:p>
+      <w:pPr>
+        <w:spacing w:line="360" w:lineRule="auto"/>
+        <w:ind w:left="708"/>
+        <w:rPr>
+          <w:rFonts w:ascii="Times New Roman" w:hAnsi="Times New Roman" w:cs="Times New Roman"/>
+          <w:lang w:val="es-MX"/>
+        </w:rPr>
+      </w:pPr>
+      <w:r>
+        <w:rPr>
+          <w:rFonts w:ascii="Times New Roman" w:hAnsi="Times New Roman" w:cs="Times New Roman"/>
+          <w:lang w:val="es-MX"/>
+        </w:rPr>
+        <w:t xml:space="preserve">- Esta función será invocada por finalizarCaptura(). </w:t>
+      </w:r>
+    </w:p>
+    <w:p>
+      <w:pPr>
+        <w:spacing w:line="360" w:lineRule="auto"/>
+        <w:ind w:left="708"/>
+        <w:rPr>
+          <w:rFonts w:ascii="Times New Roman" w:hAnsi="Times New Roman" w:cs="Times New Roman"/>
+          <w:lang w:val="es-MX"/>
+        </w:rPr>
+      </w:pPr>
+      <w:r>
+        <w:rPr>
+          <w:rFonts w:ascii="Times New Roman" w:hAnsi="Times New Roman" w:cs="Times New Roman"/>
+          <w:lang w:val="es-MX"/>
+        </w:rPr>
+        <w:t xml:space="preserve">-Definiremos la función llamada </w:t>
+      </w:r>
+      <w:r>
+        <w:rPr>
+          <w:rFonts w:ascii="Times New Roman" w:hAnsi="Times New Roman" w:cs="Times New Roman"/>
+          <w:lang w:val="es-MX"/>
+        </w:rPr>
+        <w:t>void</w:t>
+      </w:r>
+      <w:r>
+        <w:rPr>
+          <w:rFonts w:ascii="Times New Roman" w:hAnsi="Times New Roman" w:cs="Times New Roman"/>
+          <w:lang w:val="es-MX"/>
+        </w:rPr>
+        <w:t xml:space="preserve"> tiposenal() la cual </w:t>
+      </w:r>
+      <w:r>
+        <w:rPr>
+          <w:rFonts w:ascii="Times New Roman" w:hAnsi="Times New Roman" w:cs="Times New Roman"/>
+          <w:lang w:val="es-MX"/>
+        </w:rPr>
+        <w:t xml:space="preserve">recibe como </w:t>
+      </w:r>
+      <w:r>
+        <w:rPr>
+          <w:rFonts w:ascii="Times New Roman" w:hAnsi="Times New Roman" w:cs="Times New Roman"/>
+          <w:lang w:val="es-MX"/>
+        </w:rPr>
+        <w:t>parámetro</w:t>
+      </w:r>
+      <w:r>
+        <w:rPr>
+          <w:rFonts w:ascii="Times New Roman" w:hAnsi="Times New Roman" w:cs="Times New Roman"/>
+          <w:lang w:val="es-MX"/>
+        </w:rPr>
+        <w:t xml:space="preserve"> un entero y haremos uso del paso de parámetro por referencia para que la función cambie directamente el contenido de aquella variable (tipoSenal1)</w:t>
+      </w:r>
+      <w:r>
+        <w:rPr>
+          <w:rFonts w:ascii="Times New Roman" w:hAnsi="Times New Roman" w:cs="Times New Roman"/>
+          <w:lang w:val="es-MX"/>
+        </w:rPr>
+        <w:t xml:space="preserve">. </w:t>
+      </w:r>
+    </w:p>
+    <w:p>
+      <w:pPr>
+        <w:spacing w:line="360" w:lineRule="auto"/>
+        <w:ind w:left="708"/>
+        <w:rPr>
+          <w:rFonts w:ascii="Times New Roman" w:hAnsi="Times New Roman" w:cs="Times New Roman"/>
+          <w:lang w:val="es-MX"/>
+        </w:rPr>
+      </w:pPr>
+      <w:r>
+        <w:rPr>
+          <w:rFonts w:ascii="Times New Roman" w:hAnsi="Times New Roman" w:cs="Times New Roman"/>
+          <w:lang w:val="es-MX"/>
+        </w:rPr>
+        <w:t>-</w:t>
+      </w:r>
+      <w:r>
+        <w:rPr>
+          <w:rFonts w:ascii="Times New Roman" w:hAnsi="Times New Roman" w:cs="Times New Roman"/>
+          <w:lang w:val="es-MX"/>
+        </w:rPr>
+        <w:t xml:space="preserve"> </w:t>
+      </w:r>
+      <w:r>
+        <w:rPr>
+          <w:rFonts w:ascii="Times New Roman" w:hAnsi="Times New Roman" w:cs="Times New Roman"/>
+          <w:lang w:val="es-MX"/>
+        </w:rPr>
+        <w:t>Definiremos ciertas variables las cuales son las características que destacan en nuestras señales para así clasificarlas. (picos, valles, transiciones bruscas, pendiente anterior, y umbral pendiente) La variable de umbral pendiente</w:t>
+      </w:r>
+      <w:r>
+        <w:rPr>
+          <w:rFonts w:ascii="Times New Roman" w:hAnsi="Times New Roman" w:cs="Times New Roman"/>
+          <w:lang w:val="es-MX"/>
+        </w:rPr>
+        <w:t xml:space="preserve"> define un rango de error para depurar los cambios en pequeñas diferencias entre pendientes. </w:t>
+      </w:r>
+    </w:p>
+    <w:p>
+      <w:pPr>
+        <w:spacing w:line="360" w:lineRule="auto"/>
+        <w:ind w:left="708"/>
+        <w:rPr>
+          <w:rFonts w:ascii="Times New Roman" w:hAnsi="Times New Roman" w:cs="Times New Roman"/>
+          <w:lang w:val="es-MX"/>
+        </w:rPr>
+      </w:pPr>
+      <w:r>
+        <w:rPr>
+          <w:rFonts w:ascii="Times New Roman" w:hAnsi="Times New Roman" w:cs="Times New Roman"/>
+          <w:lang w:val="es-MX"/>
+        </w:rPr>
+        <w:t xml:space="preserve">- </w:t>
+      </w:r>
+      <w:r>
+        <w:rPr>
+          <w:rFonts w:ascii="Times New Roman" w:hAnsi="Times New Roman" w:cs="Times New Roman"/>
+          <w:lang w:val="es-MX"/>
+        </w:rPr>
+        <w:t>Las variables anteriores nos permitirán identificar el tipo de señal.</w:t>
+      </w:r>
+      <w:r>
+        <w:rPr>
+          <w:rFonts w:ascii="Times New Roman" w:hAnsi="Times New Roman" w:cs="Times New Roman"/>
+          <w:lang w:val="es-MX"/>
+        </w:rPr>
+        <w:t xml:space="preserve"> </w:t>
+      </w:r>
+      <w:r>
+        <w:rPr>
+          <w:rFonts w:ascii="Times New Roman" w:hAnsi="Times New Roman" w:cs="Times New Roman"/>
+          <w:lang w:val="es-MX"/>
+        </w:rPr>
+        <w:t>Para definir el tipo será dándole un valor al entero que dirá; 1: tipo senoidal; 2: tipo triangular; 3: tipo cuadrada; 4: tipo desconocida.</w:t>
+      </w:r>
+    </w:p>
+    <w:p>
+      <w:pPr>
+        <w:spacing w:line="360" w:lineRule="auto"/>
+        <w:ind w:left="708"/>
+        <w:rPr>
+          <w:rFonts w:ascii="Times New Roman" w:hAnsi="Times New Roman" w:cs="Times New Roman"/>
+          <w:lang w:val="es-MX"/>
+        </w:rPr>
+      </w:pPr>
+    </w:p>
+    <w:p>
+      <w:pPr>
+        <w:spacing w:line="360" w:lineRule="auto"/>
+        <w:ind w:left="708"/>
+        <w:rPr>
+          <w:rFonts w:ascii="Times New Roman" w:hAnsi="Times New Roman" w:cs="Times New Roman"/>
+          <w:lang w:val="es-MX"/>
+        </w:rPr>
+      </w:pPr>
+      <w:r>
+        <w:rPr>
+          <w:rFonts w:ascii="Times New Roman" w:hAnsi="Times New Roman" w:cs="Times New Roman"/>
+          <w:lang w:val="es-MX"/>
+        </w:rPr>
+        <w:t>3.4.</w:t>
+      </w:r>
+      <w:r>
+        <w:rPr>
+          <w:rFonts w:ascii="Times New Roman" w:hAnsi="Times New Roman" w:cs="Times New Roman"/>
+          <w:lang w:val="es-MX"/>
+        </w:rPr>
+        <w:t>2</w:t>
+      </w:r>
+      <w:r>
+        <w:rPr>
+          <w:rFonts w:ascii="Times New Roman" w:hAnsi="Times New Roman" w:cs="Times New Roman"/>
           <w:lang w:val="es-MX"/>
         </w:rPr>
         <w:t>.</w:t>
       </w:r>
-      <w:r>
-        <w:rPr>
-          <w:rFonts w:ascii="Times New Roman" w:hAnsi="Times New Roman" w:cs="Times New Roman"/>
-          <w:lang w:val="es-MX"/>
-        </w:rPr>
-        <w:t xml:space="preserve">El tiempo máximo de recolección será de </w:t>
-      </w:r>
-      <w:r>
-        <w:rPr>
-          <w:rFonts w:ascii="Times New Roman" w:hAnsi="Times New Roman" w:cs="Times New Roman"/>
-          <w:lang w:val="es-MX"/>
-        </w:rPr>
-        <w:t xml:space="preserve">13 </w:t>
-      </w:r>
-      <w:r>
-        <w:rPr>
-          <w:rFonts w:ascii="Times New Roman" w:hAnsi="Times New Roman" w:cs="Times New Roman"/>
-          <w:lang w:val="es-MX"/>
-        </w:rPr>
-        <w:t>segundos</w:t>
-      </w:r>
-      <w:r>
-        <w:rPr>
-          <w:rFonts w:ascii="Times New Roman" w:hAnsi="Times New Roman" w:cs="Times New Roman"/>
-          <w:i/>
-          <w:iCs/>
-          <w:lang w:val="es-MX"/>
-        </w:rPr>
-        <w:t xml:space="preserve">. </w:t>
-      </w:r>
-      <w:r>
-        <w:rPr>
-          <w:rFonts w:ascii="Times New Roman" w:hAnsi="Times New Roman" w:cs="Times New Roman"/>
-          <w:lang w:val="es-MX"/>
-        </w:rPr>
-        <w:t>Esta recolección de datos la haremos con un tiempo de muestreo cada 100 milisegundos.</w:t>
-      </w:r>
     </w:p>
     <w:p>
       <w:pPr>
@@ -3978,7 +3443,21 @@
           <w:rFonts w:ascii="Times New Roman" w:hAnsi="Times New Roman" w:cs="Times New Roman"/>
           <w:lang w:val="es-MX"/>
         </w:rPr>
-        <w:t>3.4.</w:t>
+        <w:t xml:space="preserve">-Esta función será invocada por la función </w:t>
+      </w:r>
+      <w:r>
+        <w:rPr>
+          <w:rFonts w:ascii="Times New Roman" w:hAnsi="Times New Roman" w:cs="Times New Roman"/>
+          <w:lang w:val="es-MX"/>
+        </w:rPr>
+        <w:t>finalizarCaptura()</w:t>
+      </w:r>
+      <w:r>
+        <w:rPr>
+          <w:rFonts w:ascii="Times New Roman" w:hAnsi="Times New Roman" w:cs="Times New Roman"/>
+          <w:lang w:val="es-MX"/>
+        </w:rPr>
+        <w:t>.</w:t>
       </w:r>
     </w:p>
     <w:p>
@@ -3995,361 +3474,22 @@
           <w:rFonts w:ascii="Times New Roman" w:hAnsi="Times New Roman" w:cs="Times New Roman"/>
           <w:lang w:val="es-MX"/>
         </w:rPr>
-        <w:t>3.4.1.</w:t>
-      </w:r>
-    </w:p>
-    <w:p>
-      <w:pPr>
-        <w:spacing w:line="360" w:lineRule="auto"/>
-        <w:ind w:left="708"/>
-        <w:rPr>
-          <w:rFonts w:ascii="Times New Roman" w:hAnsi="Times New Roman" w:cs="Times New Roman"/>
-          <w:lang w:val="es-MX"/>
-        </w:rPr>
-      </w:pPr>
-      <w:r>
-        <w:rPr>
-          <w:rFonts w:ascii="Times New Roman" w:hAnsi="Times New Roman" w:cs="Times New Roman"/>
-          <w:lang w:val="es-MX"/>
-        </w:rPr>
-        <w:t xml:space="preserve">- Esta función será invocada por </w:t>
-      </w:r>
-      <w:proofErr w:type="spellStart"/>
-      <w:proofErr w:type="gramStart"/>
-      <w:r>
-        <w:rPr>
-          <w:rFonts w:ascii="Times New Roman" w:hAnsi="Times New Roman" w:cs="Times New Roman"/>
-          <w:lang w:val="es-MX"/>
-        </w:rPr>
-        <w:t>finalizarCaptura</w:t>
-      </w:r>
-      <w:proofErr w:type="spellEnd"/>
-      <w:r>
-        <w:rPr>
-          <w:rFonts w:ascii="Times New Roman" w:hAnsi="Times New Roman" w:cs="Times New Roman"/>
-          <w:lang w:val="es-MX"/>
-        </w:rPr>
-        <w:t>(</w:t>
-      </w:r>
-      <w:proofErr w:type="gramEnd"/>
-      <w:r>
-        <w:rPr>
-          <w:rFonts w:ascii="Times New Roman" w:hAnsi="Times New Roman" w:cs="Times New Roman"/>
-          <w:lang w:val="es-MX"/>
-        </w:rPr>
-        <w:t xml:space="preserve">). </w:t>
-      </w:r>
-    </w:p>
-    <w:p>
-      <w:pPr>
-        <w:spacing w:line="360" w:lineRule="auto"/>
-        <w:ind w:left="708"/>
-        <w:rPr>
-          <w:rFonts w:ascii="Times New Roman" w:hAnsi="Times New Roman" w:cs="Times New Roman"/>
-          <w:lang w:val="es-MX"/>
-        </w:rPr>
-      </w:pPr>
-      <w:r>
-        <w:rPr>
-          <w:rFonts w:ascii="Times New Roman" w:hAnsi="Times New Roman" w:cs="Times New Roman"/>
-          <w:lang w:val="es-MX"/>
-        </w:rPr>
-        <w:t xml:space="preserve">-Definiremos la función llamada </w:t>
-      </w:r>
-      <w:proofErr w:type="spellStart"/>
-      <w:r>
-        <w:rPr>
-          <w:rFonts w:ascii="Times New Roman" w:hAnsi="Times New Roman" w:cs="Times New Roman"/>
-          <w:lang w:val="es-MX"/>
-        </w:rPr>
-        <w:t>void</w:t>
-      </w:r>
-      <w:proofErr w:type="spellEnd"/>
-      <w:r>
-        <w:rPr>
-          <w:rFonts w:ascii="Times New Roman" w:hAnsi="Times New Roman" w:cs="Times New Roman"/>
-          <w:lang w:val="es-MX"/>
-        </w:rPr>
-        <w:t xml:space="preserve"> </w:t>
-      </w:r>
-      <w:proofErr w:type="spellStart"/>
-      <w:proofErr w:type="gramStart"/>
-      <w:r>
-        <w:rPr>
-          <w:rFonts w:ascii="Times New Roman" w:hAnsi="Times New Roman" w:cs="Times New Roman"/>
-          <w:lang w:val="es-MX"/>
-        </w:rPr>
-        <w:t>tiposenal</w:t>
-      </w:r>
-      <w:proofErr w:type="spellEnd"/>
-      <w:r>
-        <w:rPr>
-          <w:rFonts w:ascii="Times New Roman" w:hAnsi="Times New Roman" w:cs="Times New Roman"/>
-          <w:lang w:val="es-MX"/>
-        </w:rPr>
-        <w:t>(</w:t>
-      </w:r>
-      <w:proofErr w:type="gramEnd"/>
-      <w:r>
-        <w:rPr>
-          <w:rFonts w:ascii="Times New Roman" w:hAnsi="Times New Roman" w:cs="Times New Roman"/>
-          <w:lang w:val="es-MX"/>
-        </w:rPr>
-        <w:t xml:space="preserve">) la cual </w:t>
-      </w:r>
-      <w:r>
-        <w:rPr>
-          <w:rFonts w:ascii="Times New Roman" w:hAnsi="Times New Roman" w:cs="Times New Roman"/>
-          <w:lang w:val="es-MX"/>
-        </w:rPr>
-        <w:t xml:space="preserve">recibe como </w:t>
-      </w:r>
-      <w:r>
-        <w:rPr>
-          <w:rFonts w:ascii="Times New Roman" w:hAnsi="Times New Roman" w:cs="Times New Roman"/>
-          <w:lang w:val="es-MX"/>
-        </w:rPr>
-        <w:t>parámetro</w:t>
-      </w:r>
-      <w:r>
-        <w:rPr>
-          <w:rFonts w:ascii="Times New Roman" w:hAnsi="Times New Roman" w:cs="Times New Roman"/>
-          <w:lang w:val="es-MX"/>
-        </w:rPr>
-        <w:t xml:space="preserve"> un entero y haremos uso del paso de parámetro por referencia para que la función cambie directamente el contenido de aquella variable (tipoSenal1)</w:t>
-      </w:r>
-      <w:r>
-        <w:rPr>
-          <w:rFonts w:ascii="Times New Roman" w:hAnsi="Times New Roman" w:cs="Times New Roman"/>
-          <w:lang w:val="es-MX"/>
-        </w:rPr>
-        <w:t xml:space="preserve">. </w:t>
-      </w:r>
-    </w:p>
-    <w:p>
-      <w:pPr>
-        <w:spacing w:line="360" w:lineRule="auto"/>
-        <w:ind w:left="708"/>
-        <w:rPr>
-          <w:rFonts w:ascii="Times New Roman" w:hAnsi="Times New Roman" w:cs="Times New Roman"/>
-          <w:lang w:val="es-MX"/>
-        </w:rPr>
-      </w:pPr>
-      <w:r>
-        <w:rPr>
-          <w:rFonts w:ascii="Times New Roman" w:hAnsi="Times New Roman" w:cs="Times New Roman"/>
-          <w:lang w:val="es-MX"/>
-        </w:rPr>
-        <w:t>-</w:t>
-      </w:r>
-      <w:r>
-        <w:rPr>
-          <w:rFonts w:ascii="Times New Roman" w:hAnsi="Times New Roman" w:cs="Times New Roman"/>
-          <w:lang w:val="es-MX"/>
-        </w:rPr>
-        <w:t xml:space="preserve"> </w:t>
-      </w:r>
-      <w:r>
-        <w:rPr>
-          <w:rFonts w:ascii="Times New Roman" w:hAnsi="Times New Roman" w:cs="Times New Roman"/>
-          <w:lang w:val="es-MX"/>
-        </w:rPr>
-        <w:t>Definiremos ciertas variables las cuales son las características que destacan en nuestras señales para así clasificarlas. (picos, valles, transiciones bruscas, pendiente anterior, y umbral pendiente) La variable de umbral pendiente</w:t>
-      </w:r>
-      <w:r>
-        <w:rPr>
-          <w:rFonts w:ascii="Times New Roman" w:hAnsi="Times New Roman" w:cs="Times New Roman"/>
-          <w:lang w:val="es-MX"/>
-        </w:rPr>
-        <w:t xml:space="preserve"> define un rango de error para depurar los cambios en pequeñas diferencias entre pendientes. </w:t>
-      </w:r>
-    </w:p>
-    <w:p>
-      <w:pPr>
-        <w:spacing w:line="360" w:lineRule="auto"/>
-        <w:ind w:left="708"/>
-        <w:rPr>
-          <w:rFonts w:ascii="Times New Roman" w:hAnsi="Times New Roman" w:cs="Times New Roman"/>
-          <w:lang w:val="es-MX"/>
-        </w:rPr>
-      </w:pPr>
-      <w:r>
-        <w:rPr>
-          <w:rFonts w:ascii="Times New Roman" w:hAnsi="Times New Roman" w:cs="Times New Roman"/>
-          <w:lang w:val="es-MX"/>
-        </w:rPr>
-        <w:t xml:space="preserve">- </w:t>
-      </w:r>
-      <w:r>
-        <w:rPr>
-          <w:rFonts w:ascii="Times New Roman" w:hAnsi="Times New Roman" w:cs="Times New Roman"/>
-          <w:lang w:val="es-MX"/>
-        </w:rPr>
-        <w:t>Las variables anteriores nos permitirán identificar el tipo de señal.</w:t>
-      </w:r>
-      <w:r>
-        <w:rPr>
-          <w:rFonts w:ascii="Times New Roman" w:hAnsi="Times New Roman" w:cs="Times New Roman"/>
-          <w:lang w:val="es-MX"/>
-        </w:rPr>
-        <w:t xml:space="preserve"> </w:t>
-      </w:r>
-      <w:r>
-        <w:rPr>
-          <w:rFonts w:ascii="Times New Roman" w:hAnsi="Times New Roman" w:cs="Times New Roman"/>
-          <w:lang w:val="es-MX"/>
-        </w:rPr>
-        <w:t>Para definir el tipo será dándole un valor al entero que dirá; 1: tipo senoidal; 2: tipo triangular; 3: tipo cuadrada; 4: tipo desconocida.</w:t>
-      </w:r>
-    </w:p>
-    <w:p>
-      <w:pPr>
-        <w:spacing w:line="360" w:lineRule="auto"/>
-        <w:ind w:left="708"/>
-        <w:rPr>
-          <w:rFonts w:ascii="Times New Roman" w:hAnsi="Times New Roman" w:cs="Times New Roman"/>
-          <w:lang w:val="es-MX"/>
-        </w:rPr>
-      </w:pPr>
-    </w:p>
-    <w:p>
-      <w:pPr>
-        <w:spacing w:line="360" w:lineRule="auto"/>
-        <w:ind w:left="708"/>
-        <w:rPr>
-          <w:rFonts w:ascii="Times New Roman" w:hAnsi="Times New Roman" w:cs="Times New Roman"/>
-          <w:lang w:val="es-MX"/>
-        </w:rPr>
-      </w:pPr>
-      <w:r>
-        <w:rPr>
-          <w:rFonts w:ascii="Times New Roman" w:hAnsi="Times New Roman" w:cs="Times New Roman"/>
-          <w:lang w:val="es-MX"/>
-        </w:rPr>
-        <w:t>3.4.</w:t>
-      </w:r>
-      <w:r>
-        <w:rPr>
-          <w:rFonts w:ascii="Times New Roman" w:hAnsi="Times New Roman" w:cs="Times New Roman"/>
-          <w:lang w:val="es-MX"/>
-        </w:rPr>
-        <w:t>2</w:t>
-      </w:r>
-      <w:r>
-        <w:rPr>
-          <w:rFonts w:ascii="Times New Roman" w:hAnsi="Times New Roman" w:cs="Times New Roman"/>
-          <w:lang w:val="es-MX"/>
-        </w:rPr>
-        <w:t>.</w:t>
-      </w:r>
-    </w:p>
-    <w:p>
-      <w:pPr>
-        <w:spacing w:line="360" w:lineRule="auto"/>
-        <w:ind w:left="708"/>
-        <w:rPr>
-          <w:rFonts w:ascii="Times New Roman" w:hAnsi="Times New Roman" w:cs="Times New Roman"/>
-          <w:lang w:val="es-MX"/>
-        </w:rPr>
-      </w:pPr>
-      <w:r>
-        <w:rPr>
-          <w:rFonts w:ascii="Times New Roman" w:hAnsi="Times New Roman" w:cs="Times New Roman"/>
-          <w:lang w:val="es-MX"/>
-        </w:rPr>
-        <w:t xml:space="preserve">-Esta función será invocada por la función </w:t>
-      </w:r>
-      <w:proofErr w:type="spellStart"/>
-      <w:proofErr w:type="gramStart"/>
-      <w:r>
-        <w:rPr>
-          <w:rFonts w:ascii="Times New Roman" w:hAnsi="Times New Roman" w:cs="Times New Roman"/>
-          <w:lang w:val="es-MX"/>
-        </w:rPr>
-        <w:t>finalizarCaptura</w:t>
-      </w:r>
-      <w:proofErr w:type="spellEnd"/>
-      <w:r>
-        <w:rPr>
-          <w:rFonts w:ascii="Times New Roman" w:hAnsi="Times New Roman" w:cs="Times New Roman"/>
-          <w:lang w:val="es-MX"/>
-        </w:rPr>
-        <w:t>(</w:t>
-      </w:r>
-      <w:proofErr w:type="gramEnd"/>
-      <w:r>
-        <w:rPr>
-          <w:rFonts w:ascii="Times New Roman" w:hAnsi="Times New Roman" w:cs="Times New Roman"/>
-          <w:lang w:val="es-MX"/>
-        </w:rPr>
-        <w:t>)</w:t>
-      </w:r>
-      <w:r>
-        <w:rPr>
-          <w:rFonts w:ascii="Times New Roman" w:hAnsi="Times New Roman" w:cs="Times New Roman"/>
-          <w:lang w:val="es-MX"/>
-        </w:rPr>
-        <w:t>.</w:t>
-      </w:r>
-    </w:p>
-    <w:p>
-      <w:pPr>
-        <w:spacing w:line="360" w:lineRule="auto"/>
-        <w:ind w:left="708"/>
-        <w:rPr>
-          <w:rFonts w:ascii="Times New Roman" w:hAnsi="Times New Roman" w:cs="Times New Roman"/>
-          <w:lang w:val="es-MX"/>
-        </w:rPr>
-      </w:pPr>
-      <w:r>
-        <w:rPr>
-          <w:rFonts w:ascii="Times New Roman" w:hAnsi="Times New Roman" w:cs="Times New Roman"/>
-          <w:lang w:val="es-MX"/>
-        </w:rPr>
         <w:t xml:space="preserve">-Esta función recibirá el nombre </w:t>
       </w:r>
-      <w:proofErr w:type="spellStart"/>
-      <w:r>
-        <w:rPr>
-          <w:rFonts w:ascii="Times New Roman" w:hAnsi="Times New Roman" w:cs="Times New Roman"/>
-          <w:lang w:val="es-MX"/>
-        </w:rPr>
-        <w:t>void</w:t>
-      </w:r>
-      <w:proofErr w:type="spellEnd"/>
-      <w:r>
-        <w:rPr>
-          <w:rFonts w:ascii="Times New Roman" w:hAnsi="Times New Roman" w:cs="Times New Roman"/>
-          <w:lang w:val="es-MX"/>
-        </w:rPr>
-        <w:t xml:space="preserve"> </w:t>
-      </w:r>
-      <w:proofErr w:type="spellStart"/>
-      <w:r>
-        <w:rPr>
-          <w:rFonts w:ascii="Times New Roman" w:hAnsi="Times New Roman" w:cs="Times New Roman"/>
-          <w:lang w:val="es-MX"/>
-        </w:rPr>
-        <w:t>analisis_</w:t>
-      </w:r>
-      <w:proofErr w:type="gramStart"/>
-      <w:r>
-        <w:rPr>
-          <w:rFonts w:ascii="Times New Roman" w:hAnsi="Times New Roman" w:cs="Times New Roman"/>
-          <w:lang w:val="es-MX"/>
-        </w:rPr>
-        <w:t>senal</w:t>
-      </w:r>
-      <w:proofErr w:type="spellEnd"/>
-      <w:r>
-        <w:rPr>
-          <w:rFonts w:ascii="Times New Roman" w:hAnsi="Times New Roman" w:cs="Times New Roman"/>
-          <w:lang w:val="es-MX"/>
-        </w:rPr>
-        <w:t>(</w:t>
-      </w:r>
-      <w:proofErr w:type="spellStart"/>
-      <w:proofErr w:type="gramEnd"/>
+      <w:r>
+        <w:rPr>
+          <w:rFonts w:ascii="Times New Roman" w:hAnsi="Times New Roman" w:cs="Times New Roman"/>
+          <w:lang w:val="es-MX"/>
+        </w:rPr>
+        <w:t xml:space="preserve">void </w:t>
+      </w:r>
+      <w:r>
+        <w:rPr>
+          <w:rFonts w:ascii="Times New Roman" w:hAnsi="Times New Roman" w:cs="Times New Roman"/>
+          <w:lang w:val="es-MX"/>
+        </w:rPr>
+        <w:t>analisis_senal(</w:t>
+      </w:r>
       <w:r>
         <w:rPr>
           <w:rFonts w:ascii="Times New Roman" w:hAnsi="Times New Roman" w:cs="Times New Roman"/>
@@ -4357,21 +3497,12 @@
         </w:rPr>
         <w:t>int</w:t>
       </w:r>
-      <w:proofErr w:type="spellEnd"/>
-      <w:r>
-        <w:rPr>
-          <w:rFonts w:ascii="Times New Roman" w:hAnsi="Times New Roman" w:cs="Times New Roman"/>
-          <w:lang w:val="es-MX"/>
-        </w:rPr>
-        <w:t xml:space="preserve"> </w:t>
-      </w:r>
-      <w:proofErr w:type="spellStart"/>
-      <w:r>
-        <w:rPr>
-          <w:rFonts w:ascii="Times New Roman" w:hAnsi="Times New Roman" w:cs="Times New Roman"/>
-          <w:lang w:val="es-MX"/>
-        </w:rPr>
-        <w:t>tipo</w:t>
+      <w:r>
+        <w:rPr>
+          <w:rFonts w:ascii="Times New Roman" w:hAnsi="Times New Roman" w:cs="Times New Roman"/>
+          <w:lang w:val="es-MX"/>
+        </w:rPr>
+        <w:t xml:space="preserve"> tipo</w:t>
       </w:r>
       <w:r>
         <w:rPr>
@@ -4387,45 +3518,12 @@
         </w:rPr>
         <w:t>enal</w:t>
       </w:r>
-      <w:proofErr w:type="spellEnd"/>
-      <w:r>
-        <w:rPr>
-          <w:rFonts w:ascii="Times New Roman" w:hAnsi="Times New Roman" w:cs="Times New Roman"/>
-          <w:lang w:val="es-MX"/>
-        </w:rPr>
-        <w:t xml:space="preserve">, </w:t>
-      </w:r>
-      <w:proofErr w:type="spellStart"/>
-      <w:r>
-        <w:rPr>
-          <w:rFonts w:ascii="Times New Roman" w:hAnsi="Times New Roman" w:cs="Times New Roman"/>
-          <w:lang w:val="es-MX"/>
-        </w:rPr>
-        <w:t>float</w:t>
-      </w:r>
-      <w:proofErr w:type="spellEnd"/>
-      <w:r>
-        <w:rPr>
-          <w:rFonts w:ascii="Times New Roman" w:hAnsi="Times New Roman" w:cs="Times New Roman"/>
-          <w:lang w:val="es-MX"/>
-        </w:rPr>
-        <w:t xml:space="preserve"> &amp;amplitud, </w:t>
-      </w:r>
-      <w:proofErr w:type="spellStart"/>
-      <w:r>
-        <w:rPr>
-          <w:rFonts w:ascii="Times New Roman" w:hAnsi="Times New Roman" w:cs="Times New Roman"/>
-          <w:lang w:val="es-MX"/>
-        </w:rPr>
-        <w:t>float</w:t>
-      </w:r>
-      <w:proofErr w:type="spellEnd"/>
-      <w:r>
-        <w:rPr>
-          <w:rFonts w:ascii="Times New Roman" w:hAnsi="Times New Roman" w:cs="Times New Roman"/>
-          <w:lang w:val="es-MX"/>
-        </w:rPr>
-        <w:t xml:space="preserve"> &amp;frecuencia</w:t>
+      <w:r>
+        <w:rPr>
+          <w:rFonts w:ascii="Times New Roman" w:hAnsi="Times New Roman" w:cs="Times New Roman"/>
+          <w:lang w:val="es-MX"/>
+        </w:rPr>
+        <w:t>, float &amp;amplitud, float &amp;frecuencia</w:t>
       </w:r>
       <w:r>
         <w:rPr>
@@ -4471,23 +3569,7 @@
           <w:rFonts w:ascii="Times New Roman" w:hAnsi="Times New Roman" w:cs="Times New Roman"/>
           <w:lang w:val="es-MX"/>
         </w:rPr>
-        <w:t xml:space="preserve"> la frecuencia (la cual aún no es seguro si esta será calculada, sin </w:t>
-      </w:r>
-      <w:proofErr w:type="gramStart"/>
-      <w:r>
-        <w:rPr>
-          <w:rFonts w:ascii="Times New Roman" w:hAnsi="Times New Roman" w:cs="Times New Roman"/>
-          <w:lang w:val="es-MX"/>
-        </w:rPr>
-        <w:t>embargo</w:t>
-      </w:r>
-      <w:proofErr w:type="gramEnd"/>
-      <w:r>
-        <w:rPr>
-          <w:rFonts w:ascii="Times New Roman" w:hAnsi="Times New Roman" w:cs="Times New Roman"/>
-          <w:lang w:val="es-MX"/>
-        </w:rPr>
-        <w:t xml:space="preserve"> la tomamos en cuenta).</w:t>
+        <w:t xml:space="preserve"> la frecuencia (la cual aún no es seguro si esta será calculada, sin embargo la tomamos en cuenta).</w:t>
       </w:r>
     </w:p>
     <w:p>
@@ -4537,48 +3619,14 @@
           <w:rFonts w:ascii="Times New Roman" w:hAnsi="Times New Roman" w:cs="Times New Roman"/>
           <w:lang w:val="es-MX"/>
         </w:rPr>
-        <w:t xml:space="preserve"> </w:t>
-      </w:r>
-      <w:proofErr w:type="spellStart"/>
-      <w:r>
-        <w:rPr>
-          <w:rFonts w:ascii="Times New Roman" w:hAnsi="Times New Roman" w:cs="Times New Roman"/>
-          <w:lang w:val="es-MX"/>
-        </w:rPr>
-        <w:t>void</w:t>
-      </w:r>
-      <w:proofErr w:type="spellEnd"/>
-      <w:r>
-        <w:rPr>
-          <w:rFonts w:ascii="Times New Roman" w:hAnsi="Times New Roman" w:cs="Times New Roman"/>
-          <w:lang w:val="es-MX"/>
-        </w:rPr>
-        <w:t xml:space="preserve"> </w:t>
-      </w:r>
-      <w:proofErr w:type="spellStart"/>
-      <w:proofErr w:type="gramStart"/>
-      <w:r>
-        <w:rPr>
-          <w:rFonts w:ascii="Times New Roman" w:hAnsi="Times New Roman" w:cs="Times New Roman"/>
-          <w:lang w:val="es-MX"/>
-        </w:rPr>
-        <w:t>liberacion</w:t>
-      </w:r>
-      <w:proofErr w:type="spellEnd"/>
-      <w:r>
-        <w:rPr>
-          <w:rFonts w:ascii="Times New Roman" w:hAnsi="Times New Roman" w:cs="Times New Roman"/>
-          <w:lang w:val="es-MX"/>
-        </w:rPr>
-        <w:t>(</w:t>
-      </w:r>
-      <w:proofErr w:type="gramEnd"/>
-      <w:r>
-        <w:rPr>
-          <w:rFonts w:ascii="Times New Roman" w:hAnsi="Times New Roman" w:cs="Times New Roman"/>
-          <w:lang w:val="es-MX"/>
-        </w:rPr>
-        <w:t xml:space="preserve">) se ejecutará </w:t>
+        <w:t xml:space="preserve"> void</w:t>
+      </w:r>
+      <w:r>
+        <w:rPr>
+          <w:rFonts w:ascii="Times New Roman" w:hAnsi="Times New Roman" w:cs="Times New Roman"/>
+          <w:lang w:val="es-MX"/>
+        </w:rPr>
+        <w:t xml:space="preserve"> liberacion() se ejecutará </w:t>
       </w:r>
       <w:r>
         <w:rPr>
@@ -4587,21 +3635,12 @@
         </w:rPr>
         <w:t xml:space="preserve">cuando la función </w:t>
       </w:r>
-      <w:proofErr w:type="spellStart"/>
-      <w:r>
-        <w:rPr>
-          <w:rFonts w:ascii="Times New Roman" w:hAnsi="Times New Roman" w:cs="Times New Roman"/>
-          <w:lang w:val="es-MX"/>
-        </w:rPr>
-        <w:t>finalizarCaptura</w:t>
-      </w:r>
-      <w:proofErr w:type="spellEnd"/>
-      <w:r>
-        <w:rPr>
-          <w:rFonts w:ascii="Times New Roman" w:hAnsi="Times New Roman" w:cs="Times New Roman"/>
-          <w:lang w:val="es-MX"/>
-        </w:rPr>
-        <w:t>()</w:t>
+      <w:r>
+        <w:rPr>
+          <w:rFonts w:ascii="Times New Roman" w:hAnsi="Times New Roman" w:cs="Times New Roman"/>
+          <w:lang w:val="es-MX"/>
+        </w:rPr>
+        <w:t>finalizarCaptura()</w:t>
       </w:r>
       <w:r>
         <w:rPr>
@@ -4735,21 +3774,12 @@
           <w:lang w:val="es-MX"/>
         </w:rPr>
       </w:pPr>
-      <w:proofErr w:type="spellStart"/>
-      <w:r>
-        <w:rPr>
-          <w:rFonts w:ascii="Times New Roman" w:hAnsi="Times New Roman" w:cs="Times New Roman"/>
-          <w:lang w:val="es-MX"/>
-        </w:rPr>
-        <w:t>Resp</w:t>
-      </w:r>
-      <w:proofErr w:type="spellEnd"/>
-      <w:r>
-        <w:rPr>
-          <w:rFonts w:ascii="Times New Roman" w:hAnsi="Times New Roman" w:cs="Times New Roman"/>
-          <w:lang w:val="es-MX"/>
-        </w:rPr>
-        <w:t>.: Responsable; c: conjunto; Isa: Isabella Carvajal; Eder: Eder Polo.</w:t>
+      <w:r>
+        <w:rPr>
+          <w:rFonts w:ascii="Times New Roman" w:hAnsi="Times New Roman" w:cs="Times New Roman"/>
+          <w:lang w:val="es-MX"/>
+        </w:rPr>
+        <w:t>Resp.: Responsable; c: conjunto; Isa: Isabella Carvajal; Eder: Eder Polo.</w:t>
       </w:r>
     </w:p>
     <w:p>
@@ -4830,9 +3860,65 @@
       <w:pPr>
         <w:rPr>
           <w:rFonts w:ascii="Times New Roman" w:hAnsi="Times New Roman" w:cs="Times New Roman"/>
-          <w:lang w:val="es-MX"/>
-        </w:rPr>
-      </w:pPr>
+          <w:b/>
+          <w:bCs/>
+          <w:lang w:val="es-MX"/>
+        </w:rPr>
+      </w:pPr>
+      <w:r>
+        <w:rPr>
+          <w:rFonts w:ascii="Times New Roman" w:hAnsi="Times New Roman" w:cs="Times New Roman"/>
+          <w:b/>
+          <w:bCs/>
+          <w:lang w:val="es-MX"/>
+        </w:rPr>
+        <w:t>Limitaciones</w:t>
+      </w:r>
+    </w:p>
+    <w:p>
+      <w:pPr>
+        <w:rPr>
+          <w:rFonts w:ascii="Times New Roman" w:hAnsi="Times New Roman" w:cs="Times New Roman"/>
+          <w:lang w:val="es-MX"/>
+        </w:rPr>
+      </w:pPr>
+      <w:r>
+        <w:rPr>
+          <w:rFonts w:ascii="Times New Roman" w:hAnsi="Times New Roman" w:cs="Times New Roman"/>
+          <w:lang w:val="es-MX"/>
+        </w:rPr>
+        <w:t>Solo podemos calcular frecuencias con mayor exactitud para menores de 4 Hz.</w:t>
+      </w:r>
+    </w:p>
+    <w:p>
+      <w:pPr>
+        <w:rPr>
+          <w:rFonts w:ascii="Times New Roman" w:hAnsi="Times New Roman" w:cs="Times New Roman"/>
+          <w:lang w:val="es-MX"/>
+        </w:rPr>
+      </w:pPr>
+      <w:r>
+        <w:rPr>
+          <w:rFonts w:ascii="Times New Roman" w:hAnsi="Times New Roman" w:cs="Times New Roman"/>
+          <w:lang w:val="es-MX"/>
+        </w:rPr>
+        <w:t xml:space="preserve">No podemos hallar cuando es triangular debido a la similitud con la senoidal, una posible solución es comparar sus respectivas pendientes en un arreglo pero para esto necesitábamos mas tiempo. </w:t>
+      </w:r>
+    </w:p>
+    <w:p>
+      <w:pPr>
+        <w:rPr>
+          <w:rFonts w:ascii="Times New Roman" w:hAnsi="Times New Roman" w:cs="Times New Roman"/>
+          <w:lang w:val="es-MX"/>
+        </w:rPr>
+      </w:pPr>
+      <w:r>
+        <w:rPr>
+          <w:rFonts w:ascii="Times New Roman" w:hAnsi="Times New Roman" w:cs="Times New Roman"/>
+          <w:lang w:val="es-MX"/>
+        </w:rPr>
+        <w:t>No haya la frecuencia cuando es cuadrada, esto también se podría solucionar con la anterior solución.</w:t>
+      </w:r>
     </w:p>
     <w:p>
       <w:pPr>

</xml_diff>